<commit_message>
Added the Schedule. Also started on arbitary method naming for observing.
</commit_message>
<xml_diff>
--- a/CPSC585/CPSC585/Documentation/Game Design Document.docx
+++ b/CPSC585/CPSC585/Documentation/Game Design Document.docx
@@ -2,604 +2,1941 @@
 <file path=word/document.xml><?xml version="1.0" encoding="utf-8"?>
 <w:document xmlns:ve="http://schemas.openxmlformats.org/markup-compatibility/2006" xmlns:o="urn:schemas-microsoft-com:office:office" xmlns:r="http://schemas.openxmlformats.org/officeDocument/2006/relationships" xmlns:m="http://schemas.openxmlformats.org/officeDocument/2006/math" xmlns:v="urn:schemas-microsoft-com:vml" xmlns:wp="http://schemas.openxmlformats.org/drawingml/2006/wordprocessingDrawing" xmlns:w10="urn:schemas-microsoft-com:office:word" xmlns:w="http://schemas.openxmlformats.org/wordprocessingml/2006/main" xmlns:wne="http://schemas.microsoft.com/office/word/2006/wordml">
   <w:body>
-    <w:p>
-      <w:pPr>
-        <w:rPr>
-          <w:b/>
+    <w:sdt>
+      <w:sdtPr>
+        <w:id w:val="122628536"/>
+        <w:docPartObj>
+          <w:docPartGallery w:val="Table of Contents"/>
+          <w:docPartUnique/>
+        </w:docPartObj>
+      </w:sdtPr>
+      <w:sdtEndPr>
+        <w:rPr>
+          <w:rFonts w:asciiTheme="minorHAnsi" w:eastAsiaTheme="minorEastAsia" w:hAnsiTheme="minorHAnsi" w:cstheme="minorBidi"/>
+          <w:b w:val="0"/>
+          <w:bCs w:val="0"/>
+          <w:color w:val="auto"/>
+          <w:sz w:val="24"/>
+          <w:szCs w:val="24"/>
+        </w:rPr>
+      </w:sdtEndPr>
+      <w:sdtContent>
+        <w:p>
+          <w:pPr>
+            <w:pStyle w:val="TOCHeading"/>
+          </w:pPr>
+          <w:r>
+            <w:t>Table of Contents</w:t>
+          </w:r>
+        </w:p>
+        <w:p>
+          <w:pPr>
+            <w:pStyle w:val="TOC1"/>
+            <w:tabs>
+              <w:tab w:val="left" w:pos="480"/>
+              <w:tab w:val="right" w:leader="dot" w:pos="8630"/>
+            </w:tabs>
+            <w:rPr>
+              <w:noProof/>
+              <w:sz w:val="22"/>
+              <w:szCs w:val="22"/>
+            </w:rPr>
+          </w:pPr>
+          <w:r>
+            <w:fldChar w:fldCharType="begin"/>
+          </w:r>
+          <w:r>
+            <w:instrText xml:space="preserve"> TOC \o "1-3" \h \z \u </w:instrText>
+          </w:r>
+          <w:r>
+            <w:fldChar w:fldCharType="separate"/>
+          </w:r>
+          <w:hyperlink w:anchor="_Toc314742033" w:history="1">
+            <w:r>
+              <w:rPr>
+                <w:rStyle w:val="Hyperlink"/>
+                <w:noProof/>
+              </w:rPr>
+              <w:t>1</w:t>
+            </w:r>
+            <w:r>
+              <w:rPr>
+                <w:noProof/>
+                <w:sz w:val="22"/>
+                <w:szCs w:val="22"/>
+              </w:rPr>
+              <w:tab/>
+            </w:r>
+            <w:r>
+              <w:rPr>
+                <w:rStyle w:val="Hyperlink"/>
+                <w:b/>
+                <w:noProof/>
+              </w:rPr>
+              <w:t>Game Design</w:t>
+            </w:r>
+            <w:r>
+              <w:rPr>
+                <w:noProof/>
+                <w:webHidden/>
+              </w:rPr>
+              <w:tab/>
+            </w:r>
+            <w:r>
+              <w:rPr>
+                <w:noProof/>
+                <w:webHidden/>
+              </w:rPr>
+              <w:fldChar w:fldCharType="begin"/>
+            </w:r>
+            <w:r>
+              <w:rPr>
+                <w:noProof/>
+                <w:webHidden/>
+              </w:rPr>
+              <w:instrText xml:space="preserve"> PAGEREF _Toc314742033 \h </w:instrText>
+            </w:r>
+            <w:r>
+              <w:rPr>
+                <w:noProof/>
+                <w:webHidden/>
+              </w:rPr>
+            </w:r>
+            <w:r>
+              <w:rPr>
+                <w:noProof/>
+                <w:webHidden/>
+              </w:rPr>
+              <w:fldChar w:fldCharType="separate"/>
+            </w:r>
+            <w:r>
+              <w:rPr>
+                <w:noProof/>
+                <w:webHidden/>
+              </w:rPr>
+              <w:t>3</w:t>
+            </w:r>
+            <w:r>
+              <w:rPr>
+                <w:noProof/>
+                <w:webHidden/>
+              </w:rPr>
+              <w:fldChar w:fldCharType="end"/>
+            </w:r>
+          </w:hyperlink>
+        </w:p>
+        <w:p>
+          <w:pPr>
+            <w:pStyle w:val="TOC2"/>
+            <w:tabs>
+              <w:tab w:val="left" w:pos="880"/>
+              <w:tab w:val="right" w:leader="dot" w:pos="8630"/>
+            </w:tabs>
+            <w:rPr>
+              <w:noProof/>
+              <w:sz w:val="22"/>
+              <w:szCs w:val="22"/>
+            </w:rPr>
+          </w:pPr>
+          <w:hyperlink w:anchor="_Toc314742034" w:history="1">
+            <w:r>
+              <w:rPr>
+                <w:rStyle w:val="Hyperlink"/>
+                <w:b/>
+                <w:noProof/>
+              </w:rPr>
+              <w:t>1.1</w:t>
+            </w:r>
+            <w:r>
+              <w:rPr>
+                <w:noProof/>
+                <w:sz w:val="22"/>
+                <w:szCs w:val="22"/>
+              </w:rPr>
+              <w:tab/>
+            </w:r>
+            <w:r>
+              <w:rPr>
+                <w:rStyle w:val="Hyperlink"/>
+                <w:b/>
+                <w:noProof/>
+              </w:rPr>
+              <w:t>Game Analysis</w:t>
+            </w:r>
+            <w:r>
+              <w:rPr>
+                <w:noProof/>
+                <w:webHidden/>
+              </w:rPr>
+              <w:tab/>
+            </w:r>
+            <w:r>
+              <w:rPr>
+                <w:noProof/>
+                <w:webHidden/>
+              </w:rPr>
+              <w:fldChar w:fldCharType="begin"/>
+            </w:r>
+            <w:r>
+              <w:rPr>
+                <w:noProof/>
+                <w:webHidden/>
+              </w:rPr>
+              <w:instrText xml:space="preserve"> PAGEREF _Toc314742034 \h </w:instrText>
+            </w:r>
+            <w:r>
+              <w:rPr>
+                <w:noProof/>
+                <w:webHidden/>
+              </w:rPr>
+            </w:r>
+            <w:r>
+              <w:rPr>
+                <w:noProof/>
+                <w:webHidden/>
+              </w:rPr>
+              <w:fldChar w:fldCharType="separate"/>
+            </w:r>
+            <w:r>
+              <w:rPr>
+                <w:noProof/>
+                <w:webHidden/>
+              </w:rPr>
+              <w:t>3</w:t>
+            </w:r>
+            <w:r>
+              <w:rPr>
+                <w:noProof/>
+                <w:webHidden/>
+              </w:rPr>
+              <w:fldChar w:fldCharType="end"/>
+            </w:r>
+          </w:hyperlink>
+        </w:p>
+        <w:p>
+          <w:pPr>
+            <w:pStyle w:val="TOC2"/>
+            <w:tabs>
+              <w:tab w:val="left" w:pos="880"/>
+              <w:tab w:val="right" w:leader="dot" w:pos="8630"/>
+            </w:tabs>
+            <w:rPr>
+              <w:noProof/>
+              <w:sz w:val="22"/>
+              <w:szCs w:val="22"/>
+            </w:rPr>
+          </w:pPr>
+          <w:hyperlink w:anchor="_Toc314742035" w:history="1">
+            <w:r>
+              <w:rPr>
+                <w:rStyle w:val="Hyperlink"/>
+                <w:b/>
+                <w:noProof/>
+              </w:rPr>
+              <w:t>1.2</w:t>
+            </w:r>
+            <w:r>
+              <w:rPr>
+                <w:noProof/>
+                <w:sz w:val="22"/>
+                <w:szCs w:val="22"/>
+              </w:rPr>
+              <w:tab/>
+            </w:r>
+            <w:r>
+              <w:rPr>
+                <w:rStyle w:val="Hyperlink"/>
+                <w:b/>
+                <w:noProof/>
+              </w:rPr>
+              <w:t>Game Concept</w:t>
+            </w:r>
+            <w:r>
+              <w:rPr>
+                <w:noProof/>
+                <w:webHidden/>
+              </w:rPr>
+              <w:tab/>
+            </w:r>
+            <w:r>
+              <w:rPr>
+                <w:noProof/>
+                <w:webHidden/>
+              </w:rPr>
+              <w:fldChar w:fldCharType="begin"/>
+            </w:r>
+            <w:r>
+              <w:rPr>
+                <w:noProof/>
+                <w:webHidden/>
+              </w:rPr>
+              <w:instrText xml:space="preserve"> PAGEREF _Toc314742035 \h </w:instrText>
+            </w:r>
+            <w:r>
+              <w:rPr>
+                <w:noProof/>
+                <w:webHidden/>
+              </w:rPr>
+            </w:r>
+            <w:r>
+              <w:rPr>
+                <w:noProof/>
+                <w:webHidden/>
+              </w:rPr>
+              <w:fldChar w:fldCharType="separate"/>
+            </w:r>
+            <w:r>
+              <w:rPr>
+                <w:noProof/>
+                <w:webHidden/>
+              </w:rPr>
+              <w:t>3</w:t>
+            </w:r>
+            <w:r>
+              <w:rPr>
+                <w:noProof/>
+                <w:webHidden/>
+              </w:rPr>
+              <w:fldChar w:fldCharType="end"/>
+            </w:r>
+          </w:hyperlink>
+        </w:p>
+        <w:p>
+          <w:pPr>
+            <w:pStyle w:val="TOC2"/>
+            <w:tabs>
+              <w:tab w:val="left" w:pos="880"/>
+              <w:tab w:val="right" w:leader="dot" w:pos="8630"/>
+            </w:tabs>
+            <w:rPr>
+              <w:noProof/>
+              <w:sz w:val="22"/>
+              <w:szCs w:val="22"/>
+            </w:rPr>
+          </w:pPr>
+          <w:hyperlink w:anchor="_Toc314742036" w:history="1">
+            <w:r>
+              <w:rPr>
+                <w:rStyle w:val="Hyperlink"/>
+                <w:b/>
+                <w:noProof/>
+              </w:rPr>
+              <w:t>1.3</w:t>
+            </w:r>
+            <w:r>
+              <w:rPr>
+                <w:noProof/>
+                <w:sz w:val="22"/>
+                <w:szCs w:val="22"/>
+              </w:rPr>
+              <w:tab/>
+            </w:r>
+            <w:r>
+              <w:rPr>
+                <w:rStyle w:val="Hyperlink"/>
+                <w:b/>
+                <w:noProof/>
+              </w:rPr>
+              <w:t>Game Goals</w:t>
+            </w:r>
+            <w:r>
+              <w:rPr>
+                <w:noProof/>
+                <w:webHidden/>
+              </w:rPr>
+              <w:tab/>
+            </w:r>
+            <w:r>
+              <w:rPr>
+                <w:noProof/>
+                <w:webHidden/>
+              </w:rPr>
+              <w:fldChar w:fldCharType="begin"/>
+            </w:r>
+            <w:r>
+              <w:rPr>
+                <w:noProof/>
+                <w:webHidden/>
+              </w:rPr>
+              <w:instrText xml:space="preserve"> PAGEREF _Toc314742036 \h </w:instrText>
+            </w:r>
+            <w:r>
+              <w:rPr>
+                <w:noProof/>
+                <w:webHidden/>
+              </w:rPr>
+            </w:r>
+            <w:r>
+              <w:rPr>
+                <w:noProof/>
+                <w:webHidden/>
+              </w:rPr>
+              <w:fldChar w:fldCharType="separate"/>
+            </w:r>
+            <w:r>
+              <w:rPr>
+                <w:noProof/>
+                <w:webHidden/>
+              </w:rPr>
+              <w:t>3</w:t>
+            </w:r>
+            <w:r>
+              <w:rPr>
+                <w:noProof/>
+                <w:webHidden/>
+              </w:rPr>
+              <w:fldChar w:fldCharType="end"/>
+            </w:r>
+          </w:hyperlink>
+        </w:p>
+        <w:p>
+          <w:pPr>
+            <w:pStyle w:val="TOC2"/>
+            <w:tabs>
+              <w:tab w:val="left" w:pos="880"/>
+              <w:tab w:val="right" w:leader="dot" w:pos="8630"/>
+            </w:tabs>
+            <w:rPr>
+              <w:noProof/>
+              <w:sz w:val="22"/>
+              <w:szCs w:val="22"/>
+            </w:rPr>
+          </w:pPr>
+          <w:hyperlink w:anchor="_Toc314742037" w:history="1">
+            <w:r>
+              <w:rPr>
+                <w:rStyle w:val="Hyperlink"/>
+                <w:b/>
+                <w:noProof/>
+              </w:rPr>
+              <w:t>1.4</w:t>
+            </w:r>
+            <w:r>
+              <w:rPr>
+                <w:noProof/>
+                <w:sz w:val="22"/>
+                <w:szCs w:val="22"/>
+              </w:rPr>
+              <w:tab/>
+            </w:r>
+            <w:r>
+              <w:rPr>
+                <w:rStyle w:val="Hyperlink"/>
+                <w:b/>
+                <w:noProof/>
+              </w:rPr>
+              <w:t>Game Genre</w:t>
+            </w:r>
+            <w:r>
+              <w:rPr>
+                <w:noProof/>
+                <w:webHidden/>
+              </w:rPr>
+              <w:tab/>
+            </w:r>
+            <w:r>
+              <w:rPr>
+                <w:noProof/>
+                <w:webHidden/>
+              </w:rPr>
+              <w:fldChar w:fldCharType="begin"/>
+            </w:r>
+            <w:r>
+              <w:rPr>
+                <w:noProof/>
+                <w:webHidden/>
+              </w:rPr>
+              <w:instrText xml:space="preserve"> PAGEREF _Toc314742037 \h </w:instrText>
+            </w:r>
+            <w:r>
+              <w:rPr>
+                <w:noProof/>
+                <w:webHidden/>
+              </w:rPr>
+            </w:r>
+            <w:r>
+              <w:rPr>
+                <w:noProof/>
+                <w:webHidden/>
+              </w:rPr>
+              <w:fldChar w:fldCharType="separate"/>
+            </w:r>
+            <w:r>
+              <w:rPr>
+                <w:noProof/>
+                <w:webHidden/>
+              </w:rPr>
+              <w:t>4</w:t>
+            </w:r>
+            <w:r>
+              <w:rPr>
+                <w:noProof/>
+                <w:webHidden/>
+              </w:rPr>
+              <w:fldChar w:fldCharType="end"/>
+            </w:r>
+          </w:hyperlink>
+        </w:p>
+        <w:p>
+          <w:pPr>
+            <w:pStyle w:val="TOC2"/>
+            <w:tabs>
+              <w:tab w:val="left" w:pos="880"/>
+              <w:tab w:val="right" w:leader="dot" w:pos="8630"/>
+            </w:tabs>
+            <w:rPr>
+              <w:noProof/>
+              <w:sz w:val="22"/>
+              <w:szCs w:val="22"/>
+            </w:rPr>
+          </w:pPr>
+          <w:hyperlink w:anchor="_Toc314742038" w:history="1">
+            <w:r>
+              <w:rPr>
+                <w:rStyle w:val="Hyperlink"/>
+                <w:b/>
+                <w:noProof/>
+              </w:rPr>
+              <w:t>1.5</w:t>
+            </w:r>
+            <w:r>
+              <w:rPr>
+                <w:noProof/>
+                <w:sz w:val="22"/>
+                <w:szCs w:val="22"/>
+              </w:rPr>
+              <w:tab/>
+            </w:r>
+            <w:r>
+              <w:rPr>
+                <w:rStyle w:val="Hyperlink"/>
+                <w:b/>
+                <w:noProof/>
+              </w:rPr>
+              <w:t>Target Market</w:t>
+            </w:r>
+            <w:r>
+              <w:rPr>
+                <w:noProof/>
+                <w:webHidden/>
+              </w:rPr>
+              <w:tab/>
+            </w:r>
+            <w:r>
+              <w:rPr>
+                <w:noProof/>
+                <w:webHidden/>
+              </w:rPr>
+              <w:fldChar w:fldCharType="begin"/>
+            </w:r>
+            <w:r>
+              <w:rPr>
+                <w:noProof/>
+                <w:webHidden/>
+              </w:rPr>
+              <w:instrText xml:space="preserve"> PAGEREF _Toc314742038 \h </w:instrText>
+            </w:r>
+            <w:r>
+              <w:rPr>
+                <w:noProof/>
+                <w:webHidden/>
+              </w:rPr>
+            </w:r>
+            <w:r>
+              <w:rPr>
+                <w:noProof/>
+                <w:webHidden/>
+              </w:rPr>
+              <w:fldChar w:fldCharType="separate"/>
+            </w:r>
+            <w:r>
+              <w:rPr>
+                <w:noProof/>
+                <w:webHidden/>
+              </w:rPr>
+              <w:t>4</w:t>
+            </w:r>
+            <w:r>
+              <w:rPr>
+                <w:noProof/>
+                <w:webHidden/>
+              </w:rPr>
+              <w:fldChar w:fldCharType="end"/>
+            </w:r>
+          </w:hyperlink>
+        </w:p>
+        <w:p>
+          <w:pPr>
+            <w:pStyle w:val="TOC2"/>
+            <w:tabs>
+              <w:tab w:val="left" w:pos="880"/>
+              <w:tab w:val="right" w:leader="dot" w:pos="8630"/>
+            </w:tabs>
+            <w:rPr>
+              <w:noProof/>
+              <w:sz w:val="22"/>
+              <w:szCs w:val="22"/>
+            </w:rPr>
+          </w:pPr>
+          <w:hyperlink w:anchor="_Toc314742039" w:history="1">
+            <w:r>
+              <w:rPr>
+                <w:rStyle w:val="Hyperlink"/>
+                <w:b/>
+                <w:noProof/>
+              </w:rPr>
+              <w:t>1.6</w:t>
+            </w:r>
+            <w:r>
+              <w:rPr>
+                <w:noProof/>
+                <w:sz w:val="22"/>
+                <w:szCs w:val="22"/>
+              </w:rPr>
+              <w:tab/>
+            </w:r>
+            <w:r>
+              <w:rPr>
+                <w:rStyle w:val="Hyperlink"/>
+                <w:b/>
+                <w:noProof/>
+              </w:rPr>
+              <w:t>Gameplay Direction</w:t>
+            </w:r>
+            <w:r>
+              <w:rPr>
+                <w:noProof/>
+                <w:webHidden/>
+              </w:rPr>
+              <w:tab/>
+            </w:r>
+            <w:r>
+              <w:rPr>
+                <w:noProof/>
+                <w:webHidden/>
+              </w:rPr>
+              <w:fldChar w:fldCharType="begin"/>
+            </w:r>
+            <w:r>
+              <w:rPr>
+                <w:noProof/>
+                <w:webHidden/>
+              </w:rPr>
+              <w:instrText xml:space="preserve"> PAGEREF _Toc314742039 \h </w:instrText>
+            </w:r>
+            <w:r>
+              <w:rPr>
+                <w:noProof/>
+                <w:webHidden/>
+              </w:rPr>
+            </w:r>
+            <w:r>
+              <w:rPr>
+                <w:noProof/>
+                <w:webHidden/>
+              </w:rPr>
+              <w:fldChar w:fldCharType="separate"/>
+            </w:r>
+            <w:r>
+              <w:rPr>
+                <w:noProof/>
+                <w:webHidden/>
+              </w:rPr>
+              <w:t>4</w:t>
+            </w:r>
+            <w:r>
+              <w:rPr>
+                <w:noProof/>
+                <w:webHidden/>
+              </w:rPr>
+              <w:fldChar w:fldCharType="end"/>
+            </w:r>
+          </w:hyperlink>
+        </w:p>
+        <w:p>
+          <w:pPr>
+            <w:pStyle w:val="TOC1"/>
+            <w:tabs>
+              <w:tab w:val="left" w:pos="480"/>
+              <w:tab w:val="right" w:leader="dot" w:pos="8630"/>
+            </w:tabs>
+            <w:rPr>
+              <w:noProof/>
+              <w:sz w:val="22"/>
+              <w:szCs w:val="22"/>
+            </w:rPr>
+          </w:pPr>
+          <w:hyperlink w:anchor="_Toc314742040" w:history="1">
+            <w:r>
+              <w:rPr>
+                <w:rStyle w:val="Hyperlink"/>
+                <w:b/>
+                <w:noProof/>
+              </w:rPr>
+              <w:t>2</w:t>
+            </w:r>
+            <w:r>
+              <w:rPr>
+                <w:noProof/>
+                <w:sz w:val="22"/>
+                <w:szCs w:val="22"/>
+              </w:rPr>
+              <w:tab/>
+            </w:r>
+            <w:r>
+              <w:rPr>
+                <w:rStyle w:val="Hyperlink"/>
+                <w:b/>
+                <w:noProof/>
+              </w:rPr>
+              <w:t>Features</w:t>
+            </w:r>
+            <w:r>
+              <w:rPr>
+                <w:noProof/>
+                <w:webHidden/>
+              </w:rPr>
+              <w:tab/>
+            </w:r>
+            <w:r>
+              <w:rPr>
+                <w:noProof/>
+                <w:webHidden/>
+              </w:rPr>
+              <w:fldChar w:fldCharType="begin"/>
+            </w:r>
+            <w:r>
+              <w:rPr>
+                <w:noProof/>
+                <w:webHidden/>
+              </w:rPr>
+              <w:instrText xml:space="preserve"> PAGEREF _Toc314742040 \h </w:instrText>
+            </w:r>
+            <w:r>
+              <w:rPr>
+                <w:noProof/>
+                <w:webHidden/>
+              </w:rPr>
+            </w:r>
+            <w:r>
+              <w:rPr>
+                <w:noProof/>
+                <w:webHidden/>
+              </w:rPr>
+              <w:fldChar w:fldCharType="separate"/>
+            </w:r>
+            <w:r>
+              <w:rPr>
+                <w:noProof/>
+                <w:webHidden/>
+              </w:rPr>
+              <w:t>5</w:t>
+            </w:r>
+            <w:r>
+              <w:rPr>
+                <w:noProof/>
+                <w:webHidden/>
+              </w:rPr>
+              <w:fldChar w:fldCharType="end"/>
+            </w:r>
+          </w:hyperlink>
+        </w:p>
+        <w:p>
+          <w:pPr>
+            <w:pStyle w:val="TOC2"/>
+            <w:tabs>
+              <w:tab w:val="left" w:pos="880"/>
+              <w:tab w:val="right" w:leader="dot" w:pos="8630"/>
+            </w:tabs>
+            <w:rPr>
+              <w:noProof/>
+              <w:sz w:val="22"/>
+              <w:szCs w:val="22"/>
+            </w:rPr>
+          </w:pPr>
+          <w:hyperlink w:anchor="_Toc314742041" w:history="1">
+            <w:r>
+              <w:rPr>
+                <w:rStyle w:val="Hyperlink"/>
+                <w:b/>
+                <w:noProof/>
+              </w:rPr>
+              <w:t>2.1</w:t>
+            </w:r>
+            <w:r>
+              <w:rPr>
+                <w:noProof/>
+                <w:sz w:val="22"/>
+                <w:szCs w:val="22"/>
+              </w:rPr>
+              <w:tab/>
+            </w:r>
+            <w:r>
+              <w:rPr>
+                <w:rStyle w:val="Hyperlink"/>
+                <w:b/>
+                <w:noProof/>
+              </w:rPr>
+              <w:t>Required Features</w:t>
+            </w:r>
+            <w:r>
+              <w:rPr>
+                <w:noProof/>
+                <w:webHidden/>
+              </w:rPr>
+              <w:tab/>
+            </w:r>
+            <w:r>
+              <w:rPr>
+                <w:noProof/>
+                <w:webHidden/>
+              </w:rPr>
+              <w:fldChar w:fldCharType="begin"/>
+            </w:r>
+            <w:r>
+              <w:rPr>
+                <w:noProof/>
+                <w:webHidden/>
+              </w:rPr>
+              <w:instrText xml:space="preserve"> PAGEREF _Toc314742041 \h </w:instrText>
+            </w:r>
+            <w:r>
+              <w:rPr>
+                <w:noProof/>
+                <w:webHidden/>
+              </w:rPr>
+            </w:r>
+            <w:r>
+              <w:rPr>
+                <w:noProof/>
+                <w:webHidden/>
+              </w:rPr>
+              <w:fldChar w:fldCharType="separate"/>
+            </w:r>
+            <w:r>
+              <w:rPr>
+                <w:noProof/>
+                <w:webHidden/>
+              </w:rPr>
+              <w:t>5</w:t>
+            </w:r>
+            <w:r>
+              <w:rPr>
+                <w:noProof/>
+                <w:webHidden/>
+              </w:rPr>
+              <w:fldChar w:fldCharType="end"/>
+            </w:r>
+          </w:hyperlink>
+        </w:p>
+        <w:p>
+          <w:pPr>
+            <w:pStyle w:val="TOC2"/>
+            <w:tabs>
+              <w:tab w:val="left" w:pos="880"/>
+              <w:tab w:val="right" w:leader="dot" w:pos="8630"/>
+            </w:tabs>
+            <w:rPr>
+              <w:noProof/>
+              <w:sz w:val="22"/>
+              <w:szCs w:val="22"/>
+            </w:rPr>
+          </w:pPr>
+          <w:hyperlink w:anchor="_Toc314742042" w:history="1">
+            <w:r>
+              <w:rPr>
+                <w:rStyle w:val="Hyperlink"/>
+                <w:b/>
+                <w:noProof/>
+              </w:rPr>
+              <w:t>2.2</w:t>
+            </w:r>
+            <w:r>
+              <w:rPr>
+                <w:noProof/>
+                <w:sz w:val="22"/>
+                <w:szCs w:val="22"/>
+              </w:rPr>
+              <w:tab/>
+            </w:r>
+            <w:r>
+              <w:rPr>
+                <w:rStyle w:val="Hyperlink"/>
+                <w:b/>
+                <w:noProof/>
+              </w:rPr>
+              <w:t>Bonus Features</w:t>
+            </w:r>
+            <w:r>
+              <w:rPr>
+                <w:noProof/>
+                <w:webHidden/>
+              </w:rPr>
+              <w:tab/>
+            </w:r>
+            <w:r>
+              <w:rPr>
+                <w:noProof/>
+                <w:webHidden/>
+              </w:rPr>
+              <w:fldChar w:fldCharType="begin"/>
+            </w:r>
+            <w:r>
+              <w:rPr>
+                <w:noProof/>
+                <w:webHidden/>
+              </w:rPr>
+              <w:instrText xml:space="preserve"> PAGEREF _Toc314742042 \h </w:instrText>
+            </w:r>
+            <w:r>
+              <w:rPr>
+                <w:noProof/>
+                <w:webHidden/>
+              </w:rPr>
+            </w:r>
+            <w:r>
+              <w:rPr>
+                <w:noProof/>
+                <w:webHidden/>
+              </w:rPr>
+              <w:fldChar w:fldCharType="separate"/>
+            </w:r>
+            <w:r>
+              <w:rPr>
+                <w:noProof/>
+                <w:webHidden/>
+              </w:rPr>
+              <w:t>6</w:t>
+            </w:r>
+            <w:r>
+              <w:rPr>
+                <w:noProof/>
+                <w:webHidden/>
+              </w:rPr>
+              <w:fldChar w:fldCharType="end"/>
+            </w:r>
+          </w:hyperlink>
+        </w:p>
+        <w:p>
+          <w:pPr>
+            <w:pStyle w:val="TOC1"/>
+            <w:tabs>
+              <w:tab w:val="left" w:pos="480"/>
+              <w:tab w:val="right" w:leader="dot" w:pos="8630"/>
+            </w:tabs>
+            <w:rPr>
+              <w:noProof/>
+              <w:sz w:val="22"/>
+              <w:szCs w:val="22"/>
+            </w:rPr>
+          </w:pPr>
+          <w:hyperlink w:anchor="_Toc314742043" w:history="1">
+            <w:r>
+              <w:rPr>
+                <w:rStyle w:val="Hyperlink"/>
+                <w:b/>
+                <w:noProof/>
+              </w:rPr>
+              <w:t>3</w:t>
+            </w:r>
+            <w:r>
+              <w:rPr>
+                <w:noProof/>
+                <w:sz w:val="22"/>
+                <w:szCs w:val="22"/>
+              </w:rPr>
+              <w:tab/>
+            </w:r>
+            <w:r>
+              <w:rPr>
+                <w:rStyle w:val="Hyperlink"/>
+                <w:b/>
+                <w:noProof/>
+              </w:rPr>
+              <w:t>Gameplay Details</w:t>
+            </w:r>
+            <w:r>
+              <w:rPr>
+                <w:noProof/>
+                <w:webHidden/>
+              </w:rPr>
+              <w:tab/>
+            </w:r>
+            <w:r>
+              <w:rPr>
+                <w:noProof/>
+                <w:webHidden/>
+              </w:rPr>
+              <w:fldChar w:fldCharType="begin"/>
+            </w:r>
+            <w:r>
+              <w:rPr>
+                <w:noProof/>
+                <w:webHidden/>
+              </w:rPr>
+              <w:instrText xml:space="preserve"> PAGEREF _Toc314742043 \h </w:instrText>
+            </w:r>
+            <w:r>
+              <w:rPr>
+                <w:noProof/>
+                <w:webHidden/>
+              </w:rPr>
+            </w:r>
+            <w:r>
+              <w:rPr>
+                <w:noProof/>
+                <w:webHidden/>
+              </w:rPr>
+              <w:fldChar w:fldCharType="separate"/>
+            </w:r>
+            <w:r>
+              <w:rPr>
+                <w:noProof/>
+                <w:webHidden/>
+              </w:rPr>
+              <w:t>6</w:t>
+            </w:r>
+            <w:r>
+              <w:rPr>
+                <w:noProof/>
+                <w:webHidden/>
+              </w:rPr>
+              <w:fldChar w:fldCharType="end"/>
+            </w:r>
+          </w:hyperlink>
+        </w:p>
+        <w:p>
+          <w:pPr>
+            <w:pStyle w:val="TOC2"/>
+            <w:tabs>
+              <w:tab w:val="left" w:pos="880"/>
+              <w:tab w:val="right" w:leader="dot" w:pos="8630"/>
+            </w:tabs>
+            <w:rPr>
+              <w:noProof/>
+              <w:sz w:val="22"/>
+              <w:szCs w:val="22"/>
+            </w:rPr>
+          </w:pPr>
+          <w:hyperlink w:anchor="_Toc314742044" w:history="1">
+            <w:r>
+              <w:rPr>
+                <w:rStyle w:val="Hyperlink"/>
+                <w:b/>
+                <w:noProof/>
+              </w:rPr>
+              <w:t>3.1</w:t>
+            </w:r>
+            <w:r>
+              <w:rPr>
+                <w:noProof/>
+                <w:sz w:val="22"/>
+                <w:szCs w:val="22"/>
+              </w:rPr>
+              <w:tab/>
+            </w:r>
+            <w:r>
+              <w:rPr>
+                <w:rStyle w:val="Hyperlink"/>
+                <w:b/>
+                <w:noProof/>
+              </w:rPr>
+              <w:t>Rules</w:t>
+            </w:r>
+            <w:r>
+              <w:rPr>
+                <w:noProof/>
+                <w:webHidden/>
+              </w:rPr>
+              <w:tab/>
+            </w:r>
+            <w:r>
+              <w:rPr>
+                <w:noProof/>
+                <w:webHidden/>
+              </w:rPr>
+              <w:fldChar w:fldCharType="begin"/>
+            </w:r>
+            <w:r>
+              <w:rPr>
+                <w:noProof/>
+                <w:webHidden/>
+              </w:rPr>
+              <w:instrText xml:space="preserve"> PAGEREF _Toc314742044 \h </w:instrText>
+            </w:r>
+            <w:r>
+              <w:rPr>
+                <w:noProof/>
+                <w:webHidden/>
+              </w:rPr>
+            </w:r>
+            <w:r>
+              <w:rPr>
+                <w:noProof/>
+                <w:webHidden/>
+              </w:rPr>
+              <w:fldChar w:fldCharType="separate"/>
+            </w:r>
+            <w:r>
+              <w:rPr>
+                <w:noProof/>
+                <w:webHidden/>
+              </w:rPr>
+              <w:t>6</w:t>
+            </w:r>
+            <w:r>
+              <w:rPr>
+                <w:noProof/>
+                <w:webHidden/>
+              </w:rPr>
+              <w:fldChar w:fldCharType="end"/>
+            </w:r>
+          </w:hyperlink>
+        </w:p>
+        <w:p>
+          <w:pPr>
+            <w:pStyle w:val="TOC2"/>
+            <w:tabs>
+              <w:tab w:val="left" w:pos="880"/>
+              <w:tab w:val="right" w:leader="dot" w:pos="8630"/>
+            </w:tabs>
+            <w:rPr>
+              <w:noProof/>
+              <w:sz w:val="22"/>
+              <w:szCs w:val="22"/>
+            </w:rPr>
+          </w:pPr>
+          <w:hyperlink w:anchor="_Toc314742045" w:history="1">
+            <w:r>
+              <w:rPr>
+                <w:rStyle w:val="Hyperlink"/>
+                <w:b/>
+                <w:noProof/>
+              </w:rPr>
+              <w:t>3.2</w:t>
+            </w:r>
+            <w:r>
+              <w:rPr>
+                <w:noProof/>
+                <w:sz w:val="22"/>
+                <w:szCs w:val="22"/>
+              </w:rPr>
+              <w:tab/>
+            </w:r>
+            <w:r>
+              <w:rPr>
+                <w:rStyle w:val="Hyperlink"/>
+                <w:b/>
+                <w:noProof/>
+              </w:rPr>
+              <w:t>Power-ups</w:t>
+            </w:r>
+            <w:r>
+              <w:rPr>
+                <w:noProof/>
+                <w:webHidden/>
+              </w:rPr>
+              <w:tab/>
+            </w:r>
+            <w:r>
+              <w:rPr>
+                <w:noProof/>
+                <w:webHidden/>
+              </w:rPr>
+              <w:fldChar w:fldCharType="begin"/>
+            </w:r>
+            <w:r>
+              <w:rPr>
+                <w:noProof/>
+                <w:webHidden/>
+              </w:rPr>
+              <w:instrText xml:space="preserve"> PAGEREF _Toc314742045 \h </w:instrText>
+            </w:r>
+            <w:r>
+              <w:rPr>
+                <w:noProof/>
+                <w:webHidden/>
+              </w:rPr>
+            </w:r>
+            <w:r>
+              <w:rPr>
+                <w:noProof/>
+                <w:webHidden/>
+              </w:rPr>
+              <w:fldChar w:fldCharType="separate"/>
+            </w:r>
+            <w:r>
+              <w:rPr>
+                <w:noProof/>
+                <w:webHidden/>
+              </w:rPr>
+              <w:t>7</w:t>
+            </w:r>
+            <w:r>
+              <w:rPr>
+                <w:noProof/>
+                <w:webHidden/>
+              </w:rPr>
+              <w:fldChar w:fldCharType="end"/>
+            </w:r>
+          </w:hyperlink>
+        </w:p>
+        <w:p>
+          <w:pPr>
+            <w:pStyle w:val="TOC3"/>
+            <w:tabs>
+              <w:tab w:val="left" w:pos="1320"/>
+              <w:tab w:val="right" w:leader="dot" w:pos="8630"/>
+            </w:tabs>
+            <w:rPr>
+              <w:noProof/>
+              <w:sz w:val="22"/>
+              <w:szCs w:val="22"/>
+            </w:rPr>
+          </w:pPr>
+          <w:hyperlink w:anchor="_Toc314742046" w:history="1">
+            <w:r>
+              <w:rPr>
+                <w:rStyle w:val="Hyperlink"/>
+                <w:b/>
+                <w:noProof/>
+              </w:rPr>
+              <w:t>3.2.1</w:t>
+            </w:r>
+            <w:r>
+              <w:rPr>
+                <w:noProof/>
+                <w:sz w:val="22"/>
+                <w:szCs w:val="22"/>
+              </w:rPr>
+              <w:tab/>
+            </w:r>
+            <w:r>
+              <w:rPr>
+                <w:rStyle w:val="Hyperlink"/>
+                <w:b/>
+                <w:noProof/>
+              </w:rPr>
+              <w:t>Speed Boost</w:t>
+            </w:r>
+            <w:r>
+              <w:rPr>
+                <w:noProof/>
+                <w:webHidden/>
+              </w:rPr>
+              <w:tab/>
+            </w:r>
+            <w:r>
+              <w:rPr>
+                <w:noProof/>
+                <w:webHidden/>
+              </w:rPr>
+              <w:fldChar w:fldCharType="begin"/>
+            </w:r>
+            <w:r>
+              <w:rPr>
+                <w:noProof/>
+                <w:webHidden/>
+              </w:rPr>
+              <w:instrText xml:space="preserve"> PAGEREF _Toc314742046 \h </w:instrText>
+            </w:r>
+            <w:r>
+              <w:rPr>
+                <w:noProof/>
+                <w:webHidden/>
+              </w:rPr>
+            </w:r>
+            <w:r>
+              <w:rPr>
+                <w:noProof/>
+                <w:webHidden/>
+              </w:rPr>
+              <w:fldChar w:fldCharType="separate"/>
+            </w:r>
+            <w:r>
+              <w:rPr>
+                <w:noProof/>
+                <w:webHidden/>
+              </w:rPr>
+              <w:t>7</w:t>
+            </w:r>
+            <w:r>
+              <w:rPr>
+                <w:noProof/>
+                <w:webHidden/>
+              </w:rPr>
+              <w:fldChar w:fldCharType="end"/>
+            </w:r>
+          </w:hyperlink>
+        </w:p>
+        <w:p>
+          <w:pPr>
+            <w:pStyle w:val="TOC3"/>
+            <w:tabs>
+              <w:tab w:val="left" w:pos="1320"/>
+              <w:tab w:val="right" w:leader="dot" w:pos="8630"/>
+            </w:tabs>
+            <w:rPr>
+              <w:noProof/>
+              <w:sz w:val="22"/>
+              <w:szCs w:val="22"/>
+            </w:rPr>
+          </w:pPr>
+          <w:hyperlink w:anchor="_Toc314742047" w:history="1">
+            <w:r>
+              <w:rPr>
+                <w:rStyle w:val="Hyperlink"/>
+                <w:b/>
+                <w:noProof/>
+              </w:rPr>
+              <w:t>3.2.2</w:t>
+            </w:r>
+            <w:r>
+              <w:rPr>
+                <w:noProof/>
+                <w:sz w:val="22"/>
+                <w:szCs w:val="22"/>
+              </w:rPr>
+              <w:tab/>
+            </w:r>
+            <w:r>
+              <w:rPr>
+                <w:rStyle w:val="Hyperlink"/>
+                <w:b/>
+                <w:noProof/>
+              </w:rPr>
+              <w:t>Projectile</w:t>
+            </w:r>
+            <w:r>
+              <w:rPr>
+                <w:noProof/>
+                <w:webHidden/>
+              </w:rPr>
+              <w:tab/>
+            </w:r>
+            <w:r>
+              <w:rPr>
+                <w:noProof/>
+                <w:webHidden/>
+              </w:rPr>
+              <w:fldChar w:fldCharType="begin"/>
+            </w:r>
+            <w:r>
+              <w:rPr>
+                <w:noProof/>
+                <w:webHidden/>
+              </w:rPr>
+              <w:instrText xml:space="preserve"> PAGEREF _Toc314742047 \h </w:instrText>
+            </w:r>
+            <w:r>
+              <w:rPr>
+                <w:noProof/>
+                <w:webHidden/>
+              </w:rPr>
+            </w:r>
+            <w:r>
+              <w:rPr>
+                <w:noProof/>
+                <w:webHidden/>
+              </w:rPr>
+              <w:fldChar w:fldCharType="separate"/>
+            </w:r>
+            <w:r>
+              <w:rPr>
+                <w:noProof/>
+                <w:webHidden/>
+              </w:rPr>
+              <w:t>7</w:t>
+            </w:r>
+            <w:r>
+              <w:rPr>
+                <w:noProof/>
+                <w:webHidden/>
+              </w:rPr>
+              <w:fldChar w:fldCharType="end"/>
+            </w:r>
+          </w:hyperlink>
+        </w:p>
+        <w:p>
+          <w:pPr>
+            <w:pStyle w:val="TOC1"/>
+            <w:tabs>
+              <w:tab w:val="left" w:pos="660"/>
+              <w:tab w:val="right" w:leader="dot" w:pos="8630"/>
+            </w:tabs>
+            <w:rPr>
+              <w:noProof/>
+              <w:sz w:val="22"/>
+              <w:szCs w:val="22"/>
+            </w:rPr>
+          </w:pPr>
+          <w:hyperlink w:anchor="_Toc314742048" w:history="1">
+            <w:r>
+              <w:rPr>
+                <w:rStyle w:val="Hyperlink"/>
+                <w:b/>
+                <w:noProof/>
+              </w:rPr>
+              <w:t>3.3</w:t>
+            </w:r>
+            <w:r>
+              <w:rPr>
+                <w:noProof/>
+                <w:sz w:val="22"/>
+                <w:szCs w:val="22"/>
+              </w:rPr>
+              <w:tab/>
+            </w:r>
+            <w:r>
+              <w:rPr>
+                <w:rStyle w:val="Hyperlink"/>
+                <w:b/>
+                <w:noProof/>
+              </w:rPr>
+              <w:t>Interface</w:t>
+            </w:r>
+            <w:r>
+              <w:rPr>
+                <w:noProof/>
+                <w:webHidden/>
+              </w:rPr>
+              <w:tab/>
+            </w:r>
+            <w:r>
+              <w:rPr>
+                <w:noProof/>
+                <w:webHidden/>
+              </w:rPr>
+              <w:fldChar w:fldCharType="begin"/>
+            </w:r>
+            <w:r>
+              <w:rPr>
+                <w:noProof/>
+                <w:webHidden/>
+              </w:rPr>
+              <w:instrText xml:space="preserve"> PAGEREF _Toc314742048 \h </w:instrText>
+            </w:r>
+            <w:r>
+              <w:rPr>
+                <w:noProof/>
+                <w:webHidden/>
+              </w:rPr>
+            </w:r>
+            <w:r>
+              <w:rPr>
+                <w:noProof/>
+                <w:webHidden/>
+              </w:rPr>
+              <w:fldChar w:fldCharType="separate"/>
+            </w:r>
+            <w:r>
+              <w:rPr>
+                <w:noProof/>
+                <w:webHidden/>
+              </w:rPr>
+              <w:t>7</w:t>
+            </w:r>
+            <w:r>
+              <w:rPr>
+                <w:noProof/>
+                <w:webHidden/>
+              </w:rPr>
+              <w:fldChar w:fldCharType="end"/>
+            </w:r>
+          </w:hyperlink>
+        </w:p>
+        <w:p>
+          <w:pPr>
+            <w:pStyle w:val="TOC2"/>
+            <w:tabs>
+              <w:tab w:val="left" w:pos="1100"/>
+              <w:tab w:val="right" w:leader="dot" w:pos="8630"/>
+            </w:tabs>
+            <w:rPr>
+              <w:noProof/>
+              <w:sz w:val="22"/>
+              <w:szCs w:val="22"/>
+            </w:rPr>
+          </w:pPr>
+          <w:hyperlink w:anchor="_Toc314742049" w:history="1">
+            <w:r>
+              <w:rPr>
+                <w:rStyle w:val="Hyperlink"/>
+                <w:b/>
+                <w:noProof/>
+              </w:rPr>
+              <w:t>3.3.1</w:t>
+            </w:r>
+            <w:r>
+              <w:rPr>
+                <w:noProof/>
+                <w:sz w:val="22"/>
+                <w:szCs w:val="22"/>
+              </w:rPr>
+              <w:tab/>
+            </w:r>
+            <w:r>
+              <w:rPr>
+                <w:rStyle w:val="Hyperlink"/>
+                <w:b/>
+                <w:noProof/>
+              </w:rPr>
+              <w:t>Startup Screen</w:t>
+            </w:r>
+            <w:r>
+              <w:rPr>
+                <w:noProof/>
+                <w:webHidden/>
+              </w:rPr>
+              <w:tab/>
+            </w:r>
+            <w:r>
+              <w:rPr>
+                <w:noProof/>
+                <w:webHidden/>
+              </w:rPr>
+              <w:fldChar w:fldCharType="begin"/>
+            </w:r>
+            <w:r>
+              <w:rPr>
+                <w:noProof/>
+                <w:webHidden/>
+              </w:rPr>
+              <w:instrText xml:space="preserve"> PAGEREF _Toc314742049 \h </w:instrText>
+            </w:r>
+            <w:r>
+              <w:rPr>
+                <w:noProof/>
+                <w:webHidden/>
+              </w:rPr>
+            </w:r>
+            <w:r>
+              <w:rPr>
+                <w:noProof/>
+                <w:webHidden/>
+              </w:rPr>
+              <w:fldChar w:fldCharType="separate"/>
+            </w:r>
+            <w:r>
+              <w:rPr>
+                <w:noProof/>
+                <w:webHidden/>
+              </w:rPr>
+              <w:t>7</w:t>
+            </w:r>
+            <w:r>
+              <w:rPr>
+                <w:noProof/>
+                <w:webHidden/>
+              </w:rPr>
+              <w:fldChar w:fldCharType="end"/>
+            </w:r>
+          </w:hyperlink>
+        </w:p>
+        <w:p>
+          <w:pPr>
+            <w:pStyle w:val="TOC2"/>
+            <w:tabs>
+              <w:tab w:val="left" w:pos="1100"/>
+              <w:tab w:val="right" w:leader="dot" w:pos="8630"/>
+            </w:tabs>
+            <w:rPr>
+              <w:noProof/>
+              <w:sz w:val="22"/>
+              <w:szCs w:val="22"/>
+            </w:rPr>
+          </w:pPr>
+          <w:hyperlink w:anchor="_Toc314742050" w:history="1">
+            <w:r>
+              <w:rPr>
+                <w:rStyle w:val="Hyperlink"/>
+                <w:b/>
+                <w:noProof/>
+              </w:rPr>
+              <w:t>3.3.2</w:t>
+            </w:r>
+            <w:r>
+              <w:rPr>
+                <w:noProof/>
+                <w:sz w:val="22"/>
+                <w:szCs w:val="22"/>
+              </w:rPr>
+              <w:tab/>
+            </w:r>
+            <w:r>
+              <w:rPr>
+                <w:rStyle w:val="Hyperlink"/>
+                <w:b/>
+                <w:noProof/>
+              </w:rPr>
+              <w:t>Driving UI</w:t>
+            </w:r>
+            <w:r>
+              <w:rPr>
+                <w:noProof/>
+                <w:webHidden/>
+              </w:rPr>
+              <w:tab/>
+            </w:r>
+            <w:r>
+              <w:rPr>
+                <w:noProof/>
+                <w:webHidden/>
+              </w:rPr>
+              <w:fldChar w:fldCharType="begin"/>
+            </w:r>
+            <w:r>
+              <w:rPr>
+                <w:noProof/>
+                <w:webHidden/>
+              </w:rPr>
+              <w:instrText xml:space="preserve"> PAGEREF _Toc314742050 \h </w:instrText>
+            </w:r>
+            <w:r>
+              <w:rPr>
+                <w:noProof/>
+                <w:webHidden/>
+              </w:rPr>
+            </w:r>
+            <w:r>
+              <w:rPr>
+                <w:noProof/>
+                <w:webHidden/>
+              </w:rPr>
+              <w:fldChar w:fldCharType="separate"/>
+            </w:r>
+            <w:r>
+              <w:rPr>
+                <w:noProof/>
+                <w:webHidden/>
+              </w:rPr>
+              <w:t>7</w:t>
+            </w:r>
+            <w:r>
+              <w:rPr>
+                <w:noProof/>
+                <w:webHidden/>
+              </w:rPr>
+              <w:fldChar w:fldCharType="end"/>
+            </w:r>
+          </w:hyperlink>
+        </w:p>
+        <w:p>
+          <w:pPr>
+            <w:pStyle w:val="TOC1"/>
+            <w:tabs>
+              <w:tab w:val="left" w:pos="660"/>
+              <w:tab w:val="right" w:leader="dot" w:pos="8630"/>
+            </w:tabs>
+            <w:rPr>
+              <w:noProof/>
+              <w:sz w:val="22"/>
+              <w:szCs w:val="22"/>
+            </w:rPr>
+          </w:pPr>
+          <w:hyperlink w:anchor="_Toc314742051" w:history="1">
+            <w:r>
+              <w:rPr>
+                <w:rStyle w:val="Hyperlink"/>
+                <w:b/>
+                <w:noProof/>
+              </w:rPr>
+              <w:t>3.4</w:t>
+            </w:r>
+            <w:r>
+              <w:rPr>
+                <w:noProof/>
+                <w:sz w:val="22"/>
+                <w:szCs w:val="22"/>
+              </w:rPr>
+              <w:tab/>
+            </w:r>
+            <w:r>
+              <w:rPr>
+                <w:rStyle w:val="Hyperlink"/>
+                <w:b/>
+                <w:noProof/>
+              </w:rPr>
+              <w:t>Track Design</w:t>
+            </w:r>
+            <w:r>
+              <w:rPr>
+                <w:noProof/>
+                <w:webHidden/>
+              </w:rPr>
+              <w:tab/>
+            </w:r>
+            <w:r>
+              <w:rPr>
+                <w:noProof/>
+                <w:webHidden/>
+              </w:rPr>
+              <w:fldChar w:fldCharType="begin"/>
+            </w:r>
+            <w:r>
+              <w:rPr>
+                <w:noProof/>
+                <w:webHidden/>
+              </w:rPr>
+              <w:instrText xml:space="preserve"> PAGEREF _Toc314742051 \h </w:instrText>
+            </w:r>
+            <w:r>
+              <w:rPr>
+                <w:noProof/>
+                <w:webHidden/>
+              </w:rPr>
+            </w:r>
+            <w:r>
+              <w:rPr>
+                <w:noProof/>
+                <w:webHidden/>
+              </w:rPr>
+              <w:fldChar w:fldCharType="separate"/>
+            </w:r>
+            <w:r>
+              <w:rPr>
+                <w:noProof/>
+                <w:webHidden/>
+              </w:rPr>
+              <w:t>7</w:t>
+            </w:r>
+            <w:r>
+              <w:rPr>
+                <w:noProof/>
+                <w:webHidden/>
+              </w:rPr>
+              <w:fldChar w:fldCharType="end"/>
+            </w:r>
+          </w:hyperlink>
+        </w:p>
+        <w:p>
+          <w:pPr>
+            <w:pStyle w:val="TOC1"/>
+            <w:tabs>
+              <w:tab w:val="left" w:pos="660"/>
+              <w:tab w:val="right" w:leader="dot" w:pos="8630"/>
+            </w:tabs>
+            <w:rPr>
+              <w:noProof/>
+              <w:sz w:val="22"/>
+              <w:szCs w:val="22"/>
+            </w:rPr>
+          </w:pPr>
+          <w:hyperlink w:anchor="_Toc314742052" w:history="1">
+            <w:r>
+              <w:rPr>
+                <w:rStyle w:val="Hyperlink"/>
+                <w:b/>
+                <w:noProof/>
+              </w:rPr>
+              <w:t>3.5</w:t>
+            </w:r>
+            <w:r>
+              <w:rPr>
+                <w:noProof/>
+                <w:sz w:val="22"/>
+                <w:szCs w:val="22"/>
+              </w:rPr>
+              <w:tab/>
+            </w:r>
+            <w:r>
+              <w:rPr>
+                <w:rStyle w:val="Hyperlink"/>
+                <w:b/>
+                <w:noProof/>
+              </w:rPr>
+              <w:t>Exciting Moments</w:t>
+            </w:r>
+            <w:r>
+              <w:rPr>
+                <w:noProof/>
+                <w:webHidden/>
+              </w:rPr>
+              <w:tab/>
+            </w:r>
+            <w:r>
+              <w:rPr>
+                <w:noProof/>
+                <w:webHidden/>
+              </w:rPr>
+              <w:fldChar w:fldCharType="begin"/>
+            </w:r>
+            <w:r>
+              <w:rPr>
+                <w:noProof/>
+                <w:webHidden/>
+              </w:rPr>
+              <w:instrText xml:space="preserve"> PAGEREF _Toc314742052 \h </w:instrText>
+            </w:r>
+            <w:r>
+              <w:rPr>
+                <w:noProof/>
+                <w:webHidden/>
+              </w:rPr>
+            </w:r>
+            <w:r>
+              <w:rPr>
+                <w:noProof/>
+                <w:webHidden/>
+              </w:rPr>
+              <w:fldChar w:fldCharType="separate"/>
+            </w:r>
+            <w:r>
+              <w:rPr>
+                <w:noProof/>
+                <w:webHidden/>
+              </w:rPr>
+              <w:t>7</w:t>
+            </w:r>
+            <w:r>
+              <w:rPr>
+                <w:noProof/>
+                <w:webHidden/>
+              </w:rPr>
+              <w:fldChar w:fldCharType="end"/>
+            </w:r>
+          </w:hyperlink>
+        </w:p>
+        <w:p>
+          <w:r>
+            <w:fldChar w:fldCharType="end"/>
+          </w:r>
+        </w:p>
+      </w:sdtContent>
+    </w:sdt>
+    <w:p>
+      <w:pPr>
+        <w:pStyle w:val="Heading1"/>
+        <w:rPr>
+          <w:b w:val="0"/>
+          <w:color w:val="auto"/>
           <w:sz w:val="44"/>
           <w:szCs w:val="44"/>
         </w:rPr>
       </w:pPr>
-      <w:r>
-        <w:rPr>
-          <w:b/>
+      <w:bookmarkStart w:id="0" w:name="_GoBack"/>
+      <w:bookmarkStart w:id="1" w:name="_Toc314742033"/>
+      <w:bookmarkEnd w:id="0"/>
+    </w:p>
+    <w:p>
+      <w:pPr>
+        <w:rPr>
+          <w:rFonts w:asciiTheme="majorHAnsi" w:eastAsiaTheme="majorEastAsia" w:hAnsiTheme="majorHAnsi" w:cstheme="majorBidi"/>
+        </w:rPr>
+      </w:pPr>
+      <w:r>
+        <w:br w:type="page"/>
+      </w:r>
+    </w:p>
+    <w:p>
+      <w:pPr>
+        <w:pStyle w:val="Heading1"/>
+        <w:rPr>
+          <w:b w:val="0"/>
+          <w:color w:val="auto"/>
           <w:sz w:val="44"/>
           <w:szCs w:val="44"/>
         </w:rPr>
-        <w:t>Table of Contents</w:t>
-      </w:r>
-    </w:p>
-    <w:p>
-      <w:pPr>
-        <w:rPr>
-          <w:b/>
-          <w:sz w:val="36"/>
-          <w:szCs w:val="36"/>
-        </w:rPr>
-      </w:pPr>
-    </w:p>
-    <w:p>
-      <w:pPr>
-        <w:rPr>
-          <w:sz w:val="36"/>
-          <w:szCs w:val="36"/>
-        </w:rPr>
-      </w:pPr>
-      <w:r>
-        <w:rPr>
-          <w:sz w:val="36"/>
-          <w:szCs w:val="36"/>
-        </w:rPr>
-        <w:t xml:space="preserve">1    </w:t>
-      </w:r>
-      <w:r>
-        <w:rPr>
-          <w:sz w:val="36"/>
-          <w:szCs w:val="36"/>
-        </w:rPr>
-        <w:t>Game Design</w:t>
-      </w:r>
-    </w:p>
-    <w:p>
-      <w:pPr>
-        <w:pStyle w:val="ListParagraph"/>
-        <w:numPr>
-          <w:ilvl w:val="1"/>
-          <w:numId w:val="3"/>
-        </w:numPr>
-        <w:rPr>
-          <w:sz w:val="32"/>
-          <w:szCs w:val="32"/>
-        </w:rPr>
-      </w:pPr>
-      <w:r>
-        <w:rPr>
-          <w:sz w:val="32"/>
-          <w:szCs w:val="32"/>
-        </w:rPr>
-        <w:t>Game Analysis</w:t>
-      </w:r>
-    </w:p>
-    <w:p>
-      <w:pPr>
-        <w:pStyle w:val="ListParagraph"/>
-        <w:numPr>
-          <w:ilvl w:val="1"/>
-          <w:numId w:val="3"/>
-        </w:numPr>
-        <w:rPr>
-          <w:sz w:val="32"/>
-          <w:szCs w:val="32"/>
-        </w:rPr>
-      </w:pPr>
-      <w:r>
-        <w:rPr>
-          <w:sz w:val="32"/>
-          <w:szCs w:val="32"/>
-        </w:rPr>
-        <w:t>Game Concept</w:t>
-      </w:r>
-    </w:p>
-    <w:p>
-      <w:pPr>
-        <w:pStyle w:val="ListParagraph"/>
-        <w:numPr>
-          <w:ilvl w:val="1"/>
-          <w:numId w:val="3"/>
-        </w:numPr>
-        <w:rPr>
-          <w:sz w:val="32"/>
-          <w:szCs w:val="32"/>
-        </w:rPr>
-      </w:pPr>
-      <w:r>
-        <w:rPr>
-          <w:sz w:val="32"/>
-          <w:szCs w:val="32"/>
-        </w:rPr>
-        <w:t>Game Goals</w:t>
-      </w:r>
-    </w:p>
-    <w:p>
-      <w:pPr>
-        <w:pStyle w:val="ListParagraph"/>
-        <w:numPr>
-          <w:ilvl w:val="1"/>
-          <w:numId w:val="3"/>
-        </w:numPr>
-        <w:rPr>
-          <w:sz w:val="32"/>
-          <w:szCs w:val="32"/>
-        </w:rPr>
-      </w:pPr>
-      <w:r>
-        <w:rPr>
-          <w:sz w:val="32"/>
-          <w:szCs w:val="32"/>
-        </w:rPr>
-        <w:t>Game Genre</w:t>
-      </w:r>
-    </w:p>
-    <w:p>
-      <w:pPr>
-        <w:pStyle w:val="ListParagraph"/>
-        <w:numPr>
-          <w:ilvl w:val="1"/>
-          <w:numId w:val="3"/>
-        </w:numPr>
-        <w:rPr>
-          <w:sz w:val="32"/>
-          <w:szCs w:val="32"/>
-        </w:rPr>
-      </w:pPr>
-      <w:r>
-        <w:rPr>
-          <w:sz w:val="32"/>
-          <w:szCs w:val="32"/>
-        </w:rPr>
-        <w:t>Target Market</w:t>
-      </w:r>
-    </w:p>
-    <w:p>
-      <w:pPr>
-        <w:pStyle w:val="ListParagraph"/>
-        <w:numPr>
-          <w:ilvl w:val="1"/>
-          <w:numId w:val="3"/>
-        </w:numPr>
-        <w:rPr>
-          <w:sz w:val="32"/>
-          <w:szCs w:val="32"/>
-        </w:rPr>
-      </w:pPr>
-      <w:r>
-        <w:rPr>
-          <w:sz w:val="32"/>
-          <w:szCs w:val="32"/>
-        </w:rPr>
-        <w:t>Gameplay Direction</w:t>
-      </w:r>
-    </w:p>
-    <w:p>
-      <w:pPr>
-        <w:pStyle w:val="ListParagraph"/>
-        <w:numPr>
-          <w:ilvl w:val="0"/>
-          <w:numId w:val="3"/>
-        </w:numPr>
-        <w:rPr>
-          <w:sz w:val="36"/>
-          <w:szCs w:val="36"/>
-        </w:rPr>
-      </w:pPr>
-      <w:r>
-        <w:rPr>
-          <w:sz w:val="36"/>
-          <w:szCs w:val="36"/>
-        </w:rPr>
-        <w:t>Features</w:t>
-      </w:r>
-    </w:p>
-    <w:p>
-      <w:pPr>
-        <w:pStyle w:val="ListParagraph"/>
-        <w:numPr>
-          <w:ilvl w:val="1"/>
-          <w:numId w:val="3"/>
-        </w:numPr>
-        <w:rPr>
-          <w:sz w:val="32"/>
-          <w:szCs w:val="32"/>
-        </w:rPr>
-      </w:pPr>
-      <w:r>
-        <w:rPr>
-          <w:sz w:val="32"/>
-          <w:szCs w:val="32"/>
-        </w:rPr>
-        <w:t>Required Features</w:t>
-      </w:r>
-    </w:p>
-    <w:p>
-      <w:pPr>
-        <w:pStyle w:val="ListParagraph"/>
-        <w:numPr>
-          <w:ilvl w:val="1"/>
-          <w:numId w:val="3"/>
-        </w:numPr>
-        <w:rPr>
-          <w:sz w:val="32"/>
-          <w:szCs w:val="32"/>
-        </w:rPr>
-      </w:pPr>
-      <w:r>
-        <w:rPr>
-          <w:sz w:val="32"/>
-          <w:szCs w:val="32"/>
-        </w:rPr>
-        <w:t>Bonus Features</w:t>
-      </w:r>
-    </w:p>
-    <w:p>
-      <w:pPr>
-        <w:pStyle w:val="ListParagraph"/>
-        <w:numPr>
-          <w:ilvl w:val="0"/>
-          <w:numId w:val="3"/>
-        </w:numPr>
-        <w:rPr>
-          <w:sz w:val="36"/>
-          <w:szCs w:val="36"/>
-        </w:rPr>
-      </w:pPr>
-      <w:r>
-        <w:rPr>
-          <w:sz w:val="36"/>
-          <w:szCs w:val="36"/>
-        </w:rPr>
-        <w:t>Gameplay Details</w:t>
-      </w:r>
-    </w:p>
-    <w:p>
-      <w:pPr>
-        <w:pStyle w:val="ListParagraph"/>
-        <w:numPr>
-          <w:ilvl w:val="1"/>
-          <w:numId w:val="3"/>
-        </w:numPr>
-        <w:rPr>
-          <w:sz w:val="32"/>
-          <w:szCs w:val="32"/>
-        </w:rPr>
-      </w:pPr>
-      <w:r>
-        <w:rPr>
-          <w:sz w:val="32"/>
-          <w:szCs w:val="32"/>
-        </w:rPr>
-        <w:t>Rules</w:t>
-      </w:r>
-    </w:p>
-    <w:p>
-      <w:pPr>
-        <w:pStyle w:val="ListParagraph"/>
-        <w:numPr>
-          <w:ilvl w:val="1"/>
-          <w:numId w:val="3"/>
-        </w:numPr>
-        <w:rPr>
-          <w:sz w:val="32"/>
-          <w:szCs w:val="32"/>
-        </w:rPr>
-      </w:pPr>
-      <w:r>
-        <w:rPr>
-          <w:sz w:val="32"/>
-          <w:szCs w:val="32"/>
-        </w:rPr>
-        <w:t>Power-ups</w:t>
-      </w:r>
-    </w:p>
-    <w:p>
-      <w:pPr>
-        <w:pStyle w:val="ListParagraph"/>
-        <w:numPr>
-          <w:ilvl w:val="2"/>
-          <w:numId w:val="3"/>
-        </w:numPr>
-        <w:rPr>
-          <w:sz w:val="28"/>
-          <w:szCs w:val="28"/>
-        </w:rPr>
-      </w:pPr>
-      <w:r>
-        <w:rPr>
-          <w:sz w:val="28"/>
-          <w:szCs w:val="28"/>
-        </w:rPr>
-        <w:t>Speed Boost</w:t>
-      </w:r>
-    </w:p>
-    <w:p>
-      <w:pPr>
-        <w:pStyle w:val="ListParagraph"/>
-        <w:numPr>
-          <w:ilvl w:val="2"/>
-          <w:numId w:val="3"/>
-        </w:numPr>
-        <w:rPr>
-          <w:sz w:val="28"/>
-          <w:szCs w:val="28"/>
-        </w:rPr>
-      </w:pPr>
-      <w:r>
-        <w:rPr>
-          <w:sz w:val="28"/>
-          <w:szCs w:val="28"/>
-        </w:rPr>
-        <w:t>Projectile</w:t>
-      </w:r>
-    </w:p>
-    <w:p>
-      <w:pPr>
-        <w:pStyle w:val="ListParagraph"/>
-        <w:numPr>
-          <w:ilvl w:val="1"/>
-          <w:numId w:val="3"/>
-        </w:numPr>
-        <w:rPr>
-          <w:sz w:val="32"/>
-          <w:szCs w:val="32"/>
-        </w:rPr>
-      </w:pPr>
-      <w:r>
-        <w:rPr>
-          <w:sz w:val="32"/>
-          <w:szCs w:val="32"/>
-        </w:rPr>
-        <w:t>Interface</w:t>
-      </w:r>
-    </w:p>
-    <w:p>
-      <w:pPr>
-        <w:pStyle w:val="ListParagraph"/>
-        <w:numPr>
-          <w:ilvl w:val="2"/>
-          <w:numId w:val="3"/>
-        </w:numPr>
-        <w:rPr>
-          <w:sz w:val="28"/>
-          <w:szCs w:val="28"/>
-        </w:rPr>
-      </w:pPr>
-      <w:r>
-        <w:rPr>
-          <w:sz w:val="28"/>
-          <w:szCs w:val="28"/>
-        </w:rPr>
-        <w:t>Startup Screen</w:t>
-      </w:r>
-    </w:p>
-    <w:p>
-      <w:pPr>
-        <w:pStyle w:val="ListParagraph"/>
-        <w:numPr>
-          <w:ilvl w:val="2"/>
-          <w:numId w:val="3"/>
-        </w:numPr>
-        <w:rPr>
-          <w:sz w:val="28"/>
-          <w:szCs w:val="28"/>
-        </w:rPr>
-      </w:pPr>
-      <w:r>
-        <w:rPr>
-          <w:sz w:val="28"/>
-          <w:szCs w:val="28"/>
-        </w:rPr>
-        <w:t>Driving UI</w:t>
-      </w:r>
-    </w:p>
-    <w:p>
-      <w:pPr>
-        <w:pStyle w:val="ListParagraph"/>
-        <w:numPr>
-          <w:ilvl w:val="1"/>
-          <w:numId w:val="3"/>
-        </w:numPr>
-        <w:rPr>
-          <w:sz w:val="32"/>
-          <w:szCs w:val="32"/>
-        </w:rPr>
-      </w:pPr>
-      <w:r>
-        <w:rPr>
-          <w:sz w:val="32"/>
-          <w:szCs w:val="32"/>
-        </w:rPr>
-        <w:t>Track Design</w:t>
-      </w:r>
-    </w:p>
-    <w:p>
-      <w:pPr>
-        <w:pStyle w:val="ListParagraph"/>
-        <w:numPr>
-          <w:ilvl w:val="1"/>
-          <w:numId w:val="3"/>
-        </w:numPr>
-        <w:rPr>
-          <w:sz w:val="32"/>
-          <w:szCs w:val="32"/>
-        </w:rPr>
-      </w:pPr>
-      <w:r>
-        <w:rPr>
-          <w:sz w:val="32"/>
-          <w:szCs w:val="32"/>
-        </w:rPr>
-        <w:t>Exciting Moments</w:t>
-      </w:r>
-    </w:p>
-    <w:p>
-      <w:pPr>
-        <w:rPr>
-          <w:b/>
+      </w:pPr>
+      <w:r>
+        <w:rPr>
+          <w:b w:val="0"/>
+          <w:color w:val="auto"/>
           <w:sz w:val="44"/>
           <w:szCs w:val="44"/>
         </w:rPr>
-      </w:pPr>
-    </w:p>
-    <w:p>
-      <w:pPr>
-        <w:rPr>
-          <w:b/>
+        <w:t>1</w:t>
+      </w:r>
+      <w:r>
+        <w:rPr>
+          <w:b w:val="0"/>
+          <w:color w:val="auto"/>
           <w:sz w:val="44"/>
           <w:szCs w:val="44"/>
         </w:rPr>
-      </w:pPr>
-    </w:p>
-    <w:p>
-      <w:pPr>
-        <w:rPr>
-          <w:b/>
+        <w:tab/>
+      </w:r>
+      <w:r>
+        <w:rPr>
+          <w:color w:val="auto"/>
           <w:sz w:val="44"/>
           <w:szCs w:val="44"/>
         </w:rPr>
-      </w:pPr>
-    </w:p>
-    <w:p>
-      <w:pPr>
-        <w:rPr>
-          <w:b/>
-          <w:sz w:val="44"/>
-          <w:szCs w:val="44"/>
-        </w:rPr>
-      </w:pPr>
-    </w:p>
-    <w:p>
-      <w:pPr>
-        <w:rPr>
-          <w:b/>
-          <w:sz w:val="44"/>
-          <w:szCs w:val="44"/>
-        </w:rPr>
-      </w:pPr>
-    </w:p>
-    <w:p>
-      <w:pPr>
-        <w:rPr>
-          <w:b/>
-          <w:sz w:val="44"/>
-          <w:szCs w:val="44"/>
-        </w:rPr>
-      </w:pPr>
-    </w:p>
-    <w:p>
-      <w:pPr>
-        <w:rPr>
-          <w:b/>
-          <w:sz w:val="44"/>
-          <w:szCs w:val="44"/>
-        </w:rPr>
-      </w:pPr>
-    </w:p>
-    <w:p>
-      <w:pPr>
-        <w:rPr>
-          <w:b/>
-          <w:sz w:val="44"/>
-          <w:szCs w:val="44"/>
-        </w:rPr>
-      </w:pPr>
-      <w:bookmarkStart w:id="0" w:name="_GoBack"/>
-      <w:bookmarkEnd w:id="0"/>
-      <w:r>
-        <w:rPr>
-          <w:b/>
-          <w:sz w:val="44"/>
-          <w:szCs w:val="44"/>
+        <w:t>Game Design</w:t>
+      </w:r>
+      <w:bookmarkEnd w:id="1"/>
+    </w:p>
+    <w:p>
+      <w:pPr>
+        <w:pStyle w:val="ListParagraph"/>
+        <w:rPr>
+          <w:sz w:val="28"/>
+          <w:szCs w:val="28"/>
+        </w:rPr>
+      </w:pPr>
+      <w:r>
+        <w:rPr>
+          <w:sz w:val="28"/>
+          <w:szCs w:val="28"/>
+        </w:rPr>
+        <w:t xml:space="preserve">Our game puts you behind the wheel of a futuristic racer in a contest that tests your </w:t>
+      </w:r>
+      <w:r>
+        <w:rPr>
+          <w:sz w:val="28"/>
+          <w:szCs w:val="28"/>
+        </w:rPr>
+        <w:t xml:space="preserve">reactions while besting highly competitive AI racers to be the fastest on the track. </w:t>
+      </w:r>
+    </w:p>
+    <w:p>
+      <w:pPr>
+        <w:pStyle w:val="ListParagraph"/>
+        <w:rPr>
+          <w:sz w:val="28"/>
+          <w:szCs w:val="28"/>
+        </w:rPr>
+      </w:pPr>
+    </w:p>
+    <w:p>
+      <w:pPr>
+        <w:pStyle w:val="ListParagraph"/>
+        <w:rPr>
+          <w:sz w:val="28"/>
+          <w:szCs w:val="28"/>
+        </w:rPr>
+      </w:pPr>
+      <w:r>
+        <w:rPr>
+          <w:sz w:val="28"/>
+          <w:szCs w:val="28"/>
+        </w:rPr>
+        <w:t>Fast paced racing and moments of pure speed define this game as you work to overtake your opponents at breathtaking rates.</w:t>
+      </w:r>
+    </w:p>
+    <w:p>
+      <w:pPr>
+        <w:pStyle w:val="ListParagraph"/>
+        <w:rPr>
+          <w:sz w:val="28"/>
+          <w:szCs w:val="28"/>
+        </w:rPr>
+      </w:pPr>
+    </w:p>
+    <w:p>
+      <w:pPr>
+        <w:pStyle w:val="ListParagraph"/>
+        <w:rPr>
+          <w:sz w:val="28"/>
+          <w:szCs w:val="28"/>
+        </w:rPr>
+      </w:pPr>
+      <w:r>
+        <w:rPr>
+          <w:sz w:val="28"/>
+          <w:szCs w:val="28"/>
         </w:rPr>
         <w:lastRenderedPageBreak/>
-        <w:br/>
-        <w:t>1</w:t>
-      </w:r>
-      <w:r>
-        <w:rPr>
-          <w:b/>
-          <w:sz w:val="44"/>
-          <w:szCs w:val="44"/>
-        </w:rPr>
-        <w:tab/>
-      </w:r>
-      <w:r>
-        <w:rPr>
-          <w:b/>
-          <w:sz w:val="44"/>
-          <w:szCs w:val="44"/>
-        </w:rPr>
-        <w:t>Game Design</w:t>
-      </w:r>
-    </w:p>
-    <w:p>
-      <w:pPr>
-        <w:pStyle w:val="ListParagraph"/>
-        <w:rPr>
-          <w:sz w:val="28"/>
-          <w:szCs w:val="28"/>
-        </w:rPr>
-      </w:pPr>
-      <w:r>
-        <w:rPr>
-          <w:sz w:val="28"/>
-          <w:szCs w:val="28"/>
-        </w:rPr>
-        <w:t xml:space="preserve">Our game puts you behind the wheel of a futuristic racer in a contest that tests your </w:t>
-      </w:r>
-      <w:r>
-        <w:rPr>
-          <w:sz w:val="28"/>
-          <w:szCs w:val="28"/>
-        </w:rPr>
-        <w:t xml:space="preserve">reactions while besting highly competitive AI racers to be the fastest on the track. </w:t>
-      </w:r>
-    </w:p>
-    <w:p>
-      <w:pPr>
-        <w:pStyle w:val="ListParagraph"/>
-        <w:rPr>
-          <w:sz w:val="28"/>
-          <w:szCs w:val="28"/>
-        </w:rPr>
-      </w:pPr>
-    </w:p>
-    <w:p>
-      <w:pPr>
-        <w:pStyle w:val="ListParagraph"/>
-        <w:rPr>
-          <w:sz w:val="28"/>
-          <w:szCs w:val="28"/>
-        </w:rPr>
-      </w:pPr>
-      <w:r>
-        <w:rPr>
-          <w:sz w:val="28"/>
-          <w:szCs w:val="28"/>
-        </w:rPr>
-        <w:t>Fast paced racing and moments of pure speed define this game as you work to overtake your opponents at breathtaking rates.</w:t>
-      </w:r>
-    </w:p>
-    <w:p>
-      <w:pPr>
-        <w:pStyle w:val="ListParagraph"/>
-        <w:rPr>
-          <w:sz w:val="28"/>
-          <w:szCs w:val="28"/>
-        </w:rPr>
-      </w:pPr>
-    </w:p>
-    <w:p>
-      <w:pPr>
-        <w:pStyle w:val="ListParagraph"/>
-        <w:rPr>
-          <w:sz w:val="28"/>
-          <w:szCs w:val="28"/>
-        </w:rPr>
-      </w:pPr>
-      <w:r>
-        <w:rPr>
-          <w:sz w:val="28"/>
-          <w:szCs w:val="28"/>
-        </w:rPr>
         <w:t xml:space="preserve">Power-ups are </w:t>
       </w:r>
       <w:r>
@@ -746,12 +2083,14 @@
           <w:ilvl w:val="1"/>
           <w:numId w:val="1"/>
         </w:numPr>
+        <w:outlineLvl w:val="1"/>
         <w:rPr>
           <w:b/>
           <w:sz w:val="36"/>
           <w:szCs w:val="36"/>
         </w:rPr>
       </w:pPr>
+      <w:bookmarkStart w:id="2" w:name="_Toc314742034"/>
       <w:r>
         <w:rPr>
           <w:b/>
@@ -760,6 +2099,7 @@
         </w:rPr>
         <w:t>Game Analysis</w:t>
       </w:r>
+      <w:bookmarkEnd w:id="2"/>
     </w:p>
     <w:p>
       <w:pPr>
@@ -788,7 +2128,23 @@
           <w:sz w:val="28"/>
           <w:szCs w:val="28"/>
         </w:rPr>
-        <w:t>similar to games like Mario Kart and Diddy Kong Racing.</w:t>
+        <w:t xml:space="preserve">similar to games like Mario Kart and </w:t>
+      </w:r>
+      <w:proofErr w:type="spellStart"/>
+      <w:r>
+        <w:rPr>
+          <w:sz w:val="28"/>
+          <w:szCs w:val="28"/>
+        </w:rPr>
+        <w:t>Diddy</w:t>
+      </w:r>
+      <w:proofErr w:type="spellEnd"/>
+      <w:r>
+        <w:rPr>
+          <w:sz w:val="28"/>
+          <w:szCs w:val="28"/>
+        </w:rPr>
+        <w:t xml:space="preserve"> Kong Racing.</w:t>
       </w:r>
     </w:p>
     <w:p>
@@ -807,12 +2163,14 @@
           <w:ilvl w:val="1"/>
           <w:numId w:val="1"/>
         </w:numPr>
+        <w:outlineLvl w:val="1"/>
         <w:rPr>
           <w:b/>
           <w:sz w:val="36"/>
           <w:szCs w:val="36"/>
         </w:rPr>
       </w:pPr>
+      <w:bookmarkStart w:id="3" w:name="_Toc314742035"/>
       <w:r>
         <w:rPr>
           <w:b/>
@@ -821,6 +2179,7 @@
         </w:rPr>
         <w:t>Game Concept</w:t>
       </w:r>
+      <w:bookmarkEnd w:id="3"/>
     </w:p>
     <w:p>
       <w:pPr>
@@ -863,21 +2222,21 @@
           <w:sz w:val="28"/>
           <w:szCs w:val="28"/>
         </w:rPr>
-        <w:t xml:space="preserve">racing game that pits the player against multiple AI driven racers in a bout that requires skillful driving, moments of </w:t>
-      </w:r>
-      <w:r>
-        <w:rPr>
-          <w:sz w:val="28"/>
-          <w:szCs w:val="28"/>
-        </w:rPr>
-        <w:t>extreme</w:t>
-      </w:r>
-      <w:r>
-        <w:rPr>
-          <w:sz w:val="28"/>
-          <w:szCs w:val="28"/>
-        </w:rPr>
-        <w:t xml:space="preserve"> speed, and accurate firing of projectiles to best your opponents.</w:t>
+        <w:t>racing game that pits the player against multiple AI driven racers in a bout that requires skillful driving</w:t>
+      </w:r>
+      <w:r>
+        <w:rPr>
+          <w:sz w:val="28"/>
+          <w:szCs w:val="28"/>
+        </w:rPr>
+        <w:t xml:space="preserve"> at high speeds</w:t>
+      </w:r>
+      <w:r>
+        <w:rPr>
+          <w:sz w:val="28"/>
+          <w:szCs w:val="28"/>
+        </w:rPr>
+        <w:t>, and accurate firing of projectiles to best your opponents.</w:t>
       </w:r>
     </w:p>
     <w:p>
@@ -935,12 +2294,14 @@
           <w:ilvl w:val="1"/>
           <w:numId w:val="1"/>
         </w:numPr>
+        <w:outlineLvl w:val="1"/>
         <w:rPr>
           <w:b/>
           <w:sz w:val="36"/>
           <w:szCs w:val="36"/>
         </w:rPr>
       </w:pPr>
+      <w:bookmarkStart w:id="4" w:name="_Toc314742036"/>
       <w:r>
         <w:rPr>
           <w:b/>
@@ -949,6 +2310,7 @@
         </w:rPr>
         <w:t>Game Goals</w:t>
       </w:r>
+      <w:bookmarkEnd w:id="4"/>
     </w:p>
     <w:p>
       <w:pPr>
@@ -967,7 +2329,6 @@
           <w:sz w:val="28"/>
           <w:szCs w:val="28"/>
         </w:rPr>
-        <w:lastRenderedPageBreak/>
         <w:t>The main goal of our game is to provide a FUN ra</w:t>
       </w:r>
       <w:r>
@@ -1036,7 +2397,7 @@
           <w:sz w:val="28"/>
           <w:szCs w:val="28"/>
         </w:rPr>
-        <w:t>A power-up system that allows players and AI racers to increase their performance by boosting things such as speed, as well as disrupt other players with things like projectiles.</w:t>
+        <w:t>A power-up system that allows players and AI racers to increase their performance by boosting things such as speed, as well as disrupt other players.</w:t>
       </w:r>
     </w:p>
     <w:p>
@@ -1083,6 +2444,7 @@
           <w:sz w:val="28"/>
           <w:szCs w:val="28"/>
         </w:rPr>
+        <w:lastRenderedPageBreak/>
         <w:t>AI controlled vehicles, combined with a performance boosting power-up system should provide a dynamic experience each time the player races.</w:t>
       </w:r>
     </w:p>
@@ -1144,12 +2506,14 @@
           <w:ilvl w:val="1"/>
           <w:numId w:val="1"/>
         </w:numPr>
+        <w:outlineLvl w:val="1"/>
         <w:rPr>
           <w:b/>
           <w:sz w:val="36"/>
           <w:szCs w:val="36"/>
         </w:rPr>
       </w:pPr>
+      <w:bookmarkStart w:id="5" w:name="_Toc314742037"/>
       <w:r>
         <w:rPr>
           <w:b/>
@@ -1158,6 +2522,7 @@
         </w:rPr>
         <w:t>Game Genre</w:t>
       </w:r>
+      <w:bookmarkEnd w:id="5"/>
     </w:p>
     <w:p>
       <w:pPr>
@@ -1226,12 +2591,14 @@
           <w:ilvl w:val="1"/>
           <w:numId w:val="1"/>
         </w:numPr>
+        <w:outlineLvl w:val="1"/>
         <w:rPr>
           <w:b/>
           <w:sz w:val="36"/>
           <w:szCs w:val="36"/>
         </w:rPr>
       </w:pPr>
+      <w:bookmarkStart w:id="6" w:name="_Toc314742038"/>
       <w:r>
         <w:rPr>
           <w:b/>
@@ -1240,6 +2607,7 @@
         </w:rPr>
         <w:t>Target Market</w:t>
       </w:r>
+      <w:bookmarkEnd w:id="6"/>
     </w:p>
     <w:p>
       <w:pPr>
@@ -1354,20 +2722,33 @@
           <w:ilvl w:val="1"/>
           <w:numId w:val="1"/>
         </w:numPr>
+        <w:outlineLvl w:val="1"/>
         <w:rPr>
           <w:b/>
           <w:sz w:val="36"/>
           <w:szCs w:val="36"/>
         </w:rPr>
       </w:pPr>
+      <w:bookmarkStart w:id="7" w:name="_Toc314742039"/>
+      <w:proofErr w:type="spellStart"/>
       <w:r>
         <w:rPr>
           <w:b/>
           <w:sz w:val="36"/>
           <w:szCs w:val="36"/>
         </w:rPr>
-        <w:t>Gameplay Direction</w:t>
-      </w:r>
+        <w:t>Gameplay</w:t>
+      </w:r>
+      <w:proofErr w:type="spellEnd"/>
+      <w:r>
+        <w:rPr>
+          <w:b/>
+          <w:sz w:val="36"/>
+          <w:szCs w:val="36"/>
+        </w:rPr>
+        <w:t xml:space="preserve"> Direction</w:t>
+      </w:r>
+      <w:bookmarkEnd w:id="7"/>
     </w:p>
     <w:p>
       <w:pPr>
@@ -1403,7 +2784,53 @@
           <w:sz w:val="28"/>
           <w:szCs w:val="28"/>
         </w:rPr>
-        <w:t xml:space="preserve">cs, and a fun world to drive in; solid track </w:t>
+        <w:t>cs, and a fun world to drive in; solid track design with a number of shortcuts is essential in creating this atmosphere.</w:t>
+      </w:r>
+    </w:p>
+    <w:p>
+      <w:pPr>
+        <w:pStyle w:val="ListParagraph"/>
+        <w:rPr>
+          <w:sz w:val="28"/>
+          <w:szCs w:val="28"/>
+        </w:rPr>
+      </w:pPr>
+    </w:p>
+    <w:p>
+      <w:pPr>
+        <w:pStyle w:val="ListParagraph"/>
+        <w:rPr>
+          <w:sz w:val="28"/>
+          <w:szCs w:val="28"/>
+        </w:rPr>
+      </w:pPr>
+      <w:r>
+        <w:rPr>
+          <w:sz w:val="28"/>
+          <w:szCs w:val="28"/>
+        </w:rPr>
+        <w:t xml:space="preserve">While players should find the controls simple and intuitive, level design should pose the player with enough challenge that they wish to race again and again trying to master the level. </w:t>
+      </w:r>
+      <w:r>
+        <w:rPr>
+          <w:sz w:val="28"/>
+          <w:szCs w:val="28"/>
+        </w:rPr>
+        <w:t xml:space="preserve">As well, every time the player races, we expect them to have a different experience due to the attacking AI racers as well as </w:t>
+      </w:r>
+      <w:r>
+        <w:rPr>
+          <w:sz w:val="28"/>
+          <w:szCs w:val="28"/>
+        </w:rPr>
+        <w:t>the power-up system that allows for</w:t>
+      </w:r>
+      <w:r>
+        <w:rPr>
+          <w:sz w:val="28"/>
+          <w:szCs w:val="28"/>
+        </w:rPr>
+        <w:t xml:space="preserve"> disruption of other racers. This system will not allow players to simply master the track and then drive the </w:t>
       </w:r>
       <w:r>
         <w:rPr>
@@ -1411,78 +2838,73 @@
           <w:szCs w:val="28"/>
         </w:rPr>
         <w:lastRenderedPageBreak/>
-        <w:t>design with a number of shortcuts is essential in creating this atmosphere.</w:t>
-      </w:r>
-    </w:p>
-    <w:p>
-      <w:pPr>
-        <w:pStyle w:val="ListParagraph"/>
-        <w:rPr>
-          <w:sz w:val="28"/>
-          <w:szCs w:val="28"/>
-        </w:rPr>
-      </w:pPr>
-    </w:p>
-    <w:p>
-      <w:pPr>
-        <w:pStyle w:val="ListParagraph"/>
-        <w:rPr>
-          <w:sz w:val="28"/>
-          <w:szCs w:val="28"/>
-        </w:rPr>
-      </w:pPr>
-      <w:r>
-        <w:rPr>
-          <w:sz w:val="28"/>
-          <w:szCs w:val="28"/>
-        </w:rPr>
-        <w:t xml:space="preserve">While players should find the controls simple and intuitive, level design should pose the player with enough challenge that they wish to race again and again trying to master the level. </w:t>
-      </w:r>
-      <w:r>
-        <w:rPr>
-          <w:sz w:val="28"/>
-          <w:szCs w:val="28"/>
-        </w:rPr>
-        <w:t xml:space="preserve">As well, every time the player races, we expect them to have a different experience due to the attacking AI racers as well as </w:t>
-      </w:r>
-      <w:r>
-        <w:rPr>
-          <w:sz w:val="28"/>
-          <w:szCs w:val="28"/>
-        </w:rPr>
-        <w:t>the power-up system that allows for</w:t>
-      </w:r>
-      <w:r>
-        <w:rPr>
-          <w:sz w:val="28"/>
-          <w:szCs w:val="28"/>
-        </w:rPr>
-        <w:t xml:space="preserve"> disruption of other racers. This system will not allow players to simply master the track and then drive the same each time, but will instead force a more reactionary style of gameplay.</w:t>
-      </w:r>
-    </w:p>
-    <w:p>
-      <w:pPr>
-        <w:pStyle w:val="ListParagraph"/>
-        <w:rPr>
-          <w:sz w:val="28"/>
-          <w:szCs w:val="28"/>
-        </w:rPr>
-      </w:pPr>
-    </w:p>
-    <w:p>
-      <w:pPr>
-        <w:pStyle w:val="ListParagraph"/>
-        <w:rPr>
-          <w:sz w:val="28"/>
-          <w:szCs w:val="28"/>
-        </w:rPr>
-      </w:pPr>
-      <w:r>
-        <w:rPr>
-          <w:sz w:val="28"/>
-          <w:szCs w:val="28"/>
-        </w:rPr>
-        <w:t>Gameplay will be centered around both speed and chaos, as all racers will be consuming numerous power-ups. Being in first place at any given time will not be a good indicator that the player will win the race, but will instead instill fear</w:t>
+        <w:t xml:space="preserve">same each time, but will instead force a more reactionary style of </w:t>
+      </w:r>
+      <w:proofErr w:type="spellStart"/>
+      <w:r>
+        <w:rPr>
+          <w:sz w:val="28"/>
+          <w:szCs w:val="28"/>
+        </w:rPr>
+        <w:t>gameplay</w:t>
+      </w:r>
+      <w:proofErr w:type="spellEnd"/>
+      <w:r>
+        <w:rPr>
+          <w:sz w:val="28"/>
+          <w:szCs w:val="28"/>
+        </w:rPr>
+        <w:t>.</w:t>
+      </w:r>
+    </w:p>
+    <w:p>
+      <w:pPr>
+        <w:pStyle w:val="ListParagraph"/>
+        <w:rPr>
+          <w:sz w:val="28"/>
+          <w:szCs w:val="28"/>
+        </w:rPr>
+      </w:pPr>
+    </w:p>
+    <w:p>
+      <w:pPr>
+        <w:pStyle w:val="ListParagraph"/>
+        <w:rPr>
+          <w:sz w:val="28"/>
+          <w:szCs w:val="28"/>
+        </w:rPr>
+      </w:pPr>
+      <w:proofErr w:type="spellStart"/>
+      <w:r>
+        <w:rPr>
+          <w:sz w:val="28"/>
+          <w:szCs w:val="28"/>
+        </w:rPr>
+        <w:t>Gameplay</w:t>
+      </w:r>
+      <w:proofErr w:type="spellEnd"/>
+      <w:r>
+        <w:rPr>
+          <w:sz w:val="28"/>
+          <w:szCs w:val="28"/>
+        </w:rPr>
+        <w:t xml:space="preserve"> will be centered </w:t>
+      </w:r>
+      <w:proofErr w:type="gramStart"/>
+      <w:r>
+        <w:rPr>
+          <w:sz w:val="28"/>
+          <w:szCs w:val="28"/>
+        </w:rPr>
+        <w:t>around</w:t>
+      </w:r>
+      <w:proofErr w:type="gramEnd"/>
+      <w:r>
+        <w:rPr>
+          <w:sz w:val="28"/>
+          <w:szCs w:val="28"/>
+        </w:rPr>
+        <w:t xml:space="preserve"> both speed and chaos, as all racers will be consuming numerous power-ups. Being in first place at any given time will not be a good indicator that the player will win the race, but will instead instill fear</w:t>
       </w:r>
       <w:r>
         <w:rPr>
@@ -1524,12 +2946,14 @@
           <w:ilvl w:val="0"/>
           <w:numId w:val="1"/>
         </w:numPr>
+        <w:outlineLvl w:val="0"/>
         <w:rPr>
           <w:b/>
           <w:sz w:val="44"/>
           <w:szCs w:val="44"/>
         </w:rPr>
       </w:pPr>
+      <w:bookmarkStart w:id="8" w:name="_Toc314742040"/>
       <w:r>
         <w:rPr>
           <w:b/>
@@ -1538,6 +2962,7 @@
         </w:rPr>
         <w:t>Features</w:t>
       </w:r>
+      <w:bookmarkEnd w:id="8"/>
     </w:p>
     <w:p>
       <w:pPr>
@@ -1573,12 +2998,14 @@
           <w:ilvl w:val="1"/>
           <w:numId w:val="1"/>
         </w:numPr>
+        <w:outlineLvl w:val="1"/>
         <w:rPr>
           <w:b/>
           <w:sz w:val="36"/>
           <w:szCs w:val="36"/>
         </w:rPr>
       </w:pPr>
+      <w:bookmarkStart w:id="9" w:name="_Toc314742041"/>
       <w:r>
         <w:rPr>
           <w:b/>
@@ -1587,6 +3014,7 @@
         </w:rPr>
         <w:t>Required Features</w:t>
       </w:r>
+      <w:bookmarkEnd w:id="9"/>
     </w:p>
     <w:p>
       <w:pPr>
@@ -1731,7 +3159,6 @@
           <w:sz w:val="28"/>
           <w:szCs w:val="28"/>
         </w:rPr>
-        <w:lastRenderedPageBreak/>
         <w:t>Challenging Track:</w:t>
       </w:r>
       <w:r>
@@ -1779,12 +3206,14 @@
           <w:ilvl w:val="1"/>
           <w:numId w:val="1"/>
         </w:numPr>
+        <w:outlineLvl w:val="1"/>
         <w:rPr>
           <w:b/>
           <w:sz w:val="36"/>
           <w:szCs w:val="36"/>
         </w:rPr>
       </w:pPr>
+      <w:bookmarkStart w:id="10" w:name="_Toc314742042"/>
       <w:r>
         <w:rPr>
           <w:b/>
@@ -1793,6 +3222,7 @@
         </w:rPr>
         <w:t>Bonus Features</w:t>
       </w:r>
+      <w:bookmarkEnd w:id="10"/>
     </w:p>
     <w:p>
       <w:pPr>
@@ -1854,6 +3284,7 @@
           <w:sz w:val="28"/>
           <w:szCs w:val="28"/>
         </w:rPr>
+        <w:lastRenderedPageBreak/>
         <w:t>Additional Power-ups:</w:t>
       </w:r>
       <w:r>
@@ -1982,7 +3413,23 @@
           <w:sz w:val="28"/>
           <w:szCs w:val="28"/>
         </w:rPr>
-        <w:t xml:space="preserve">Multiple tracks with varying degrees of difficulty will keep player’s entertained for hours, and provide a high level of variety for player’s to enjoy. </w:t>
+        <w:t xml:space="preserve">Multiple tracks with varying degrees of difficulty will keep </w:t>
+      </w:r>
+      <w:proofErr w:type="gramStart"/>
+      <w:r>
+        <w:rPr>
+          <w:sz w:val="28"/>
+          <w:szCs w:val="28"/>
+        </w:rPr>
+        <w:t>player’s</w:t>
+      </w:r>
+      <w:proofErr w:type="gramEnd"/>
+      <w:r>
+        <w:rPr>
+          <w:sz w:val="28"/>
+          <w:szCs w:val="28"/>
+        </w:rPr>
+        <w:t xml:space="preserve"> entertained for hours, and provide a high level of variety for player’s to enjoy. </w:t>
       </w:r>
     </w:p>
     <w:p>
@@ -2010,6 +3457,7 @@
           <w:ilvl w:val="0"/>
           <w:numId w:val="1"/>
         </w:numPr>
+        <w:outlineLvl w:val="0"/>
         <w:rPr>
           <w:b/>
           <w:sz w:val="44"/>
@@ -2024,14 +3472,26 @@
         </w:rPr>
         <w:t xml:space="preserve"> </w:t>
       </w:r>
+      <w:bookmarkStart w:id="11" w:name="_Toc314742043"/>
+      <w:proofErr w:type="spellStart"/>
       <w:r>
         <w:rPr>
           <w:b/>
           <w:sz w:val="44"/>
           <w:szCs w:val="44"/>
         </w:rPr>
-        <w:t>Gameplay Details</w:t>
-      </w:r>
+        <w:t>Gameplay</w:t>
+      </w:r>
+      <w:proofErr w:type="spellEnd"/>
+      <w:r>
+        <w:rPr>
+          <w:b/>
+          <w:sz w:val="44"/>
+          <w:szCs w:val="44"/>
+        </w:rPr>
+        <w:t xml:space="preserve"> Details</w:t>
+      </w:r>
+      <w:bookmarkEnd w:id="11"/>
     </w:p>
     <w:p>
       <w:pPr>
@@ -2049,12 +3509,14 @@
           <w:ilvl w:val="1"/>
           <w:numId w:val="1"/>
         </w:numPr>
+        <w:outlineLvl w:val="1"/>
         <w:rPr>
           <w:b/>
           <w:sz w:val="36"/>
           <w:szCs w:val="36"/>
         </w:rPr>
       </w:pPr>
+      <w:bookmarkStart w:id="12" w:name="_Toc314742044"/>
       <w:r>
         <w:rPr>
           <w:b/>
@@ -2063,6 +3525,7 @@
         </w:rPr>
         <w:t>Rules</w:t>
       </w:r>
+      <w:bookmarkEnd w:id="12"/>
     </w:p>
     <w:p>
       <w:pPr>
@@ -2187,21 +3650,23 @@
           <w:ilvl w:val="1"/>
           <w:numId w:val="1"/>
         </w:numPr>
+        <w:outlineLvl w:val="1"/>
         <w:rPr>
           <w:b/>
           <w:sz w:val="36"/>
           <w:szCs w:val="36"/>
         </w:rPr>
       </w:pPr>
+      <w:bookmarkStart w:id="13" w:name="_Toc314742045"/>
       <w:r>
         <w:rPr>
           <w:b/>
           <w:sz w:val="36"/>
           <w:szCs w:val="36"/>
         </w:rPr>
-        <w:lastRenderedPageBreak/>
         <w:t>Power-ups</w:t>
       </w:r>
+      <w:bookmarkEnd w:id="13"/>
     </w:p>
     <w:p>
       <w:pPr>
@@ -2270,12 +3735,14 @@
           <w:ilvl w:val="2"/>
           <w:numId w:val="1"/>
         </w:numPr>
+        <w:outlineLvl w:val="2"/>
         <w:rPr>
           <w:b/>
           <w:sz w:val="32"/>
           <w:szCs w:val="32"/>
         </w:rPr>
       </w:pPr>
+      <w:bookmarkStart w:id="14" w:name="_Toc314742046"/>
       <w:r>
         <w:rPr>
           <w:b/>
@@ -2284,6 +3751,7 @@
         </w:rPr>
         <w:t>Speed Boost</w:t>
       </w:r>
+      <w:bookmarkEnd w:id="14"/>
     </w:p>
     <w:p>
       <w:pPr>
@@ -2299,6 +3767,7 @@
           <w:sz w:val="28"/>
           <w:szCs w:val="28"/>
         </w:rPr>
+        <w:lastRenderedPageBreak/>
         <w:t>By using a speed boost power-up, the vehicle will gain a temporary boost to their current speed. This can be used to pass your opponents, or jump large gaps that a vehicle could not normally pass over without increased speed.</w:t>
       </w:r>
     </w:p>
@@ -2319,12 +3788,14 @@
           <w:ilvl w:val="2"/>
           <w:numId w:val="1"/>
         </w:numPr>
+        <w:outlineLvl w:val="2"/>
         <w:rPr>
           <w:b/>
           <w:sz w:val="32"/>
           <w:szCs w:val="32"/>
         </w:rPr>
       </w:pPr>
+      <w:bookmarkStart w:id="15" w:name="_Toc314742047"/>
       <w:r>
         <w:rPr>
           <w:b/>
@@ -2333,6 +3804,7 @@
         </w:rPr>
         <w:t>Projectile</w:t>
       </w:r>
+      <w:bookmarkEnd w:id="15"/>
     </w:p>
     <w:p>
       <w:pPr>
@@ -2375,12 +3847,14 @@
           <w:ilvl w:val="1"/>
           <w:numId w:val="1"/>
         </w:numPr>
+        <w:outlineLvl w:val="0"/>
         <w:rPr>
           <w:b/>
           <w:sz w:val="36"/>
           <w:szCs w:val="36"/>
         </w:rPr>
       </w:pPr>
+      <w:bookmarkStart w:id="16" w:name="_Toc314742048"/>
       <w:r>
         <w:rPr>
           <w:b/>
@@ -2389,6 +3863,7 @@
         </w:rPr>
         <w:t>Interface</w:t>
       </w:r>
+      <w:bookmarkEnd w:id="16"/>
     </w:p>
     <w:p>
       <w:pPr>
@@ -2397,12 +3872,14 @@
           <w:ilvl w:val="2"/>
           <w:numId w:val="1"/>
         </w:numPr>
+        <w:outlineLvl w:val="1"/>
         <w:rPr>
           <w:b/>
           <w:sz w:val="32"/>
           <w:szCs w:val="32"/>
         </w:rPr>
       </w:pPr>
+      <w:bookmarkStart w:id="17" w:name="_Toc314742049"/>
       <w:r>
         <w:rPr>
           <w:b/>
@@ -2411,6 +3888,7 @@
         </w:rPr>
         <w:t>Startup Screen</w:t>
       </w:r>
+      <w:bookmarkEnd w:id="17"/>
     </w:p>
     <w:p>
       <w:pPr>
@@ -2419,12 +3897,14 @@
           <w:ilvl w:val="2"/>
           <w:numId w:val="1"/>
         </w:numPr>
+        <w:outlineLvl w:val="1"/>
         <w:rPr>
           <w:b/>
           <w:sz w:val="32"/>
           <w:szCs w:val="32"/>
         </w:rPr>
       </w:pPr>
+      <w:bookmarkStart w:id="18" w:name="_Toc314742050"/>
       <w:r>
         <w:rPr>
           <w:b/>
@@ -2433,6 +3913,7 @@
         </w:rPr>
         <w:t>Driving UI</w:t>
       </w:r>
+      <w:bookmarkEnd w:id="18"/>
     </w:p>
     <w:p>
       <w:pPr>
@@ -2441,12 +3922,14 @@
           <w:ilvl w:val="1"/>
           <w:numId w:val="1"/>
         </w:numPr>
+        <w:outlineLvl w:val="0"/>
         <w:rPr>
           <w:b/>
           <w:sz w:val="36"/>
           <w:szCs w:val="36"/>
         </w:rPr>
       </w:pPr>
+      <w:bookmarkStart w:id="19" w:name="_Toc314742051"/>
       <w:r>
         <w:rPr>
           <w:b/>
@@ -2455,6 +3938,7 @@
         </w:rPr>
         <w:t>Track Design</w:t>
       </w:r>
+      <w:bookmarkEnd w:id="19"/>
     </w:p>
     <w:p>
       <w:pPr>
@@ -2463,12 +3947,14 @@
           <w:ilvl w:val="1"/>
           <w:numId w:val="1"/>
         </w:numPr>
+        <w:outlineLvl w:val="0"/>
         <w:rPr>
           <w:b/>
           <w:sz w:val="36"/>
           <w:szCs w:val="36"/>
         </w:rPr>
       </w:pPr>
+      <w:bookmarkStart w:id="20" w:name="_Toc314742052"/>
       <w:r>
         <w:rPr>
           <w:b/>
@@ -2477,6 +3963,7 @@
         </w:rPr>
         <w:t>Exciting Moments</w:t>
       </w:r>
+      <w:bookmarkEnd w:id="20"/>
     </w:p>
     <w:p>
       <w:pPr>
@@ -2488,8 +3975,8 @@
       </w:pPr>
     </w:p>
     <w:sectPr>
-      <w:footerReference w:type="even" r:id="rId7"/>
-      <w:footerReference w:type="default" r:id="rId8"/>
+      <w:footerReference w:type="even" r:id="rId8"/>
+      <w:footerReference w:type="default" r:id="rId9"/>
       <w:pgSz w:w="12240" w:h="15840"/>
       <w:pgMar w:top="1440" w:right="1800" w:bottom="1440" w:left="1800" w:header="708" w:footer="708" w:gutter="0"/>
       <w:cols w:space="708"/>
@@ -2589,7 +4076,7 @@
         <w:rStyle w:val="PageNumber"/>
         <w:noProof/>
       </w:rPr>
-      <w:t>1</w:t>
+      <w:t>6</w:t>
     </w:r>
     <w:r>
       <w:rPr>
@@ -3003,9 +4490,9 @@
     <w:lsdException w:name="heading 7" w:uiPriority="9" w:qFormat="1"/>
     <w:lsdException w:name="heading 8" w:uiPriority="9" w:qFormat="1"/>
     <w:lsdException w:name="heading 9" w:uiPriority="9" w:qFormat="1"/>
-    <w:lsdException w:name="toc 1" w:uiPriority="39"/>
-    <w:lsdException w:name="toc 2" w:uiPriority="39"/>
-    <w:lsdException w:name="toc 3" w:uiPriority="39"/>
+    <w:lsdException w:name="toc 1" w:uiPriority="39" w:qFormat="1"/>
+    <w:lsdException w:name="toc 2" w:uiPriority="39" w:qFormat="1"/>
+    <w:lsdException w:name="toc 3" w:uiPriority="39" w:qFormat="1"/>
     <w:lsdException w:name="toc 4" w:uiPriority="39"/>
     <w:lsdException w:name="toc 5" w:uiPriority="39"/>
     <w:lsdException w:name="toc 6" w:uiPriority="39"/>
@@ -3136,6 +4623,29 @@
     <w:qFormat/>
     <w:rsid w:val="00D46B75"/>
   </w:style>
+  <w:style w:type="paragraph" w:styleId="Heading1">
+    <w:name w:val="heading 1"/>
+    <w:basedOn w:val="Normal"/>
+    <w:next w:val="Normal"/>
+    <w:link w:val="Heading1Char"/>
+    <w:uiPriority w:val="9"/>
+    <w:qFormat/>
+    <w:rsid w:val="00EE3C13"/>
+    <w:pPr>
+      <w:keepNext/>
+      <w:keepLines/>
+      <w:spacing w:before="480"/>
+      <w:outlineLvl w:val="0"/>
+    </w:pPr>
+    <w:rPr>
+      <w:rFonts w:asciiTheme="majorHAnsi" w:eastAsiaTheme="majorEastAsia" w:hAnsiTheme="majorHAnsi" w:cstheme="majorBidi"/>
+      <w:b/>
+      <w:bCs/>
+      <w:color w:val="365F91" w:themeColor="accent1" w:themeShade="BF"/>
+      <w:sz w:val="28"/>
+      <w:szCs w:val="28"/>
+    </w:rPr>
+  </w:style>
   <w:style w:type="character" w:default="1" w:styleId="DefaultParagraphFont">
     <w:name w:val="Default Paragraph Font"/>
     <w:uiPriority w:val="1"/>
@@ -3203,6 +4713,177 @@
     <w:semiHidden/>
     <w:unhideWhenUsed/>
     <w:rsid w:val="00761064"/>
+  </w:style>
+  <w:style w:type="character" w:styleId="CommentReference">
+    <w:name w:val="annotation reference"/>
+    <w:basedOn w:val="DefaultParagraphFont"/>
+    <w:uiPriority w:val="99"/>
+    <w:semiHidden/>
+    <w:unhideWhenUsed/>
+    <w:rsid w:val="0078062E"/>
+    <w:rPr>
+      <w:sz w:val="16"/>
+      <w:szCs w:val="16"/>
+    </w:rPr>
+  </w:style>
+  <w:style w:type="paragraph" w:styleId="CommentText">
+    <w:name w:val="annotation text"/>
+    <w:basedOn w:val="Normal"/>
+    <w:link w:val="CommentTextChar"/>
+    <w:uiPriority w:val="99"/>
+    <w:semiHidden/>
+    <w:unhideWhenUsed/>
+    <w:rsid w:val="0078062E"/>
+    <w:rPr>
+      <w:sz w:val="20"/>
+      <w:szCs w:val="20"/>
+    </w:rPr>
+  </w:style>
+  <w:style w:type="character" w:customStyle="1" w:styleId="CommentTextChar">
+    <w:name w:val="Comment Text Char"/>
+    <w:basedOn w:val="DefaultParagraphFont"/>
+    <w:link w:val="CommentText"/>
+    <w:uiPriority w:val="99"/>
+    <w:semiHidden/>
+    <w:rsid w:val="0078062E"/>
+    <w:rPr>
+      <w:sz w:val="20"/>
+      <w:szCs w:val="20"/>
+    </w:rPr>
+  </w:style>
+  <w:style w:type="paragraph" w:styleId="CommentSubject">
+    <w:name w:val="annotation subject"/>
+    <w:basedOn w:val="CommentText"/>
+    <w:next w:val="CommentText"/>
+    <w:link w:val="CommentSubjectChar"/>
+    <w:uiPriority w:val="99"/>
+    <w:semiHidden/>
+    <w:unhideWhenUsed/>
+    <w:rsid w:val="0078062E"/>
+    <w:rPr>
+      <w:b/>
+      <w:bCs/>
+    </w:rPr>
+  </w:style>
+  <w:style w:type="character" w:customStyle="1" w:styleId="CommentSubjectChar">
+    <w:name w:val="Comment Subject Char"/>
+    <w:basedOn w:val="CommentTextChar"/>
+    <w:link w:val="CommentSubject"/>
+    <w:uiPriority w:val="99"/>
+    <w:semiHidden/>
+    <w:rsid w:val="0078062E"/>
+    <w:rPr>
+      <w:b/>
+      <w:bCs/>
+    </w:rPr>
+  </w:style>
+  <w:style w:type="paragraph" w:styleId="BalloonText">
+    <w:name w:val="Balloon Text"/>
+    <w:basedOn w:val="Normal"/>
+    <w:link w:val="BalloonTextChar"/>
+    <w:uiPriority w:val="99"/>
+    <w:semiHidden/>
+    <w:unhideWhenUsed/>
+    <w:rsid w:val="0078062E"/>
+    <w:rPr>
+      <w:rFonts w:ascii="Tahoma" w:hAnsi="Tahoma" w:cs="Tahoma"/>
+      <w:sz w:val="16"/>
+      <w:szCs w:val="16"/>
+    </w:rPr>
+  </w:style>
+  <w:style w:type="character" w:customStyle="1" w:styleId="BalloonTextChar">
+    <w:name w:val="Balloon Text Char"/>
+    <w:basedOn w:val="DefaultParagraphFont"/>
+    <w:link w:val="BalloonText"/>
+    <w:uiPriority w:val="99"/>
+    <w:semiHidden/>
+    <w:rsid w:val="0078062E"/>
+    <w:rPr>
+      <w:rFonts w:ascii="Tahoma" w:hAnsi="Tahoma" w:cs="Tahoma"/>
+      <w:sz w:val="16"/>
+      <w:szCs w:val="16"/>
+    </w:rPr>
+  </w:style>
+  <w:style w:type="character" w:customStyle="1" w:styleId="Heading1Char">
+    <w:name w:val="Heading 1 Char"/>
+    <w:basedOn w:val="DefaultParagraphFont"/>
+    <w:link w:val="Heading1"/>
+    <w:uiPriority w:val="9"/>
+    <w:rsid w:val="00EE3C13"/>
+    <w:rPr>
+      <w:rFonts w:asciiTheme="majorHAnsi" w:eastAsiaTheme="majorEastAsia" w:hAnsiTheme="majorHAnsi" w:cstheme="majorBidi"/>
+      <w:b/>
+      <w:bCs/>
+      <w:color w:val="365F91" w:themeColor="accent1" w:themeShade="BF"/>
+      <w:sz w:val="28"/>
+      <w:szCs w:val="28"/>
+    </w:rPr>
+  </w:style>
+  <w:style w:type="paragraph" w:styleId="TOCHeading">
+    <w:name w:val="TOC Heading"/>
+    <w:basedOn w:val="Heading1"/>
+    <w:next w:val="Normal"/>
+    <w:uiPriority w:val="39"/>
+    <w:semiHidden/>
+    <w:unhideWhenUsed/>
+    <w:qFormat/>
+    <w:rsid w:val="00EE3C13"/>
+    <w:pPr>
+      <w:spacing w:line="276" w:lineRule="auto"/>
+      <w:outlineLvl w:val="9"/>
+    </w:pPr>
+  </w:style>
+  <w:style w:type="paragraph" w:styleId="TOC1">
+    <w:name w:val="toc 1"/>
+    <w:basedOn w:val="Normal"/>
+    <w:next w:val="Normal"/>
+    <w:autoRedefine/>
+    <w:uiPriority w:val="39"/>
+    <w:unhideWhenUsed/>
+    <w:qFormat/>
+    <w:rsid w:val="00EE3C13"/>
+    <w:pPr>
+      <w:spacing w:after="100"/>
+    </w:pPr>
+  </w:style>
+  <w:style w:type="paragraph" w:styleId="TOC2">
+    <w:name w:val="toc 2"/>
+    <w:basedOn w:val="Normal"/>
+    <w:next w:val="Normal"/>
+    <w:autoRedefine/>
+    <w:uiPriority w:val="39"/>
+    <w:unhideWhenUsed/>
+    <w:qFormat/>
+    <w:rsid w:val="00EE3C13"/>
+    <w:pPr>
+      <w:spacing w:after="100"/>
+      <w:ind w:left="240"/>
+    </w:pPr>
+  </w:style>
+  <w:style w:type="paragraph" w:styleId="TOC3">
+    <w:name w:val="toc 3"/>
+    <w:basedOn w:val="Normal"/>
+    <w:next w:val="Normal"/>
+    <w:autoRedefine/>
+    <w:uiPriority w:val="39"/>
+    <w:unhideWhenUsed/>
+    <w:qFormat/>
+    <w:rsid w:val="00EE3C13"/>
+    <w:pPr>
+      <w:spacing w:after="100"/>
+      <w:ind w:left="480"/>
+    </w:pPr>
+  </w:style>
+  <w:style w:type="character" w:styleId="Hyperlink">
+    <w:name w:val="Hyperlink"/>
+    <w:basedOn w:val="DefaultParagraphFont"/>
+    <w:uiPriority w:val="99"/>
+    <w:unhideWhenUsed/>
+    <w:rsid w:val="00EE3C13"/>
+    <w:rPr>
+      <w:color w:val="0000FF" w:themeColor="hyperlink"/>
+      <w:u w:val="single"/>
+    </w:rPr>
   </w:style>
 </w:styles>
 </file>
@@ -3430,6 +5111,331 @@
     <w:rsid w:val="00761064"/>
   </w:style>
 </w:styles>
+</file>
+
+<file path=word/glossary/document.xml><?xml version="1.0" encoding="utf-8"?>
+<w:glossaryDocument xmlns:ve="http://schemas.openxmlformats.org/markup-compatibility/2006" xmlns:o="urn:schemas-microsoft-com:office:office" xmlns:r="http://schemas.openxmlformats.org/officeDocument/2006/relationships" xmlns:m="http://schemas.openxmlformats.org/officeDocument/2006/math" xmlns:v="urn:schemas-microsoft-com:vml" xmlns:wp="http://schemas.openxmlformats.org/drawingml/2006/wordprocessingDrawing" xmlns:w10="urn:schemas-microsoft-com:office:word" xmlns:w="http://schemas.openxmlformats.org/wordprocessingml/2006/main" xmlns:wne="http://schemas.microsoft.com/office/word/2006/wordml">
+  <w:docParts/>
+</w:glossaryDocument>
+</file>
+
+<file path=word/glossary/fontTable.xml><?xml version="1.0" encoding="utf-8"?>
+<w:fonts xmlns:r="http://schemas.openxmlformats.org/officeDocument/2006/relationships" xmlns:w="http://schemas.openxmlformats.org/wordprocessingml/2006/main">
+  <w:font w:name="Times New Roman">
+    <w:panose1 w:val="02020603050405020304"/>
+    <w:charset w:val="00"/>
+    <w:family w:val="roman"/>
+    <w:pitch w:val="variable"/>
+    <w:sig w:usb0="E0002AFF" w:usb1="C0007841" w:usb2="00000009" w:usb3="00000000" w:csb0="000001FF" w:csb1="00000000"/>
+  </w:font>
+  <w:font w:name="Cambria">
+    <w:panose1 w:val="02040503050406030204"/>
+    <w:charset w:val="00"/>
+    <w:family w:val="roman"/>
+    <w:pitch w:val="variable"/>
+    <w:sig w:usb0="E00002FF" w:usb1="400004FF" w:usb2="00000000" w:usb3="00000000" w:csb0="0000019F" w:csb1="00000000"/>
+  </w:font>
+  <w:font w:name="ＭＳ 明朝">
+    <w:charset w:val="4E"/>
+    <w:family w:val="auto"/>
+    <w:pitch w:val="variable"/>
+    <w:sig w:usb0="E00002FF" w:usb1="6AC7FDFB" w:usb2="00000012" w:usb3="00000000" w:csb0="0002009F" w:csb1="00000000"/>
+  </w:font>
+  <w:font w:name="Courier New">
+    <w:panose1 w:val="02070309020205020404"/>
+    <w:charset w:val="00"/>
+    <w:family w:val="modern"/>
+    <w:pitch w:val="fixed"/>
+    <w:sig w:usb0="E0002AFF" w:usb1="C0007843" w:usb2="00000009" w:usb3="00000000" w:csb0="000001FF" w:csb1="00000000"/>
+  </w:font>
+  <w:font w:name="Wingdings">
+    <w:panose1 w:val="05000000000000000000"/>
+    <w:charset w:val="02"/>
+    <w:family w:val="auto"/>
+    <w:pitch w:val="variable"/>
+    <w:sig w:usb0="00000000" w:usb1="10000000" w:usb2="00000000" w:usb3="00000000" w:csb0="80000000" w:csb1="00000000"/>
+  </w:font>
+  <w:font w:name="Symbol">
+    <w:panose1 w:val="05050102010706020507"/>
+    <w:charset w:val="02"/>
+    <w:family w:val="roman"/>
+    <w:pitch w:val="variable"/>
+    <w:sig w:usb0="00000000" w:usb1="10000000" w:usb2="00000000" w:usb3="00000000" w:csb0="80000000" w:csb1="00000000"/>
+  </w:font>
+  <w:font w:name="Calibri">
+    <w:panose1 w:val="020F0502020204030204"/>
+    <w:charset w:val="00"/>
+    <w:family w:val="swiss"/>
+    <w:pitch w:val="variable"/>
+    <w:sig w:usb0="E10002FF" w:usb1="4000ACFF" w:usb2="00000009" w:usb3="00000000" w:csb0="0000019F" w:csb1="00000000"/>
+  </w:font>
+  <w:font w:name="ＭＳ ゴシック">
+    <w:charset w:val="4E"/>
+    <w:family w:val="auto"/>
+    <w:pitch w:val="variable"/>
+    <w:sig w:usb0="E00002FF" w:usb1="6AC7FDFB" w:usb2="00000012" w:usb3="00000000" w:csb0="0002009F" w:csb1="00000000"/>
+  </w:font>
+  <w:font w:name="Tahoma">
+    <w:panose1 w:val="020B0604030504040204"/>
+    <w:charset w:val="00"/>
+    <w:family w:val="swiss"/>
+    <w:pitch w:val="variable"/>
+    <w:sig w:usb0="E1002EFF" w:usb1="C000605B" w:usb2="00000029" w:usb3="00000000" w:csb0="000101FF" w:csb1="00000000"/>
+  </w:font>
+</w:fonts>
+</file>
+
+<file path=word/glossary/settings.xml><?xml version="1.0" encoding="utf-8"?>
+<w:settings xmlns:o="urn:schemas-microsoft-com:office:office" xmlns:r="http://schemas.openxmlformats.org/officeDocument/2006/relationships" xmlns:m="http://schemas.openxmlformats.org/officeDocument/2006/math" xmlns:v="urn:schemas-microsoft-com:vml" xmlns:w10="urn:schemas-microsoft-com:office:word" xmlns:w="http://schemas.openxmlformats.org/wordprocessingml/2006/main" xmlns:sl="http://schemas.openxmlformats.org/schemaLibrary/2006/main">
+  <w:view w:val="normal"/>
+  <w:defaultTabStop w:val="720"/>
+  <w:characterSpacingControl w:val="doNotCompress"/>
+  <w:compat>
+    <w:useFELayout/>
+  </w:compat>
+  <w:rsids>
+    <w:rsidRoot w:val="00CC758D"/>
+    <w:rsid w:val="00CC758D"/>
+  </w:rsids>
+  <m:mathPr>
+    <m:mathFont m:val="Cambria Math"/>
+    <m:brkBin m:val="before"/>
+    <m:brkBinSub m:val="--"/>
+    <m:smallFrac m:val="off"/>
+    <m:dispDef/>
+    <m:lMargin m:val="0"/>
+    <m:rMargin m:val="0"/>
+    <m:defJc m:val="centerGroup"/>
+    <m:wrapIndent m:val="1440"/>
+    <m:intLim m:val="subSup"/>
+    <m:naryLim m:val="undOvr"/>
+  </m:mathPr>
+  <w:themeFontLang w:val="en-US"/>
+  <w:clrSchemeMapping w:bg1="light1" w:t1="dark1" w:bg2="light2" w:t2="dark2" w:accent1="accent1" w:accent2="accent2" w:accent3="accent3" w:accent4="accent4" w:accent5="accent5" w:accent6="accent6" w:hyperlink="hyperlink" w:followedHyperlink="followedHyperlink"/>
+  <w:decimalSymbol w:val="."/>
+  <w:listSeparator w:val=","/>
+</w:settings>
+</file>
+
+<file path=word/glossary/styles.xml><?xml version="1.0" encoding="utf-8"?>
+<w:styles xmlns:r="http://schemas.openxmlformats.org/officeDocument/2006/relationships" xmlns:w="http://schemas.openxmlformats.org/wordprocessingml/2006/main">
+  <w:docDefaults>
+    <w:rPrDefault>
+      <w:rPr>
+        <w:rFonts w:asciiTheme="minorHAnsi" w:eastAsiaTheme="minorEastAsia" w:hAnsiTheme="minorHAnsi" w:cstheme="minorBidi"/>
+        <w:sz w:val="22"/>
+        <w:szCs w:val="22"/>
+        <w:lang w:val="en-US" w:eastAsia="en-US" w:bidi="ar-SA"/>
+      </w:rPr>
+    </w:rPrDefault>
+    <w:pPrDefault>
+      <w:pPr>
+        <w:spacing w:after="200" w:line="276" w:lineRule="auto"/>
+      </w:pPr>
+    </w:pPrDefault>
+  </w:docDefaults>
+  <w:latentStyles w:defLockedState="0" w:defUIPriority="99" w:defSemiHidden="1" w:defUnhideWhenUsed="1" w:defQFormat="0" w:count="267">
+    <w:lsdException w:name="Normal" w:semiHidden="0" w:uiPriority="0" w:unhideWhenUsed="0" w:qFormat="1"/>
+    <w:lsdException w:name="heading 1" w:semiHidden="0" w:uiPriority="9" w:unhideWhenUsed="0" w:qFormat="1"/>
+    <w:lsdException w:name="heading 2" w:uiPriority="9" w:qFormat="1"/>
+    <w:lsdException w:name="heading 3" w:uiPriority="9" w:qFormat="1"/>
+    <w:lsdException w:name="heading 4" w:uiPriority="9" w:qFormat="1"/>
+    <w:lsdException w:name="heading 5" w:uiPriority="9" w:qFormat="1"/>
+    <w:lsdException w:name="heading 6" w:uiPriority="9" w:qFormat="1"/>
+    <w:lsdException w:name="heading 7" w:uiPriority="9" w:qFormat="1"/>
+    <w:lsdException w:name="heading 8" w:uiPriority="9" w:qFormat="1"/>
+    <w:lsdException w:name="heading 9" w:uiPriority="9" w:qFormat="1"/>
+    <w:lsdException w:name="toc 1" w:uiPriority="39"/>
+    <w:lsdException w:name="toc 2" w:uiPriority="39"/>
+    <w:lsdException w:name="toc 3" w:uiPriority="39"/>
+    <w:lsdException w:name="toc 4" w:uiPriority="39"/>
+    <w:lsdException w:name="toc 5" w:uiPriority="39"/>
+    <w:lsdException w:name="toc 6" w:uiPriority="39"/>
+    <w:lsdException w:name="toc 7" w:uiPriority="39"/>
+    <w:lsdException w:name="toc 8" w:uiPriority="39"/>
+    <w:lsdException w:name="toc 9" w:uiPriority="39"/>
+    <w:lsdException w:name="caption" w:uiPriority="35" w:qFormat="1"/>
+    <w:lsdException w:name="Title" w:semiHidden="0" w:uiPriority="10" w:unhideWhenUsed="0" w:qFormat="1"/>
+    <w:lsdException w:name="Default Paragraph Font" w:uiPriority="1"/>
+    <w:lsdException w:name="Subtitle" w:semiHidden="0" w:uiPriority="11" w:unhideWhenUsed="0" w:qFormat="1"/>
+    <w:lsdException w:name="Strong" w:semiHidden="0" w:uiPriority="22" w:unhideWhenUsed="0" w:qFormat="1"/>
+    <w:lsdException w:name="Emphasis" w:semiHidden="0" w:uiPriority="20" w:unhideWhenUsed="0" w:qFormat="1"/>
+    <w:lsdException w:name="Table Grid" w:semiHidden="0" w:uiPriority="59" w:unhideWhenUsed="0"/>
+    <w:lsdException w:name="Placeholder Text" w:unhideWhenUsed="0"/>
+    <w:lsdException w:name="No Spacing" w:semiHidden="0" w:uiPriority="1" w:unhideWhenUsed="0" w:qFormat="1"/>
+    <w:lsdException w:name="Light Shading" w:semiHidden="0" w:uiPriority="60" w:unhideWhenUsed="0"/>
+    <w:lsdException w:name="Light List" w:semiHidden="0" w:uiPriority="61" w:unhideWhenUsed="0"/>
+    <w:lsdException w:name="Light Grid" w:semiHidden="0" w:uiPriority="62" w:unhideWhenUsed="0"/>
+    <w:lsdException w:name="Medium Shading 1" w:semiHidden="0" w:uiPriority="63" w:unhideWhenUsed="0"/>
+    <w:lsdException w:name="Medium Shading 2" w:semiHidden="0" w:uiPriority="64" w:unhideWhenUsed="0"/>
+    <w:lsdException w:name="Medium List 1" w:semiHidden="0" w:uiPriority="65" w:unhideWhenUsed="0"/>
+    <w:lsdException w:name="Medium List 2" w:semiHidden="0" w:uiPriority="66" w:unhideWhenUsed="0"/>
+    <w:lsdException w:name="Medium Grid 1" w:semiHidden="0" w:uiPriority="67" w:unhideWhenUsed="0"/>
+    <w:lsdException w:name="Medium Grid 2" w:semiHidden="0" w:uiPriority="68" w:unhideWhenUsed="0"/>
+    <w:lsdException w:name="Medium Grid 3" w:semiHidden="0" w:uiPriority="69" w:unhideWhenUsed="0"/>
+    <w:lsdException w:name="Dark List" w:semiHidden="0" w:uiPriority="70" w:unhideWhenUsed="0"/>
+    <w:lsdException w:name="Colorful Shading" w:semiHidden="0" w:uiPriority="71" w:unhideWhenUsed="0"/>
+    <w:lsdException w:name="Colorful List" w:semiHidden="0" w:uiPriority="72" w:unhideWhenUsed="0"/>
+    <w:lsdException w:name="Colorful Grid" w:semiHidden="0" w:uiPriority="73" w:unhideWhenUsed="0"/>
+    <w:lsdException w:name="Light Shading Accent 1" w:semiHidden="0" w:uiPriority="60" w:unhideWhenUsed="0"/>
+    <w:lsdException w:name="Light List Accent 1" w:semiHidden="0" w:uiPriority="61" w:unhideWhenUsed="0"/>
+    <w:lsdException w:name="Light Grid Accent 1" w:semiHidden="0" w:uiPriority="62" w:unhideWhenUsed="0"/>
+    <w:lsdException w:name="Medium Shading 1 Accent 1" w:semiHidden="0" w:uiPriority="63" w:unhideWhenUsed="0"/>
+    <w:lsdException w:name="Medium Shading 2 Accent 1" w:semiHidden="0" w:uiPriority="64" w:unhideWhenUsed="0"/>
+    <w:lsdException w:name="Medium List 1 Accent 1" w:semiHidden="0" w:uiPriority="65" w:unhideWhenUsed="0"/>
+    <w:lsdException w:name="Revision" w:unhideWhenUsed="0"/>
+    <w:lsdException w:name="List Paragraph" w:semiHidden="0" w:uiPriority="34" w:unhideWhenUsed="0" w:qFormat="1"/>
+    <w:lsdException w:name="Quote" w:semiHidden="0" w:uiPriority="29" w:unhideWhenUsed="0" w:qFormat="1"/>
+    <w:lsdException w:name="Intense Quote" w:semiHidden="0" w:uiPriority="30" w:unhideWhenUsed="0" w:qFormat="1"/>
+    <w:lsdException w:name="Medium List 2 Accent 1" w:semiHidden="0" w:uiPriority="66" w:unhideWhenUsed="0"/>
+    <w:lsdException w:name="Medium Grid 1 Accent 1" w:semiHidden="0" w:uiPriority="67" w:unhideWhenUsed="0"/>
+    <w:lsdException w:name="Medium Grid 2 Accent 1" w:semiHidden="0" w:uiPriority="68" w:unhideWhenUsed="0"/>
+    <w:lsdException w:name="Medium Grid 3 Accent 1" w:semiHidden="0" w:uiPriority="69" w:unhideWhenUsed="0"/>
+    <w:lsdException w:name="Dark List Accent 1" w:semiHidden="0" w:uiPriority="70" w:unhideWhenUsed="0"/>
+    <w:lsdException w:name="Colorful Shading Accent 1" w:semiHidden="0" w:uiPriority="71" w:unhideWhenUsed="0"/>
+    <w:lsdException w:name="Colorful List Accent 1" w:semiHidden="0" w:uiPriority="72" w:unhideWhenUsed="0"/>
+    <w:lsdException w:name="Colorful Grid Accent 1" w:semiHidden="0" w:uiPriority="73" w:unhideWhenUsed="0"/>
+    <w:lsdException w:name="Light Shading Accent 2" w:semiHidden="0" w:uiPriority="60" w:unhideWhenUsed="0"/>
+    <w:lsdException w:name="Light List Accent 2" w:semiHidden="0" w:uiPriority="61" w:unhideWhenUsed="0"/>
+    <w:lsdException w:name="Light Grid Accent 2" w:semiHidden="0" w:uiPriority="62" w:unhideWhenUsed="0"/>
+    <w:lsdException w:name="Medium Shading 1 Accent 2" w:semiHidden="0" w:uiPriority="63" w:unhideWhenUsed="0"/>
+    <w:lsdException w:name="Medium Shading 2 Accent 2" w:semiHidden="0" w:uiPriority="64" w:unhideWhenUsed="0"/>
+    <w:lsdException w:name="Medium List 1 Accent 2" w:semiHidden="0" w:uiPriority="65" w:unhideWhenUsed="0"/>
+    <w:lsdException w:name="Medium List 2 Accent 2" w:semiHidden="0" w:uiPriority="66" w:unhideWhenUsed="0"/>
+    <w:lsdException w:name="Medium Grid 1 Accent 2" w:semiHidden="0" w:uiPriority="67" w:unhideWhenUsed="0"/>
+    <w:lsdException w:name="Medium Grid 2 Accent 2" w:semiHidden="0" w:uiPriority="68" w:unhideWhenUsed="0"/>
+    <w:lsdException w:name="Medium Grid 3 Accent 2" w:semiHidden="0" w:uiPriority="69" w:unhideWhenUsed="0"/>
+    <w:lsdException w:name="Dark List Accent 2" w:semiHidden="0" w:uiPriority="70" w:unhideWhenUsed="0"/>
+    <w:lsdException w:name="Colorful Shading Accent 2" w:semiHidden="0" w:uiPriority="71" w:unhideWhenUsed="0"/>
+    <w:lsdException w:name="Colorful List Accent 2" w:semiHidden="0" w:uiPriority="72" w:unhideWhenUsed="0"/>
+    <w:lsdException w:name="Colorful Grid Accent 2" w:semiHidden="0" w:uiPriority="73" w:unhideWhenUsed="0"/>
+    <w:lsdException w:name="Light Shading Accent 3" w:semiHidden="0" w:uiPriority="60" w:unhideWhenUsed="0"/>
+    <w:lsdException w:name="Light List Accent 3" w:semiHidden="0" w:uiPriority="61" w:unhideWhenUsed="0"/>
+    <w:lsdException w:name="Light Grid Accent 3" w:semiHidden="0" w:uiPriority="62" w:unhideWhenUsed="0"/>
+    <w:lsdException w:name="Medium Shading 1 Accent 3" w:semiHidden="0" w:uiPriority="63" w:unhideWhenUsed="0"/>
+    <w:lsdException w:name="Medium Shading 2 Accent 3" w:semiHidden="0" w:uiPriority="64" w:unhideWhenUsed="0"/>
+    <w:lsdException w:name="Medium List 1 Accent 3" w:semiHidden="0" w:uiPriority="65" w:unhideWhenUsed="0"/>
+    <w:lsdException w:name="Medium List 2 Accent 3" w:semiHidden="0" w:uiPriority="66" w:unhideWhenUsed="0"/>
+    <w:lsdException w:name="Medium Grid 1 Accent 3" w:semiHidden="0" w:uiPriority="67" w:unhideWhenUsed="0"/>
+    <w:lsdException w:name="Medium Grid 2 Accent 3" w:semiHidden="0" w:uiPriority="68" w:unhideWhenUsed="0"/>
+    <w:lsdException w:name="Medium Grid 3 Accent 3" w:semiHidden="0" w:uiPriority="69" w:unhideWhenUsed="0"/>
+    <w:lsdException w:name="Dark List Accent 3" w:semiHidden="0" w:uiPriority="70" w:unhideWhenUsed="0"/>
+    <w:lsdException w:name="Colorful Shading Accent 3" w:semiHidden="0" w:uiPriority="71" w:unhideWhenUsed="0"/>
+    <w:lsdException w:name="Colorful List Accent 3" w:semiHidden="0" w:uiPriority="72" w:unhideWhenUsed="0"/>
+    <w:lsdException w:name="Colorful Grid Accent 3" w:semiHidden="0" w:uiPriority="73" w:unhideWhenUsed="0"/>
+    <w:lsdException w:name="Light Shading Accent 4" w:semiHidden="0" w:uiPriority="60" w:unhideWhenUsed="0"/>
+    <w:lsdException w:name="Light List Accent 4" w:semiHidden="0" w:uiPriority="61" w:unhideWhenUsed="0"/>
+    <w:lsdException w:name="Light Grid Accent 4" w:semiHidden="0" w:uiPriority="62" w:unhideWhenUsed="0"/>
+    <w:lsdException w:name="Medium Shading 1 Accent 4" w:semiHidden="0" w:uiPriority="63" w:unhideWhenUsed="0"/>
+    <w:lsdException w:name="Medium Shading 2 Accent 4" w:semiHidden="0" w:uiPriority="64" w:unhideWhenUsed="0"/>
+    <w:lsdException w:name="Medium List 1 Accent 4" w:semiHidden="0" w:uiPriority="65" w:unhideWhenUsed="0"/>
+    <w:lsdException w:name="Medium List 2 Accent 4" w:semiHidden="0" w:uiPriority="66" w:unhideWhenUsed="0"/>
+    <w:lsdException w:name="Medium Grid 1 Accent 4" w:semiHidden="0" w:uiPriority="67" w:unhideWhenUsed="0"/>
+    <w:lsdException w:name="Medium Grid 2 Accent 4" w:semiHidden="0" w:uiPriority="68" w:unhideWhenUsed="0"/>
+    <w:lsdException w:name="Medium Grid 3 Accent 4" w:semiHidden="0" w:uiPriority="69" w:unhideWhenUsed="0"/>
+    <w:lsdException w:name="Dark List Accent 4" w:semiHidden="0" w:uiPriority="70" w:unhideWhenUsed="0"/>
+    <w:lsdException w:name="Colorful Shading Accent 4" w:semiHidden="0" w:uiPriority="71" w:unhideWhenUsed="0"/>
+    <w:lsdException w:name="Colorful List Accent 4" w:semiHidden="0" w:uiPriority="72" w:unhideWhenUsed="0"/>
+    <w:lsdException w:name="Colorful Grid Accent 4" w:semiHidden="0" w:uiPriority="73" w:unhideWhenUsed="0"/>
+    <w:lsdException w:name="Light Shading Accent 5" w:semiHidden="0" w:uiPriority="60" w:unhideWhenUsed="0"/>
+    <w:lsdException w:name="Light List Accent 5" w:semiHidden="0" w:uiPriority="61" w:unhideWhenUsed="0"/>
+    <w:lsdException w:name="Light Grid Accent 5" w:semiHidden="0" w:uiPriority="62" w:unhideWhenUsed="0"/>
+    <w:lsdException w:name="Medium Shading 1 Accent 5" w:semiHidden="0" w:uiPriority="63" w:unhideWhenUsed="0"/>
+    <w:lsdException w:name="Medium Shading 2 Accent 5" w:semiHidden="0" w:uiPriority="64" w:unhideWhenUsed="0"/>
+    <w:lsdException w:name="Medium List 1 Accent 5" w:semiHidden="0" w:uiPriority="65" w:unhideWhenUsed="0"/>
+    <w:lsdException w:name="Medium List 2 Accent 5" w:semiHidden="0" w:uiPriority="66" w:unhideWhenUsed="0"/>
+    <w:lsdException w:name="Medium Grid 1 Accent 5" w:semiHidden="0" w:uiPriority="67" w:unhideWhenUsed="0"/>
+    <w:lsdException w:name="Medium Grid 2 Accent 5" w:semiHidden="0" w:uiPriority="68" w:unhideWhenUsed="0"/>
+    <w:lsdException w:name="Medium Grid 3 Accent 5" w:semiHidden="0" w:uiPriority="69" w:unhideWhenUsed="0"/>
+    <w:lsdException w:name="Dark List Accent 5" w:semiHidden="0" w:uiPriority="70" w:unhideWhenUsed="0"/>
+    <w:lsdException w:name="Colorful Shading Accent 5" w:semiHidden="0" w:uiPriority="71" w:unhideWhenUsed="0"/>
+    <w:lsdException w:name="Colorful List Accent 5" w:semiHidden="0" w:uiPriority="72" w:unhideWhenUsed="0"/>
+    <w:lsdException w:name="Colorful Grid Accent 5" w:semiHidden="0" w:uiPriority="73" w:unhideWhenUsed="0"/>
+    <w:lsdException w:name="Light Shading Accent 6" w:semiHidden="0" w:uiPriority="60" w:unhideWhenUsed="0"/>
+    <w:lsdException w:name="Light List Accent 6" w:semiHidden="0" w:uiPriority="61" w:unhideWhenUsed="0"/>
+    <w:lsdException w:name="Light Grid Accent 6" w:semiHidden="0" w:uiPriority="62" w:unhideWhenUsed="0"/>
+    <w:lsdException w:name="Medium Shading 1 Accent 6" w:semiHidden="0" w:uiPriority="63" w:unhideWhenUsed="0"/>
+    <w:lsdException w:name="Medium Shading 2 Accent 6" w:semiHidden="0" w:uiPriority="64" w:unhideWhenUsed="0"/>
+    <w:lsdException w:name="Medium List 1 Accent 6" w:semiHidden="0" w:uiPriority="65" w:unhideWhenUsed="0"/>
+    <w:lsdException w:name="Medium List 2 Accent 6" w:semiHidden="0" w:uiPriority="66" w:unhideWhenUsed="0"/>
+    <w:lsdException w:name="Medium Grid 1 Accent 6" w:semiHidden="0" w:uiPriority="67" w:unhideWhenUsed="0"/>
+    <w:lsdException w:name="Medium Grid 2 Accent 6" w:semiHidden="0" w:uiPriority="68" w:unhideWhenUsed="0"/>
+    <w:lsdException w:name="Medium Grid 3 Accent 6" w:semiHidden="0" w:uiPriority="69" w:unhideWhenUsed="0"/>
+    <w:lsdException w:name="Dark List Accent 6" w:semiHidden="0" w:uiPriority="70" w:unhideWhenUsed="0"/>
+    <w:lsdException w:name="Colorful Shading Accent 6" w:semiHidden="0" w:uiPriority="71" w:unhideWhenUsed="0"/>
+    <w:lsdException w:name="Colorful List Accent 6" w:semiHidden="0" w:uiPriority="72" w:unhideWhenUsed="0"/>
+    <w:lsdException w:name="Colorful Grid Accent 6" w:semiHidden="0" w:uiPriority="73" w:unhideWhenUsed="0"/>
+    <w:lsdException w:name="Subtle Emphasis" w:semiHidden="0" w:uiPriority="19" w:unhideWhenUsed="0" w:qFormat="1"/>
+    <w:lsdException w:name="Intense Emphasis" w:semiHidden="0" w:uiPriority="21" w:unhideWhenUsed="0" w:qFormat="1"/>
+    <w:lsdException w:name="Subtle Reference" w:semiHidden="0" w:uiPriority="31" w:unhideWhenUsed="0" w:qFormat="1"/>
+    <w:lsdException w:name="Intense Reference" w:semiHidden="0" w:uiPriority="32" w:unhideWhenUsed="0" w:qFormat="1"/>
+    <w:lsdException w:name="Book Title" w:semiHidden="0" w:uiPriority="33" w:unhideWhenUsed="0" w:qFormat="1"/>
+    <w:lsdException w:name="Bibliography" w:uiPriority="37"/>
+    <w:lsdException w:name="TOC Heading" w:uiPriority="39" w:qFormat="1"/>
+  </w:latentStyles>
+  <w:style w:type="paragraph" w:default="1" w:styleId="Normal">
+    <w:name w:val="Normal"/>
+    <w:qFormat/>
+  </w:style>
+  <w:style w:type="character" w:default="1" w:styleId="DefaultParagraphFont">
+    <w:name w:val="Default Paragraph Font"/>
+    <w:uiPriority w:val="1"/>
+    <w:semiHidden/>
+    <w:unhideWhenUsed/>
+  </w:style>
+  <w:style w:type="table" w:default="1" w:styleId="TableNormal">
+    <w:name w:val="Normal Table"/>
+    <w:uiPriority w:val="99"/>
+    <w:semiHidden/>
+    <w:unhideWhenUsed/>
+    <w:qFormat/>
+    <w:tblPr>
+      <w:tblInd w:w="0" w:type="dxa"/>
+      <w:tblCellMar>
+        <w:top w:w="0" w:type="dxa"/>
+        <w:left w:w="108" w:type="dxa"/>
+        <w:bottom w:w="0" w:type="dxa"/>
+        <w:right w:w="108" w:type="dxa"/>
+      </w:tblCellMar>
+    </w:tblPr>
+  </w:style>
+  <w:style w:type="numbering" w:default="1" w:styleId="NoList">
+    <w:name w:val="No List"/>
+    <w:uiPriority w:val="99"/>
+    <w:semiHidden/>
+    <w:unhideWhenUsed/>
+  </w:style>
+  <w:style w:type="paragraph" w:customStyle="1" w:styleId="A6DB9A25AE834E14AEBFF6143B157635">
+    <w:name w:val="A6DB9A25AE834E14AEBFF6143B157635"/>
+    <w:rsid w:val="00CC758D"/>
+  </w:style>
+  <w:style w:type="paragraph" w:customStyle="1" w:styleId="17C395ECBBAA493B82BA595D67DEA5DE">
+    <w:name w:val="17C395ECBBAA493B82BA595D67DEA5DE"/>
+    <w:rsid w:val="00CC758D"/>
+  </w:style>
+  <w:style w:type="paragraph" w:customStyle="1" w:styleId="13906258B618426CB2248867616980B0">
+    <w:name w:val="13906258B618426CB2248867616980B0"/>
+    <w:rsid w:val="00CC758D"/>
+  </w:style>
+  <w:style w:type="paragraph" w:customStyle="1" w:styleId="A8847DBB5EC745DDB34F25E52CD0C36D">
+    <w:name w:val="A8847DBB5EC745DDB34F25E52CD0C36D"/>
+    <w:rsid w:val="00CC758D"/>
+  </w:style>
+  <w:style w:type="paragraph" w:customStyle="1" w:styleId="97171EB8F09D446B968F9C3D9271FEC9">
+    <w:name w:val="97171EB8F09D446B968F9C3D9271FEC9"/>
+    <w:rsid w:val="00CC758D"/>
+  </w:style>
+  <w:style w:type="paragraph" w:customStyle="1" w:styleId="CB2D4A5303CB4635836F2325B649C759">
+    <w:name w:val="CB2D4A5303CB4635836F2325B649C759"/>
+    <w:rsid w:val="00CC758D"/>
+  </w:style>
+</w:styles>
+</file>
+
+<file path=word/glossary/webSettings.xml><?xml version="1.0" encoding="utf-8"?>
+<w:webSettings xmlns:r="http://schemas.openxmlformats.org/officeDocument/2006/relationships" xmlns:w="http://schemas.openxmlformats.org/wordprocessingml/2006/main">
+  <w:optimizeForBrowser/>
+</w:webSettings>
 </file>
 
 <file path=word/theme/theme1.xml><?xml version="1.0" encoding="utf-8"?>
@@ -3750,4 +5756,16 @@
   </a:objectDefaults>
   <a:extraClrSchemeLst/>
 </a:theme>
+</file>
+
+<file path=customXml/item1.xml><?xml version="1.0" encoding="utf-8"?>
+<b:Sources xmlns:b="http://schemas.openxmlformats.org/officeDocument/2006/bibliography" xmlns="http://schemas.openxmlformats.org/officeDocument/2006/bibliography" SelectedStyle="\APA.XSL" StyleName="APA Fifth Edition"/>
+</file>
+
+<file path=customXml/itemProps1.xml><?xml version="1.0" encoding="utf-8"?>
+<ds:datastoreItem xmlns:ds="http://schemas.openxmlformats.org/officeDocument/2006/customXml" ds:itemID="{2F6992D2-2B47-481D-BA63-A6D752BAEC97}">
+  <ds:schemaRefs>
+    <ds:schemaRef ds:uri="http://schemas.openxmlformats.org/officeDocument/2006/bibliography"/>
+  </ds:schemaRefs>
+</ds:datastoreItem>
 </file>
</xml_diff>

<commit_message>
Added game logo to documentation, attached the camera to the box (hopefully). Added debug methods to Entity class.
</commit_message>
<xml_diff>
--- a/CPSC585/CPSC585/Documentation/Game Design Document.docx
+++ b/CPSC585/CPSC585/Documentation/Game Design Document.docx
@@ -59,40 +59,67 @@
         <w:trPr>
           <w:trHeight w:val="1228"/>
         </w:trPr>
-        <w:sdt>
-          <w:sdtPr>
-            <w:rPr>
-              <w:rFonts w:asciiTheme="majorHAnsi" w:eastAsiaTheme="majorEastAsia" w:hAnsiTheme="majorHAnsi" w:cstheme="majorBidi"/>
-              <w:sz w:val="80"/>
-              <w:szCs w:val="80"/>
-            </w:rPr>
-            <w:alias w:val="Title"/>
-            <w:id w:val="15524250"/>
-            <w:placeholder>
-              <w:docPart w:val="D42AF99467894C048D650E2B18A59DE0"/>
-            </w:placeholder>
-            <w:dataBinding w:prefixMappings="xmlns:ns0='http://schemas.openxmlformats.org/package/2006/metadata/core-properties' xmlns:ns1='http://purl.org/dc/elements/1.1/'" w:xpath="/ns0:coreProperties[1]/ns1:title[1]" w:storeItemID="{6C3C8BC8-F283-45AE-878A-BAB7291924A1}"/>
-            <w:text/>
-          </w:sdtPr>
-          <w:sdtContent>
-            <w:tc>
-              <w:tcPr>
-                <w:tcW w:w="5000" w:type="pct"/>
-                <w:tcBorders>
-                  <w:bottom w:val="single" w:sz="4" w:space="0" w:color="4F81BD" w:themeColor="accent1"/>
-                </w:tcBorders>
-                <w:vAlign w:val="center"/>
-              </w:tcPr>
-              <w:p>
-                <w:pPr>
-                  <w:pStyle w:val="NoSpacing"/>
-                  <w:jc w:val="center"/>
-                  <w:rPr>
-                    <w:rFonts w:asciiTheme="majorHAnsi" w:eastAsiaTheme="majorEastAsia" w:hAnsiTheme="majorHAnsi" w:cstheme="majorBidi"/>
-                    <w:sz w:val="80"/>
-                    <w:szCs w:val="80"/>
-                  </w:rPr>
-                </w:pPr>
+        <w:tc>
+          <w:tcPr>
+            <w:tcW w:w="5000" w:type="pct"/>
+            <w:tcBorders>
+              <w:bottom w:val="single" w:sz="4" w:space="0" w:color="4F81BD" w:themeColor="accent1"/>
+            </w:tcBorders>
+            <w:vAlign w:val="center"/>
+          </w:tcPr>
+          <w:p>
+            <w:pPr>
+              <w:pStyle w:val="NoSpacing"/>
+              <w:jc w:val="center"/>
+              <w:rPr>
+                <w:rFonts w:asciiTheme="majorHAnsi" w:eastAsiaTheme="majorEastAsia" w:hAnsiTheme="majorHAnsi" w:cstheme="majorBidi"/>
+                <w:sz w:val="80"/>
+                <w:szCs w:val="80"/>
+              </w:rPr>
+            </w:pPr>
+            <w:r>
+              <w:object w:dxaOrig="6601" w:dyaOrig="4064">
+                <v:shapetype id="_x0000_t75" coordsize="21600,21600" o:spt="75" o:preferrelative="t" path="m@4@5l@4@11@9@11@9@5xe" filled="f" stroked="f">
+                  <v:stroke joinstyle="miter"/>
+                  <v:formulas>
+                    <v:f eqn="if lineDrawn pixelLineWidth 0"/>
+                    <v:f eqn="sum @0 1 0"/>
+                    <v:f eqn="sum 0 0 @1"/>
+                    <v:f eqn="prod @2 1 2"/>
+                    <v:f eqn="prod @3 21600 pixelWidth"/>
+                    <v:f eqn="prod @3 21600 pixelHeight"/>
+                    <v:f eqn="sum @0 0 1"/>
+                    <v:f eqn="prod @6 1 2"/>
+                    <v:f eqn="prod @7 21600 pixelWidth"/>
+                    <v:f eqn="sum @8 21600 0"/>
+                    <v:f eqn="prod @7 21600 pixelHeight"/>
+                    <v:f eqn="sum @10 21600 0"/>
+                  </v:formulas>
+                  <v:path o:extrusionok="f" gradientshapeok="t" o:connecttype="rect"/>
+                  <o:lock v:ext="edit" aspectratio="t"/>
+                </v:shapetype>
+                <v:shape id="_x0000_i1025" type="#_x0000_t75" style="width:263.3pt;height:134.35pt" o:ole="">
+                  <v:imagedata r:id="rId9" o:title=""/>
+                </v:shape>
+                <o:OLEObject Type="Embed" ProgID="PBrush" ShapeID="_x0000_i1025" DrawAspect="Content" ObjectID="_1388815469" r:id="rId10"/>
+              </w:object>
+            </w:r>
+            <w:sdt>
+              <w:sdtPr>
+                <w:rPr>
+                  <w:rFonts w:asciiTheme="majorHAnsi" w:eastAsiaTheme="majorEastAsia" w:hAnsiTheme="majorHAnsi" w:cstheme="majorBidi"/>
+                  <w:sz w:val="80"/>
+                  <w:szCs w:val="80"/>
+                </w:rPr>
+                <w:alias w:val="Title"/>
+                <w:id w:val="15524250"/>
+                <w:placeholder>
+                  <w:docPart w:val="D42AF99467894C048D650E2B18A59DE0"/>
+                </w:placeholder>
+                <w:dataBinding w:prefixMappings="xmlns:ns0='http://schemas.openxmlformats.org/package/2006/metadata/core-properties' xmlns:ns1='http://purl.org/dc/elements/1.1/'" w:xpath="/ns0:coreProperties[1]/ns1:title[1]" w:storeItemID="{6C3C8BC8-F283-45AE-878A-BAB7291924A1}"/>
+                <w:text/>
+              </w:sdtPr>
+              <w:sdtContent>
                 <w:r>
                   <w:rPr>
                     <w:rFonts w:asciiTheme="majorHAnsi" w:eastAsiaTheme="majorEastAsia" w:hAnsiTheme="majorHAnsi" w:cstheme="majorBidi"/>
@@ -101,10 +128,10 @@
                   </w:rPr>
                   <w:t xml:space="preserve"> </w:t>
                 </w:r>
-              </w:p>
-            </w:tc>
-          </w:sdtContent>
-        </w:sdt>
+              </w:sdtContent>
+            </w:sdt>
+          </w:p>
+        </w:tc>
       </w:tr>
       <w:tr>
         <w:trPr>
@@ -331,9 +358,6 @@
                 </w:rPr>
                 <w:alias w:val="Abstract"/>
                 <w:id w:val="8276291"/>
-                <w:placeholder>
-                  <w:docPart w:val="9838A024A4C44E968C9AC983A70CE99E"/>
-                </w:placeholder>
                 <w:dataBinding w:prefixMappings="xmlns:ns0='http://schemas.microsoft.com/office/2006/coverPageProps'" w:xpath="/ns0:CoverPageProperties[1]/ns0:Abstract[1]" w:storeItemID="{55AF091B-3C7A-41E3-B477-F2FDAA23CFDA}"/>
                 <w:text/>
               </w:sdtPr>
@@ -386,12 +410,11 @@
           <w:r>
             <w:rPr>
               <w:noProof/>
-              <w:lang w:val="en-CA" w:eastAsia="en-CA"/>
             </w:rPr>
             <w:drawing>
               <wp:inline distT="0" distB="0" distL="0" distR="0">
-                <wp:extent cx="5909480" cy="3712191"/>
-                <wp:effectExtent l="0" t="0" r="0" b="3175"/>
+                <wp:extent cx="5112676" cy="3211657"/>
+                <wp:effectExtent l="19050" t="0" r="0" b="0"/>
                 <wp:docPr id="11" name="Picture 11"/>
                 <wp:cNvGraphicFramePr>
                   <a:graphicFrameLocks xmlns:a="http://schemas.openxmlformats.org/drawingml/2006/main" noChangeAspect="1"/>
@@ -404,10 +427,10 @@
                         <pic:cNvPicPr/>
                       </pic:nvPicPr>
                       <pic:blipFill>
-                        <a:blip r:embed="rId9" cstate="print">
+                        <a:blip r:embed="rId11" cstate="print">
                           <a:extLst>
                             <a:ext uri="{28A0092B-C50C-407E-A947-70E740481C1C}">
-                              <a14:useLocalDpi xmlns:a14="http://schemas.microsoft.com/office/drawing/2010/main" xmlns:wps="http://schemas.microsoft.com/office/word/2010/wordprocessingShape" xmlns:wpi="http://schemas.microsoft.com/office/word/2010/wordprocessingInk" xmlns:wpg="http://schemas.microsoft.com/office/word/2010/wordprocessingGroup" xmlns:w14="http://schemas.microsoft.com/office/word/2010/wordml" xmlns:w="http://schemas.openxmlformats.org/wordprocessingml/2006/main" xmlns:w10="urn:schemas-microsoft-com:office:word" xmlns:wp14="http://schemas.microsoft.com/office/word/2010/wordprocessingDrawing" xmlns:v="urn:schemas-microsoft-com:vml" xmlns:o="urn:schemas-microsoft-com:office:office" xmlns:mc="http://schemas.openxmlformats.org/markup-compatibility/2006" xmlns:wpc="http://schemas.microsoft.com/office/word/2010/wordprocessingCanvas" xmlns="" val="0"/>
+                              <a14:useLocalDpi xmlns="" xmlns:wpc="http://schemas.microsoft.com/office/word/2010/wordprocessingCanvas" xmlns:mc="http://schemas.openxmlformats.org/markup-compatibility/2006" xmlns:o="urn:schemas-microsoft-com:office:office" xmlns:v="urn:schemas-microsoft-com:vml" xmlns:wp14="http://schemas.microsoft.com/office/word/2010/wordprocessingDrawing" xmlns:w10="urn:schemas-microsoft-com:office:word" xmlns:w="http://schemas.openxmlformats.org/wordprocessingml/2006/main" xmlns:w14="http://schemas.microsoft.com/office/word/2010/wordml" xmlns:wpg="http://schemas.microsoft.com/office/word/2010/wordprocessingGroup" xmlns:wpi="http://schemas.microsoft.com/office/word/2010/wordprocessingInk" xmlns:wps="http://schemas.microsoft.com/office/word/2010/wordprocessingShape" xmlns:a14="http://schemas.microsoft.com/office/drawing/2010/main" val="0"/>
                             </a:ext>
                           </a:extLst>
                         </a:blip>
@@ -418,7 +441,7 @@
                       <pic:spPr>
                         <a:xfrm>
                           <a:off x="0" y="0"/>
-                          <a:ext cx="5909849" cy="3712423"/>
+                          <a:ext cx="5133888" cy="3224982"/>
                         </a:xfrm>
                         <a:prstGeom prst="rect">
                           <a:avLst/>
@@ -441,7 +464,7 @@
               </v:shapetype>
               <v:shape id="Text Box 10" o:spid="_x0000_s1026" type="#_x0000_t202" style="position:absolute;left:0;text-align:left;margin-left:104.25pt;margin-top:-241.9pt;width:251.45pt;height:103.15pt;z-index:251663360;visibility:visible;mso-position-horizontal-relative:text;mso-position-vertical-relative:text;mso-width-relative:margin;mso-height-relative:margin" o:gfxdata="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" filled="f" stroked="f">
                 <v:fill o:detectmouseclick="t"/>
-                <v:textbox>
+                <v:textbox style="mso-next-textbox:#Text Box 10">
                   <w:txbxContent>
                     <w:p>
                       <w:pPr>
@@ -452,14 +475,6 @@
                           <w:szCs w:val="72"/>
                         </w:rPr>
                       </w:pPr>
-                      <w:r>
-                        <w:rPr>
-                          <w:b/>
-                          <w:sz w:val="144"/>
-                          <w:szCs w:val="144"/>
-                        </w:rPr>
-                        <w:t>Varios</w:t>
-                      </w:r>
                     </w:p>
                     <w:p/>
                   </w:txbxContent>
@@ -4301,7 +4316,6 @@
           <w:noProof/>
           <w:sz w:val="32"/>
           <w:szCs w:val="32"/>
-          <w:lang w:val="en-CA" w:eastAsia="en-CA"/>
         </w:rPr>
         <w:drawing>
           <wp:anchor distT="0" distB="0" distL="114300" distR="114300" simplePos="0" relativeHeight="251658240" behindDoc="0" locked="0" layoutInCell="1" allowOverlap="1">
@@ -4327,10 +4341,10 @@
                     <pic:cNvPicPr/>
                   </pic:nvPicPr>
                   <pic:blipFill>
-                    <a:blip r:embed="rId10" cstate="print">
+                    <a:blip r:embed="rId12" cstate="print">
                       <a:extLst>
                         <a:ext uri="{28A0092B-C50C-407E-A947-70E740481C1C}">
-                          <a14:useLocalDpi xmlns:a14="http://schemas.microsoft.com/office/drawing/2010/main" xmlns:wps="http://schemas.microsoft.com/office/word/2010/wordprocessingShape" xmlns:wpi="http://schemas.microsoft.com/office/word/2010/wordprocessingInk" xmlns:wpg="http://schemas.microsoft.com/office/word/2010/wordprocessingGroup" xmlns:w14="http://schemas.microsoft.com/office/word/2010/wordml" xmlns:w="http://schemas.openxmlformats.org/wordprocessingml/2006/main" xmlns:w10="urn:schemas-microsoft-com:office:word" xmlns:wp14="http://schemas.microsoft.com/office/word/2010/wordprocessingDrawing" xmlns:v="urn:schemas-microsoft-com:vml" xmlns:o="urn:schemas-microsoft-com:office:office" xmlns:mc="http://schemas.openxmlformats.org/markup-compatibility/2006" xmlns:wpc="http://schemas.microsoft.com/office/word/2010/wordprocessingCanvas" xmlns="" val="0"/>
+                          <a14:useLocalDpi xmlns="" xmlns:wpc="http://schemas.microsoft.com/office/word/2010/wordprocessingCanvas" xmlns:mc="http://schemas.openxmlformats.org/markup-compatibility/2006" xmlns:o="urn:schemas-microsoft-com:office:office" xmlns:v="urn:schemas-microsoft-com:vml" xmlns:wp14="http://schemas.microsoft.com/office/word/2010/wordprocessingDrawing" xmlns:w10="urn:schemas-microsoft-com:office:word" xmlns:w="http://schemas.openxmlformats.org/wordprocessingml/2006/main" xmlns:w14="http://schemas.microsoft.com/office/word/2010/wordml" xmlns:wpg="http://schemas.microsoft.com/office/word/2010/wordprocessingGroup" xmlns:wpi="http://schemas.microsoft.com/office/word/2010/wordprocessingInk" xmlns:wps="http://schemas.microsoft.com/office/word/2010/wordprocessingShape" xmlns:a14="http://schemas.microsoft.com/office/drawing/2010/main" val="0"/>
                         </a:ext>
                       </a:extLst>
                     </a:blip>
@@ -4400,7 +4414,6 @@
           <w:noProof/>
           <w:sz w:val="28"/>
           <w:szCs w:val="28"/>
-          <w:lang w:val="en-CA" w:eastAsia="en-CA"/>
         </w:rPr>
         <w:drawing>
           <wp:inline distT="0" distB="0" distL="0" distR="0">
@@ -4418,10 +4431,10 @@
                     <pic:cNvPicPr/>
                   </pic:nvPicPr>
                   <pic:blipFill>
-                    <a:blip r:embed="rId11" cstate="print">
+                    <a:blip r:embed="rId13" cstate="print">
                       <a:extLst>
                         <a:ext uri="{28A0092B-C50C-407E-A947-70E740481C1C}">
-                          <a14:useLocalDpi xmlns:a14="http://schemas.microsoft.com/office/drawing/2010/main" xmlns:wps="http://schemas.microsoft.com/office/word/2010/wordprocessingShape" xmlns:wpi="http://schemas.microsoft.com/office/word/2010/wordprocessingInk" xmlns:wpg="http://schemas.microsoft.com/office/word/2010/wordprocessingGroup" xmlns:w14="http://schemas.microsoft.com/office/word/2010/wordml" xmlns:w="http://schemas.openxmlformats.org/wordprocessingml/2006/main" xmlns:w10="urn:schemas-microsoft-com:office:word" xmlns:wp14="http://schemas.microsoft.com/office/word/2010/wordprocessingDrawing" xmlns:v="urn:schemas-microsoft-com:vml" xmlns:o="urn:schemas-microsoft-com:office:office" xmlns:mc="http://schemas.openxmlformats.org/markup-compatibility/2006" xmlns:wpc="http://schemas.microsoft.com/office/word/2010/wordprocessingCanvas" xmlns="" val="0"/>
+                          <a14:useLocalDpi xmlns="" xmlns:wpc="http://schemas.microsoft.com/office/word/2010/wordprocessingCanvas" xmlns:mc="http://schemas.openxmlformats.org/markup-compatibility/2006" xmlns:o="urn:schemas-microsoft-com:office:office" xmlns:v="urn:schemas-microsoft-com:vml" xmlns:wp14="http://schemas.microsoft.com/office/word/2010/wordprocessingDrawing" xmlns:w10="urn:schemas-microsoft-com:office:word" xmlns:w="http://schemas.openxmlformats.org/wordprocessingml/2006/main" xmlns:w14="http://schemas.microsoft.com/office/word/2010/wordml" xmlns:wpg="http://schemas.microsoft.com/office/word/2010/wordprocessingGroup" xmlns:wpi="http://schemas.microsoft.com/office/word/2010/wordprocessingInk" xmlns:wps="http://schemas.microsoft.com/office/word/2010/wordprocessingShape" xmlns:a14="http://schemas.microsoft.com/office/drawing/2010/main" val="0"/>
                         </a:ext>
                       </a:extLst>
                     </a:blip>
@@ -4647,7 +4660,6 @@
           <w:noProof/>
           <w:sz w:val="28"/>
           <w:szCs w:val="28"/>
-          <w:lang w:val="en-CA" w:eastAsia="en-CA"/>
         </w:rPr>
         <w:lastRenderedPageBreak/>
         <w:drawing>
@@ -4674,10 +4686,10 @@
                     <pic:cNvPicPr/>
                   </pic:nvPicPr>
                   <pic:blipFill>
-                    <a:blip r:embed="rId12" cstate="print">
+                    <a:blip r:embed="rId14" cstate="print">
                       <a:extLst>
                         <a:ext uri="{28A0092B-C50C-407E-A947-70E740481C1C}">
-                          <a14:useLocalDpi xmlns:a14="http://schemas.microsoft.com/office/drawing/2010/main" xmlns:wps="http://schemas.microsoft.com/office/word/2010/wordprocessingShape" xmlns:wpi="http://schemas.microsoft.com/office/word/2010/wordprocessingInk" xmlns:wpg="http://schemas.microsoft.com/office/word/2010/wordprocessingGroup" xmlns:w14="http://schemas.microsoft.com/office/word/2010/wordml" xmlns:w="http://schemas.openxmlformats.org/wordprocessingml/2006/main" xmlns:w10="urn:schemas-microsoft-com:office:word" xmlns:wp14="http://schemas.microsoft.com/office/word/2010/wordprocessingDrawing" xmlns:v="urn:schemas-microsoft-com:vml" xmlns:o="urn:schemas-microsoft-com:office:office" xmlns:mc="http://schemas.openxmlformats.org/markup-compatibility/2006" xmlns:wpc="http://schemas.microsoft.com/office/word/2010/wordprocessingCanvas" xmlns="" val="0"/>
+                          <a14:useLocalDpi xmlns="" xmlns:wpc="http://schemas.microsoft.com/office/word/2010/wordprocessingCanvas" xmlns:mc="http://schemas.openxmlformats.org/markup-compatibility/2006" xmlns:o="urn:schemas-microsoft-com:office:office" xmlns:v="urn:schemas-microsoft-com:vml" xmlns:wp14="http://schemas.microsoft.com/office/word/2010/wordprocessingDrawing" xmlns:w10="urn:schemas-microsoft-com:office:word" xmlns:w="http://schemas.openxmlformats.org/wordprocessingml/2006/main" xmlns:w14="http://schemas.microsoft.com/office/word/2010/wordml" xmlns:wpg="http://schemas.microsoft.com/office/word/2010/wordprocessingGroup" xmlns:wpi="http://schemas.microsoft.com/office/word/2010/wordprocessingInk" xmlns:wps="http://schemas.microsoft.com/office/word/2010/wordprocessingShape" xmlns:a14="http://schemas.microsoft.com/office/drawing/2010/main" val="0"/>
                         </a:ext>
                       </a:extLst>
                     </a:blip>
@@ -4765,7 +4777,6 @@
           <w:noProof/>
           <w:sz w:val="28"/>
           <w:szCs w:val="28"/>
-          <w:lang w:val="en-CA" w:eastAsia="en-CA"/>
         </w:rPr>
         <w:drawing>
           <wp:anchor distT="0" distB="0" distL="114300" distR="114300" simplePos="0" relativeHeight="251660288" behindDoc="0" locked="0" layoutInCell="1" allowOverlap="1">
@@ -4791,10 +4802,10 @@
                     <pic:cNvPicPr/>
                   </pic:nvPicPr>
                   <pic:blipFill>
-                    <a:blip r:embed="rId13" cstate="print">
+                    <a:blip r:embed="rId15" cstate="print">
                       <a:extLst>
                         <a:ext uri="{28A0092B-C50C-407E-A947-70E740481C1C}">
-                          <a14:useLocalDpi xmlns:a14="http://schemas.microsoft.com/office/drawing/2010/main" xmlns:wps="http://schemas.microsoft.com/office/word/2010/wordprocessingShape" xmlns:wpi="http://schemas.microsoft.com/office/word/2010/wordprocessingInk" xmlns:wpg="http://schemas.microsoft.com/office/word/2010/wordprocessingGroup" xmlns:w14="http://schemas.microsoft.com/office/word/2010/wordml" xmlns:w="http://schemas.openxmlformats.org/wordprocessingml/2006/main" xmlns:w10="urn:schemas-microsoft-com:office:word" xmlns:wp14="http://schemas.microsoft.com/office/word/2010/wordprocessingDrawing" xmlns:v="urn:schemas-microsoft-com:vml" xmlns:o="urn:schemas-microsoft-com:office:office" xmlns:mc="http://schemas.openxmlformats.org/markup-compatibility/2006" xmlns:wpc="http://schemas.microsoft.com/office/word/2010/wordprocessingCanvas" xmlns="" val="0"/>
+                          <a14:useLocalDpi xmlns="" xmlns:wpc="http://schemas.microsoft.com/office/word/2010/wordprocessingCanvas" xmlns:mc="http://schemas.openxmlformats.org/markup-compatibility/2006" xmlns:o="urn:schemas-microsoft-com:office:office" xmlns:v="urn:schemas-microsoft-com:vml" xmlns:wp14="http://schemas.microsoft.com/office/word/2010/wordprocessingDrawing" xmlns:w10="urn:schemas-microsoft-com:office:word" xmlns:w="http://schemas.openxmlformats.org/wordprocessingml/2006/main" xmlns:w14="http://schemas.microsoft.com/office/word/2010/wordml" xmlns:wpg="http://schemas.microsoft.com/office/word/2010/wordprocessingGroup" xmlns:wpi="http://schemas.microsoft.com/office/word/2010/wordprocessingInk" xmlns:wps="http://schemas.microsoft.com/office/word/2010/wordprocessingShape" xmlns:a14="http://schemas.microsoft.com/office/drawing/2010/main" val="0"/>
                         </a:ext>
                       </a:extLst>
                     </a:blip>
@@ -4939,7 +4950,6 @@
       <w:r>
         <w:rPr>
           <w:noProof/>
-          <w:lang w:val="en-CA" w:eastAsia="en-CA"/>
         </w:rPr>
         <w:drawing>
           <wp:inline distT="0" distB="0" distL="0" distR="0">
@@ -4957,10 +4967,10 @@
                     <pic:cNvPicPr/>
                   </pic:nvPicPr>
                   <pic:blipFill>
-                    <a:blip r:embed="rId14" cstate="print">
+                    <a:blip r:embed="rId16" cstate="print">
                       <a:extLst>
                         <a:ext uri="{28A0092B-C50C-407E-A947-70E740481C1C}">
-                          <a14:useLocalDpi xmlns:a14="http://schemas.microsoft.com/office/drawing/2010/main" xmlns:wps="http://schemas.microsoft.com/office/word/2010/wordprocessingShape" xmlns:wpi="http://schemas.microsoft.com/office/word/2010/wordprocessingInk" xmlns:wpg="http://schemas.microsoft.com/office/word/2010/wordprocessingGroup" xmlns:w14="http://schemas.microsoft.com/office/word/2010/wordml" xmlns:w="http://schemas.openxmlformats.org/wordprocessingml/2006/main" xmlns:w10="urn:schemas-microsoft-com:office:word" xmlns:wp14="http://schemas.microsoft.com/office/word/2010/wordprocessingDrawing" xmlns:v="urn:schemas-microsoft-com:vml" xmlns:o="urn:schemas-microsoft-com:office:office" xmlns:mc="http://schemas.openxmlformats.org/markup-compatibility/2006" xmlns:wpc="http://schemas.microsoft.com/office/word/2010/wordprocessingCanvas" xmlns="" val="0"/>
+                          <a14:useLocalDpi xmlns="" xmlns:wpc="http://schemas.microsoft.com/office/word/2010/wordprocessingCanvas" xmlns:mc="http://schemas.openxmlformats.org/markup-compatibility/2006" xmlns:o="urn:schemas-microsoft-com:office:office" xmlns:v="urn:schemas-microsoft-com:vml" xmlns:wp14="http://schemas.microsoft.com/office/word/2010/wordprocessingDrawing" xmlns:w10="urn:schemas-microsoft-com:office:word" xmlns:w="http://schemas.openxmlformats.org/wordprocessingml/2006/main" xmlns:w14="http://schemas.microsoft.com/office/word/2010/wordml" xmlns:wpg="http://schemas.microsoft.com/office/word/2010/wordprocessingGroup" xmlns:wpi="http://schemas.microsoft.com/office/word/2010/wordprocessingInk" xmlns:wps="http://schemas.microsoft.com/office/word/2010/wordprocessingShape" xmlns:a14="http://schemas.microsoft.com/office/drawing/2010/main" val="0"/>
                         </a:ext>
                       </a:extLst>
                     </a:blip>
@@ -5024,7 +5034,6 @@
         <w:rPr>
           <w:b/>
           <w:noProof/>
-          <w:lang w:val="en-CA" w:eastAsia="en-CA"/>
         </w:rPr>
         <w:drawing>
           <wp:anchor distT="0" distB="0" distL="114300" distR="114300" simplePos="0" relativeHeight="251661312" behindDoc="0" locked="0" layoutInCell="1" allowOverlap="1">
@@ -5050,10 +5059,10 @@
                     <pic:cNvPicPr/>
                   </pic:nvPicPr>
                   <pic:blipFill>
-                    <a:blip r:embed="rId15" cstate="print">
+                    <a:blip r:embed="rId17" cstate="print">
                       <a:extLst>
                         <a:ext uri="{28A0092B-C50C-407E-A947-70E740481C1C}">
-                          <a14:useLocalDpi xmlns:a14="http://schemas.microsoft.com/office/drawing/2010/main" xmlns:wps="http://schemas.microsoft.com/office/word/2010/wordprocessingShape" xmlns:wpi="http://schemas.microsoft.com/office/word/2010/wordprocessingInk" xmlns:wpg="http://schemas.microsoft.com/office/word/2010/wordprocessingGroup" xmlns:w14="http://schemas.microsoft.com/office/word/2010/wordml" xmlns:w="http://schemas.openxmlformats.org/wordprocessingml/2006/main" xmlns:w10="urn:schemas-microsoft-com:office:word" xmlns:wp14="http://schemas.microsoft.com/office/word/2010/wordprocessingDrawing" xmlns:v="urn:schemas-microsoft-com:vml" xmlns:o="urn:schemas-microsoft-com:office:office" xmlns:mc="http://schemas.openxmlformats.org/markup-compatibility/2006" xmlns:wpc="http://schemas.microsoft.com/office/word/2010/wordprocessingCanvas" xmlns="" val="0"/>
+                          <a14:useLocalDpi xmlns="" xmlns:wpc="http://schemas.microsoft.com/office/word/2010/wordprocessingCanvas" xmlns:mc="http://schemas.openxmlformats.org/markup-compatibility/2006" xmlns:o="urn:schemas-microsoft-com:office:office" xmlns:v="urn:schemas-microsoft-com:vml" xmlns:wp14="http://schemas.microsoft.com/office/word/2010/wordprocessingDrawing" xmlns:w10="urn:schemas-microsoft-com:office:word" xmlns:w="http://schemas.openxmlformats.org/wordprocessingml/2006/main" xmlns:w14="http://schemas.microsoft.com/office/word/2010/wordml" xmlns:wpg="http://schemas.microsoft.com/office/word/2010/wordprocessingGroup" xmlns:wpi="http://schemas.microsoft.com/office/word/2010/wordprocessingInk" xmlns:wps="http://schemas.microsoft.com/office/word/2010/wordprocessingShape" xmlns:a14="http://schemas.microsoft.com/office/drawing/2010/main" val="0"/>
                         </a:ext>
                       </a:extLst>
                     </a:blip>
@@ -5398,7 +5407,6 @@
         <w:rPr>
           <w:b/>
           <w:noProof/>
-          <w:lang w:val="en-CA" w:eastAsia="en-CA"/>
         </w:rPr>
         <w:lastRenderedPageBreak/>
         <w:drawing>
@@ -5417,10 +5425,10 @@
                     <pic:cNvPicPr/>
                   </pic:nvPicPr>
                   <pic:blipFill>
-                    <a:blip r:embed="rId16" cstate="print">
+                    <a:blip r:embed="rId18" cstate="print">
                       <a:extLst>
                         <a:ext uri="{28A0092B-C50C-407E-A947-70E740481C1C}">
-                          <a14:useLocalDpi xmlns:a14="http://schemas.microsoft.com/office/drawing/2010/main" xmlns:wps="http://schemas.microsoft.com/office/word/2010/wordprocessingShape" xmlns:wpi="http://schemas.microsoft.com/office/word/2010/wordprocessingInk" xmlns:wpg="http://schemas.microsoft.com/office/word/2010/wordprocessingGroup" xmlns:w14="http://schemas.microsoft.com/office/word/2010/wordml" xmlns:w="http://schemas.openxmlformats.org/wordprocessingml/2006/main" xmlns:w10="urn:schemas-microsoft-com:office:word" xmlns:wp14="http://schemas.microsoft.com/office/word/2010/wordprocessingDrawing" xmlns:v="urn:schemas-microsoft-com:vml" xmlns:o="urn:schemas-microsoft-com:office:office" xmlns:mc="http://schemas.openxmlformats.org/markup-compatibility/2006" xmlns:wpc="http://schemas.microsoft.com/office/word/2010/wordprocessingCanvas" xmlns="" val="0"/>
+                          <a14:useLocalDpi xmlns="" xmlns:wpc="http://schemas.microsoft.com/office/word/2010/wordprocessingCanvas" xmlns:mc="http://schemas.openxmlformats.org/markup-compatibility/2006" xmlns:o="urn:schemas-microsoft-com:office:office" xmlns:v="urn:schemas-microsoft-com:vml" xmlns:wp14="http://schemas.microsoft.com/office/word/2010/wordprocessingDrawing" xmlns:w10="urn:schemas-microsoft-com:office:word" xmlns:w="http://schemas.openxmlformats.org/wordprocessingml/2006/main" xmlns:w14="http://schemas.microsoft.com/office/word/2010/wordml" xmlns:wpg="http://schemas.microsoft.com/office/word/2010/wordprocessingGroup" xmlns:wpi="http://schemas.microsoft.com/office/word/2010/wordprocessingInk" xmlns:wps="http://schemas.microsoft.com/office/word/2010/wordprocessingShape" xmlns:a14="http://schemas.microsoft.com/office/drawing/2010/main" val="0"/>
                         </a:ext>
                       </a:extLst>
                     </a:blip>
@@ -5457,7 +5465,6 @@
         <w:rPr>
           <w:b/>
           <w:noProof/>
-          <w:lang w:val="en-CA" w:eastAsia="en-CA"/>
         </w:rPr>
         <w:drawing>
           <wp:inline distT="0" distB="0" distL="0" distR="0">
@@ -5475,10 +5482,10 @@
                     <pic:cNvPicPr/>
                   </pic:nvPicPr>
                   <pic:blipFill>
-                    <a:blip r:embed="rId17" cstate="print">
+                    <a:blip r:embed="rId19" cstate="print">
                       <a:extLst>
                         <a:ext uri="{28A0092B-C50C-407E-A947-70E740481C1C}">
-                          <a14:useLocalDpi xmlns:a14="http://schemas.microsoft.com/office/drawing/2010/main" xmlns:wps="http://schemas.microsoft.com/office/word/2010/wordprocessingShape" xmlns:wpi="http://schemas.microsoft.com/office/word/2010/wordprocessingInk" xmlns:wpg="http://schemas.microsoft.com/office/word/2010/wordprocessingGroup" xmlns:w14="http://schemas.microsoft.com/office/word/2010/wordml" xmlns:w="http://schemas.openxmlformats.org/wordprocessingml/2006/main" xmlns:w10="urn:schemas-microsoft-com:office:word" xmlns:wp14="http://schemas.microsoft.com/office/word/2010/wordprocessingDrawing" xmlns:v="urn:schemas-microsoft-com:vml" xmlns:o="urn:schemas-microsoft-com:office:office" xmlns:mc="http://schemas.openxmlformats.org/markup-compatibility/2006" xmlns:wpc="http://schemas.microsoft.com/office/word/2010/wordprocessingCanvas" xmlns="" val="0"/>
+                          <a14:useLocalDpi xmlns="" xmlns:wpc="http://schemas.microsoft.com/office/word/2010/wordprocessingCanvas" xmlns:mc="http://schemas.openxmlformats.org/markup-compatibility/2006" xmlns:o="urn:schemas-microsoft-com:office:office" xmlns:v="urn:schemas-microsoft-com:vml" xmlns:wp14="http://schemas.microsoft.com/office/word/2010/wordprocessingDrawing" xmlns:w10="urn:schemas-microsoft-com:office:word" xmlns:w="http://schemas.openxmlformats.org/wordprocessingml/2006/main" xmlns:w14="http://schemas.microsoft.com/office/word/2010/wordml" xmlns:wpg="http://schemas.microsoft.com/office/word/2010/wordprocessingGroup" xmlns:wpi="http://schemas.microsoft.com/office/word/2010/wordprocessingInk" xmlns:wps="http://schemas.microsoft.com/office/word/2010/wordprocessingShape" xmlns:a14="http://schemas.microsoft.com/office/drawing/2010/main" val="0"/>
                         </a:ext>
                       </a:extLst>
                     </a:blip>
@@ -5519,7 +5526,7 @@
       </w:r>
     </w:p>
     <w:sectPr>
-      <w:footerReference w:type="default" r:id="rId18"/>
+      <w:footerReference w:type="default" r:id="rId20"/>
       <w:pgSz w:w="12240" w:h="15840"/>
       <w:pgMar w:top="1440" w:right="1440" w:bottom="1440" w:left="1440" w:header="708" w:footer="708" w:gutter="0"/>
       <w:pgNumType w:start="0"/>
@@ -6912,9 +6919,8 @@
     <w:panose1 w:val="020B0604030504040204"/>
     <w:charset w:val="00"/>
     <w:family w:val="swiss"/>
-    <w:notTrueType/>
     <w:pitch w:val="variable"/>
-    <w:sig w:usb0="00000003" w:usb1="00000000" w:usb2="00000000" w:usb3="00000000" w:csb0="00000001" w:csb1="00000000"/>
+    <w:sig w:usb0="E1002EFF" w:usb1="C000605B" w:usb2="00000029" w:usb3="00000000" w:csb0="000101FF" w:csb1="00000000"/>
   </w:font>
 </w:fonts>
 </file>
@@ -6930,6 +6936,7 @@
   <w:rsids>
     <w:rsidRoot w:val="00F97D23"/>
     <w:rsid w:val="004E7FBD"/>
+    <w:rsid w:val="00681876"/>
     <w:rsid w:val="00732D9C"/>
     <w:rsid w:val="00F97D23"/>
   </w:rsids>
@@ -6946,7 +6953,7 @@
     <m:intLim m:val="subSup"/>
     <m:naryLim m:val="undOvr"/>
   </m:mathPr>
-  <w:themeFontLang w:val="en-CA"/>
+  <w:themeFontLang w:val="en-US"/>
   <w:clrSchemeMapping w:bg1="light1" w:t1="dark1" w:bg2="light2" w:t2="dark2" w:accent1="accent1" w:accent2="accent2" w:accent3="accent3" w:accent4="accent4" w:accent5="accent5" w:accent6="accent6" w:hyperlink="hyperlink" w:followedHyperlink="followedHyperlink"/>
   <w:decimalSymbol w:val="."/>
   <w:listSeparator w:val=","/>
@@ -7569,7 +7576,7 @@
 </file>
 
 <file path=customXml/itemProps2.xml><?xml version="1.0" encoding="utf-8"?>
-<ds:datastoreItem xmlns:ds="http://schemas.openxmlformats.org/officeDocument/2006/customXml" ds:itemID="{3062B6B2-EF22-4A61-A656-2A9369B20DEA}">
+<ds:datastoreItem xmlns:ds="http://schemas.openxmlformats.org/officeDocument/2006/customXml" ds:itemID="{91BA279A-A23D-4CFB-8808-90A4BF30548E}">
   <ds:schemaRefs>
     <ds:schemaRef ds:uri="http://schemas.openxmlformats.org/officeDocument/2006/bibliography"/>
   </ds:schemaRefs>

</xml_diff>

<commit_message>
Fixed the problems Marcin and Manu had with the initial submission of the design document, as well as clarified some of the poorly explained aspects of it. -Kyle
</commit_message>
<xml_diff>
--- a/CPSC585/CPSC585/Documentation/Game Design Document.docx
+++ b/CPSC585/CPSC585/Documentation/Game Design Document.docx
@@ -1,12 +1,12 @@
 
 <file path=word/document.xml><?xml version="1.0" encoding="utf-8"?>
-<w:document xmlns:ve="http://schemas.openxmlformats.org/markup-compatibility/2006" xmlns:o="urn:schemas-microsoft-com:office:office" xmlns:r="http://schemas.openxmlformats.org/officeDocument/2006/relationships" xmlns:m="http://schemas.openxmlformats.org/officeDocument/2006/math" xmlns:v="urn:schemas-microsoft-com:vml" xmlns:wp="http://schemas.openxmlformats.org/drawingml/2006/wordprocessingDrawing" xmlns:w10="urn:schemas-microsoft-com:office:word" xmlns:w="http://schemas.openxmlformats.org/wordprocessingml/2006/main" xmlns:wne="http://schemas.microsoft.com/office/word/2006/wordml">
+<w:document xmlns:wpc="http://schemas.microsoft.com/office/word/2010/wordprocessingCanvas" xmlns:mc="http://schemas.openxmlformats.org/markup-compatibility/2006" xmlns:o="urn:schemas-microsoft-com:office:office" xmlns:r="http://schemas.openxmlformats.org/officeDocument/2006/relationships" xmlns:m="http://schemas.openxmlformats.org/officeDocument/2006/math" xmlns:v="urn:schemas-microsoft-com:vml" xmlns:wp14="http://schemas.microsoft.com/office/word/2010/wordprocessingDrawing" xmlns:wp="http://schemas.openxmlformats.org/drawingml/2006/wordprocessingDrawing" xmlns:w10="urn:schemas-microsoft-com:office:word" xmlns:w="http://schemas.openxmlformats.org/wordprocessingml/2006/main" xmlns:w14="http://schemas.microsoft.com/office/word/2010/wordml" xmlns:wpg="http://schemas.microsoft.com/office/word/2010/wordprocessingGroup" xmlns:wpi="http://schemas.microsoft.com/office/word/2010/wordprocessingInk" xmlns:wne="http://schemas.microsoft.com/office/word/2006/wordml" xmlns:wps="http://schemas.microsoft.com/office/word/2010/wordprocessingShape" mc:Ignorable="w14 wp14">
   <w:body>
     <w:tbl>
       <w:tblPr>
         <w:tblpPr w:leftFromText="180" w:rightFromText="180" w:vertAnchor="page" w:horzAnchor="margin" w:tblpY="216"/>
         <w:tblW w:w="5090" w:type="pct"/>
-        <w:tblLook w:val="04A0"/>
+        <w:tblLook w:val="04A0" w:firstRow="1" w:lastRow="0" w:firstColumn="1" w:lastColumn="0" w:noHBand="0" w:noVBand="1"/>
       </w:tblPr>
       <w:tblGrid>
         <w:gridCol w:w="9748"/>
@@ -42,6 +42,7 @@
                 <w:dataBinding w:prefixMappings="xmlns:ns0='http://schemas.openxmlformats.org/officeDocument/2006/extended-properties'" w:xpath="/ns0:Properties[1]/ns0:Company[1]" w:storeItemID="{6668398D-A668-4E3E-A5EB-62B293D839F1}"/>
                 <w:text/>
               </w:sdtPr>
+              <w:sdtEndPr/>
               <w:sdtContent>
                 <w:r>
                   <w:rPr>
@@ -99,9 +100,9 @@
                   <o:lock v:ext="edit" aspectratio="t"/>
                 </v:shapetype>
                 <v:shape id="_x0000_i1025" type="#_x0000_t75" style="width:263.3pt;height:134.35pt" o:ole="">
-                  <v:imagedata r:id="rId9" o:title=""/>
+                  <v:imagedata r:id="rId10" o:title=""/>
                 </v:shape>
-                <o:OLEObject Type="Embed" ProgID="PBrush" ShapeID="_x0000_i1025" DrawAspect="Content" ObjectID="_1388815469" r:id="rId10"/>
+                <o:OLEObject Type="Embed" ProgID="PBrush" ShapeID="_x0000_i1025" DrawAspect="Content" ObjectID="_1389772567" r:id="rId11"/>
               </w:object>
             </w:r>
             <w:sdt>
@@ -119,6 +120,7 @@
                 <w:dataBinding w:prefixMappings="xmlns:ns0='http://schemas.openxmlformats.org/package/2006/metadata/core-properties' xmlns:ns1='http://purl.org/dc/elements/1.1/'" w:xpath="/ns0:coreProperties[1]/ns1:title[1]" w:storeItemID="{6C3C8BC8-F283-45AE-878A-BAB7291924A1}"/>
                 <w:text/>
               </w:sdtPr>
+              <w:sdtEndPr/>
               <w:sdtContent>
                 <w:r>
                   <w:rPr>
@@ -152,6 +154,7 @@
             <w:dataBinding w:prefixMappings="xmlns:ns0='http://schemas.openxmlformats.org/package/2006/metadata/core-properties' xmlns:ns1='http://purl.org/dc/elements/1.1/'" w:xpath="/ns0:coreProperties[1]/ns1:subject[1]" w:storeItemID="{6C3C8BC8-F283-45AE-878A-BAB7291924A1}"/>
             <w:text/>
           </w:sdtPr>
+          <w:sdtEndPr/>
           <w:sdtContent>
             <w:tc>
               <w:tcPr>
@@ -221,6 +224,7 @@
             <w:dataBinding w:prefixMappings="xmlns:ns0='http://schemas.openxmlformats.org/package/2006/metadata/core-properties' xmlns:ns1='http://purl.org/dc/elements/1.1/'" w:xpath="/ns0:coreProperties[1]/ns1:creator[1]" w:storeItemID="{6C3C8BC8-F283-45AE-878A-BAB7291924A1}"/>
             <w:text/>
           </w:sdtPr>
+          <w:sdtEndPr/>
           <w:sdtContent>
             <w:tc>
               <w:tcPr>
@@ -296,6 +300,7 @@
               <w:calendar w:val="gregorian"/>
             </w:date>
           </w:sdtPr>
+          <w:sdtEndPr/>
           <w:sdtContent>
             <w:tc>
               <w:tcPr>
@@ -334,16 +339,15 @@
           <w:docPartUnique/>
         </w:docPartObj>
       </w:sdtPr>
+      <w:sdtEndPr/>
       <w:sdtContent>
-        <w:bookmarkStart w:id="0" w:name="_GoBack" w:displacedByCustomXml="prev"/>
-        <w:bookmarkEnd w:id="0" w:displacedByCustomXml="prev"/>
         <w:p/>
         <w:p/>
         <w:tbl>
           <w:tblPr>
             <w:tblpPr w:leftFromText="187" w:rightFromText="187" w:horzAnchor="margin" w:tblpXSpec="center" w:tblpYSpec="bottom"/>
             <w:tblW w:w="5000" w:type="pct"/>
-            <w:tblLook w:val="04A0"/>
+            <w:tblLook w:val="04A0" w:firstRow="1" w:lastRow="0" w:firstColumn="1" w:lastColumn="0" w:noHBand="0" w:noVBand="1"/>
           </w:tblPr>
           <w:tblGrid>
             <w:gridCol w:w="9576"/>
@@ -361,6 +365,7 @@
                 <w:dataBinding w:prefixMappings="xmlns:ns0='http://schemas.microsoft.com/office/2006/coverPageProps'" w:xpath="/ns0:CoverPageProperties[1]/ns0:Abstract[1]" w:storeItemID="{55AF091B-3C7A-41E3-B477-F2FDAA23CFDA}"/>
                 <w:text/>
               </w:sdtPr>
+              <w:sdtEndPr/>
               <w:sdtContent>
                 <w:tc>
                   <w:tcPr>
@@ -410,6 +415,7 @@
           <w:r>
             <w:rPr>
               <w:noProof/>
+              <w:lang w:val="en-CA" w:eastAsia="en-CA"/>
             </w:rPr>
             <w:drawing>
               <wp:inline distT="0" distB="0" distL="0" distR="0">
@@ -427,10 +433,10 @@
                         <pic:cNvPicPr/>
                       </pic:nvPicPr>
                       <pic:blipFill>
-                        <a:blip r:embed="rId11" cstate="print">
+                        <a:blip r:embed="rId12" cstate="print">
                           <a:extLst>
                             <a:ext uri="{28A0092B-C50C-407E-A947-70E740481C1C}">
-                              <a14:useLocalDpi xmlns="" xmlns:wpc="http://schemas.microsoft.com/office/word/2010/wordprocessingCanvas" xmlns:mc="http://schemas.openxmlformats.org/markup-compatibility/2006" xmlns:o="urn:schemas-microsoft-com:office:office" xmlns:v="urn:schemas-microsoft-com:vml" xmlns:wp14="http://schemas.microsoft.com/office/word/2010/wordprocessingDrawing" xmlns:w10="urn:schemas-microsoft-com:office:word" xmlns:w="http://schemas.openxmlformats.org/wordprocessingml/2006/main" xmlns:w14="http://schemas.microsoft.com/office/word/2010/wordml" xmlns:wpg="http://schemas.microsoft.com/office/word/2010/wordprocessingGroup" xmlns:wpi="http://schemas.microsoft.com/office/word/2010/wordprocessingInk" xmlns:wps="http://schemas.microsoft.com/office/word/2010/wordprocessingShape" xmlns:a14="http://schemas.microsoft.com/office/drawing/2010/main" val="0"/>
+                              <a14:useLocalDpi xmlns:a14="http://schemas.microsoft.com/office/drawing/2010/main" val="0"/>
                             </a:ext>
                           </a:extLst>
                         </a:blip>
@@ -504,6 +510,7 @@
           <w:docPartUnique/>
         </w:docPartObj>
       </w:sdtPr>
+      <w:sdtEndPr/>
       <w:sdtContent>
         <w:p>
           <w:pPr>
@@ -1797,7 +1804,7 @@
                 <w:noProof/>
                 <w:webHidden/>
               </w:rPr>
-              <w:t>5</w:t>
+              <w:t>6</w:t>
             </w:r>
             <w:r>
               <w:rPr>
@@ -2349,7 +2356,7 @@
                 <w:noProof/>
                 <w:webHidden/>
               </w:rPr>
-              <w:t>7</w:t>
+              <w:t>8</w:t>
             </w:r>
             <w:r>
               <w:rPr>
@@ -2469,6 +2476,8 @@
           <w:szCs w:val="44"/>
         </w:rPr>
       </w:pPr>
+      <w:bookmarkStart w:id="0" w:name="_GoBack"/>
+      <w:bookmarkEnd w:id="0"/>
     </w:p>
     <w:p>
       <w:pPr>
@@ -3756,7 +3765,55 @@
           <w:sz w:val="28"/>
           <w:szCs w:val="28"/>
         </w:rPr>
-        <w:t>Driving over buttons on the track can change the shape of the entire course, and spiral your opponents down a path of confusion.</w:t>
+        <w:t xml:space="preserve">Driving over buttons on the track can </w:t>
+      </w:r>
+      <w:r>
+        <w:rPr>
+          <w:rFonts w:ascii="Cambria" w:hAnsi="Cambria"/>
+          <w:sz w:val="28"/>
+          <w:szCs w:val="28"/>
+        </w:rPr>
+        <w:t>add or remove objects such as ramps or walls</w:t>
+      </w:r>
+      <w:r>
+        <w:rPr>
+          <w:rFonts w:ascii="Cambria" w:hAnsi="Cambria"/>
+          <w:sz w:val="28"/>
+          <w:szCs w:val="28"/>
+        </w:rPr>
+        <w:t>,</w:t>
+      </w:r>
+      <w:r>
+        <w:rPr>
+          <w:rFonts w:ascii="Cambria" w:hAnsi="Cambria"/>
+          <w:sz w:val="28"/>
+          <w:szCs w:val="28"/>
+        </w:rPr>
+        <w:t xml:space="preserve"> allowing you to take an easier path, </w:t>
+      </w:r>
+      <w:r>
+        <w:rPr>
+          <w:rFonts w:ascii="Cambria" w:hAnsi="Cambria"/>
+          <w:sz w:val="28"/>
+          <w:szCs w:val="28"/>
+        </w:rPr>
+        <w:t>or block</w:t>
+      </w:r>
+      <w:r>
+        <w:rPr>
+          <w:rFonts w:ascii="Cambria" w:hAnsi="Cambria"/>
+          <w:sz w:val="28"/>
+          <w:szCs w:val="28"/>
+        </w:rPr>
+        <w:t xml:space="preserve"> that path for others</w:t>
+      </w:r>
+      <w:r>
+        <w:rPr>
+          <w:rFonts w:ascii="Cambria" w:hAnsi="Cambria"/>
+          <w:sz w:val="28"/>
+          <w:szCs w:val="28"/>
+        </w:rPr>
+        <w:t>.</w:t>
       </w:r>
     </w:p>
     <w:p>
@@ -3847,6 +3904,43 @@
           <w:szCs w:val="28"/>
         </w:rPr>
         <w:t xml:space="preserve"> entertained for hours, and provide a high level of variety for player’s to enjoy. </w:t>
+      </w:r>
+    </w:p>
+    <w:p>
+      <w:pPr>
+        <w:pStyle w:val="ListParagraph"/>
+        <w:rPr>
+          <w:rFonts w:ascii="Cambria" w:hAnsi="Cambria"/>
+          <w:sz w:val="28"/>
+          <w:szCs w:val="28"/>
+        </w:rPr>
+      </w:pPr>
+    </w:p>
+    <w:p>
+      <w:pPr>
+        <w:pStyle w:val="ListParagraph"/>
+        <w:rPr>
+          <w:rFonts w:ascii="Cambria" w:hAnsi="Cambria"/>
+          <w:sz w:val="28"/>
+          <w:szCs w:val="28"/>
+        </w:rPr>
+      </w:pPr>
+      <w:r>
+        <w:rPr>
+          <w:rFonts w:ascii="Cambria" w:hAnsi="Cambria"/>
+          <w:b/>
+          <w:sz w:val="28"/>
+          <w:szCs w:val="28"/>
+        </w:rPr>
+        <w:t xml:space="preserve">Multiplayer: </w:t>
+      </w:r>
+      <w:r>
+        <w:rPr>
+          <w:rFonts w:ascii="Cambria" w:hAnsi="Cambria"/>
+          <w:sz w:val="28"/>
+          <w:szCs w:val="28"/>
+        </w:rPr>
+        <w:t>Bringing more players to the table is always a good thing, and will be sure to add another degree of challenge and uncertainty.</w:t>
       </w:r>
     </w:p>
     <w:p>
@@ -3957,7 +4051,23 @@
           <w:sz w:val="28"/>
           <w:szCs w:val="28"/>
         </w:rPr>
-        <w:t>Each race will consist of one human player and a number of AI controlled racers on a track. Once the player completes the required number of laps to finish a race, the race will end. Every racer will then be ranked according to the speed at which they completed the race, with the racer who obtained the lowest time coming in first place. How any racer gets the fastest time however is completely up to them.</w:t>
+        <w:t>Each race will consist of one human player and a number of AI controlled racers on a track. Once the player completes the required number of laps to finish a race, the race will end.</w:t>
+      </w:r>
+      <w:r>
+        <w:rPr>
+          <w:rFonts w:ascii="Cambria" w:hAnsi="Cambria"/>
+          <w:sz w:val="28"/>
+          <w:szCs w:val="28"/>
+        </w:rPr>
+        <w:t xml:space="preserve"> AI racers who are currently behind the player will be allotted a projected time based on their current position on the track.</w:t>
+      </w:r>
+      <w:r>
+        <w:rPr>
+          <w:rFonts w:ascii="Cambria" w:hAnsi="Cambria"/>
+          <w:sz w:val="28"/>
+          <w:szCs w:val="28"/>
+        </w:rPr>
+        <w:t xml:space="preserve"> Every racer will then be ranked according to the speed at which they completed the race, with the racer who obtained the lowest time coming in first place. How any racer gets the fastest time however is completely up to them.</w:t>
       </w:r>
     </w:p>
     <w:p>
@@ -4014,6 +4124,24 @@
         </w:rPr>
         <w:t xml:space="preserve">Every racer on the track will be able to accumulate up to three power-ups by driving over them. After each power-up is picked up, they will then surround the racer. At any point during the race, if a vehicle has at least one power-up they may choose to use it and gain the benefits it offers. </w:t>
       </w:r>
+      <w:r>
+        <w:rPr>
+          <w:rFonts w:ascii="Cambria" w:hAnsi="Cambria"/>
+          <w:sz w:val="28"/>
+          <w:szCs w:val="28"/>
+        </w:rPr>
+        <w:t>Once a power-up is used, it will disappear and the racer will be forced to pick up more.</w:t>
+      </w:r>
+    </w:p>
+    <w:p>
+      <w:pPr>
+        <w:pStyle w:val="ListParagraph"/>
+        <w:rPr>
+          <w:rFonts w:ascii="Cambria" w:hAnsi="Cambria"/>
+          <w:sz w:val="28"/>
+          <w:szCs w:val="28"/>
+        </w:rPr>
+      </w:pPr>
     </w:p>
     <w:p>
       <w:pPr>
@@ -4048,6 +4176,7 @@
           <w:sz w:val="32"/>
           <w:szCs w:val="32"/>
         </w:rPr>
+        <w:lastRenderedPageBreak/>
         <w:t>Speed Boost</w:t>
       </w:r>
       <w:bookmarkEnd w:id="14"/>
@@ -4116,7 +4245,6 @@
           <w:sz w:val="32"/>
           <w:szCs w:val="32"/>
         </w:rPr>
-        <w:lastRenderedPageBreak/>
         <w:t>Projectile</w:t>
       </w:r>
       <w:bookmarkEnd w:id="15"/>
@@ -4316,9 +4444,10 @@
           <w:noProof/>
           <w:sz w:val="32"/>
           <w:szCs w:val="32"/>
+          <w:lang w:val="en-CA" w:eastAsia="en-CA"/>
         </w:rPr>
         <w:drawing>
-          <wp:anchor distT="0" distB="0" distL="114300" distR="114300" simplePos="0" relativeHeight="251658240" behindDoc="0" locked="0" layoutInCell="1" allowOverlap="1">
+          <wp:anchor distT="0" distB="0" distL="114300" distR="114300" simplePos="0" relativeHeight="251658240" behindDoc="0" locked="0" layoutInCell="1" allowOverlap="1" wp14:anchorId="7077CF6E" wp14:editId="3F5DA247">
             <wp:simplePos x="0" y="0"/>
             <wp:positionH relativeFrom="column">
               <wp:posOffset>286385</wp:posOffset>
@@ -4341,10 +4470,10 @@
                     <pic:cNvPicPr/>
                   </pic:nvPicPr>
                   <pic:blipFill>
-                    <a:blip r:embed="rId12" cstate="print">
+                    <a:blip r:embed="rId13" cstate="print">
                       <a:extLst>
                         <a:ext uri="{28A0092B-C50C-407E-A947-70E740481C1C}">
-                          <a14:useLocalDpi xmlns="" xmlns:wpc="http://schemas.microsoft.com/office/word/2010/wordprocessingCanvas" xmlns:mc="http://schemas.openxmlformats.org/markup-compatibility/2006" xmlns:o="urn:schemas-microsoft-com:office:office" xmlns:v="urn:schemas-microsoft-com:vml" xmlns:wp14="http://schemas.microsoft.com/office/word/2010/wordprocessingDrawing" xmlns:w10="urn:schemas-microsoft-com:office:word" xmlns:w="http://schemas.openxmlformats.org/wordprocessingml/2006/main" xmlns:w14="http://schemas.microsoft.com/office/word/2010/wordml" xmlns:wpg="http://schemas.microsoft.com/office/word/2010/wordprocessingGroup" xmlns:wpi="http://schemas.microsoft.com/office/word/2010/wordprocessingInk" xmlns:wps="http://schemas.microsoft.com/office/word/2010/wordprocessingShape" xmlns:a14="http://schemas.microsoft.com/office/drawing/2010/main" val="0"/>
+                          <a14:useLocalDpi xmlns:a14="http://schemas.microsoft.com/office/drawing/2010/main" val="0"/>
                         </a:ext>
                       </a:extLst>
                     </a:blip>
@@ -4381,15 +4510,7 @@
           <w:sz w:val="28"/>
           <w:szCs w:val="28"/>
         </w:rPr>
-        <w:t>to give the player an indication of their current status. Any lap related information will be placed in the top left corner of the screen. This includes the player’s current lap, lap time, and place in the race.</w:t>
-      </w:r>
-      <w:r>
-        <w:rPr>
-          <w:rFonts w:ascii="Cambria" w:hAnsi="Cambria"/>
-          <w:sz w:val="28"/>
-          <w:szCs w:val="28"/>
-        </w:rPr>
-        <w:t xml:space="preserve"> Power-ups may be displayed on the top or bottom of the screen, or they may </w:t>
+        <w:t xml:space="preserve">to give the player an indication of their current status. Any lap </w:t>
       </w:r>
       <w:r>
         <w:rPr>
@@ -4398,27 +4519,45 @@
           <w:szCs w:val="28"/>
         </w:rPr>
         <w:lastRenderedPageBreak/>
-        <w:t xml:space="preserve">be surrounding the vehicle – negating the need to display </w:t>
-      </w:r>
-      <w:r>
-        <w:rPr>
-          <w:rFonts w:ascii="Cambria" w:hAnsi="Cambria"/>
-          <w:sz w:val="28"/>
-          <w:szCs w:val="28"/>
-        </w:rPr>
-        <w:t>them anywhere else on the screen. In the bottom right of the screen will be a speed indicator, which will display the player’s current speed in a stylish manner.</w:t>
-      </w:r>
-      <w:r>
-        <w:rPr>
-          <w:rFonts w:ascii="Cambria" w:hAnsi="Cambria"/>
-          <w:noProof/>
-          <w:sz w:val="28"/>
-          <w:szCs w:val="28"/>
-        </w:rPr>
+        <w:t>related information will be placed in the top left corner of the screen. This includes the player’s current lap, lap time, and place in the race.</w:t>
+      </w:r>
+      <w:r>
+        <w:rPr>
+          <w:rFonts w:ascii="Cambria" w:hAnsi="Cambria"/>
+          <w:sz w:val="28"/>
+          <w:szCs w:val="28"/>
+        </w:rPr>
+        <w:t xml:space="preserve"> Power-ups may be displayed on the top or bottom of the screen, or they may be surrounding the vehicle – negating the need to display </w:t>
+      </w:r>
+      <w:r>
+        <w:rPr>
+          <w:rFonts w:ascii="Cambria" w:hAnsi="Cambria"/>
+          <w:sz w:val="28"/>
+          <w:szCs w:val="28"/>
+        </w:rPr>
+        <w:t>them anywhere else on the screen. In</w:t>
+      </w:r>
+      <w:r>
+        <w:rPr>
+          <w:rFonts w:ascii="Cambria" w:hAnsi="Cambria"/>
+          <w:sz w:val="28"/>
+          <w:szCs w:val="28"/>
+        </w:rPr>
+        <w:t xml:space="preserve"> the bottom right of the screen </w:t>
+      </w:r>
+      <w:r>
+        <w:rPr>
+          <w:rFonts w:ascii="Cambria" w:hAnsi="Cambria"/>
+          <w:sz w:val="28"/>
+          <w:szCs w:val="28"/>
+        </w:rPr>
+        <w:t>will be a speed indicator, which will display the player’s current speed in a stylish manner.</w:t>
+      </w:r>
+      <w:r>
         <w:drawing>
-          <wp:inline distT="0" distB="0" distL="0" distR="0">
-            <wp:extent cx="1945444" cy="3725839"/>
-            <wp:effectExtent l="0" t="0" r="0" b="8255"/>
+          <wp:inline distT="0" distB="0" distL="0" distR="0" wp14:anchorId="06274641" wp14:editId="2BBED187">
+            <wp:extent cx="3302758" cy="3725839"/>
+            <wp:effectExtent l="0" t="0" r="0" b="0"/>
             <wp:docPr id="2" name="Picture 2"/>
             <wp:cNvGraphicFramePr>
               <a:graphicFrameLocks xmlns:a="http://schemas.openxmlformats.org/drawingml/2006/main" noChangeAspect="1"/>
@@ -4431,10 +4570,10 @@
                     <pic:cNvPicPr/>
                   </pic:nvPicPr>
                   <pic:blipFill>
-                    <a:blip r:embed="rId13" cstate="print">
+                    <a:blip r:embed="rId14" cstate="print">
                       <a:extLst>
                         <a:ext uri="{28A0092B-C50C-407E-A947-70E740481C1C}">
-                          <a14:useLocalDpi xmlns="" xmlns:wpc="http://schemas.microsoft.com/office/word/2010/wordprocessingCanvas" xmlns:mc="http://schemas.openxmlformats.org/markup-compatibility/2006" xmlns:o="urn:schemas-microsoft-com:office:office" xmlns:v="urn:schemas-microsoft-com:vml" xmlns:wp14="http://schemas.microsoft.com/office/word/2010/wordprocessingDrawing" xmlns:w10="urn:schemas-microsoft-com:office:word" xmlns:w="http://schemas.openxmlformats.org/wordprocessingml/2006/main" xmlns:w14="http://schemas.microsoft.com/office/word/2010/wordml" xmlns:wpg="http://schemas.microsoft.com/office/word/2010/wordprocessingGroup" xmlns:wpi="http://schemas.microsoft.com/office/word/2010/wordprocessingInk" xmlns:wps="http://schemas.microsoft.com/office/word/2010/wordprocessingShape" xmlns:a14="http://schemas.microsoft.com/office/drawing/2010/main" val="0"/>
+                          <a14:useLocalDpi xmlns:a14="http://schemas.microsoft.com/office/drawing/2010/main" val="0"/>
                         </a:ext>
                       </a:extLst>
                     </a:blip>
@@ -4445,7 +4584,7 @@
                   <pic:spPr>
                     <a:xfrm>
                       <a:off x="0" y="0"/>
-                      <a:ext cx="1942480" cy="3720162"/>
+                      <a:ext cx="3302758" cy="3725839"/>
                     </a:xfrm>
                     <a:prstGeom prst="rect">
                       <a:avLst/>
@@ -4585,6 +4724,16 @@
     <w:p>
       <w:pPr>
         <w:pStyle w:val="ListParagraph"/>
+        <w:rPr>
+          <w:rFonts w:ascii="Cambria" w:hAnsi="Cambria"/>
+          <w:sz w:val="28"/>
+          <w:szCs w:val="28"/>
+        </w:rPr>
+      </w:pPr>
+    </w:p>
+    <w:p>
+      <w:pPr>
+        <w:pStyle w:val="ListParagraph"/>
         <w:outlineLvl w:val="0"/>
         <w:rPr>
           <w:rFonts w:ascii="Cambria" w:hAnsi="Cambria"/>
@@ -4616,6 +4765,7 @@
           <w:sz w:val="36"/>
           <w:szCs w:val="36"/>
         </w:rPr>
+        <w:lastRenderedPageBreak/>
         <w:t>Exciting Moments</w:t>
       </w:r>
       <w:bookmarkEnd w:id="25"/>
@@ -4660,8 +4810,8 @@
           <w:noProof/>
           <w:sz w:val="28"/>
           <w:szCs w:val="28"/>
-        </w:rPr>
-        <w:lastRenderedPageBreak/>
+          <w:lang w:val="en-CA" w:eastAsia="en-CA"/>
+        </w:rPr>
         <w:drawing>
           <wp:anchor distT="0" distB="0" distL="114300" distR="114300" simplePos="0" relativeHeight="251659264" behindDoc="0" locked="0" layoutInCell="1" allowOverlap="1">
             <wp:simplePos x="0" y="0"/>
@@ -4686,10 +4836,10 @@
                     <pic:cNvPicPr/>
                   </pic:nvPicPr>
                   <pic:blipFill>
-                    <a:blip r:embed="rId14" cstate="print">
+                    <a:blip r:embed="rId15" cstate="print">
                       <a:extLst>
                         <a:ext uri="{28A0092B-C50C-407E-A947-70E740481C1C}">
-                          <a14:useLocalDpi xmlns="" xmlns:wpc="http://schemas.microsoft.com/office/word/2010/wordprocessingCanvas" xmlns:mc="http://schemas.openxmlformats.org/markup-compatibility/2006" xmlns:o="urn:schemas-microsoft-com:office:office" xmlns:v="urn:schemas-microsoft-com:vml" xmlns:wp14="http://schemas.microsoft.com/office/word/2010/wordprocessingDrawing" xmlns:w10="urn:schemas-microsoft-com:office:word" xmlns:w="http://schemas.openxmlformats.org/wordprocessingml/2006/main" xmlns:w14="http://schemas.microsoft.com/office/word/2010/wordml" xmlns:wpg="http://schemas.microsoft.com/office/word/2010/wordprocessingGroup" xmlns:wpi="http://schemas.microsoft.com/office/word/2010/wordprocessingInk" xmlns:wps="http://schemas.microsoft.com/office/word/2010/wordprocessingShape" xmlns:a14="http://schemas.microsoft.com/office/drawing/2010/main" val="0"/>
+                          <a14:useLocalDpi xmlns:a14="http://schemas.microsoft.com/office/drawing/2010/main" val="0"/>
                         </a:ext>
                       </a:extLst>
                     </a:blip>
@@ -4777,6 +4927,7 @@
           <w:noProof/>
           <w:sz w:val="28"/>
           <w:szCs w:val="28"/>
+          <w:lang w:val="en-CA" w:eastAsia="en-CA"/>
         </w:rPr>
         <w:drawing>
           <wp:anchor distT="0" distB="0" distL="114300" distR="114300" simplePos="0" relativeHeight="251660288" behindDoc="0" locked="0" layoutInCell="1" allowOverlap="1">
@@ -4802,10 +4953,10 @@
                     <pic:cNvPicPr/>
                   </pic:nvPicPr>
                   <pic:blipFill>
-                    <a:blip r:embed="rId15" cstate="print">
+                    <a:blip r:embed="rId16" cstate="print">
                       <a:extLst>
                         <a:ext uri="{28A0092B-C50C-407E-A947-70E740481C1C}">
-                          <a14:useLocalDpi xmlns="" xmlns:wpc="http://schemas.microsoft.com/office/word/2010/wordprocessingCanvas" xmlns:mc="http://schemas.openxmlformats.org/markup-compatibility/2006" xmlns:o="urn:schemas-microsoft-com:office:office" xmlns:v="urn:schemas-microsoft-com:vml" xmlns:wp14="http://schemas.microsoft.com/office/word/2010/wordprocessingDrawing" xmlns:w10="urn:schemas-microsoft-com:office:word" xmlns:w="http://schemas.openxmlformats.org/wordprocessingml/2006/main" xmlns:w14="http://schemas.microsoft.com/office/word/2010/wordml" xmlns:wpg="http://schemas.microsoft.com/office/word/2010/wordprocessingGroup" xmlns:wpi="http://schemas.microsoft.com/office/word/2010/wordprocessingInk" xmlns:wps="http://schemas.microsoft.com/office/word/2010/wordprocessingShape" xmlns:a14="http://schemas.microsoft.com/office/drawing/2010/main" val="0"/>
+                          <a14:useLocalDpi xmlns:a14="http://schemas.microsoft.com/office/drawing/2010/main" val="0"/>
                         </a:ext>
                       </a:extLst>
                     </a:blip>
@@ -4901,7 +5052,16 @@
           <w:sz w:val="28"/>
           <w:szCs w:val="28"/>
         </w:rPr>
-        <w:t>to be fired throughout the course of a race, it’s the perfect hit at just the right time that gives the most satisfying feeling.</w:t>
+        <w:t xml:space="preserve">to be </w:t>
+      </w:r>
+      <w:r>
+        <w:rPr>
+          <w:rFonts w:ascii="Cambria" w:hAnsi="Cambria"/>
+          <w:sz w:val="28"/>
+          <w:szCs w:val="28"/>
+        </w:rPr>
+        <w:lastRenderedPageBreak/>
+        <w:t>fired throughout the course of a race, it’s the perfect hit at just the right time that gives the most satisfying feeling.</w:t>
       </w:r>
       <w:r>
         <w:rPr>
@@ -4912,6 +5072,16 @@
         <w:t xml:space="preserve"> It could be as another racer is trying to take a shortcut, you want revenge, or you need to pass your opponent right at the finish line; if you land that shot, nothing feels better.</w:t>
       </w:r>
       <w:bookmarkEnd w:id="27"/>
+    </w:p>
+    <w:p>
+      <w:pPr>
+        <w:pStyle w:val="ListParagraph"/>
+        <w:rPr>
+          <w:rFonts w:ascii="Cambria" w:hAnsi="Cambria"/>
+          <w:sz w:val="28"/>
+          <w:szCs w:val="28"/>
+        </w:rPr>
+      </w:pPr>
     </w:p>
     <w:p>
       <w:pPr>
@@ -4936,7 +5106,6 @@
           <w:sz w:val="44"/>
           <w:szCs w:val="44"/>
         </w:rPr>
-        <w:lastRenderedPageBreak/>
         <w:t>Concept Art</w:t>
       </w:r>
       <w:bookmarkEnd w:id="28"/>
@@ -4950,6 +5119,7 @@
       <w:r>
         <w:rPr>
           <w:noProof/>
+          <w:lang w:val="en-CA" w:eastAsia="en-CA"/>
         </w:rPr>
         <w:drawing>
           <wp:inline distT="0" distB="0" distL="0" distR="0">
@@ -4967,10 +5137,10 @@
                     <pic:cNvPicPr/>
                   </pic:nvPicPr>
                   <pic:blipFill>
-                    <a:blip r:embed="rId16" cstate="print">
+                    <a:blip r:embed="rId17" cstate="print">
                       <a:extLst>
                         <a:ext uri="{28A0092B-C50C-407E-A947-70E740481C1C}">
-                          <a14:useLocalDpi xmlns="" xmlns:wpc="http://schemas.microsoft.com/office/word/2010/wordprocessingCanvas" xmlns:mc="http://schemas.openxmlformats.org/markup-compatibility/2006" xmlns:o="urn:schemas-microsoft-com:office:office" xmlns:v="urn:schemas-microsoft-com:vml" xmlns:wp14="http://schemas.microsoft.com/office/word/2010/wordprocessingDrawing" xmlns:w10="urn:schemas-microsoft-com:office:word" xmlns:w="http://schemas.openxmlformats.org/wordprocessingml/2006/main" xmlns:w14="http://schemas.microsoft.com/office/word/2010/wordml" xmlns:wpg="http://schemas.microsoft.com/office/word/2010/wordprocessingGroup" xmlns:wpi="http://schemas.microsoft.com/office/word/2010/wordprocessingInk" xmlns:wps="http://schemas.microsoft.com/office/word/2010/wordprocessingShape" xmlns:a14="http://schemas.microsoft.com/office/drawing/2010/main" val="0"/>
+                          <a14:useLocalDpi xmlns:a14="http://schemas.microsoft.com/office/drawing/2010/main" val="0"/>
                         </a:ext>
                       </a:extLst>
                     </a:blip>
@@ -5034,6 +5204,7 @@
         <w:rPr>
           <w:b/>
           <w:noProof/>
+          <w:lang w:val="en-CA" w:eastAsia="en-CA"/>
         </w:rPr>
         <w:drawing>
           <wp:anchor distT="0" distB="0" distL="114300" distR="114300" simplePos="0" relativeHeight="251661312" behindDoc="0" locked="0" layoutInCell="1" allowOverlap="1">
@@ -5059,10 +5230,10 @@
                     <pic:cNvPicPr/>
                   </pic:nvPicPr>
                   <pic:blipFill>
-                    <a:blip r:embed="rId17" cstate="print">
+                    <a:blip r:embed="rId18" cstate="print">
                       <a:extLst>
                         <a:ext uri="{28A0092B-C50C-407E-A947-70E740481C1C}">
-                          <a14:useLocalDpi xmlns="" xmlns:wpc="http://schemas.microsoft.com/office/word/2010/wordprocessingCanvas" xmlns:mc="http://schemas.openxmlformats.org/markup-compatibility/2006" xmlns:o="urn:schemas-microsoft-com:office:office" xmlns:v="urn:schemas-microsoft-com:vml" xmlns:wp14="http://schemas.microsoft.com/office/word/2010/wordprocessingDrawing" xmlns:w10="urn:schemas-microsoft-com:office:word" xmlns:w="http://schemas.openxmlformats.org/wordprocessingml/2006/main" xmlns:w14="http://schemas.microsoft.com/office/word/2010/wordml" xmlns:wpg="http://schemas.microsoft.com/office/word/2010/wordprocessingGroup" xmlns:wpi="http://schemas.microsoft.com/office/word/2010/wordprocessingInk" xmlns:wps="http://schemas.microsoft.com/office/word/2010/wordprocessingShape" xmlns:a14="http://schemas.microsoft.com/office/drawing/2010/main" val="0"/>
+                          <a14:useLocalDpi xmlns:a14="http://schemas.microsoft.com/office/drawing/2010/main" val="0"/>
                         </a:ext>
                       </a:extLst>
                     </a:blip>
@@ -5407,8 +5578,8 @@
         <w:rPr>
           <w:b/>
           <w:noProof/>
-        </w:rPr>
-        <w:lastRenderedPageBreak/>
+          <w:lang w:val="en-CA" w:eastAsia="en-CA"/>
+        </w:rPr>
         <w:drawing>
           <wp:inline distT="0" distB="0" distL="0" distR="0">
             <wp:extent cx="5943600" cy="3343910"/>
@@ -5425,10 +5596,10 @@
                     <pic:cNvPicPr/>
                   </pic:nvPicPr>
                   <pic:blipFill>
-                    <a:blip r:embed="rId18" cstate="print">
+                    <a:blip r:embed="rId19" cstate="print">
                       <a:extLst>
                         <a:ext uri="{28A0092B-C50C-407E-A947-70E740481C1C}">
-                          <a14:useLocalDpi xmlns="" xmlns:wpc="http://schemas.microsoft.com/office/word/2010/wordprocessingCanvas" xmlns:mc="http://schemas.openxmlformats.org/markup-compatibility/2006" xmlns:o="urn:schemas-microsoft-com:office:office" xmlns:v="urn:schemas-microsoft-com:vml" xmlns:wp14="http://schemas.microsoft.com/office/word/2010/wordprocessingDrawing" xmlns:w10="urn:schemas-microsoft-com:office:word" xmlns:w="http://schemas.openxmlformats.org/wordprocessingml/2006/main" xmlns:w14="http://schemas.microsoft.com/office/word/2010/wordml" xmlns:wpg="http://schemas.microsoft.com/office/word/2010/wordprocessingGroup" xmlns:wpi="http://schemas.microsoft.com/office/word/2010/wordprocessingInk" xmlns:wps="http://schemas.microsoft.com/office/word/2010/wordprocessingShape" xmlns:a14="http://schemas.microsoft.com/office/drawing/2010/main" val="0"/>
+                          <a14:useLocalDpi xmlns:a14="http://schemas.microsoft.com/office/drawing/2010/main" val="0"/>
                         </a:ext>
                       </a:extLst>
                     </a:blip>
@@ -5465,6 +5636,7 @@
         <w:rPr>
           <w:b/>
           <w:noProof/>
+          <w:lang w:val="en-CA" w:eastAsia="en-CA"/>
         </w:rPr>
         <w:drawing>
           <wp:inline distT="0" distB="0" distL="0" distR="0">
@@ -5482,10 +5654,10 @@
                     <pic:cNvPicPr/>
                   </pic:nvPicPr>
                   <pic:blipFill>
-                    <a:blip r:embed="rId19" cstate="print">
+                    <a:blip r:embed="rId20" cstate="print">
                       <a:extLst>
                         <a:ext uri="{28A0092B-C50C-407E-A947-70E740481C1C}">
-                          <a14:useLocalDpi xmlns="" xmlns:wpc="http://schemas.microsoft.com/office/word/2010/wordprocessingCanvas" xmlns:mc="http://schemas.openxmlformats.org/markup-compatibility/2006" xmlns:o="urn:schemas-microsoft-com:office:office" xmlns:v="urn:schemas-microsoft-com:vml" xmlns:wp14="http://schemas.microsoft.com/office/word/2010/wordprocessingDrawing" xmlns:w10="urn:schemas-microsoft-com:office:word" xmlns:w="http://schemas.openxmlformats.org/wordprocessingml/2006/main" xmlns:w14="http://schemas.microsoft.com/office/word/2010/wordml" xmlns:wpg="http://schemas.microsoft.com/office/word/2010/wordprocessingGroup" xmlns:wpi="http://schemas.microsoft.com/office/word/2010/wordprocessingInk" xmlns:wps="http://schemas.microsoft.com/office/word/2010/wordprocessingShape" xmlns:a14="http://schemas.microsoft.com/office/drawing/2010/main" val="0"/>
+                          <a14:useLocalDpi xmlns:a14="http://schemas.microsoft.com/office/drawing/2010/main" val="0"/>
                         </a:ext>
                       </a:extLst>
                     </a:blip>
@@ -5526,7 +5698,7 @@
       </w:r>
     </w:p>
     <w:sectPr>
-      <w:footerReference w:type="default" r:id="rId20"/>
+      <w:footerReference w:type="default" r:id="rId21"/>
       <w:pgSz w:w="12240" w:h="15840"/>
       <w:pgMar w:top="1440" w:right="1440" w:bottom="1440" w:left="1440" w:header="708" w:footer="708" w:gutter="0"/>
       <w:pgNumType w:start="0"/>
@@ -5539,7 +5711,7 @@
 </file>
 
 <file path=word/endnotes.xml><?xml version="1.0" encoding="utf-8"?>
-<w:endnotes xmlns:ve="http://schemas.openxmlformats.org/markup-compatibility/2006" xmlns:o="urn:schemas-microsoft-com:office:office" xmlns:r="http://schemas.openxmlformats.org/officeDocument/2006/relationships" xmlns:m="http://schemas.openxmlformats.org/officeDocument/2006/math" xmlns:v="urn:schemas-microsoft-com:vml" xmlns:wp="http://schemas.openxmlformats.org/drawingml/2006/wordprocessingDrawing" xmlns:w10="urn:schemas-microsoft-com:office:word" xmlns:w="http://schemas.openxmlformats.org/wordprocessingml/2006/main" xmlns:wne="http://schemas.microsoft.com/office/word/2006/wordml">
+<w:endnotes xmlns:wpc="http://schemas.microsoft.com/office/word/2010/wordprocessingCanvas" xmlns:mc="http://schemas.openxmlformats.org/markup-compatibility/2006" xmlns:o="urn:schemas-microsoft-com:office:office" xmlns:r="http://schemas.openxmlformats.org/officeDocument/2006/relationships" xmlns:m="http://schemas.openxmlformats.org/officeDocument/2006/math" xmlns:v="urn:schemas-microsoft-com:vml" xmlns:wp14="http://schemas.microsoft.com/office/word/2010/wordprocessingDrawing" xmlns:wp="http://schemas.openxmlformats.org/drawingml/2006/wordprocessingDrawing" xmlns:w10="urn:schemas-microsoft-com:office:word" xmlns:w="http://schemas.openxmlformats.org/wordprocessingml/2006/main" xmlns:w14="http://schemas.microsoft.com/office/word/2010/wordml" xmlns:wpg="http://schemas.microsoft.com/office/word/2010/wordprocessingGroup" xmlns:wpi="http://schemas.microsoft.com/office/word/2010/wordprocessingInk" xmlns:wne="http://schemas.microsoft.com/office/word/2006/wordml" xmlns:wps="http://schemas.microsoft.com/office/word/2010/wordprocessingShape" mc:Ignorable="w14 wp14">
   <w:endnote w:type="separator" w:id="-1">
     <w:p>
       <w:r>
@@ -5558,7 +5730,7 @@
 </file>
 
 <file path=word/footer1.xml><?xml version="1.0" encoding="utf-8"?>
-<w:ftr xmlns:ve="http://schemas.openxmlformats.org/markup-compatibility/2006" xmlns:o="urn:schemas-microsoft-com:office:office" xmlns:r="http://schemas.openxmlformats.org/officeDocument/2006/relationships" xmlns:m="http://schemas.openxmlformats.org/officeDocument/2006/math" xmlns:v="urn:schemas-microsoft-com:vml" xmlns:wp="http://schemas.openxmlformats.org/drawingml/2006/wordprocessingDrawing" xmlns:w10="urn:schemas-microsoft-com:office:word" xmlns:w="http://schemas.openxmlformats.org/wordprocessingml/2006/main" xmlns:wne="http://schemas.microsoft.com/office/word/2006/wordml">
+<w:ftr xmlns:wpc="http://schemas.microsoft.com/office/word/2010/wordprocessingCanvas" xmlns:mc="http://schemas.openxmlformats.org/markup-compatibility/2006" xmlns:o="urn:schemas-microsoft-com:office:office" xmlns:r="http://schemas.openxmlformats.org/officeDocument/2006/relationships" xmlns:m="http://schemas.openxmlformats.org/officeDocument/2006/math" xmlns:v="urn:schemas-microsoft-com:vml" xmlns:wp14="http://schemas.microsoft.com/office/word/2010/wordprocessingDrawing" xmlns:wp="http://schemas.openxmlformats.org/drawingml/2006/wordprocessingDrawing" xmlns:w10="urn:schemas-microsoft-com:office:word" xmlns:w="http://schemas.openxmlformats.org/wordprocessingml/2006/main" xmlns:w14="http://schemas.microsoft.com/office/word/2010/wordml" xmlns:wpg="http://schemas.microsoft.com/office/word/2010/wordprocessingGroup" xmlns:wpi="http://schemas.microsoft.com/office/word/2010/wordprocessingInk" xmlns:wne="http://schemas.microsoft.com/office/word/2006/wordml" xmlns:wps="http://schemas.microsoft.com/office/word/2010/wordprocessingShape" mc:Ignorable="w14 wp14">
   <w:sdt>
     <w:sdtPr>
       <w:id w:val="1034534006"/>
@@ -5611,7 +5783,7 @@
 </file>
 
 <file path=word/footnotes.xml><?xml version="1.0" encoding="utf-8"?>
-<w:footnotes xmlns:ve="http://schemas.openxmlformats.org/markup-compatibility/2006" xmlns:o="urn:schemas-microsoft-com:office:office" xmlns:r="http://schemas.openxmlformats.org/officeDocument/2006/relationships" xmlns:m="http://schemas.openxmlformats.org/officeDocument/2006/math" xmlns:v="urn:schemas-microsoft-com:vml" xmlns:wp="http://schemas.openxmlformats.org/drawingml/2006/wordprocessingDrawing" xmlns:w10="urn:schemas-microsoft-com:office:word" xmlns:w="http://schemas.openxmlformats.org/wordprocessingml/2006/main" xmlns:wne="http://schemas.microsoft.com/office/word/2006/wordml">
+<w:footnotes xmlns:wpc="http://schemas.microsoft.com/office/word/2010/wordprocessingCanvas" xmlns:mc="http://schemas.openxmlformats.org/markup-compatibility/2006" xmlns:o="urn:schemas-microsoft-com:office:office" xmlns:r="http://schemas.openxmlformats.org/officeDocument/2006/relationships" xmlns:m="http://schemas.openxmlformats.org/officeDocument/2006/math" xmlns:v="urn:schemas-microsoft-com:vml" xmlns:wp14="http://schemas.microsoft.com/office/word/2010/wordprocessingDrawing" xmlns:wp="http://schemas.openxmlformats.org/drawingml/2006/wordprocessingDrawing" xmlns:w10="urn:schemas-microsoft-com:office:word" xmlns:w="http://schemas.openxmlformats.org/wordprocessingml/2006/main" xmlns:w14="http://schemas.microsoft.com/office/word/2010/wordml" xmlns:wpg="http://schemas.microsoft.com/office/word/2010/wordprocessingGroup" xmlns:wpi="http://schemas.microsoft.com/office/word/2010/wordprocessingInk" xmlns:wne="http://schemas.microsoft.com/office/word/2006/wordml" xmlns:wps="http://schemas.microsoft.com/office/word/2010/wordprocessingShape" mc:Ignorable="w14 wp14">
   <w:footnote w:type="separator" w:id="-1">
     <w:p>
       <w:r>
@@ -5630,7 +5802,7 @@
 </file>
 
 <file path=word/numbering.xml><?xml version="1.0" encoding="utf-8"?>
-<w:numbering xmlns:ve="http://schemas.openxmlformats.org/markup-compatibility/2006" xmlns:o="urn:schemas-microsoft-com:office:office" xmlns:r="http://schemas.openxmlformats.org/officeDocument/2006/relationships" xmlns:m="http://schemas.openxmlformats.org/officeDocument/2006/math" xmlns:v="urn:schemas-microsoft-com:vml" xmlns:wp="http://schemas.openxmlformats.org/drawingml/2006/wordprocessingDrawing" xmlns:w10="urn:schemas-microsoft-com:office:word" xmlns:w="http://schemas.openxmlformats.org/wordprocessingml/2006/main" xmlns:wne="http://schemas.microsoft.com/office/word/2006/wordml">
+<w:numbering xmlns:wpc="http://schemas.microsoft.com/office/word/2010/wordprocessingCanvas" xmlns:mc="http://schemas.openxmlformats.org/markup-compatibility/2006" xmlns:o="urn:schemas-microsoft-com:office:office" xmlns:r="http://schemas.openxmlformats.org/officeDocument/2006/relationships" xmlns:m="http://schemas.openxmlformats.org/officeDocument/2006/math" xmlns:v="urn:schemas-microsoft-com:vml" xmlns:wp14="http://schemas.microsoft.com/office/word/2010/wordprocessingDrawing" xmlns:wp="http://schemas.openxmlformats.org/drawingml/2006/wordprocessingDrawing" xmlns:w10="urn:schemas-microsoft-com:office:word" xmlns:w="http://schemas.openxmlformats.org/wordprocessingml/2006/main" xmlns:w14="http://schemas.microsoft.com/office/word/2010/wordml" xmlns:wpg="http://schemas.microsoft.com/office/word/2010/wordprocessingGroup" xmlns:wpi="http://schemas.microsoft.com/office/word/2010/wordprocessingInk" xmlns:wne="http://schemas.microsoft.com/office/word/2006/wordml" xmlns:wps="http://schemas.microsoft.com/office/word/2010/wordprocessingShape" mc:Ignorable="w14 wp14">
   <w:abstractNum w:abstractNumId="0">
     <w:nsid w:val="00240249"/>
     <w:multiLevelType w:val="multilevel"/>
@@ -5867,431 +6039,7 @@
 </file>
 
 <file path=word/styles.xml><?xml version="1.0" encoding="utf-8"?>
-<w:styles xmlns:r="http://schemas.openxmlformats.org/officeDocument/2006/relationships" xmlns:w="http://schemas.openxmlformats.org/wordprocessingml/2006/main">
-  <w:docDefaults>
-    <w:rPrDefault>
-      <w:rPr>
-        <w:rFonts w:asciiTheme="minorHAnsi" w:eastAsiaTheme="minorHAnsi" w:hAnsiTheme="minorHAnsi" w:cstheme="minorBidi"/>
-        <w:sz w:val="22"/>
-        <w:szCs w:val="22"/>
-        <w:lang w:val="en-CA" w:eastAsia="en-US" w:bidi="ar-SA"/>
-      </w:rPr>
-    </w:rPrDefault>
-    <w:pPrDefault>
-      <w:pPr>
-        <w:spacing w:after="200" w:line="276" w:lineRule="auto"/>
-      </w:pPr>
-    </w:pPrDefault>
-  </w:docDefaults>
-  <w:latentStyles w:defLockedState="0" w:defUIPriority="99" w:defSemiHidden="1" w:defUnhideWhenUsed="1" w:defQFormat="0" w:count="267">
-    <w:lsdException w:name="Normal" w:semiHidden="0" w:uiPriority="0" w:unhideWhenUsed="0" w:qFormat="1"/>
-    <w:lsdException w:name="heading 1" w:semiHidden="0" w:uiPriority="9" w:unhideWhenUsed="0" w:qFormat="1"/>
-    <w:lsdException w:name="heading 2" w:uiPriority="9" w:qFormat="1"/>
-    <w:lsdException w:name="heading 3" w:uiPriority="9" w:qFormat="1"/>
-    <w:lsdException w:name="heading 4" w:uiPriority="9" w:qFormat="1"/>
-    <w:lsdException w:name="heading 5" w:uiPriority="9" w:qFormat="1"/>
-    <w:lsdException w:name="heading 6" w:uiPriority="9" w:qFormat="1"/>
-    <w:lsdException w:name="heading 7" w:uiPriority="9" w:qFormat="1"/>
-    <w:lsdException w:name="heading 8" w:uiPriority="9" w:qFormat="1"/>
-    <w:lsdException w:name="heading 9" w:uiPriority="9" w:qFormat="1"/>
-    <w:lsdException w:name="toc 1" w:uiPriority="39" w:qFormat="1"/>
-    <w:lsdException w:name="toc 2" w:uiPriority="39" w:qFormat="1"/>
-    <w:lsdException w:name="toc 3" w:uiPriority="39" w:qFormat="1"/>
-    <w:lsdException w:name="toc 4" w:uiPriority="39"/>
-    <w:lsdException w:name="toc 5" w:uiPriority="39"/>
-    <w:lsdException w:name="toc 6" w:uiPriority="39"/>
-    <w:lsdException w:name="toc 7" w:uiPriority="39"/>
-    <w:lsdException w:name="toc 8" w:uiPriority="39"/>
-    <w:lsdException w:name="toc 9" w:uiPriority="39"/>
-    <w:lsdException w:name="caption" w:uiPriority="35" w:qFormat="1"/>
-    <w:lsdException w:name="Title" w:semiHidden="0" w:uiPriority="10" w:unhideWhenUsed="0" w:qFormat="1"/>
-    <w:lsdException w:name="Default Paragraph Font" w:uiPriority="1"/>
-    <w:lsdException w:name="Subtitle" w:semiHidden="0" w:uiPriority="11" w:unhideWhenUsed="0" w:qFormat="1"/>
-    <w:lsdException w:name="Strong" w:semiHidden="0" w:uiPriority="22" w:unhideWhenUsed="0" w:qFormat="1"/>
-    <w:lsdException w:name="Emphasis" w:semiHidden="0" w:uiPriority="20" w:unhideWhenUsed="0" w:qFormat="1"/>
-    <w:lsdException w:name="Table Grid" w:semiHidden="0" w:uiPriority="59" w:unhideWhenUsed="0"/>
-    <w:lsdException w:name="Placeholder Text" w:unhideWhenUsed="0"/>
-    <w:lsdException w:name="No Spacing" w:semiHidden="0" w:uiPriority="1" w:unhideWhenUsed="0" w:qFormat="1"/>
-    <w:lsdException w:name="Light Shading" w:semiHidden="0" w:uiPriority="60" w:unhideWhenUsed="0"/>
-    <w:lsdException w:name="Light List" w:semiHidden="0" w:uiPriority="61" w:unhideWhenUsed="0"/>
-    <w:lsdException w:name="Light Grid" w:semiHidden="0" w:uiPriority="62" w:unhideWhenUsed="0"/>
-    <w:lsdException w:name="Medium Shading 1" w:semiHidden="0" w:uiPriority="63" w:unhideWhenUsed="0"/>
-    <w:lsdException w:name="Medium Shading 2" w:semiHidden="0" w:uiPriority="64" w:unhideWhenUsed="0"/>
-    <w:lsdException w:name="Medium List 1" w:semiHidden="0" w:uiPriority="65" w:unhideWhenUsed="0"/>
-    <w:lsdException w:name="Medium List 2" w:semiHidden="0" w:uiPriority="66" w:unhideWhenUsed="0"/>
-    <w:lsdException w:name="Medium Grid 1" w:semiHidden="0" w:uiPriority="67" w:unhideWhenUsed="0"/>
-    <w:lsdException w:name="Medium Grid 2" w:semiHidden="0" w:uiPriority="68" w:unhideWhenUsed="0"/>
-    <w:lsdException w:name="Medium Grid 3" w:semiHidden="0" w:uiPriority="69" w:unhideWhenUsed="0"/>
-    <w:lsdException w:name="Dark List" w:semiHidden="0" w:uiPriority="70" w:unhideWhenUsed="0"/>
-    <w:lsdException w:name="Colorful Shading" w:semiHidden="0" w:uiPriority="71" w:unhideWhenUsed="0"/>
-    <w:lsdException w:name="Colorful List" w:semiHidden="0" w:uiPriority="72" w:unhideWhenUsed="0"/>
-    <w:lsdException w:name="Colorful Grid" w:semiHidden="0" w:uiPriority="73" w:unhideWhenUsed="0"/>
-    <w:lsdException w:name="Light Shading Accent 1" w:semiHidden="0" w:uiPriority="60" w:unhideWhenUsed="0"/>
-    <w:lsdException w:name="Light List Accent 1" w:semiHidden="0" w:uiPriority="61" w:unhideWhenUsed="0"/>
-    <w:lsdException w:name="Light Grid Accent 1" w:semiHidden="0" w:uiPriority="62" w:unhideWhenUsed="0"/>
-    <w:lsdException w:name="Medium Shading 1 Accent 1" w:semiHidden="0" w:uiPriority="63" w:unhideWhenUsed="0"/>
-    <w:lsdException w:name="Medium Shading 2 Accent 1" w:semiHidden="0" w:uiPriority="64" w:unhideWhenUsed="0"/>
-    <w:lsdException w:name="Medium List 1 Accent 1" w:semiHidden="0" w:uiPriority="65" w:unhideWhenUsed="0"/>
-    <w:lsdException w:name="Revision" w:unhideWhenUsed="0"/>
-    <w:lsdException w:name="List Paragraph" w:semiHidden="0" w:uiPriority="34" w:unhideWhenUsed="0" w:qFormat="1"/>
-    <w:lsdException w:name="Quote" w:semiHidden="0" w:uiPriority="29" w:unhideWhenUsed="0" w:qFormat="1"/>
-    <w:lsdException w:name="Intense Quote" w:semiHidden="0" w:uiPriority="30" w:unhideWhenUsed="0" w:qFormat="1"/>
-    <w:lsdException w:name="Medium List 2 Accent 1" w:semiHidden="0" w:uiPriority="66" w:unhideWhenUsed="0"/>
-    <w:lsdException w:name="Medium Grid 1 Accent 1" w:semiHidden="0" w:uiPriority="67" w:unhideWhenUsed="0"/>
-    <w:lsdException w:name="Medium Grid 2 Accent 1" w:semiHidden="0" w:uiPriority="68" w:unhideWhenUsed="0"/>
-    <w:lsdException w:name="Medium Grid 3 Accent 1" w:semiHidden="0" w:uiPriority="69" w:unhideWhenUsed="0"/>
-    <w:lsdException w:name="Dark List Accent 1" w:semiHidden="0" w:uiPriority="70" w:unhideWhenUsed="0"/>
-    <w:lsdException w:name="Colorful Shading Accent 1" w:semiHidden="0" w:uiPriority="71" w:unhideWhenUsed="0"/>
-    <w:lsdException w:name="Colorful List Accent 1" w:semiHidden="0" w:uiPriority="72" w:unhideWhenUsed="0"/>
-    <w:lsdException w:name="Colorful Grid Accent 1" w:semiHidden="0" w:uiPriority="73" w:unhideWhenUsed="0"/>
-    <w:lsdException w:name="Light Shading Accent 2" w:semiHidden="0" w:uiPriority="60" w:unhideWhenUsed="0"/>
-    <w:lsdException w:name="Light List Accent 2" w:semiHidden="0" w:uiPriority="61" w:unhideWhenUsed="0"/>
-    <w:lsdException w:name="Light Grid Accent 2" w:semiHidden="0" w:uiPriority="62" w:unhideWhenUsed="0"/>
-    <w:lsdException w:name="Medium Shading 1 Accent 2" w:semiHidden="0" w:uiPriority="63" w:unhideWhenUsed="0"/>
-    <w:lsdException w:name="Medium Shading 2 Accent 2" w:semiHidden="0" w:uiPriority="64" w:unhideWhenUsed="0"/>
-    <w:lsdException w:name="Medium List 1 Accent 2" w:semiHidden="0" w:uiPriority="65" w:unhideWhenUsed="0"/>
-    <w:lsdException w:name="Medium List 2 Accent 2" w:semiHidden="0" w:uiPriority="66" w:unhideWhenUsed="0"/>
-    <w:lsdException w:name="Medium Grid 1 Accent 2" w:semiHidden="0" w:uiPriority="67" w:unhideWhenUsed="0"/>
-    <w:lsdException w:name="Medium Grid 2 Accent 2" w:semiHidden="0" w:uiPriority="68" w:unhideWhenUsed="0"/>
-    <w:lsdException w:name="Medium Grid 3 Accent 2" w:semiHidden="0" w:uiPriority="69" w:unhideWhenUsed="0"/>
-    <w:lsdException w:name="Dark List Accent 2" w:semiHidden="0" w:uiPriority="70" w:unhideWhenUsed="0"/>
-    <w:lsdException w:name="Colorful Shading Accent 2" w:semiHidden="0" w:uiPriority="71" w:unhideWhenUsed="0"/>
-    <w:lsdException w:name="Colorful List Accent 2" w:semiHidden="0" w:uiPriority="72" w:unhideWhenUsed="0"/>
-    <w:lsdException w:name="Colorful Grid Accent 2" w:semiHidden="0" w:uiPriority="73" w:unhideWhenUsed="0"/>
-    <w:lsdException w:name="Light Shading Accent 3" w:semiHidden="0" w:uiPriority="60" w:unhideWhenUsed="0"/>
-    <w:lsdException w:name="Light List Accent 3" w:semiHidden="0" w:uiPriority="61" w:unhideWhenUsed="0"/>
-    <w:lsdException w:name="Light Grid Accent 3" w:semiHidden="0" w:uiPriority="62" w:unhideWhenUsed="0"/>
-    <w:lsdException w:name="Medium Shading 1 Accent 3" w:semiHidden="0" w:uiPriority="63" w:unhideWhenUsed="0"/>
-    <w:lsdException w:name="Medium Shading 2 Accent 3" w:semiHidden="0" w:uiPriority="64" w:unhideWhenUsed="0"/>
-    <w:lsdException w:name="Medium List 1 Accent 3" w:semiHidden="0" w:uiPriority="65" w:unhideWhenUsed="0"/>
-    <w:lsdException w:name="Medium List 2 Accent 3" w:semiHidden="0" w:uiPriority="66" w:unhideWhenUsed="0"/>
-    <w:lsdException w:name="Medium Grid 1 Accent 3" w:semiHidden="0" w:uiPriority="67" w:unhideWhenUsed="0"/>
-    <w:lsdException w:name="Medium Grid 2 Accent 3" w:semiHidden="0" w:uiPriority="68" w:unhideWhenUsed="0"/>
-    <w:lsdException w:name="Medium Grid 3 Accent 3" w:semiHidden="0" w:uiPriority="69" w:unhideWhenUsed="0"/>
-    <w:lsdException w:name="Dark List Accent 3" w:semiHidden="0" w:uiPriority="70" w:unhideWhenUsed="0"/>
-    <w:lsdException w:name="Colorful Shading Accent 3" w:semiHidden="0" w:uiPriority="71" w:unhideWhenUsed="0"/>
-    <w:lsdException w:name="Colorful List Accent 3" w:semiHidden="0" w:uiPriority="72" w:unhideWhenUsed="0"/>
-    <w:lsdException w:name="Colorful Grid Accent 3" w:semiHidden="0" w:uiPriority="73" w:unhideWhenUsed="0"/>
-    <w:lsdException w:name="Light Shading Accent 4" w:semiHidden="0" w:uiPriority="60" w:unhideWhenUsed="0"/>
-    <w:lsdException w:name="Light List Accent 4" w:semiHidden="0" w:uiPriority="61" w:unhideWhenUsed="0"/>
-    <w:lsdException w:name="Light Grid Accent 4" w:semiHidden="0" w:uiPriority="62" w:unhideWhenUsed="0"/>
-    <w:lsdException w:name="Medium Shading 1 Accent 4" w:semiHidden="0" w:uiPriority="63" w:unhideWhenUsed="0"/>
-    <w:lsdException w:name="Medium Shading 2 Accent 4" w:semiHidden="0" w:uiPriority="64" w:unhideWhenUsed="0"/>
-    <w:lsdException w:name="Medium List 1 Accent 4" w:semiHidden="0" w:uiPriority="65" w:unhideWhenUsed="0"/>
-    <w:lsdException w:name="Medium List 2 Accent 4" w:semiHidden="0" w:uiPriority="66" w:unhideWhenUsed="0"/>
-    <w:lsdException w:name="Medium Grid 1 Accent 4" w:semiHidden="0" w:uiPriority="67" w:unhideWhenUsed="0"/>
-    <w:lsdException w:name="Medium Grid 2 Accent 4" w:semiHidden="0" w:uiPriority="68" w:unhideWhenUsed="0"/>
-    <w:lsdException w:name="Medium Grid 3 Accent 4" w:semiHidden="0" w:uiPriority="69" w:unhideWhenUsed="0"/>
-    <w:lsdException w:name="Dark List Accent 4" w:semiHidden="0" w:uiPriority="70" w:unhideWhenUsed="0"/>
-    <w:lsdException w:name="Colorful Shading Accent 4" w:semiHidden="0" w:uiPriority="71" w:unhideWhenUsed="0"/>
-    <w:lsdException w:name="Colorful List Accent 4" w:semiHidden="0" w:uiPriority="72" w:unhideWhenUsed="0"/>
-    <w:lsdException w:name="Colorful Grid Accent 4" w:semiHidden="0" w:uiPriority="73" w:unhideWhenUsed="0"/>
-    <w:lsdException w:name="Light Shading Accent 5" w:semiHidden="0" w:uiPriority="60" w:unhideWhenUsed="0"/>
-    <w:lsdException w:name="Light List Accent 5" w:semiHidden="0" w:uiPriority="61" w:unhideWhenUsed="0"/>
-    <w:lsdException w:name="Light Grid Accent 5" w:semiHidden="0" w:uiPriority="62" w:unhideWhenUsed="0"/>
-    <w:lsdException w:name="Medium Shading 1 Accent 5" w:semiHidden="0" w:uiPriority="63" w:unhideWhenUsed="0"/>
-    <w:lsdException w:name="Medium Shading 2 Accent 5" w:semiHidden="0" w:uiPriority="64" w:unhideWhenUsed="0"/>
-    <w:lsdException w:name="Medium List 1 Accent 5" w:semiHidden="0" w:uiPriority="65" w:unhideWhenUsed="0"/>
-    <w:lsdException w:name="Medium List 2 Accent 5" w:semiHidden="0" w:uiPriority="66" w:unhideWhenUsed="0"/>
-    <w:lsdException w:name="Medium Grid 1 Accent 5" w:semiHidden="0" w:uiPriority="67" w:unhideWhenUsed="0"/>
-    <w:lsdException w:name="Medium Grid 2 Accent 5" w:semiHidden="0" w:uiPriority="68" w:unhideWhenUsed="0"/>
-    <w:lsdException w:name="Medium Grid 3 Accent 5" w:semiHidden="0" w:uiPriority="69" w:unhideWhenUsed="0"/>
-    <w:lsdException w:name="Dark List Accent 5" w:semiHidden="0" w:uiPriority="70" w:unhideWhenUsed="0"/>
-    <w:lsdException w:name="Colorful Shading Accent 5" w:semiHidden="0" w:uiPriority="71" w:unhideWhenUsed="0"/>
-    <w:lsdException w:name="Colorful List Accent 5" w:semiHidden="0" w:uiPriority="72" w:unhideWhenUsed="0"/>
-    <w:lsdException w:name="Colorful Grid Accent 5" w:semiHidden="0" w:uiPriority="73" w:unhideWhenUsed="0"/>
-    <w:lsdException w:name="Light Shading Accent 6" w:semiHidden="0" w:uiPriority="60" w:unhideWhenUsed="0"/>
-    <w:lsdException w:name="Light List Accent 6" w:semiHidden="0" w:uiPriority="61" w:unhideWhenUsed="0"/>
-    <w:lsdException w:name="Light Grid Accent 6" w:semiHidden="0" w:uiPriority="62" w:unhideWhenUsed="0"/>
-    <w:lsdException w:name="Medium Shading 1 Accent 6" w:semiHidden="0" w:uiPriority="63" w:unhideWhenUsed="0"/>
-    <w:lsdException w:name="Medium Shading 2 Accent 6" w:semiHidden="0" w:uiPriority="64" w:unhideWhenUsed="0"/>
-    <w:lsdException w:name="Medium List 1 Accent 6" w:semiHidden="0" w:uiPriority="65" w:unhideWhenUsed="0"/>
-    <w:lsdException w:name="Medium List 2 Accent 6" w:semiHidden="0" w:uiPriority="66" w:unhideWhenUsed="0"/>
-    <w:lsdException w:name="Medium Grid 1 Accent 6" w:semiHidden="0" w:uiPriority="67" w:unhideWhenUsed="0"/>
-    <w:lsdException w:name="Medium Grid 2 Accent 6" w:semiHidden="0" w:uiPriority="68" w:unhideWhenUsed="0"/>
-    <w:lsdException w:name="Medium Grid 3 Accent 6" w:semiHidden="0" w:uiPriority="69" w:unhideWhenUsed="0"/>
-    <w:lsdException w:name="Dark List Accent 6" w:semiHidden="0" w:uiPriority="70" w:unhideWhenUsed="0"/>
-    <w:lsdException w:name="Colorful Shading Accent 6" w:semiHidden="0" w:uiPriority="71" w:unhideWhenUsed="0"/>
-    <w:lsdException w:name="Colorful List Accent 6" w:semiHidden="0" w:uiPriority="72" w:unhideWhenUsed="0"/>
-    <w:lsdException w:name="Colorful Grid Accent 6" w:semiHidden="0" w:uiPriority="73" w:unhideWhenUsed="0"/>
-    <w:lsdException w:name="Subtle Emphasis" w:semiHidden="0" w:uiPriority="19" w:unhideWhenUsed="0" w:qFormat="1"/>
-    <w:lsdException w:name="Intense Emphasis" w:semiHidden="0" w:uiPriority="21" w:unhideWhenUsed="0" w:qFormat="1"/>
-    <w:lsdException w:name="Subtle Reference" w:semiHidden="0" w:uiPriority="31" w:unhideWhenUsed="0" w:qFormat="1"/>
-    <w:lsdException w:name="Intense Reference" w:semiHidden="0" w:uiPriority="32" w:unhideWhenUsed="0" w:qFormat="1"/>
-    <w:lsdException w:name="Book Title" w:semiHidden="0" w:uiPriority="33" w:unhideWhenUsed="0" w:qFormat="1"/>
-    <w:lsdException w:name="Bibliography" w:uiPriority="37"/>
-    <w:lsdException w:name="TOC Heading" w:uiPriority="39" w:qFormat="1"/>
-  </w:latentStyles>
-  <w:style w:type="paragraph" w:default="1" w:styleId="Normal">
-    <w:name w:val="Normal"/>
-    <w:qFormat/>
-    <w:rsid w:val="0099410E"/>
-    <w:pPr>
-      <w:spacing w:after="0" w:line="240" w:lineRule="auto"/>
-    </w:pPr>
-    <w:rPr>
-      <w:rFonts w:eastAsiaTheme="minorEastAsia"/>
-      <w:sz w:val="24"/>
-      <w:szCs w:val="24"/>
-      <w:lang w:val="en-US"/>
-    </w:rPr>
-  </w:style>
-  <w:style w:type="paragraph" w:styleId="Heading1">
-    <w:name w:val="heading 1"/>
-    <w:basedOn w:val="Normal"/>
-    <w:next w:val="Normal"/>
-    <w:link w:val="Heading1Char"/>
-    <w:uiPriority w:val="9"/>
-    <w:qFormat/>
-    <w:rsid w:val="0099410E"/>
-    <w:pPr>
-      <w:keepNext/>
-      <w:keepLines/>
-      <w:spacing w:before="480"/>
-      <w:outlineLvl w:val="0"/>
-    </w:pPr>
-    <w:rPr>
-      <w:rFonts w:asciiTheme="majorHAnsi" w:eastAsiaTheme="majorEastAsia" w:hAnsiTheme="majorHAnsi" w:cstheme="majorBidi"/>
-      <w:b/>
-      <w:bCs/>
-      <w:color w:val="365F91" w:themeColor="accent1" w:themeShade="BF"/>
-      <w:sz w:val="28"/>
-      <w:szCs w:val="28"/>
-    </w:rPr>
-  </w:style>
-  <w:style w:type="character" w:default="1" w:styleId="DefaultParagraphFont">
-    <w:name w:val="Default Paragraph Font"/>
-    <w:uiPriority w:val="1"/>
-    <w:semiHidden/>
-    <w:unhideWhenUsed/>
-  </w:style>
-  <w:style w:type="table" w:default="1" w:styleId="TableNormal">
-    <w:name w:val="Normal Table"/>
-    <w:uiPriority w:val="99"/>
-    <w:semiHidden/>
-    <w:unhideWhenUsed/>
-    <w:qFormat/>
-    <w:tblPr>
-      <w:tblInd w:w="0" w:type="dxa"/>
-      <w:tblCellMar>
-        <w:top w:w="0" w:type="dxa"/>
-        <w:left w:w="108" w:type="dxa"/>
-        <w:bottom w:w="0" w:type="dxa"/>
-        <w:right w:w="108" w:type="dxa"/>
-      </w:tblCellMar>
-    </w:tblPr>
-  </w:style>
-  <w:style w:type="numbering" w:default="1" w:styleId="NoList">
-    <w:name w:val="No List"/>
-    <w:uiPriority w:val="99"/>
-    <w:semiHidden/>
-    <w:unhideWhenUsed/>
-  </w:style>
-  <w:style w:type="character" w:customStyle="1" w:styleId="Heading1Char">
-    <w:name w:val="Heading 1 Char"/>
-    <w:basedOn w:val="DefaultParagraphFont"/>
-    <w:link w:val="Heading1"/>
-    <w:uiPriority w:val="9"/>
-    <w:rsid w:val="0099410E"/>
-    <w:rPr>
-      <w:rFonts w:asciiTheme="majorHAnsi" w:eastAsiaTheme="majorEastAsia" w:hAnsiTheme="majorHAnsi" w:cstheme="majorBidi"/>
-      <w:b/>
-      <w:bCs/>
-      <w:color w:val="365F91" w:themeColor="accent1" w:themeShade="BF"/>
-      <w:sz w:val="28"/>
-      <w:szCs w:val="28"/>
-      <w:lang w:val="en-US"/>
-    </w:rPr>
-  </w:style>
-  <w:style w:type="paragraph" w:styleId="ListParagraph">
-    <w:name w:val="List Paragraph"/>
-    <w:basedOn w:val="Normal"/>
-    <w:uiPriority w:val="34"/>
-    <w:qFormat/>
-    <w:rsid w:val="0099410E"/>
-    <w:pPr>
-      <w:ind w:left="720"/>
-      <w:contextualSpacing/>
-    </w:pPr>
-  </w:style>
-  <w:style w:type="paragraph" w:styleId="TOCHeading">
-    <w:name w:val="TOC Heading"/>
-    <w:basedOn w:val="Heading1"/>
-    <w:next w:val="Normal"/>
-    <w:uiPriority w:val="39"/>
-    <w:semiHidden/>
-    <w:unhideWhenUsed/>
-    <w:qFormat/>
-    <w:rsid w:val="0099410E"/>
-    <w:pPr>
-      <w:spacing w:line="276" w:lineRule="auto"/>
-      <w:outlineLvl w:val="9"/>
-    </w:pPr>
-  </w:style>
-  <w:style w:type="paragraph" w:styleId="TOC1">
-    <w:name w:val="toc 1"/>
-    <w:basedOn w:val="Normal"/>
-    <w:next w:val="Normal"/>
-    <w:autoRedefine/>
-    <w:uiPriority w:val="39"/>
-    <w:unhideWhenUsed/>
-    <w:qFormat/>
-    <w:rsid w:val="0099410E"/>
-    <w:pPr>
-      <w:spacing w:after="100"/>
-    </w:pPr>
-  </w:style>
-  <w:style w:type="paragraph" w:styleId="TOC2">
-    <w:name w:val="toc 2"/>
-    <w:basedOn w:val="Normal"/>
-    <w:next w:val="Normal"/>
-    <w:autoRedefine/>
-    <w:uiPriority w:val="39"/>
-    <w:unhideWhenUsed/>
-    <w:qFormat/>
-    <w:rsid w:val="0099410E"/>
-    <w:pPr>
-      <w:spacing w:after="100"/>
-      <w:ind w:left="240"/>
-    </w:pPr>
-  </w:style>
-  <w:style w:type="paragraph" w:styleId="TOC3">
-    <w:name w:val="toc 3"/>
-    <w:basedOn w:val="Normal"/>
-    <w:next w:val="Normal"/>
-    <w:autoRedefine/>
-    <w:uiPriority w:val="39"/>
-    <w:unhideWhenUsed/>
-    <w:qFormat/>
-    <w:rsid w:val="0099410E"/>
-    <w:pPr>
-      <w:spacing w:after="100"/>
-      <w:ind w:left="480"/>
-    </w:pPr>
-  </w:style>
-  <w:style w:type="character" w:styleId="Hyperlink">
-    <w:name w:val="Hyperlink"/>
-    <w:basedOn w:val="DefaultParagraphFont"/>
-    <w:uiPriority w:val="99"/>
-    <w:unhideWhenUsed/>
-    <w:rsid w:val="0099410E"/>
-    <w:rPr>
-      <w:color w:val="0000FF" w:themeColor="hyperlink"/>
-      <w:u w:val="single"/>
-    </w:rPr>
-  </w:style>
-  <w:style w:type="paragraph" w:styleId="BalloonText">
-    <w:name w:val="Balloon Text"/>
-    <w:basedOn w:val="Normal"/>
-    <w:link w:val="BalloonTextChar"/>
-    <w:uiPriority w:val="99"/>
-    <w:semiHidden/>
-    <w:unhideWhenUsed/>
-    <w:rsid w:val="0099410E"/>
-    <w:rPr>
-      <w:rFonts w:ascii="Tahoma" w:hAnsi="Tahoma" w:cs="Tahoma"/>
-      <w:sz w:val="16"/>
-      <w:szCs w:val="16"/>
-    </w:rPr>
-  </w:style>
-  <w:style w:type="character" w:customStyle="1" w:styleId="BalloonTextChar">
-    <w:name w:val="Balloon Text Char"/>
-    <w:basedOn w:val="DefaultParagraphFont"/>
-    <w:link w:val="BalloonText"/>
-    <w:uiPriority w:val="99"/>
-    <w:semiHidden/>
-    <w:rsid w:val="0099410E"/>
-    <w:rPr>
-      <w:rFonts w:ascii="Tahoma" w:eastAsiaTheme="minorEastAsia" w:hAnsi="Tahoma" w:cs="Tahoma"/>
-      <w:sz w:val="16"/>
-      <w:szCs w:val="16"/>
-      <w:lang w:val="en-US"/>
-    </w:rPr>
-  </w:style>
-  <w:style w:type="paragraph" w:styleId="Header">
-    <w:name w:val="header"/>
-    <w:basedOn w:val="Normal"/>
-    <w:link w:val="HeaderChar"/>
-    <w:uiPriority w:val="99"/>
-    <w:unhideWhenUsed/>
-    <w:rsid w:val="008613C3"/>
-    <w:pPr>
-      <w:tabs>
-        <w:tab w:val="center" w:pos="4680"/>
-        <w:tab w:val="right" w:pos="9360"/>
-      </w:tabs>
-    </w:pPr>
-  </w:style>
-  <w:style w:type="character" w:customStyle="1" w:styleId="HeaderChar">
-    <w:name w:val="Header Char"/>
-    <w:basedOn w:val="DefaultParagraphFont"/>
-    <w:link w:val="Header"/>
-    <w:uiPriority w:val="99"/>
-    <w:rsid w:val="008613C3"/>
-    <w:rPr>
-      <w:rFonts w:eastAsiaTheme="minorEastAsia"/>
-      <w:sz w:val="24"/>
-      <w:szCs w:val="24"/>
-      <w:lang w:val="en-US"/>
-    </w:rPr>
-  </w:style>
-  <w:style w:type="paragraph" w:styleId="Footer">
-    <w:name w:val="footer"/>
-    <w:basedOn w:val="Normal"/>
-    <w:link w:val="FooterChar"/>
-    <w:uiPriority w:val="99"/>
-    <w:unhideWhenUsed/>
-    <w:rsid w:val="008613C3"/>
-    <w:pPr>
-      <w:tabs>
-        <w:tab w:val="center" w:pos="4680"/>
-        <w:tab w:val="right" w:pos="9360"/>
-      </w:tabs>
-    </w:pPr>
-  </w:style>
-  <w:style w:type="character" w:customStyle="1" w:styleId="FooterChar">
-    <w:name w:val="Footer Char"/>
-    <w:basedOn w:val="DefaultParagraphFont"/>
-    <w:link w:val="Footer"/>
-    <w:uiPriority w:val="99"/>
-    <w:rsid w:val="008613C3"/>
-    <w:rPr>
-      <w:rFonts w:eastAsiaTheme="minorEastAsia"/>
-      <w:sz w:val="24"/>
-      <w:szCs w:val="24"/>
-      <w:lang w:val="en-US"/>
-    </w:rPr>
-  </w:style>
-  <w:style w:type="paragraph" w:styleId="NoSpacing">
-    <w:name w:val="No Spacing"/>
-    <w:link w:val="NoSpacingChar"/>
-    <w:uiPriority w:val="1"/>
-    <w:qFormat/>
-    <w:rsid w:val="00AD3DB0"/>
-    <w:pPr>
-      <w:spacing w:after="0" w:line="240" w:lineRule="auto"/>
-    </w:pPr>
-    <w:rPr>
-      <w:rFonts w:eastAsiaTheme="minorEastAsia"/>
-      <w:lang w:val="en-US" w:eastAsia="ja-JP"/>
-    </w:rPr>
-  </w:style>
-  <w:style w:type="character" w:customStyle="1" w:styleId="NoSpacingChar">
-    <w:name w:val="No Spacing Char"/>
-    <w:basedOn w:val="DefaultParagraphFont"/>
-    <w:link w:val="NoSpacing"/>
-    <w:uiPriority w:val="1"/>
-    <w:rsid w:val="00AD3DB0"/>
-    <w:rPr>
-      <w:rFonts w:eastAsiaTheme="minorEastAsia"/>
-      <w:lang w:val="en-US" w:eastAsia="ja-JP"/>
-    </w:rPr>
-  </w:style>
-</w:styles>
-</file>
-
-<file path=word/stylesWithEffects.xml><?xml version="1.0" encoding="utf-8"?>
-<w:styles xmlns:wpc="http://schemas.microsoft.com/office/word/2010/wordprocessingCanvas" xmlns:mc="http://schemas.openxmlformats.org/markup-compatibility/2006" xmlns:o="urn:schemas-microsoft-com:office:office" xmlns:r="http://schemas.openxmlformats.org/officeDocument/2006/relationships" xmlns:m="http://schemas.openxmlformats.org/officeDocument/2006/math" xmlns:v="urn:schemas-microsoft-com:vml" xmlns:wp14="http://schemas.microsoft.com/office/word/2010/wordprocessingDrawing" xmlns:wp="http://schemas.openxmlformats.org/drawingml/2006/wordprocessingDrawing" xmlns:w10="urn:schemas-microsoft-com:office:word" xmlns:w="http://schemas.openxmlformats.org/wordprocessingml/2006/main" xmlns:w14="http://schemas.microsoft.com/office/word/2010/wordml" xmlns:wpg="http://schemas.microsoft.com/office/word/2010/wordprocessingGroup" xmlns:wpi="http://schemas.microsoft.com/office/word/2010/wordprocessingInk" xmlns:wne="http://schemas.microsoft.com/office/word/2006/wordml" xmlns:wps="http://schemas.microsoft.com/office/word/2010/wordprocessingShape" mc:Ignorable="w14 wp14">
+<w:styles xmlns:mc="http://schemas.openxmlformats.org/markup-compatibility/2006" xmlns:r="http://schemas.openxmlformats.org/officeDocument/2006/relationships" xmlns:w="http://schemas.openxmlformats.org/wordprocessingml/2006/main" xmlns:w14="http://schemas.microsoft.com/office/word/2010/wordml" mc:Ignorable="w14">
   <w:docDefaults>
     <w:rPrDefault>
       <w:rPr>
@@ -6712,8 +6460,431 @@
 </w:styles>
 </file>
 
+<file path=word/stylesWithEffects.xml><?xml version="1.0" encoding="utf-8"?>
+<w:styles xmlns:wpc="http://schemas.microsoft.com/office/word/2010/wordprocessingCanvas" xmlns:mc="http://schemas.openxmlformats.org/markup-compatibility/2006" xmlns:o="urn:schemas-microsoft-com:office:office" xmlns:r="http://schemas.openxmlformats.org/officeDocument/2006/relationships" xmlns:m="http://schemas.openxmlformats.org/officeDocument/2006/math" xmlns:v="urn:schemas-microsoft-com:vml" xmlns:wp14="http://schemas.microsoft.com/office/word/2010/wordprocessingDrawing" xmlns:wp="http://schemas.openxmlformats.org/drawingml/2006/wordprocessingDrawing" xmlns:w10="urn:schemas-microsoft-com:office:word" xmlns:w="http://schemas.openxmlformats.org/wordprocessingml/2006/main" xmlns:w14="http://schemas.microsoft.com/office/word/2010/wordml" xmlns:wpg="http://schemas.microsoft.com/office/word/2010/wordprocessingGroup" xmlns:wpi="http://schemas.microsoft.com/office/word/2010/wordprocessingInk" xmlns:wne="http://schemas.microsoft.com/office/word/2006/wordml" xmlns:wps="http://schemas.microsoft.com/office/word/2010/wordprocessingShape" mc:Ignorable="w14 wp14">
+  <w:docDefaults>
+    <w:rPrDefault>
+      <w:rPr>
+        <w:rFonts w:asciiTheme="minorHAnsi" w:eastAsiaTheme="minorHAnsi" w:hAnsiTheme="minorHAnsi" w:cstheme="minorBidi"/>
+        <w:sz w:val="22"/>
+        <w:szCs w:val="22"/>
+        <w:lang w:val="en-CA" w:eastAsia="en-US" w:bidi="ar-SA"/>
+      </w:rPr>
+    </w:rPrDefault>
+    <w:pPrDefault>
+      <w:pPr>
+        <w:spacing w:after="200" w:line="276" w:lineRule="auto"/>
+      </w:pPr>
+    </w:pPrDefault>
+  </w:docDefaults>
+  <w:latentStyles w:defLockedState="0" w:defUIPriority="99" w:defSemiHidden="1" w:defUnhideWhenUsed="1" w:defQFormat="0" w:count="267">
+    <w:lsdException w:name="Normal" w:semiHidden="0" w:uiPriority="0" w:unhideWhenUsed="0" w:qFormat="1"/>
+    <w:lsdException w:name="heading 1" w:semiHidden="0" w:uiPriority="9" w:unhideWhenUsed="0" w:qFormat="1"/>
+    <w:lsdException w:name="heading 2" w:uiPriority="9" w:qFormat="1"/>
+    <w:lsdException w:name="heading 3" w:uiPriority="9" w:qFormat="1"/>
+    <w:lsdException w:name="heading 4" w:uiPriority="9" w:qFormat="1"/>
+    <w:lsdException w:name="heading 5" w:uiPriority="9" w:qFormat="1"/>
+    <w:lsdException w:name="heading 6" w:uiPriority="9" w:qFormat="1"/>
+    <w:lsdException w:name="heading 7" w:uiPriority="9" w:qFormat="1"/>
+    <w:lsdException w:name="heading 8" w:uiPriority="9" w:qFormat="1"/>
+    <w:lsdException w:name="heading 9" w:uiPriority="9" w:qFormat="1"/>
+    <w:lsdException w:name="toc 1" w:uiPriority="39" w:qFormat="1"/>
+    <w:lsdException w:name="toc 2" w:uiPriority="39" w:qFormat="1"/>
+    <w:lsdException w:name="toc 3" w:uiPriority="39" w:qFormat="1"/>
+    <w:lsdException w:name="toc 4" w:uiPriority="39"/>
+    <w:lsdException w:name="toc 5" w:uiPriority="39"/>
+    <w:lsdException w:name="toc 6" w:uiPriority="39"/>
+    <w:lsdException w:name="toc 7" w:uiPriority="39"/>
+    <w:lsdException w:name="toc 8" w:uiPriority="39"/>
+    <w:lsdException w:name="toc 9" w:uiPriority="39"/>
+    <w:lsdException w:name="caption" w:uiPriority="35" w:qFormat="1"/>
+    <w:lsdException w:name="Title" w:semiHidden="0" w:uiPriority="10" w:unhideWhenUsed="0" w:qFormat="1"/>
+    <w:lsdException w:name="Default Paragraph Font" w:uiPriority="1"/>
+    <w:lsdException w:name="Subtitle" w:semiHidden="0" w:uiPriority="11" w:unhideWhenUsed="0" w:qFormat="1"/>
+    <w:lsdException w:name="Strong" w:semiHidden="0" w:uiPriority="22" w:unhideWhenUsed="0" w:qFormat="1"/>
+    <w:lsdException w:name="Emphasis" w:semiHidden="0" w:uiPriority="20" w:unhideWhenUsed="0" w:qFormat="1"/>
+    <w:lsdException w:name="Table Grid" w:semiHidden="0" w:uiPriority="59" w:unhideWhenUsed="0"/>
+    <w:lsdException w:name="Placeholder Text" w:unhideWhenUsed="0"/>
+    <w:lsdException w:name="No Spacing" w:semiHidden="0" w:uiPriority="1" w:unhideWhenUsed="0" w:qFormat="1"/>
+    <w:lsdException w:name="Light Shading" w:semiHidden="0" w:uiPriority="60" w:unhideWhenUsed="0"/>
+    <w:lsdException w:name="Light List" w:semiHidden="0" w:uiPriority="61" w:unhideWhenUsed="0"/>
+    <w:lsdException w:name="Light Grid" w:semiHidden="0" w:uiPriority="62" w:unhideWhenUsed="0"/>
+    <w:lsdException w:name="Medium Shading 1" w:semiHidden="0" w:uiPriority="63" w:unhideWhenUsed="0"/>
+    <w:lsdException w:name="Medium Shading 2" w:semiHidden="0" w:uiPriority="64" w:unhideWhenUsed="0"/>
+    <w:lsdException w:name="Medium List 1" w:semiHidden="0" w:uiPriority="65" w:unhideWhenUsed="0"/>
+    <w:lsdException w:name="Medium List 2" w:semiHidden="0" w:uiPriority="66" w:unhideWhenUsed="0"/>
+    <w:lsdException w:name="Medium Grid 1" w:semiHidden="0" w:uiPriority="67" w:unhideWhenUsed="0"/>
+    <w:lsdException w:name="Medium Grid 2" w:semiHidden="0" w:uiPriority="68" w:unhideWhenUsed="0"/>
+    <w:lsdException w:name="Medium Grid 3" w:semiHidden="0" w:uiPriority="69" w:unhideWhenUsed="0"/>
+    <w:lsdException w:name="Dark List" w:semiHidden="0" w:uiPriority="70" w:unhideWhenUsed="0"/>
+    <w:lsdException w:name="Colorful Shading" w:semiHidden="0" w:uiPriority="71" w:unhideWhenUsed="0"/>
+    <w:lsdException w:name="Colorful List" w:semiHidden="0" w:uiPriority="72" w:unhideWhenUsed="0"/>
+    <w:lsdException w:name="Colorful Grid" w:semiHidden="0" w:uiPriority="73" w:unhideWhenUsed="0"/>
+    <w:lsdException w:name="Light Shading Accent 1" w:semiHidden="0" w:uiPriority="60" w:unhideWhenUsed="0"/>
+    <w:lsdException w:name="Light List Accent 1" w:semiHidden="0" w:uiPriority="61" w:unhideWhenUsed="0"/>
+    <w:lsdException w:name="Light Grid Accent 1" w:semiHidden="0" w:uiPriority="62" w:unhideWhenUsed="0"/>
+    <w:lsdException w:name="Medium Shading 1 Accent 1" w:semiHidden="0" w:uiPriority="63" w:unhideWhenUsed="0"/>
+    <w:lsdException w:name="Medium Shading 2 Accent 1" w:semiHidden="0" w:uiPriority="64" w:unhideWhenUsed="0"/>
+    <w:lsdException w:name="Medium List 1 Accent 1" w:semiHidden="0" w:uiPriority="65" w:unhideWhenUsed="0"/>
+    <w:lsdException w:name="Revision" w:unhideWhenUsed="0"/>
+    <w:lsdException w:name="List Paragraph" w:semiHidden="0" w:uiPriority="34" w:unhideWhenUsed="0" w:qFormat="1"/>
+    <w:lsdException w:name="Quote" w:semiHidden="0" w:uiPriority="29" w:unhideWhenUsed="0" w:qFormat="1"/>
+    <w:lsdException w:name="Intense Quote" w:semiHidden="0" w:uiPriority="30" w:unhideWhenUsed="0" w:qFormat="1"/>
+    <w:lsdException w:name="Medium List 2 Accent 1" w:semiHidden="0" w:uiPriority="66" w:unhideWhenUsed="0"/>
+    <w:lsdException w:name="Medium Grid 1 Accent 1" w:semiHidden="0" w:uiPriority="67" w:unhideWhenUsed="0"/>
+    <w:lsdException w:name="Medium Grid 2 Accent 1" w:semiHidden="0" w:uiPriority="68" w:unhideWhenUsed="0"/>
+    <w:lsdException w:name="Medium Grid 3 Accent 1" w:semiHidden="0" w:uiPriority="69" w:unhideWhenUsed="0"/>
+    <w:lsdException w:name="Dark List Accent 1" w:semiHidden="0" w:uiPriority="70" w:unhideWhenUsed="0"/>
+    <w:lsdException w:name="Colorful Shading Accent 1" w:semiHidden="0" w:uiPriority="71" w:unhideWhenUsed="0"/>
+    <w:lsdException w:name="Colorful List Accent 1" w:semiHidden="0" w:uiPriority="72" w:unhideWhenUsed="0"/>
+    <w:lsdException w:name="Colorful Grid Accent 1" w:semiHidden="0" w:uiPriority="73" w:unhideWhenUsed="0"/>
+    <w:lsdException w:name="Light Shading Accent 2" w:semiHidden="0" w:uiPriority="60" w:unhideWhenUsed="0"/>
+    <w:lsdException w:name="Light List Accent 2" w:semiHidden="0" w:uiPriority="61" w:unhideWhenUsed="0"/>
+    <w:lsdException w:name="Light Grid Accent 2" w:semiHidden="0" w:uiPriority="62" w:unhideWhenUsed="0"/>
+    <w:lsdException w:name="Medium Shading 1 Accent 2" w:semiHidden="0" w:uiPriority="63" w:unhideWhenUsed="0"/>
+    <w:lsdException w:name="Medium Shading 2 Accent 2" w:semiHidden="0" w:uiPriority="64" w:unhideWhenUsed="0"/>
+    <w:lsdException w:name="Medium List 1 Accent 2" w:semiHidden="0" w:uiPriority="65" w:unhideWhenUsed="0"/>
+    <w:lsdException w:name="Medium List 2 Accent 2" w:semiHidden="0" w:uiPriority="66" w:unhideWhenUsed="0"/>
+    <w:lsdException w:name="Medium Grid 1 Accent 2" w:semiHidden="0" w:uiPriority="67" w:unhideWhenUsed="0"/>
+    <w:lsdException w:name="Medium Grid 2 Accent 2" w:semiHidden="0" w:uiPriority="68" w:unhideWhenUsed="0"/>
+    <w:lsdException w:name="Medium Grid 3 Accent 2" w:semiHidden="0" w:uiPriority="69" w:unhideWhenUsed="0"/>
+    <w:lsdException w:name="Dark List Accent 2" w:semiHidden="0" w:uiPriority="70" w:unhideWhenUsed="0"/>
+    <w:lsdException w:name="Colorful Shading Accent 2" w:semiHidden="0" w:uiPriority="71" w:unhideWhenUsed="0"/>
+    <w:lsdException w:name="Colorful List Accent 2" w:semiHidden="0" w:uiPriority="72" w:unhideWhenUsed="0"/>
+    <w:lsdException w:name="Colorful Grid Accent 2" w:semiHidden="0" w:uiPriority="73" w:unhideWhenUsed="0"/>
+    <w:lsdException w:name="Light Shading Accent 3" w:semiHidden="0" w:uiPriority="60" w:unhideWhenUsed="0"/>
+    <w:lsdException w:name="Light List Accent 3" w:semiHidden="0" w:uiPriority="61" w:unhideWhenUsed="0"/>
+    <w:lsdException w:name="Light Grid Accent 3" w:semiHidden="0" w:uiPriority="62" w:unhideWhenUsed="0"/>
+    <w:lsdException w:name="Medium Shading 1 Accent 3" w:semiHidden="0" w:uiPriority="63" w:unhideWhenUsed="0"/>
+    <w:lsdException w:name="Medium Shading 2 Accent 3" w:semiHidden="0" w:uiPriority="64" w:unhideWhenUsed="0"/>
+    <w:lsdException w:name="Medium List 1 Accent 3" w:semiHidden="0" w:uiPriority="65" w:unhideWhenUsed="0"/>
+    <w:lsdException w:name="Medium List 2 Accent 3" w:semiHidden="0" w:uiPriority="66" w:unhideWhenUsed="0"/>
+    <w:lsdException w:name="Medium Grid 1 Accent 3" w:semiHidden="0" w:uiPriority="67" w:unhideWhenUsed="0"/>
+    <w:lsdException w:name="Medium Grid 2 Accent 3" w:semiHidden="0" w:uiPriority="68" w:unhideWhenUsed="0"/>
+    <w:lsdException w:name="Medium Grid 3 Accent 3" w:semiHidden="0" w:uiPriority="69" w:unhideWhenUsed="0"/>
+    <w:lsdException w:name="Dark List Accent 3" w:semiHidden="0" w:uiPriority="70" w:unhideWhenUsed="0"/>
+    <w:lsdException w:name="Colorful Shading Accent 3" w:semiHidden="0" w:uiPriority="71" w:unhideWhenUsed="0"/>
+    <w:lsdException w:name="Colorful List Accent 3" w:semiHidden="0" w:uiPriority="72" w:unhideWhenUsed="0"/>
+    <w:lsdException w:name="Colorful Grid Accent 3" w:semiHidden="0" w:uiPriority="73" w:unhideWhenUsed="0"/>
+    <w:lsdException w:name="Light Shading Accent 4" w:semiHidden="0" w:uiPriority="60" w:unhideWhenUsed="0"/>
+    <w:lsdException w:name="Light List Accent 4" w:semiHidden="0" w:uiPriority="61" w:unhideWhenUsed="0"/>
+    <w:lsdException w:name="Light Grid Accent 4" w:semiHidden="0" w:uiPriority="62" w:unhideWhenUsed="0"/>
+    <w:lsdException w:name="Medium Shading 1 Accent 4" w:semiHidden="0" w:uiPriority="63" w:unhideWhenUsed="0"/>
+    <w:lsdException w:name="Medium Shading 2 Accent 4" w:semiHidden="0" w:uiPriority="64" w:unhideWhenUsed="0"/>
+    <w:lsdException w:name="Medium List 1 Accent 4" w:semiHidden="0" w:uiPriority="65" w:unhideWhenUsed="0"/>
+    <w:lsdException w:name="Medium List 2 Accent 4" w:semiHidden="0" w:uiPriority="66" w:unhideWhenUsed="0"/>
+    <w:lsdException w:name="Medium Grid 1 Accent 4" w:semiHidden="0" w:uiPriority="67" w:unhideWhenUsed="0"/>
+    <w:lsdException w:name="Medium Grid 2 Accent 4" w:semiHidden="0" w:uiPriority="68" w:unhideWhenUsed="0"/>
+    <w:lsdException w:name="Medium Grid 3 Accent 4" w:semiHidden="0" w:uiPriority="69" w:unhideWhenUsed="0"/>
+    <w:lsdException w:name="Dark List Accent 4" w:semiHidden="0" w:uiPriority="70" w:unhideWhenUsed="0"/>
+    <w:lsdException w:name="Colorful Shading Accent 4" w:semiHidden="0" w:uiPriority="71" w:unhideWhenUsed="0"/>
+    <w:lsdException w:name="Colorful List Accent 4" w:semiHidden="0" w:uiPriority="72" w:unhideWhenUsed="0"/>
+    <w:lsdException w:name="Colorful Grid Accent 4" w:semiHidden="0" w:uiPriority="73" w:unhideWhenUsed="0"/>
+    <w:lsdException w:name="Light Shading Accent 5" w:semiHidden="0" w:uiPriority="60" w:unhideWhenUsed="0"/>
+    <w:lsdException w:name="Light List Accent 5" w:semiHidden="0" w:uiPriority="61" w:unhideWhenUsed="0"/>
+    <w:lsdException w:name="Light Grid Accent 5" w:semiHidden="0" w:uiPriority="62" w:unhideWhenUsed="0"/>
+    <w:lsdException w:name="Medium Shading 1 Accent 5" w:semiHidden="0" w:uiPriority="63" w:unhideWhenUsed="0"/>
+    <w:lsdException w:name="Medium Shading 2 Accent 5" w:semiHidden="0" w:uiPriority="64" w:unhideWhenUsed="0"/>
+    <w:lsdException w:name="Medium List 1 Accent 5" w:semiHidden="0" w:uiPriority="65" w:unhideWhenUsed="0"/>
+    <w:lsdException w:name="Medium List 2 Accent 5" w:semiHidden="0" w:uiPriority="66" w:unhideWhenUsed="0"/>
+    <w:lsdException w:name="Medium Grid 1 Accent 5" w:semiHidden="0" w:uiPriority="67" w:unhideWhenUsed="0"/>
+    <w:lsdException w:name="Medium Grid 2 Accent 5" w:semiHidden="0" w:uiPriority="68" w:unhideWhenUsed="0"/>
+    <w:lsdException w:name="Medium Grid 3 Accent 5" w:semiHidden="0" w:uiPriority="69" w:unhideWhenUsed="0"/>
+    <w:lsdException w:name="Dark List Accent 5" w:semiHidden="0" w:uiPriority="70" w:unhideWhenUsed="0"/>
+    <w:lsdException w:name="Colorful Shading Accent 5" w:semiHidden="0" w:uiPriority="71" w:unhideWhenUsed="0"/>
+    <w:lsdException w:name="Colorful List Accent 5" w:semiHidden="0" w:uiPriority="72" w:unhideWhenUsed="0"/>
+    <w:lsdException w:name="Colorful Grid Accent 5" w:semiHidden="0" w:uiPriority="73" w:unhideWhenUsed="0"/>
+    <w:lsdException w:name="Light Shading Accent 6" w:semiHidden="0" w:uiPriority="60" w:unhideWhenUsed="0"/>
+    <w:lsdException w:name="Light List Accent 6" w:semiHidden="0" w:uiPriority="61" w:unhideWhenUsed="0"/>
+    <w:lsdException w:name="Light Grid Accent 6" w:semiHidden="0" w:uiPriority="62" w:unhideWhenUsed="0"/>
+    <w:lsdException w:name="Medium Shading 1 Accent 6" w:semiHidden="0" w:uiPriority="63" w:unhideWhenUsed="0"/>
+    <w:lsdException w:name="Medium Shading 2 Accent 6" w:semiHidden="0" w:uiPriority="64" w:unhideWhenUsed="0"/>
+    <w:lsdException w:name="Medium List 1 Accent 6" w:semiHidden="0" w:uiPriority="65" w:unhideWhenUsed="0"/>
+    <w:lsdException w:name="Medium List 2 Accent 6" w:semiHidden="0" w:uiPriority="66" w:unhideWhenUsed="0"/>
+    <w:lsdException w:name="Medium Grid 1 Accent 6" w:semiHidden="0" w:uiPriority="67" w:unhideWhenUsed="0"/>
+    <w:lsdException w:name="Medium Grid 2 Accent 6" w:semiHidden="0" w:uiPriority="68" w:unhideWhenUsed="0"/>
+    <w:lsdException w:name="Medium Grid 3 Accent 6" w:semiHidden="0" w:uiPriority="69" w:unhideWhenUsed="0"/>
+    <w:lsdException w:name="Dark List Accent 6" w:semiHidden="0" w:uiPriority="70" w:unhideWhenUsed="0"/>
+    <w:lsdException w:name="Colorful Shading Accent 6" w:semiHidden="0" w:uiPriority="71" w:unhideWhenUsed="0"/>
+    <w:lsdException w:name="Colorful List Accent 6" w:semiHidden="0" w:uiPriority="72" w:unhideWhenUsed="0"/>
+    <w:lsdException w:name="Colorful Grid Accent 6" w:semiHidden="0" w:uiPriority="73" w:unhideWhenUsed="0"/>
+    <w:lsdException w:name="Subtle Emphasis" w:semiHidden="0" w:uiPriority="19" w:unhideWhenUsed="0" w:qFormat="1"/>
+    <w:lsdException w:name="Intense Emphasis" w:semiHidden="0" w:uiPriority="21" w:unhideWhenUsed="0" w:qFormat="1"/>
+    <w:lsdException w:name="Subtle Reference" w:semiHidden="0" w:uiPriority="31" w:unhideWhenUsed="0" w:qFormat="1"/>
+    <w:lsdException w:name="Intense Reference" w:semiHidden="0" w:uiPriority="32" w:unhideWhenUsed="0" w:qFormat="1"/>
+    <w:lsdException w:name="Book Title" w:semiHidden="0" w:uiPriority="33" w:unhideWhenUsed="0" w:qFormat="1"/>
+    <w:lsdException w:name="Bibliography" w:uiPriority="37"/>
+    <w:lsdException w:name="TOC Heading" w:uiPriority="39" w:qFormat="1"/>
+  </w:latentStyles>
+  <w:style w:type="paragraph" w:default="1" w:styleId="Normal">
+    <w:name w:val="Normal"/>
+    <w:qFormat/>
+    <w:rsid w:val="0099410E"/>
+    <w:pPr>
+      <w:spacing w:after="0" w:line="240" w:lineRule="auto"/>
+    </w:pPr>
+    <w:rPr>
+      <w:rFonts w:eastAsiaTheme="minorEastAsia"/>
+      <w:sz w:val="24"/>
+      <w:szCs w:val="24"/>
+      <w:lang w:val="en-US"/>
+    </w:rPr>
+  </w:style>
+  <w:style w:type="paragraph" w:styleId="Heading1">
+    <w:name w:val="heading 1"/>
+    <w:basedOn w:val="Normal"/>
+    <w:next w:val="Normal"/>
+    <w:link w:val="Heading1Char"/>
+    <w:uiPriority w:val="9"/>
+    <w:qFormat/>
+    <w:rsid w:val="0099410E"/>
+    <w:pPr>
+      <w:keepNext/>
+      <w:keepLines/>
+      <w:spacing w:before="480"/>
+      <w:outlineLvl w:val="0"/>
+    </w:pPr>
+    <w:rPr>
+      <w:rFonts w:asciiTheme="majorHAnsi" w:eastAsiaTheme="majorEastAsia" w:hAnsiTheme="majorHAnsi" w:cstheme="majorBidi"/>
+      <w:b/>
+      <w:bCs/>
+      <w:color w:val="365F91" w:themeColor="accent1" w:themeShade="BF"/>
+      <w:sz w:val="28"/>
+      <w:szCs w:val="28"/>
+    </w:rPr>
+  </w:style>
+  <w:style w:type="character" w:default="1" w:styleId="DefaultParagraphFont">
+    <w:name w:val="Default Paragraph Font"/>
+    <w:uiPriority w:val="1"/>
+    <w:semiHidden/>
+    <w:unhideWhenUsed/>
+  </w:style>
+  <w:style w:type="table" w:default="1" w:styleId="TableNormal">
+    <w:name w:val="Normal Table"/>
+    <w:uiPriority w:val="99"/>
+    <w:semiHidden/>
+    <w:unhideWhenUsed/>
+    <w:tblPr>
+      <w:tblInd w:w="0" w:type="dxa"/>
+      <w:tblCellMar>
+        <w:top w:w="0" w:type="dxa"/>
+        <w:left w:w="108" w:type="dxa"/>
+        <w:bottom w:w="0" w:type="dxa"/>
+        <w:right w:w="108" w:type="dxa"/>
+      </w:tblCellMar>
+    </w:tblPr>
+  </w:style>
+  <w:style w:type="numbering" w:default="1" w:styleId="NoList">
+    <w:name w:val="No List"/>
+    <w:uiPriority w:val="99"/>
+    <w:semiHidden/>
+    <w:unhideWhenUsed/>
+  </w:style>
+  <w:style w:type="character" w:customStyle="1" w:styleId="Heading1Char">
+    <w:name w:val="Heading 1 Char"/>
+    <w:basedOn w:val="DefaultParagraphFont"/>
+    <w:link w:val="Heading1"/>
+    <w:uiPriority w:val="9"/>
+    <w:rsid w:val="0099410E"/>
+    <w:rPr>
+      <w:rFonts w:asciiTheme="majorHAnsi" w:eastAsiaTheme="majorEastAsia" w:hAnsiTheme="majorHAnsi" w:cstheme="majorBidi"/>
+      <w:b/>
+      <w:bCs/>
+      <w:color w:val="365F91" w:themeColor="accent1" w:themeShade="BF"/>
+      <w:sz w:val="28"/>
+      <w:szCs w:val="28"/>
+      <w:lang w:val="en-US"/>
+    </w:rPr>
+  </w:style>
+  <w:style w:type="paragraph" w:styleId="ListParagraph">
+    <w:name w:val="List Paragraph"/>
+    <w:basedOn w:val="Normal"/>
+    <w:uiPriority w:val="34"/>
+    <w:qFormat/>
+    <w:rsid w:val="0099410E"/>
+    <w:pPr>
+      <w:ind w:left="720"/>
+      <w:contextualSpacing/>
+    </w:pPr>
+  </w:style>
+  <w:style w:type="paragraph" w:styleId="TOCHeading">
+    <w:name w:val="TOC Heading"/>
+    <w:basedOn w:val="Heading1"/>
+    <w:next w:val="Normal"/>
+    <w:uiPriority w:val="39"/>
+    <w:semiHidden/>
+    <w:unhideWhenUsed/>
+    <w:qFormat/>
+    <w:rsid w:val="0099410E"/>
+    <w:pPr>
+      <w:spacing w:line="276" w:lineRule="auto"/>
+      <w:outlineLvl w:val="9"/>
+    </w:pPr>
+  </w:style>
+  <w:style w:type="paragraph" w:styleId="TOC1">
+    <w:name w:val="toc 1"/>
+    <w:basedOn w:val="Normal"/>
+    <w:next w:val="Normal"/>
+    <w:autoRedefine/>
+    <w:uiPriority w:val="39"/>
+    <w:unhideWhenUsed/>
+    <w:qFormat/>
+    <w:rsid w:val="0099410E"/>
+    <w:pPr>
+      <w:spacing w:after="100"/>
+    </w:pPr>
+  </w:style>
+  <w:style w:type="paragraph" w:styleId="TOC2">
+    <w:name w:val="toc 2"/>
+    <w:basedOn w:val="Normal"/>
+    <w:next w:val="Normal"/>
+    <w:autoRedefine/>
+    <w:uiPriority w:val="39"/>
+    <w:unhideWhenUsed/>
+    <w:qFormat/>
+    <w:rsid w:val="0099410E"/>
+    <w:pPr>
+      <w:spacing w:after="100"/>
+      <w:ind w:left="240"/>
+    </w:pPr>
+  </w:style>
+  <w:style w:type="paragraph" w:styleId="TOC3">
+    <w:name w:val="toc 3"/>
+    <w:basedOn w:val="Normal"/>
+    <w:next w:val="Normal"/>
+    <w:autoRedefine/>
+    <w:uiPriority w:val="39"/>
+    <w:unhideWhenUsed/>
+    <w:qFormat/>
+    <w:rsid w:val="0099410E"/>
+    <w:pPr>
+      <w:spacing w:after="100"/>
+      <w:ind w:left="480"/>
+    </w:pPr>
+  </w:style>
+  <w:style w:type="character" w:styleId="Hyperlink">
+    <w:name w:val="Hyperlink"/>
+    <w:basedOn w:val="DefaultParagraphFont"/>
+    <w:uiPriority w:val="99"/>
+    <w:unhideWhenUsed/>
+    <w:rsid w:val="0099410E"/>
+    <w:rPr>
+      <w:color w:val="0000FF" w:themeColor="hyperlink"/>
+      <w:u w:val="single"/>
+    </w:rPr>
+  </w:style>
+  <w:style w:type="paragraph" w:styleId="BalloonText">
+    <w:name w:val="Balloon Text"/>
+    <w:basedOn w:val="Normal"/>
+    <w:link w:val="BalloonTextChar"/>
+    <w:uiPriority w:val="99"/>
+    <w:semiHidden/>
+    <w:unhideWhenUsed/>
+    <w:rsid w:val="0099410E"/>
+    <w:rPr>
+      <w:rFonts w:ascii="Tahoma" w:hAnsi="Tahoma" w:cs="Tahoma"/>
+      <w:sz w:val="16"/>
+      <w:szCs w:val="16"/>
+    </w:rPr>
+  </w:style>
+  <w:style w:type="character" w:customStyle="1" w:styleId="BalloonTextChar">
+    <w:name w:val="Balloon Text Char"/>
+    <w:basedOn w:val="DefaultParagraphFont"/>
+    <w:link w:val="BalloonText"/>
+    <w:uiPriority w:val="99"/>
+    <w:semiHidden/>
+    <w:rsid w:val="0099410E"/>
+    <w:rPr>
+      <w:rFonts w:ascii="Tahoma" w:eastAsiaTheme="minorEastAsia" w:hAnsi="Tahoma" w:cs="Tahoma"/>
+      <w:sz w:val="16"/>
+      <w:szCs w:val="16"/>
+      <w:lang w:val="en-US"/>
+    </w:rPr>
+  </w:style>
+  <w:style w:type="paragraph" w:styleId="Header">
+    <w:name w:val="header"/>
+    <w:basedOn w:val="Normal"/>
+    <w:link w:val="HeaderChar"/>
+    <w:uiPriority w:val="99"/>
+    <w:unhideWhenUsed/>
+    <w:rsid w:val="008613C3"/>
+    <w:pPr>
+      <w:tabs>
+        <w:tab w:val="center" w:pos="4680"/>
+        <w:tab w:val="right" w:pos="9360"/>
+      </w:tabs>
+    </w:pPr>
+  </w:style>
+  <w:style w:type="character" w:customStyle="1" w:styleId="HeaderChar">
+    <w:name w:val="Header Char"/>
+    <w:basedOn w:val="DefaultParagraphFont"/>
+    <w:link w:val="Header"/>
+    <w:uiPriority w:val="99"/>
+    <w:rsid w:val="008613C3"/>
+    <w:rPr>
+      <w:rFonts w:eastAsiaTheme="minorEastAsia"/>
+      <w:sz w:val="24"/>
+      <w:szCs w:val="24"/>
+      <w:lang w:val="en-US"/>
+    </w:rPr>
+  </w:style>
+  <w:style w:type="paragraph" w:styleId="Footer">
+    <w:name w:val="footer"/>
+    <w:basedOn w:val="Normal"/>
+    <w:link w:val="FooterChar"/>
+    <w:uiPriority w:val="99"/>
+    <w:unhideWhenUsed/>
+    <w:rsid w:val="008613C3"/>
+    <w:pPr>
+      <w:tabs>
+        <w:tab w:val="center" w:pos="4680"/>
+        <w:tab w:val="right" w:pos="9360"/>
+      </w:tabs>
+    </w:pPr>
+  </w:style>
+  <w:style w:type="character" w:customStyle="1" w:styleId="FooterChar">
+    <w:name w:val="Footer Char"/>
+    <w:basedOn w:val="DefaultParagraphFont"/>
+    <w:link w:val="Footer"/>
+    <w:uiPriority w:val="99"/>
+    <w:rsid w:val="008613C3"/>
+    <w:rPr>
+      <w:rFonts w:eastAsiaTheme="minorEastAsia"/>
+      <w:sz w:val="24"/>
+      <w:szCs w:val="24"/>
+      <w:lang w:val="en-US"/>
+    </w:rPr>
+  </w:style>
+  <w:style w:type="paragraph" w:styleId="NoSpacing">
+    <w:name w:val="No Spacing"/>
+    <w:link w:val="NoSpacingChar"/>
+    <w:uiPriority w:val="1"/>
+    <w:qFormat/>
+    <w:rsid w:val="00AD3DB0"/>
+    <w:pPr>
+      <w:spacing w:after="0" w:line="240" w:lineRule="auto"/>
+    </w:pPr>
+    <w:rPr>
+      <w:rFonts w:eastAsiaTheme="minorEastAsia"/>
+      <w:lang w:val="en-US" w:eastAsia="ja-JP"/>
+    </w:rPr>
+  </w:style>
+  <w:style w:type="character" w:customStyle="1" w:styleId="NoSpacingChar">
+    <w:name w:val="No Spacing Char"/>
+    <w:basedOn w:val="DefaultParagraphFont"/>
+    <w:link w:val="NoSpacing"/>
+    <w:uiPriority w:val="1"/>
+    <w:rsid w:val="00AD3DB0"/>
+    <w:rPr>
+      <w:rFonts w:eastAsiaTheme="minorEastAsia"/>
+      <w:lang w:val="en-US" w:eastAsia="ja-JP"/>
+    </w:rPr>
+  </w:style>
+</w:styles>
+</file>
+
 <file path=word/glossary/document.xml><?xml version="1.0" encoding="utf-8"?>
-<w:glossaryDocument xmlns:ve="http://schemas.openxmlformats.org/markup-compatibility/2006" xmlns:o="urn:schemas-microsoft-com:office:office" xmlns:r="http://schemas.openxmlformats.org/officeDocument/2006/relationships" xmlns:m="http://schemas.openxmlformats.org/officeDocument/2006/math" xmlns:v="urn:schemas-microsoft-com:vml" xmlns:wp="http://schemas.openxmlformats.org/drawingml/2006/wordprocessingDrawing" xmlns:w10="urn:schemas-microsoft-com:office:word" xmlns:w="http://schemas.openxmlformats.org/wordprocessingml/2006/main" xmlns:wne="http://schemas.microsoft.com/office/word/2006/wordml">
+<w:glossaryDocument xmlns:wpc="http://schemas.microsoft.com/office/word/2010/wordprocessingCanvas" xmlns:mc="http://schemas.openxmlformats.org/markup-compatibility/2006" xmlns:o="urn:schemas-microsoft-com:office:office" xmlns:r="http://schemas.openxmlformats.org/officeDocument/2006/relationships" xmlns:m="http://schemas.openxmlformats.org/officeDocument/2006/math" xmlns:v="urn:schemas-microsoft-com:vml" xmlns:wp14="http://schemas.microsoft.com/office/word/2010/wordprocessingDrawing" xmlns:wp="http://schemas.openxmlformats.org/drawingml/2006/wordprocessingDrawing" xmlns:w10="urn:schemas-microsoft-com:office:word" xmlns:w="http://schemas.openxmlformats.org/wordprocessingml/2006/main" xmlns:w14="http://schemas.microsoft.com/office/word/2010/wordml" xmlns:wpg="http://schemas.microsoft.com/office/word/2010/wordprocessingGroup" xmlns:wpi="http://schemas.microsoft.com/office/word/2010/wordprocessingInk" xmlns:wne="http://schemas.microsoft.com/office/word/2006/wordml" xmlns:wps="http://schemas.microsoft.com/office/word/2010/wordprocessingShape" mc:Ignorable="w14 wp14">
   <w:docParts>
     <w:docPart>
       <w:docPartPr>
@@ -6872,7 +7043,7 @@
 </file>
 
 <file path=word/glossary/fontTable.xml><?xml version="1.0" encoding="utf-8"?>
-<w:fonts xmlns:r="http://schemas.openxmlformats.org/officeDocument/2006/relationships" xmlns:w="http://schemas.openxmlformats.org/wordprocessingml/2006/main">
+<w:fonts xmlns:mc="http://schemas.openxmlformats.org/markup-compatibility/2006" xmlns:r="http://schemas.openxmlformats.org/officeDocument/2006/relationships" xmlns:w="http://schemas.openxmlformats.org/wordprocessingml/2006/main" xmlns:w14="http://schemas.microsoft.com/office/word/2010/wordml" mc:Ignorable="w14">
   <w:font w:name="Times New Roman">
     <w:panose1 w:val="02020603050405020304"/>
     <w:charset w:val="00"/>
@@ -6926,25 +7097,27 @@
 </file>
 
 <file path=word/glossary/settings.xml><?xml version="1.0" encoding="utf-8"?>
-<w:settings xmlns:o="urn:schemas-microsoft-com:office:office" xmlns:r="http://schemas.openxmlformats.org/officeDocument/2006/relationships" xmlns:m="http://schemas.openxmlformats.org/officeDocument/2006/math" xmlns:v="urn:schemas-microsoft-com:vml" xmlns:w10="urn:schemas-microsoft-com:office:word" xmlns:w="http://schemas.openxmlformats.org/wordprocessingml/2006/main" xmlns:sl="http://schemas.openxmlformats.org/schemaLibrary/2006/main">
+<w:settings xmlns:mc="http://schemas.openxmlformats.org/markup-compatibility/2006" xmlns:o="urn:schemas-microsoft-com:office:office" xmlns:r="http://schemas.openxmlformats.org/officeDocument/2006/relationships" xmlns:m="http://schemas.openxmlformats.org/officeDocument/2006/math" xmlns:v="urn:schemas-microsoft-com:vml" xmlns:w10="urn:schemas-microsoft-com:office:word" xmlns:w="http://schemas.openxmlformats.org/wordprocessingml/2006/main" xmlns:w14="http://schemas.microsoft.com/office/word/2010/wordml" xmlns:sl="http://schemas.openxmlformats.org/schemaLibrary/2006/main" mc:Ignorable="w14">
   <w:view w:val="normal"/>
   <w:defaultTabStop w:val="720"/>
   <w:characterSpacingControl w:val="doNotCompress"/>
   <w:compat>
     <w:useFELayout/>
+    <w:compatSetting w:name="compatibilityMode" w:uri="http://schemas.microsoft.com/office/word" w:val="12"/>
   </w:compat>
   <w:rsids>
     <w:rsidRoot w:val="00F97D23"/>
     <w:rsid w:val="004E7FBD"/>
     <w:rsid w:val="00681876"/>
     <w:rsid w:val="00732D9C"/>
+    <w:rsid w:val="00DF13AA"/>
     <w:rsid w:val="00F97D23"/>
   </w:rsids>
   <m:mathPr>
     <m:mathFont m:val="Cambria Math"/>
     <m:brkBin m:val="before"/>
     <m:brkBinSub m:val="--"/>
-    <m:smallFrac m:val="off"/>
+    <m:smallFrac m:val="0"/>
     <m:dispDef/>
     <m:lMargin m:val="0"/>
     <m:rMargin m:val="0"/>
@@ -6961,7 +7134,7 @@
 </file>
 
 <file path=word/glossary/styles.xml><?xml version="1.0" encoding="utf-8"?>
-<w:styles xmlns:r="http://schemas.openxmlformats.org/officeDocument/2006/relationships" xmlns:w="http://schemas.openxmlformats.org/wordprocessingml/2006/main">
+<w:styles xmlns:mc="http://schemas.openxmlformats.org/markup-compatibility/2006" xmlns:r="http://schemas.openxmlformats.org/officeDocument/2006/relationships" xmlns:w="http://schemas.openxmlformats.org/wordprocessingml/2006/main" xmlns:w14="http://schemas.microsoft.com/office/word/2010/wordml" mc:Ignorable="w14">
   <w:docDefaults>
     <w:rPrDefault>
       <w:rPr>
@@ -7132,7 +7305,6 @@
     <w:uiPriority w:val="99"/>
     <w:semiHidden/>
     <w:unhideWhenUsed/>
-    <w:qFormat/>
     <w:tblPr>
       <w:tblInd w:w="0" w:type="dxa"/>
       <w:tblCellMar>
@@ -7260,8 +7432,198 @@
 </w:styles>
 </file>
 
+<file path=word/glossary/stylesWithEffects.xml><?xml version="1.0" encoding="utf-8"?>
+<w:styles xmlns:wpc="http://schemas.microsoft.com/office/word/2010/wordprocessingCanvas" xmlns:mc="http://schemas.openxmlformats.org/markup-compatibility/2006" xmlns:o="urn:schemas-microsoft-com:office:office" xmlns:r="http://schemas.openxmlformats.org/officeDocument/2006/relationships" xmlns:m="http://schemas.openxmlformats.org/officeDocument/2006/math" xmlns:v="urn:schemas-microsoft-com:vml" xmlns:wp14="http://schemas.microsoft.com/office/word/2010/wordprocessingDrawing" xmlns:wp="http://schemas.openxmlformats.org/drawingml/2006/wordprocessingDrawing" xmlns:w10="urn:schemas-microsoft-com:office:word" xmlns:w="http://schemas.openxmlformats.org/wordprocessingml/2006/main" xmlns:w14="http://schemas.microsoft.com/office/word/2010/wordml" xmlns:wpg="http://schemas.microsoft.com/office/word/2010/wordprocessingGroup" xmlns:wpi="http://schemas.microsoft.com/office/word/2010/wordprocessingInk" xmlns:wne="http://schemas.microsoft.com/office/word/2006/wordml" xmlns:wps="http://schemas.microsoft.com/office/word/2010/wordprocessingShape" mc:Ignorable="w14 wp14">
+  <w:docDefaults>
+    <w:rPrDefault>
+      <w:rPr>
+        <w:rFonts w:asciiTheme="minorHAnsi" w:eastAsiaTheme="minorEastAsia" w:hAnsiTheme="minorHAnsi" w:cstheme="minorBidi"/>
+        <w:sz w:val="22"/>
+        <w:szCs w:val="22"/>
+        <w:lang w:val="en-CA" w:eastAsia="en-CA" w:bidi="ar-SA"/>
+      </w:rPr>
+    </w:rPrDefault>
+    <w:pPrDefault>
+      <w:pPr>
+        <w:spacing w:after="200" w:line="276" w:lineRule="auto"/>
+      </w:pPr>
+    </w:pPrDefault>
+  </w:docDefaults>
+  <w:latentStyles w:defLockedState="0" w:defUIPriority="99" w:defSemiHidden="1" w:defUnhideWhenUsed="1" w:defQFormat="0" w:count="267">
+    <w:lsdException w:name="Normal" w:semiHidden="0" w:uiPriority="0" w:unhideWhenUsed="0" w:qFormat="1"/>
+    <w:lsdException w:name="heading 1" w:semiHidden="0" w:uiPriority="9" w:unhideWhenUsed="0" w:qFormat="1"/>
+    <w:lsdException w:name="heading 2" w:uiPriority="9" w:qFormat="1"/>
+    <w:lsdException w:name="heading 3" w:uiPriority="9" w:qFormat="1"/>
+    <w:lsdException w:name="heading 4" w:uiPriority="9" w:qFormat="1"/>
+    <w:lsdException w:name="heading 5" w:uiPriority="9" w:qFormat="1"/>
+    <w:lsdException w:name="heading 6" w:uiPriority="9" w:qFormat="1"/>
+    <w:lsdException w:name="heading 7" w:uiPriority="9" w:qFormat="1"/>
+    <w:lsdException w:name="heading 8" w:uiPriority="9" w:qFormat="1"/>
+    <w:lsdException w:name="heading 9" w:uiPriority="9" w:qFormat="1"/>
+    <w:lsdException w:name="toc 1" w:uiPriority="39"/>
+    <w:lsdException w:name="toc 2" w:uiPriority="39"/>
+    <w:lsdException w:name="toc 3" w:uiPriority="39"/>
+    <w:lsdException w:name="toc 4" w:uiPriority="39"/>
+    <w:lsdException w:name="toc 5" w:uiPriority="39"/>
+    <w:lsdException w:name="toc 6" w:uiPriority="39"/>
+    <w:lsdException w:name="toc 7" w:uiPriority="39"/>
+    <w:lsdException w:name="toc 8" w:uiPriority="39"/>
+    <w:lsdException w:name="toc 9" w:uiPriority="39"/>
+    <w:lsdException w:name="caption" w:uiPriority="35" w:qFormat="1"/>
+    <w:lsdException w:name="Title" w:semiHidden="0" w:uiPriority="10" w:unhideWhenUsed="0" w:qFormat="1"/>
+    <w:lsdException w:name="Default Paragraph Font" w:uiPriority="1"/>
+    <w:lsdException w:name="Subtitle" w:semiHidden="0" w:uiPriority="11" w:unhideWhenUsed="0" w:qFormat="1"/>
+    <w:lsdException w:name="Strong" w:semiHidden="0" w:uiPriority="22" w:unhideWhenUsed="0" w:qFormat="1"/>
+    <w:lsdException w:name="Emphasis" w:semiHidden="0" w:uiPriority="20" w:unhideWhenUsed="0" w:qFormat="1"/>
+    <w:lsdException w:name="Table Grid" w:semiHidden="0" w:uiPriority="59" w:unhideWhenUsed="0"/>
+    <w:lsdException w:name="Placeholder Text" w:unhideWhenUsed="0"/>
+    <w:lsdException w:name="No Spacing" w:semiHidden="0" w:uiPriority="1" w:unhideWhenUsed="0" w:qFormat="1"/>
+    <w:lsdException w:name="Light Shading" w:semiHidden="0" w:uiPriority="60" w:unhideWhenUsed="0"/>
+    <w:lsdException w:name="Light List" w:semiHidden="0" w:uiPriority="61" w:unhideWhenUsed="0"/>
+    <w:lsdException w:name="Light Grid" w:semiHidden="0" w:uiPriority="62" w:unhideWhenUsed="0"/>
+    <w:lsdException w:name="Medium Shading 1" w:semiHidden="0" w:uiPriority="63" w:unhideWhenUsed="0"/>
+    <w:lsdException w:name="Medium Shading 2" w:semiHidden="0" w:uiPriority="64" w:unhideWhenUsed="0"/>
+    <w:lsdException w:name="Medium List 1" w:semiHidden="0" w:uiPriority="65" w:unhideWhenUsed="0"/>
+    <w:lsdException w:name="Medium List 2" w:semiHidden="0" w:uiPriority="66" w:unhideWhenUsed="0"/>
+    <w:lsdException w:name="Medium Grid 1" w:semiHidden="0" w:uiPriority="67" w:unhideWhenUsed="0"/>
+    <w:lsdException w:name="Medium Grid 2" w:semiHidden="0" w:uiPriority="68" w:unhideWhenUsed="0"/>
+    <w:lsdException w:name="Medium Grid 3" w:semiHidden="0" w:uiPriority="69" w:unhideWhenUsed="0"/>
+    <w:lsdException w:name="Dark List" w:semiHidden="0" w:uiPriority="70" w:unhideWhenUsed="0"/>
+    <w:lsdException w:name="Colorful Shading" w:semiHidden="0" w:uiPriority="71" w:unhideWhenUsed="0"/>
+    <w:lsdException w:name="Colorful List" w:semiHidden="0" w:uiPriority="72" w:unhideWhenUsed="0"/>
+    <w:lsdException w:name="Colorful Grid" w:semiHidden="0" w:uiPriority="73" w:unhideWhenUsed="0"/>
+    <w:lsdException w:name="Light Shading Accent 1" w:semiHidden="0" w:uiPriority="60" w:unhideWhenUsed="0"/>
+    <w:lsdException w:name="Light List Accent 1" w:semiHidden="0" w:uiPriority="61" w:unhideWhenUsed="0"/>
+    <w:lsdException w:name="Light Grid Accent 1" w:semiHidden="0" w:uiPriority="62" w:unhideWhenUsed="0"/>
+    <w:lsdException w:name="Medium Shading 1 Accent 1" w:semiHidden="0" w:uiPriority="63" w:unhideWhenUsed="0"/>
+    <w:lsdException w:name="Medium Shading 2 Accent 1" w:semiHidden="0" w:uiPriority="64" w:unhideWhenUsed="0"/>
+    <w:lsdException w:name="Medium List 1 Accent 1" w:semiHidden="0" w:uiPriority="65" w:unhideWhenUsed="0"/>
+    <w:lsdException w:name="Revision" w:unhideWhenUsed="0"/>
+    <w:lsdException w:name="List Paragraph" w:semiHidden="0" w:uiPriority="34" w:unhideWhenUsed="0" w:qFormat="1"/>
+    <w:lsdException w:name="Quote" w:semiHidden="0" w:uiPriority="29" w:unhideWhenUsed="0" w:qFormat="1"/>
+    <w:lsdException w:name="Intense Quote" w:semiHidden="0" w:uiPriority="30" w:unhideWhenUsed="0" w:qFormat="1"/>
+    <w:lsdException w:name="Medium List 2 Accent 1" w:semiHidden="0" w:uiPriority="66" w:unhideWhenUsed="0"/>
+    <w:lsdException w:name="Medium Grid 1 Accent 1" w:semiHidden="0" w:uiPriority="67" w:unhideWhenUsed="0"/>
+    <w:lsdException w:name="Medium Grid 2 Accent 1" w:semiHidden="0" w:uiPriority="68" w:unhideWhenUsed="0"/>
+    <w:lsdException w:name="Medium Grid 3 Accent 1" w:semiHidden="0" w:uiPriority="69" w:unhideWhenUsed="0"/>
+    <w:lsdException w:name="Dark List Accent 1" w:semiHidden="0" w:uiPriority="70" w:unhideWhenUsed="0"/>
+    <w:lsdException w:name="Colorful Shading Accent 1" w:semiHidden="0" w:uiPriority="71" w:unhideWhenUsed="0"/>
+    <w:lsdException w:name="Colorful List Accent 1" w:semiHidden="0" w:uiPriority="72" w:unhideWhenUsed="0"/>
+    <w:lsdException w:name="Colorful Grid Accent 1" w:semiHidden="0" w:uiPriority="73" w:unhideWhenUsed="0"/>
+    <w:lsdException w:name="Light Shading Accent 2" w:semiHidden="0" w:uiPriority="60" w:unhideWhenUsed="0"/>
+    <w:lsdException w:name="Light List Accent 2" w:semiHidden="0" w:uiPriority="61" w:unhideWhenUsed="0"/>
+    <w:lsdException w:name="Light Grid Accent 2" w:semiHidden="0" w:uiPriority="62" w:unhideWhenUsed="0"/>
+    <w:lsdException w:name="Medium Shading 1 Accent 2" w:semiHidden="0" w:uiPriority="63" w:unhideWhenUsed="0"/>
+    <w:lsdException w:name="Medium Shading 2 Accent 2" w:semiHidden="0" w:uiPriority="64" w:unhideWhenUsed="0"/>
+    <w:lsdException w:name="Medium List 1 Accent 2" w:semiHidden="0" w:uiPriority="65" w:unhideWhenUsed="0"/>
+    <w:lsdException w:name="Medium List 2 Accent 2" w:semiHidden="0" w:uiPriority="66" w:unhideWhenUsed="0"/>
+    <w:lsdException w:name="Medium Grid 1 Accent 2" w:semiHidden="0" w:uiPriority="67" w:unhideWhenUsed="0"/>
+    <w:lsdException w:name="Medium Grid 2 Accent 2" w:semiHidden="0" w:uiPriority="68" w:unhideWhenUsed="0"/>
+    <w:lsdException w:name="Medium Grid 3 Accent 2" w:semiHidden="0" w:uiPriority="69" w:unhideWhenUsed="0"/>
+    <w:lsdException w:name="Dark List Accent 2" w:semiHidden="0" w:uiPriority="70" w:unhideWhenUsed="0"/>
+    <w:lsdException w:name="Colorful Shading Accent 2" w:semiHidden="0" w:uiPriority="71" w:unhideWhenUsed="0"/>
+    <w:lsdException w:name="Colorful List Accent 2" w:semiHidden="0" w:uiPriority="72" w:unhideWhenUsed="0"/>
+    <w:lsdException w:name="Colorful Grid Accent 2" w:semiHidden="0" w:uiPriority="73" w:unhideWhenUsed="0"/>
+    <w:lsdException w:name="Light Shading Accent 3" w:semiHidden="0" w:uiPriority="60" w:unhideWhenUsed="0"/>
+    <w:lsdException w:name="Light List Accent 3" w:semiHidden="0" w:uiPriority="61" w:unhideWhenUsed="0"/>
+    <w:lsdException w:name="Light Grid Accent 3" w:semiHidden="0" w:uiPriority="62" w:unhideWhenUsed="0"/>
+    <w:lsdException w:name="Medium Shading 1 Accent 3" w:semiHidden="0" w:uiPriority="63" w:unhideWhenUsed="0"/>
+    <w:lsdException w:name="Medium Shading 2 Accent 3" w:semiHidden="0" w:uiPriority="64" w:unhideWhenUsed="0"/>
+    <w:lsdException w:name="Medium List 1 Accent 3" w:semiHidden="0" w:uiPriority="65" w:unhideWhenUsed="0"/>
+    <w:lsdException w:name="Medium List 2 Accent 3" w:semiHidden="0" w:uiPriority="66" w:unhideWhenUsed="0"/>
+    <w:lsdException w:name="Medium Grid 1 Accent 3" w:semiHidden="0" w:uiPriority="67" w:unhideWhenUsed="0"/>
+    <w:lsdException w:name="Medium Grid 2 Accent 3" w:semiHidden="0" w:uiPriority="68" w:unhideWhenUsed="0"/>
+    <w:lsdException w:name="Medium Grid 3 Accent 3" w:semiHidden="0" w:uiPriority="69" w:unhideWhenUsed="0"/>
+    <w:lsdException w:name="Dark List Accent 3" w:semiHidden="0" w:uiPriority="70" w:unhideWhenUsed="0"/>
+    <w:lsdException w:name="Colorful Shading Accent 3" w:semiHidden="0" w:uiPriority="71" w:unhideWhenUsed="0"/>
+    <w:lsdException w:name="Colorful List Accent 3" w:semiHidden="0" w:uiPriority="72" w:unhideWhenUsed="0"/>
+    <w:lsdException w:name="Colorful Grid Accent 3" w:semiHidden="0" w:uiPriority="73" w:unhideWhenUsed="0"/>
+    <w:lsdException w:name="Light Shading Accent 4" w:semiHidden="0" w:uiPriority="60" w:unhideWhenUsed="0"/>
+    <w:lsdException w:name="Light List Accent 4" w:semiHidden="0" w:uiPriority="61" w:unhideWhenUsed="0"/>
+    <w:lsdException w:name="Light Grid Accent 4" w:semiHidden="0" w:uiPriority="62" w:unhideWhenUsed="0"/>
+    <w:lsdException w:name="Medium Shading 1 Accent 4" w:semiHidden="0" w:uiPriority="63" w:unhideWhenUsed="0"/>
+    <w:lsdException w:name="Medium Shading 2 Accent 4" w:semiHidden="0" w:uiPriority="64" w:unhideWhenUsed="0"/>
+    <w:lsdException w:name="Medium List 1 Accent 4" w:semiHidden="0" w:uiPriority="65" w:unhideWhenUsed="0"/>
+    <w:lsdException w:name="Medium List 2 Accent 4" w:semiHidden="0" w:uiPriority="66" w:unhideWhenUsed="0"/>
+    <w:lsdException w:name="Medium Grid 1 Accent 4" w:semiHidden="0" w:uiPriority="67" w:unhideWhenUsed="0"/>
+    <w:lsdException w:name="Medium Grid 2 Accent 4" w:semiHidden="0" w:uiPriority="68" w:unhideWhenUsed="0"/>
+    <w:lsdException w:name="Medium Grid 3 Accent 4" w:semiHidden="0" w:uiPriority="69" w:unhideWhenUsed="0"/>
+    <w:lsdException w:name="Dark List Accent 4" w:semiHidden="0" w:uiPriority="70" w:unhideWhenUsed="0"/>
+    <w:lsdException w:name="Colorful Shading Accent 4" w:semiHidden="0" w:uiPriority="71" w:unhideWhenUsed="0"/>
+    <w:lsdException w:name="Colorful List Accent 4" w:semiHidden="0" w:uiPriority="72" w:unhideWhenUsed="0"/>
+    <w:lsdException w:name="Colorful Grid Accent 4" w:semiHidden="0" w:uiPriority="73" w:unhideWhenUsed="0"/>
+    <w:lsdException w:name="Light Shading Accent 5" w:semiHidden="0" w:uiPriority="60" w:unhideWhenUsed="0"/>
+    <w:lsdException w:name="Light List Accent 5" w:semiHidden="0" w:uiPriority="61" w:unhideWhenUsed="0"/>
+    <w:lsdException w:name="Light Grid Accent 5" w:semiHidden="0" w:uiPriority="62" w:unhideWhenUsed="0"/>
+    <w:lsdException w:name="Medium Shading 1 Accent 5" w:semiHidden="0" w:uiPriority="63" w:unhideWhenUsed="0"/>
+    <w:lsdException w:name="Medium Shading 2 Accent 5" w:semiHidden="0" w:uiPriority="64" w:unhideWhenUsed="0"/>
+    <w:lsdException w:name="Medium List 1 Accent 5" w:semiHidden="0" w:uiPriority="65" w:unhideWhenUsed="0"/>
+    <w:lsdException w:name="Medium List 2 Accent 5" w:semiHidden="0" w:uiPriority="66" w:unhideWhenUsed="0"/>
+    <w:lsdException w:name="Medium Grid 1 Accent 5" w:semiHidden="0" w:uiPriority="67" w:unhideWhenUsed="0"/>
+    <w:lsdException w:name="Medium Grid 2 Accent 5" w:semiHidden="0" w:uiPriority="68" w:unhideWhenUsed="0"/>
+    <w:lsdException w:name="Medium Grid 3 Accent 5" w:semiHidden="0" w:uiPriority="69" w:unhideWhenUsed="0"/>
+    <w:lsdException w:name="Dark List Accent 5" w:semiHidden="0" w:uiPriority="70" w:unhideWhenUsed="0"/>
+    <w:lsdException w:name="Colorful Shading Accent 5" w:semiHidden="0" w:uiPriority="71" w:unhideWhenUsed="0"/>
+    <w:lsdException w:name="Colorful List Accent 5" w:semiHidden="0" w:uiPriority="72" w:unhideWhenUsed="0"/>
+    <w:lsdException w:name="Colorful Grid Accent 5" w:semiHidden="0" w:uiPriority="73" w:unhideWhenUsed="0"/>
+    <w:lsdException w:name="Light Shading Accent 6" w:semiHidden="0" w:uiPriority="60" w:unhideWhenUsed="0"/>
+    <w:lsdException w:name="Light List Accent 6" w:semiHidden="0" w:uiPriority="61" w:unhideWhenUsed="0"/>
+    <w:lsdException w:name="Light Grid Accent 6" w:semiHidden="0" w:uiPriority="62" w:unhideWhenUsed="0"/>
+    <w:lsdException w:name="Medium Shading 1 Accent 6" w:semiHidden="0" w:uiPriority="63" w:unhideWhenUsed="0"/>
+    <w:lsdException w:name="Medium Shading 2 Accent 6" w:semiHidden="0" w:uiPriority="64" w:unhideWhenUsed="0"/>
+    <w:lsdException w:name="Medium List 1 Accent 6" w:semiHidden="0" w:uiPriority="65" w:unhideWhenUsed="0"/>
+    <w:lsdException w:name="Medium List 2 Accent 6" w:semiHidden="0" w:uiPriority="66" w:unhideWhenUsed="0"/>
+    <w:lsdException w:name="Medium Grid 1 Accent 6" w:semiHidden="0" w:uiPriority="67" w:unhideWhenUsed="0"/>
+    <w:lsdException w:name="Medium Grid 2 Accent 6" w:semiHidden="0" w:uiPriority="68" w:unhideWhenUsed="0"/>
+    <w:lsdException w:name="Medium Grid 3 Accent 6" w:semiHidden="0" w:uiPriority="69" w:unhideWhenUsed="0"/>
+    <w:lsdException w:name="Dark List Accent 6" w:semiHidden="0" w:uiPriority="70" w:unhideWhenUsed="0"/>
+    <w:lsdException w:name="Colorful Shading Accent 6" w:semiHidden="0" w:uiPriority="71" w:unhideWhenUsed="0"/>
+    <w:lsdException w:name="Colorful List Accent 6" w:semiHidden="0" w:uiPriority="72" w:unhideWhenUsed="0"/>
+    <w:lsdException w:name="Colorful Grid Accent 6" w:semiHidden="0" w:uiPriority="73" w:unhideWhenUsed="0"/>
+    <w:lsdException w:name="Subtle Emphasis" w:semiHidden="0" w:uiPriority="19" w:unhideWhenUsed="0" w:qFormat="1"/>
+    <w:lsdException w:name="Intense Emphasis" w:semiHidden="0" w:uiPriority="21" w:unhideWhenUsed="0" w:qFormat="1"/>
+    <w:lsdException w:name="Subtle Reference" w:semiHidden="0" w:uiPriority="31" w:unhideWhenUsed="0" w:qFormat="1"/>
+    <w:lsdException w:name="Intense Reference" w:semiHidden="0" w:uiPriority="32" w:unhideWhenUsed="0" w:qFormat="1"/>
+    <w:lsdException w:name="Book Title" w:semiHidden="0" w:uiPriority="33" w:unhideWhenUsed="0" w:qFormat="1"/>
+    <w:lsdException w:name="Bibliography" w:uiPriority="37"/>
+    <w:lsdException w:name="TOC Heading" w:uiPriority="39" w:qFormat="1"/>
+  </w:latentStyles>
+  <w:style w:type="paragraph" w:default="1" w:styleId="Normal">
+    <w:name w:val="Normal"/>
+    <w:qFormat/>
+  </w:style>
+  <w:style w:type="character" w:default="1" w:styleId="DefaultParagraphFont">
+    <w:name w:val="Default Paragraph Font"/>
+    <w:uiPriority w:val="1"/>
+    <w:semiHidden/>
+    <w:unhideWhenUsed/>
+  </w:style>
+  <w:style w:type="table" w:default="1" w:styleId="TableNormal">
+    <w:name w:val="Normal Table"/>
+    <w:uiPriority w:val="99"/>
+    <w:semiHidden/>
+    <w:unhideWhenUsed/>
+    <w:tblPr>
+      <w:tblInd w:w="0" w:type="dxa"/>
+      <w:tblCellMar>
+        <w:top w:w="0" w:type="dxa"/>
+        <w:left w:w="108" w:type="dxa"/>
+        <w:bottom w:w="0" w:type="dxa"/>
+        <w:right w:w="108" w:type="dxa"/>
+      </w:tblCellMar>
+    </w:tblPr>
+  </w:style>
+  <w:style w:type="numbering" w:default="1" w:styleId="NoList">
+    <w:name w:val="No List"/>
+    <w:uiPriority w:val="99"/>
+    <w:semiHidden/>
+    <w:unhideWhenUsed/>
+  </w:style>
+</w:styles>
+</file>
+
 <file path=word/glossary/webSettings.xml><?xml version="1.0" encoding="utf-8"?>
-<w:webSettings xmlns:r="http://schemas.openxmlformats.org/officeDocument/2006/relationships" xmlns:w="http://schemas.openxmlformats.org/wordprocessingml/2006/main">
+<w:webSettings xmlns:mc="http://schemas.openxmlformats.org/markup-compatibility/2006" xmlns:r="http://schemas.openxmlformats.org/officeDocument/2006/relationships" xmlns:w="http://schemas.openxmlformats.org/wordprocessingml/2006/main" xmlns:w14="http://schemas.microsoft.com/office/word/2010/wordml" mc:Ignorable="w14">
   <w:optimizeForBrowser/>
   <w:allowPNG/>
 </w:webSettings>
@@ -7576,7 +7938,7 @@
 </file>
 
 <file path=customXml/itemProps2.xml><?xml version="1.0" encoding="utf-8"?>
-<ds:datastoreItem xmlns:ds="http://schemas.openxmlformats.org/officeDocument/2006/customXml" ds:itemID="{91BA279A-A23D-4CFB-8808-90A4BF30548E}">
+<ds:datastoreItem xmlns:ds="http://schemas.openxmlformats.org/officeDocument/2006/customXml" ds:itemID="{D46D9CFD-3073-4DC7-B5D8-17C9771EB7C0}">
   <ds:schemaRefs>
     <ds:schemaRef ds:uri="http://schemas.openxmlformats.org/officeDocument/2006/bibliography"/>
   </ds:schemaRefs>

</xml_diff>

<commit_message>
Added a little to the document.
</commit_message>
<xml_diff>
--- a/CPSC585/CPSC585/Documentation/Game Design Document.docx
+++ b/CPSC585/CPSC585/Documentation/Game Design Document.docx
@@ -1,12 +1,12 @@
 
 <file path=word/document.xml><?xml version="1.0" encoding="utf-8"?>
-<w:document xmlns:wpc="http://schemas.microsoft.com/office/word/2010/wordprocessingCanvas" xmlns:mc="http://schemas.openxmlformats.org/markup-compatibility/2006" xmlns:o="urn:schemas-microsoft-com:office:office" xmlns:r="http://schemas.openxmlformats.org/officeDocument/2006/relationships" xmlns:m="http://schemas.openxmlformats.org/officeDocument/2006/math" xmlns:v="urn:schemas-microsoft-com:vml" xmlns:wp14="http://schemas.microsoft.com/office/word/2010/wordprocessingDrawing" xmlns:wp="http://schemas.openxmlformats.org/drawingml/2006/wordprocessingDrawing" xmlns:w10="urn:schemas-microsoft-com:office:word" xmlns:w="http://schemas.openxmlformats.org/wordprocessingml/2006/main" xmlns:w14="http://schemas.microsoft.com/office/word/2010/wordml" xmlns:wpg="http://schemas.microsoft.com/office/word/2010/wordprocessingGroup" xmlns:wpi="http://schemas.microsoft.com/office/word/2010/wordprocessingInk" xmlns:wne="http://schemas.microsoft.com/office/word/2006/wordml" xmlns:wps="http://schemas.microsoft.com/office/word/2010/wordprocessingShape" mc:Ignorable="w14 wp14">
+<w:document xmlns:ve="http://schemas.openxmlformats.org/markup-compatibility/2006" xmlns:o="urn:schemas-microsoft-com:office:office" xmlns:r="http://schemas.openxmlformats.org/officeDocument/2006/relationships" xmlns:m="http://schemas.openxmlformats.org/officeDocument/2006/math" xmlns:v="urn:schemas-microsoft-com:vml" xmlns:wp="http://schemas.openxmlformats.org/drawingml/2006/wordprocessingDrawing" xmlns:w10="urn:schemas-microsoft-com:office:word" xmlns:w="http://schemas.openxmlformats.org/wordprocessingml/2006/main" xmlns:wne="http://schemas.microsoft.com/office/word/2006/wordml">
   <w:body>
     <w:tbl>
       <w:tblPr>
         <w:tblpPr w:leftFromText="180" w:rightFromText="180" w:vertAnchor="page" w:horzAnchor="margin" w:tblpY="216"/>
         <w:tblW w:w="5090" w:type="pct"/>
-        <w:tblLook w:val="04A0" w:firstRow="1" w:lastRow="0" w:firstColumn="1" w:lastColumn="0" w:noHBand="0" w:noVBand="1"/>
+        <w:tblLook w:val="04A0"/>
       </w:tblPr>
       <w:tblGrid>
         <w:gridCol w:w="9748"/>
@@ -42,7 +42,6 @@
                 <w:dataBinding w:prefixMappings="xmlns:ns0='http://schemas.openxmlformats.org/officeDocument/2006/extended-properties'" w:xpath="/ns0:Properties[1]/ns0:Company[1]" w:storeItemID="{6668398D-A668-4E3E-A5EB-62B293D839F1}"/>
                 <w:text/>
               </w:sdtPr>
-              <w:sdtEndPr/>
               <w:sdtContent>
                 <w:r>
                   <w:rPr>
@@ -100,9 +99,9 @@
                   <o:lock v:ext="edit" aspectratio="t"/>
                 </v:shapetype>
                 <v:shape id="_x0000_i1025" type="#_x0000_t75" style="width:263.3pt;height:134.35pt" o:ole="">
-                  <v:imagedata r:id="rId10" o:title=""/>
+                  <v:imagedata r:id="rId9" o:title=""/>
                 </v:shape>
-                <o:OLEObject Type="Embed" ProgID="PBrush" ShapeID="_x0000_i1025" DrawAspect="Content" ObjectID="_1389772567" r:id="rId11"/>
+                <o:OLEObject Type="Embed" ProgID="PBrush" ShapeID="_x0000_i1025" DrawAspect="Content" ObjectID="_1389787245" r:id="rId10"/>
               </w:object>
             </w:r>
             <w:sdt>
@@ -120,7 +119,6 @@
                 <w:dataBinding w:prefixMappings="xmlns:ns0='http://schemas.openxmlformats.org/package/2006/metadata/core-properties' xmlns:ns1='http://purl.org/dc/elements/1.1/'" w:xpath="/ns0:coreProperties[1]/ns1:title[1]" w:storeItemID="{6C3C8BC8-F283-45AE-878A-BAB7291924A1}"/>
                 <w:text/>
               </w:sdtPr>
-              <w:sdtEndPr/>
               <w:sdtContent>
                 <w:r>
                   <w:rPr>
@@ -154,7 +152,6 @@
             <w:dataBinding w:prefixMappings="xmlns:ns0='http://schemas.openxmlformats.org/package/2006/metadata/core-properties' xmlns:ns1='http://purl.org/dc/elements/1.1/'" w:xpath="/ns0:coreProperties[1]/ns1:subject[1]" w:storeItemID="{6C3C8BC8-F283-45AE-878A-BAB7291924A1}"/>
             <w:text/>
           </w:sdtPr>
-          <w:sdtEndPr/>
           <w:sdtContent>
             <w:tc>
               <w:tcPr>
@@ -224,7 +221,6 @@
             <w:dataBinding w:prefixMappings="xmlns:ns0='http://schemas.openxmlformats.org/package/2006/metadata/core-properties' xmlns:ns1='http://purl.org/dc/elements/1.1/'" w:xpath="/ns0:coreProperties[1]/ns1:creator[1]" w:storeItemID="{6C3C8BC8-F283-45AE-878A-BAB7291924A1}"/>
             <w:text/>
           </w:sdtPr>
-          <w:sdtEndPr/>
           <w:sdtContent>
             <w:tc>
               <w:tcPr>
@@ -300,7 +296,6 @@
               <w:calendar w:val="gregorian"/>
             </w:date>
           </w:sdtPr>
-          <w:sdtEndPr/>
           <w:sdtContent>
             <w:tc>
               <w:tcPr>
@@ -339,7 +334,6 @@
           <w:docPartUnique/>
         </w:docPartObj>
       </w:sdtPr>
-      <w:sdtEndPr/>
       <w:sdtContent>
         <w:p/>
         <w:p/>
@@ -347,7 +341,7 @@
           <w:tblPr>
             <w:tblpPr w:leftFromText="187" w:rightFromText="187" w:horzAnchor="margin" w:tblpXSpec="center" w:tblpYSpec="bottom"/>
             <w:tblW w:w="5000" w:type="pct"/>
-            <w:tblLook w:val="04A0" w:firstRow="1" w:lastRow="0" w:firstColumn="1" w:lastColumn="0" w:noHBand="0" w:noVBand="1"/>
+            <w:tblLook w:val="04A0"/>
           </w:tblPr>
           <w:tblGrid>
             <w:gridCol w:w="9576"/>
@@ -365,7 +359,6 @@
                 <w:dataBinding w:prefixMappings="xmlns:ns0='http://schemas.microsoft.com/office/2006/coverPageProps'" w:xpath="/ns0:CoverPageProperties[1]/ns0:Abstract[1]" w:storeItemID="{55AF091B-3C7A-41E3-B477-F2FDAA23CFDA}"/>
                 <w:text/>
               </w:sdtPr>
-              <w:sdtEndPr/>
               <w:sdtContent>
                 <w:tc>
                   <w:tcPr>
@@ -415,7 +408,6 @@
           <w:r>
             <w:rPr>
               <w:noProof/>
-              <w:lang w:val="en-CA" w:eastAsia="en-CA"/>
             </w:rPr>
             <w:drawing>
               <wp:inline distT="0" distB="0" distL="0" distR="0">
@@ -433,10 +425,10 @@
                         <pic:cNvPicPr/>
                       </pic:nvPicPr>
                       <pic:blipFill>
-                        <a:blip r:embed="rId12" cstate="print">
+                        <a:blip r:embed="rId11" cstate="print">
                           <a:extLst>
                             <a:ext uri="{28A0092B-C50C-407E-A947-70E740481C1C}">
-                              <a14:useLocalDpi xmlns:a14="http://schemas.microsoft.com/office/drawing/2010/main" val="0"/>
+                              <a14:useLocalDpi xmlns:a14="http://schemas.microsoft.com/office/drawing/2010/main" xmlns:wps="http://schemas.microsoft.com/office/word/2010/wordprocessingShape" xmlns:wpi="http://schemas.microsoft.com/office/word/2010/wordprocessingInk" xmlns:wpg="http://schemas.microsoft.com/office/word/2010/wordprocessingGroup" xmlns:w14="http://schemas.microsoft.com/office/word/2010/wordml" xmlns:w="http://schemas.openxmlformats.org/wordprocessingml/2006/main" xmlns:w10="urn:schemas-microsoft-com:office:word" xmlns:wp14="http://schemas.microsoft.com/office/word/2010/wordprocessingDrawing" xmlns:v="urn:schemas-microsoft-com:vml" xmlns:o="urn:schemas-microsoft-com:office:office" xmlns:mc="http://schemas.openxmlformats.org/markup-compatibility/2006" xmlns:wpc="http://schemas.microsoft.com/office/word/2010/wordprocessingCanvas" xmlns="" val="0"/>
                             </a:ext>
                           </a:extLst>
                         </a:blip>
@@ -510,7 +502,6 @@
           <w:docPartUnique/>
         </w:docPartObj>
       </w:sdtPr>
-      <w:sdtEndPr/>
       <w:sdtContent>
         <w:p>
           <w:pPr>
@@ -3942,6 +3933,14 @@
         </w:rPr>
         <w:t>Bringing more players to the table is always a good thing, and will be sure to add another degree of challenge and uncertainty.</w:t>
       </w:r>
+      <w:r>
+        <w:rPr>
+          <w:rFonts w:ascii="Cambria" w:hAnsi="Cambria"/>
+          <w:sz w:val="28"/>
+          <w:szCs w:val="28"/>
+        </w:rPr>
+        <w:t xml:space="preserve"> This may be done by allowing multiple people to play on the one computer.</w:t>
+      </w:r>
     </w:p>
     <w:p>
       <w:pPr>
@@ -4176,7 +4175,6 @@
           <w:sz w:val="32"/>
           <w:szCs w:val="32"/>
         </w:rPr>
-        <w:lastRenderedPageBreak/>
         <w:t>Speed Boost</w:t>
       </w:r>
       <w:bookmarkEnd w:id="14"/>
@@ -4444,10 +4442,10 @@
           <w:noProof/>
           <w:sz w:val="32"/>
           <w:szCs w:val="32"/>
-          <w:lang w:val="en-CA" w:eastAsia="en-CA"/>
-        </w:rPr>
+        </w:rPr>
+        <w:lastRenderedPageBreak/>
         <w:drawing>
-          <wp:anchor distT="0" distB="0" distL="114300" distR="114300" simplePos="0" relativeHeight="251658240" behindDoc="0" locked="0" layoutInCell="1" allowOverlap="1" wp14:anchorId="7077CF6E" wp14:editId="3F5DA247">
+          <wp:anchor distT="0" distB="0" distL="114300" distR="114300" simplePos="0" relativeHeight="251658240" behindDoc="0" locked="0" layoutInCell="1" allowOverlap="1">
             <wp:simplePos x="0" y="0"/>
             <wp:positionH relativeFrom="column">
               <wp:posOffset>286385</wp:posOffset>
@@ -4470,10 +4468,10 @@
                     <pic:cNvPicPr/>
                   </pic:nvPicPr>
                   <pic:blipFill>
-                    <a:blip r:embed="rId13" cstate="print">
+                    <a:blip r:embed="rId12" cstate="print">
                       <a:extLst>
                         <a:ext uri="{28A0092B-C50C-407E-A947-70E740481C1C}">
-                          <a14:useLocalDpi xmlns:a14="http://schemas.microsoft.com/office/drawing/2010/main" val="0"/>
+                          <a14:useLocalDpi xmlns:a14="http://schemas.microsoft.com/office/drawing/2010/main" xmlns:wps="http://schemas.microsoft.com/office/word/2010/wordprocessingShape" xmlns:wpi="http://schemas.microsoft.com/office/word/2010/wordprocessingInk" xmlns:wpg="http://schemas.microsoft.com/office/word/2010/wordprocessingGroup" xmlns:w14="http://schemas.microsoft.com/office/word/2010/wordml" xmlns:w="http://schemas.openxmlformats.org/wordprocessingml/2006/main" xmlns:w10="urn:schemas-microsoft-com:office:word" xmlns:wp14="http://schemas.microsoft.com/office/word/2010/wordprocessingDrawing" xmlns:v="urn:schemas-microsoft-com:vml" xmlns:o="urn:schemas-microsoft-com:office:office" xmlns:mc="http://schemas.openxmlformats.org/markup-compatibility/2006" xmlns:wpc="http://schemas.microsoft.com/office/word/2010/wordprocessingCanvas" xmlns="" val="0"/>
                         </a:ext>
                       </a:extLst>
                     </a:blip>
@@ -4510,16 +4508,7 @@
           <w:sz w:val="28"/>
           <w:szCs w:val="28"/>
         </w:rPr>
-        <w:t xml:space="preserve">to give the player an indication of their current status. Any lap </w:t>
-      </w:r>
-      <w:r>
-        <w:rPr>
-          <w:rFonts w:ascii="Cambria" w:hAnsi="Cambria"/>
-          <w:sz w:val="28"/>
-          <w:szCs w:val="28"/>
-        </w:rPr>
-        <w:lastRenderedPageBreak/>
-        <w:t>related information will be placed in the top left corner of the screen. This includes the player’s current lap, lap time, and place in the race.</w:t>
+        <w:t>to give the player an indication of their current status. Any lap related information will be placed in the top left corner of the screen. This includes the player’s current lap, lap time, and place in the race.</w:t>
       </w:r>
       <w:r>
         <w:rPr>
@@ -4554,8 +4543,11 @@
         <w:t>will be a speed indicator, which will display the player’s current speed in a stylish manner.</w:t>
       </w:r>
       <w:r>
+        <w:rPr>
+          <w:noProof/>
+        </w:rPr>
         <w:drawing>
-          <wp:inline distT="0" distB="0" distL="0" distR="0" wp14:anchorId="06274641" wp14:editId="2BBED187">
+          <wp:inline distT="0" distB="0" distL="0" distR="0">
             <wp:extent cx="3302758" cy="3725839"/>
             <wp:effectExtent l="0" t="0" r="0" b="0"/>
             <wp:docPr id="2" name="Picture 2"/>
@@ -4570,10 +4562,10 @@
                     <pic:cNvPicPr/>
                   </pic:nvPicPr>
                   <pic:blipFill>
-                    <a:blip r:embed="rId14" cstate="print">
+                    <a:blip r:embed="rId13" cstate="print">
                       <a:extLst>
                         <a:ext uri="{28A0092B-C50C-407E-A947-70E740481C1C}">
-                          <a14:useLocalDpi xmlns:a14="http://schemas.microsoft.com/office/drawing/2010/main" val="0"/>
+                          <a14:useLocalDpi xmlns:a14="http://schemas.microsoft.com/office/drawing/2010/main" xmlns:wps="http://schemas.microsoft.com/office/word/2010/wordprocessingShape" xmlns:wpi="http://schemas.microsoft.com/office/word/2010/wordprocessingInk" xmlns:wpg="http://schemas.microsoft.com/office/word/2010/wordprocessingGroup" xmlns:w14="http://schemas.microsoft.com/office/word/2010/wordml" xmlns:w="http://schemas.openxmlformats.org/wordprocessingml/2006/main" xmlns:w10="urn:schemas-microsoft-com:office:word" xmlns:wp14="http://schemas.microsoft.com/office/word/2010/wordprocessingDrawing" xmlns:v="urn:schemas-microsoft-com:vml" xmlns:o="urn:schemas-microsoft-com:office:office" xmlns:mc="http://schemas.openxmlformats.org/markup-compatibility/2006" xmlns:wpc="http://schemas.microsoft.com/office/word/2010/wordprocessingCanvas" xmlns="" val="0"/>
                         </a:ext>
                       </a:extLst>
                     </a:blip>
@@ -4614,6 +4606,7 @@
           <w:rFonts w:ascii="Cambria" w:hAnsi="Cambria"/>
           <w:b/>
         </w:rPr>
+        <w:lastRenderedPageBreak/>
         <w:t>Speed Meter Concepts</w:t>
       </w:r>
       <w:bookmarkEnd w:id="22"/>
@@ -4765,7 +4758,6 @@
           <w:sz w:val="36"/>
           <w:szCs w:val="36"/>
         </w:rPr>
-        <w:lastRenderedPageBreak/>
         <w:t>Exciting Moments</w:t>
       </w:r>
       <w:bookmarkEnd w:id="25"/>
@@ -4810,7 +4802,6 @@
           <w:noProof/>
           <w:sz w:val="28"/>
           <w:szCs w:val="28"/>
-          <w:lang w:val="en-CA" w:eastAsia="en-CA"/>
         </w:rPr>
         <w:drawing>
           <wp:anchor distT="0" distB="0" distL="114300" distR="114300" simplePos="0" relativeHeight="251659264" behindDoc="0" locked="0" layoutInCell="1" allowOverlap="1">
@@ -4836,10 +4827,10 @@
                     <pic:cNvPicPr/>
                   </pic:nvPicPr>
                   <pic:blipFill>
-                    <a:blip r:embed="rId15" cstate="print">
+                    <a:blip r:embed="rId14" cstate="print">
                       <a:extLst>
                         <a:ext uri="{28A0092B-C50C-407E-A947-70E740481C1C}">
-                          <a14:useLocalDpi xmlns:a14="http://schemas.microsoft.com/office/drawing/2010/main" val="0"/>
+                          <a14:useLocalDpi xmlns:a14="http://schemas.microsoft.com/office/drawing/2010/main" xmlns:wps="http://schemas.microsoft.com/office/word/2010/wordprocessingShape" xmlns:wpi="http://schemas.microsoft.com/office/word/2010/wordprocessingInk" xmlns:wpg="http://schemas.microsoft.com/office/word/2010/wordprocessingGroup" xmlns:w14="http://schemas.microsoft.com/office/word/2010/wordml" xmlns:w="http://schemas.openxmlformats.org/wordprocessingml/2006/main" xmlns:w10="urn:schemas-microsoft-com:office:word" xmlns:wp14="http://schemas.microsoft.com/office/word/2010/wordprocessingDrawing" xmlns:v="urn:schemas-microsoft-com:vml" xmlns:o="urn:schemas-microsoft-com:office:office" xmlns:mc="http://schemas.openxmlformats.org/markup-compatibility/2006" xmlns:wpc="http://schemas.microsoft.com/office/word/2010/wordprocessingCanvas" xmlns="" val="0"/>
                         </a:ext>
                       </a:extLst>
                     </a:blip>
@@ -4892,7 +4883,16 @@
           <w:sz w:val="28"/>
           <w:szCs w:val="28"/>
         </w:rPr>
-        <w:t>a ramp and clear a large gap that they could otherwise not make it over. Every other racer without a speed boost power-up is then left to tak</w:t>
+        <w:t xml:space="preserve">a ramp and clear a large gap that they could otherwise not make it over. Every other </w:t>
+      </w:r>
+      <w:r>
+        <w:rPr>
+          <w:rFonts w:ascii="Cambria" w:hAnsi="Cambria"/>
+          <w:sz w:val="28"/>
+          <w:szCs w:val="28"/>
+        </w:rPr>
+        <w:lastRenderedPageBreak/>
+        <w:t>racer without a speed boost power-up is then left to tak</w:t>
       </w:r>
       <w:r>
         <w:rPr>
@@ -4927,7 +4927,6 @@
           <w:noProof/>
           <w:sz w:val="28"/>
           <w:szCs w:val="28"/>
-          <w:lang w:val="en-CA" w:eastAsia="en-CA"/>
         </w:rPr>
         <w:drawing>
           <wp:anchor distT="0" distB="0" distL="114300" distR="114300" simplePos="0" relativeHeight="251660288" behindDoc="0" locked="0" layoutInCell="1" allowOverlap="1">
@@ -4939,7 +4938,7 @@
               <wp:posOffset>176530</wp:posOffset>
             </wp:positionV>
             <wp:extent cx="3971290" cy="4338320"/>
-            <wp:effectExtent l="0" t="0" r="0" b="5080"/>
+            <wp:effectExtent l="19050" t="0" r="0" b="0"/>
             <wp:wrapSquare wrapText="bothSides"/>
             <wp:docPr id="4" name="Picture 4"/>
             <wp:cNvGraphicFramePr>
@@ -4953,10 +4952,10 @@
                     <pic:cNvPicPr/>
                   </pic:nvPicPr>
                   <pic:blipFill>
-                    <a:blip r:embed="rId16" cstate="print">
+                    <a:blip r:embed="rId15" cstate="print">
                       <a:extLst>
                         <a:ext uri="{28A0092B-C50C-407E-A947-70E740481C1C}">
-                          <a14:useLocalDpi xmlns:a14="http://schemas.microsoft.com/office/drawing/2010/main" val="0"/>
+                          <a14:useLocalDpi xmlns:a14="http://schemas.microsoft.com/office/drawing/2010/main" xmlns:wps="http://schemas.microsoft.com/office/word/2010/wordprocessingShape" xmlns:wpi="http://schemas.microsoft.com/office/word/2010/wordprocessingInk" xmlns:wpg="http://schemas.microsoft.com/office/word/2010/wordprocessingGroup" xmlns:w14="http://schemas.microsoft.com/office/word/2010/wordml" xmlns:w="http://schemas.openxmlformats.org/wordprocessingml/2006/main" xmlns:w10="urn:schemas-microsoft-com:office:word" xmlns:wp14="http://schemas.microsoft.com/office/word/2010/wordprocessingDrawing" xmlns:v="urn:schemas-microsoft-com:vml" xmlns:o="urn:schemas-microsoft-com:office:office" xmlns:mc="http://schemas.openxmlformats.org/markup-compatibility/2006" xmlns:wpc="http://schemas.microsoft.com/office/word/2010/wordprocessingCanvas" xmlns="" val="0"/>
                         </a:ext>
                       </a:extLst>
                     </a:blip>
@@ -5052,16 +5051,7 @@
           <w:sz w:val="28"/>
           <w:szCs w:val="28"/>
         </w:rPr>
-        <w:t xml:space="preserve">to be </w:t>
-      </w:r>
-      <w:r>
-        <w:rPr>
-          <w:rFonts w:ascii="Cambria" w:hAnsi="Cambria"/>
-          <w:sz w:val="28"/>
-          <w:szCs w:val="28"/>
-        </w:rPr>
-        <w:lastRenderedPageBreak/>
-        <w:t>fired throughout the course of a race, it’s the perfect hit at just the right time that gives the most satisfying feeling.</w:t>
+        <w:t>to be fired throughout the course of a race, it’s the perfect hit at just the right time that gives the most satisfying feeling.</w:t>
       </w:r>
       <w:r>
         <w:rPr>
@@ -5072,6 +5062,46 @@
         <w:t xml:space="preserve"> It could be as another racer is trying to take a shortcut, you want revenge, or you need to pass your opponent right at the finish line; if you land that shot, nothing feels better.</w:t>
       </w:r>
       <w:bookmarkEnd w:id="27"/>
+    </w:p>
+    <w:p>
+      <w:pPr>
+        <w:pStyle w:val="ListParagraph"/>
+        <w:rPr>
+          <w:rFonts w:ascii="Cambria" w:hAnsi="Cambria"/>
+          <w:sz w:val="28"/>
+          <w:szCs w:val="28"/>
+        </w:rPr>
+      </w:pPr>
+    </w:p>
+    <w:p>
+      <w:pPr>
+        <w:pStyle w:val="ListParagraph"/>
+        <w:rPr>
+          <w:rFonts w:ascii="Cambria" w:hAnsi="Cambria"/>
+          <w:sz w:val="28"/>
+          <w:szCs w:val="28"/>
+        </w:rPr>
+      </w:pPr>
+    </w:p>
+    <w:p>
+      <w:pPr>
+        <w:pStyle w:val="ListParagraph"/>
+        <w:rPr>
+          <w:rFonts w:ascii="Cambria" w:hAnsi="Cambria"/>
+          <w:sz w:val="28"/>
+          <w:szCs w:val="28"/>
+        </w:rPr>
+      </w:pPr>
+    </w:p>
+    <w:p>
+      <w:pPr>
+        <w:pStyle w:val="ListParagraph"/>
+        <w:rPr>
+          <w:rFonts w:ascii="Cambria" w:hAnsi="Cambria"/>
+          <w:sz w:val="28"/>
+          <w:szCs w:val="28"/>
+        </w:rPr>
+      </w:pPr>
     </w:p>
     <w:p>
       <w:pPr>
@@ -5119,7 +5149,6 @@
       <w:r>
         <w:rPr>
           <w:noProof/>
-          <w:lang w:val="en-CA" w:eastAsia="en-CA"/>
         </w:rPr>
         <w:drawing>
           <wp:inline distT="0" distB="0" distL="0" distR="0">
@@ -5137,10 +5166,10 @@
                     <pic:cNvPicPr/>
                   </pic:nvPicPr>
                   <pic:blipFill>
-                    <a:blip r:embed="rId17" cstate="print">
+                    <a:blip r:embed="rId16" cstate="print">
                       <a:extLst>
                         <a:ext uri="{28A0092B-C50C-407E-A947-70E740481C1C}">
-                          <a14:useLocalDpi xmlns:a14="http://schemas.microsoft.com/office/drawing/2010/main" val="0"/>
+                          <a14:useLocalDpi xmlns:a14="http://schemas.microsoft.com/office/drawing/2010/main" xmlns:wps="http://schemas.microsoft.com/office/word/2010/wordprocessingShape" xmlns:wpi="http://schemas.microsoft.com/office/word/2010/wordprocessingInk" xmlns:wpg="http://schemas.microsoft.com/office/word/2010/wordprocessingGroup" xmlns:w14="http://schemas.microsoft.com/office/word/2010/wordml" xmlns:w="http://schemas.openxmlformats.org/wordprocessingml/2006/main" xmlns:w10="urn:schemas-microsoft-com:office:word" xmlns:wp14="http://schemas.microsoft.com/office/word/2010/wordprocessingDrawing" xmlns:v="urn:schemas-microsoft-com:vml" xmlns:o="urn:schemas-microsoft-com:office:office" xmlns:mc="http://schemas.openxmlformats.org/markup-compatibility/2006" xmlns:wpc="http://schemas.microsoft.com/office/word/2010/wordprocessingCanvas" xmlns="" val="0"/>
                         </a:ext>
                       </a:extLst>
                     </a:blip>
@@ -5200,23 +5229,33 @@
           <w:b/>
         </w:rPr>
       </w:pPr>
+    </w:p>
+    <w:p>
+      <w:pPr>
+        <w:pStyle w:val="ListParagraph"/>
+        <w:ind w:left="580"/>
+        <w:outlineLvl w:val="0"/>
+        <w:rPr>
+          <w:b/>
+        </w:rPr>
+      </w:pPr>
       <w:r>
         <w:rPr>
           <w:b/>
           <w:noProof/>
-          <w:lang w:val="en-CA" w:eastAsia="en-CA"/>
-        </w:rPr>
+        </w:rPr>
+        <w:lastRenderedPageBreak/>
         <w:drawing>
           <wp:anchor distT="0" distB="0" distL="114300" distR="114300" simplePos="0" relativeHeight="251661312" behindDoc="0" locked="0" layoutInCell="1" allowOverlap="1">
             <wp:simplePos x="0" y="0"/>
             <wp:positionH relativeFrom="column">
-              <wp:posOffset>1744980</wp:posOffset>
+              <wp:posOffset>1329055</wp:posOffset>
             </wp:positionH>
             <wp:positionV relativeFrom="paragraph">
-              <wp:posOffset>83820</wp:posOffset>
+              <wp:posOffset>-218440</wp:posOffset>
             </wp:positionV>
-            <wp:extent cx="3903980" cy="3234055"/>
-            <wp:effectExtent l="0" t="0" r="1270" b="4445"/>
+            <wp:extent cx="3910965" cy="3234055"/>
+            <wp:effectExtent l="19050" t="0" r="0" b="0"/>
             <wp:wrapSquare wrapText="bothSides"/>
             <wp:docPr id="7" name="Picture 7"/>
             <wp:cNvGraphicFramePr>
@@ -5230,10 +5269,10 @@
                     <pic:cNvPicPr/>
                   </pic:nvPicPr>
                   <pic:blipFill>
-                    <a:blip r:embed="rId18" cstate="print">
+                    <a:blip r:embed="rId17" cstate="print">
                       <a:extLst>
                         <a:ext uri="{28A0092B-C50C-407E-A947-70E740481C1C}">
-                          <a14:useLocalDpi xmlns:a14="http://schemas.microsoft.com/office/drawing/2010/main" val="0"/>
+                          <a14:useLocalDpi xmlns:a14="http://schemas.microsoft.com/office/drawing/2010/main" xmlns:wps="http://schemas.microsoft.com/office/word/2010/wordprocessingShape" xmlns:wpi="http://schemas.microsoft.com/office/word/2010/wordprocessingInk" xmlns:wpg="http://schemas.microsoft.com/office/word/2010/wordprocessingGroup" xmlns:w14="http://schemas.microsoft.com/office/word/2010/wordml" xmlns:w="http://schemas.openxmlformats.org/wordprocessingml/2006/main" xmlns:w10="urn:schemas-microsoft-com:office:word" xmlns:wp14="http://schemas.microsoft.com/office/word/2010/wordprocessingDrawing" xmlns:v="urn:schemas-microsoft-com:vml" xmlns:o="urn:schemas-microsoft-com:office:office" xmlns:mc="http://schemas.openxmlformats.org/markup-compatibility/2006" xmlns:wpc="http://schemas.microsoft.com/office/word/2010/wordprocessingCanvas" xmlns="" val="0"/>
                         </a:ext>
                       </a:extLst>
                     </a:blip>
@@ -5244,7 +5283,7 @@
                   <pic:spPr>
                     <a:xfrm>
                       <a:off x="0" y="0"/>
-                      <a:ext cx="3903980" cy="3234055"/>
+                      <a:ext cx="3910965" cy="3234055"/>
                     </a:xfrm>
                     <a:prstGeom prst="rect">
                       <a:avLst/>
@@ -5411,16 +5450,6 @@
       <w:pPr>
         <w:pStyle w:val="ListParagraph"/>
         <w:ind w:left="580"/>
-        <w:outlineLvl w:val="0"/>
-        <w:rPr>
-          <w:b/>
-        </w:rPr>
-      </w:pPr>
-    </w:p>
-    <w:p>
-      <w:pPr>
-        <w:pStyle w:val="ListParagraph"/>
-        <w:ind w:left="580"/>
         <w:rPr>
           <w:b/>
         </w:rPr>
@@ -5554,37 +5583,16 @@
           <w:b/>
         </w:rPr>
       </w:pPr>
-    </w:p>
-    <w:p>
-      <w:pPr>
-        <w:pStyle w:val="ListParagraph"/>
-        <w:ind w:left="580"/>
-        <w:outlineLvl w:val="0"/>
-        <w:rPr>
-          <w:b/>
-        </w:rPr>
-      </w:pPr>
-    </w:p>
-    <w:p>
-      <w:pPr>
-        <w:pStyle w:val="ListParagraph"/>
-        <w:ind w:left="580"/>
-        <w:outlineLvl w:val="0"/>
-        <w:rPr>
-          <w:b/>
-        </w:rPr>
-      </w:pPr>
       <w:r>
         <w:rPr>
           <w:b/>
           <w:noProof/>
-          <w:lang w:val="en-CA" w:eastAsia="en-CA"/>
         </w:rPr>
         <w:drawing>
           <wp:inline distT="0" distB="0" distL="0" distR="0">
             <wp:extent cx="5943600" cy="3343910"/>
-            <wp:effectExtent l="0" t="0" r="0" b="8890"/>
-            <wp:docPr id="8" name="Picture 8"/>
+            <wp:effectExtent l="19050" t="0" r="0" b="0"/>
+            <wp:docPr id="10" name="Picture 8"/>
             <wp:cNvGraphicFramePr>
               <a:graphicFrameLocks xmlns:a="http://schemas.openxmlformats.org/drawingml/2006/main" noChangeAspect="1"/>
             </wp:cNvGraphicFramePr>
@@ -5596,10 +5604,10 @@
                     <pic:cNvPicPr/>
                   </pic:nvPicPr>
                   <pic:blipFill>
-                    <a:blip r:embed="rId19" cstate="print">
+                    <a:blip r:embed="rId18" cstate="print">
                       <a:extLst>
                         <a:ext uri="{28A0092B-C50C-407E-A947-70E740481C1C}">
-                          <a14:useLocalDpi xmlns:a14="http://schemas.microsoft.com/office/drawing/2010/main" val="0"/>
+                          <a14:useLocalDpi xmlns:a14="http://schemas.microsoft.com/office/drawing/2010/main" xmlns:wps="http://schemas.microsoft.com/office/word/2010/wordprocessingShape" xmlns:wpi="http://schemas.microsoft.com/office/word/2010/wordprocessingInk" xmlns:wpg="http://schemas.microsoft.com/office/word/2010/wordprocessingGroup" xmlns:w14="http://schemas.microsoft.com/office/word/2010/wordml" xmlns:w="http://schemas.openxmlformats.org/wordprocessingml/2006/main" xmlns:w10="urn:schemas-microsoft-com:office:word" xmlns:wp14="http://schemas.microsoft.com/office/word/2010/wordprocessingDrawing" xmlns:v="urn:schemas-microsoft-com:vml" xmlns:o="urn:schemas-microsoft-com:office:office" xmlns:mc="http://schemas.openxmlformats.org/markup-compatibility/2006" xmlns:wpc="http://schemas.microsoft.com/office/word/2010/wordprocessingCanvas" xmlns="" val="0"/>
                         </a:ext>
                       </a:extLst>
                     </a:blip>
@@ -5632,11 +5640,30 @@
           <w:b/>
         </w:rPr>
       </w:pPr>
+    </w:p>
+    <w:p>
+      <w:pPr>
+        <w:pStyle w:val="ListParagraph"/>
+        <w:ind w:left="580"/>
+        <w:outlineLvl w:val="0"/>
+        <w:rPr>
+          <w:b/>
+        </w:rPr>
+      </w:pPr>
+    </w:p>
+    <w:p>
+      <w:pPr>
+        <w:pStyle w:val="ListParagraph"/>
+        <w:ind w:left="580"/>
+        <w:outlineLvl w:val="0"/>
+        <w:rPr>
+          <w:b/>
+        </w:rPr>
+      </w:pPr>
       <w:r>
         <w:rPr>
           <w:b/>
           <w:noProof/>
-          <w:lang w:val="en-CA" w:eastAsia="en-CA"/>
         </w:rPr>
         <w:drawing>
           <wp:inline distT="0" distB="0" distL="0" distR="0">
@@ -5654,10 +5681,10 @@
                     <pic:cNvPicPr/>
                   </pic:nvPicPr>
                   <pic:blipFill>
-                    <a:blip r:embed="rId20" cstate="print">
+                    <a:blip r:embed="rId19" cstate="print">
                       <a:extLst>
                         <a:ext uri="{28A0092B-C50C-407E-A947-70E740481C1C}">
-                          <a14:useLocalDpi xmlns:a14="http://schemas.microsoft.com/office/drawing/2010/main" val="0"/>
+                          <a14:useLocalDpi xmlns:a14="http://schemas.microsoft.com/office/drawing/2010/main" xmlns:wps="http://schemas.microsoft.com/office/word/2010/wordprocessingShape" xmlns:wpi="http://schemas.microsoft.com/office/word/2010/wordprocessingInk" xmlns:wpg="http://schemas.microsoft.com/office/word/2010/wordprocessingGroup" xmlns:w14="http://schemas.microsoft.com/office/word/2010/wordml" xmlns:w="http://schemas.openxmlformats.org/wordprocessingml/2006/main" xmlns:w10="urn:schemas-microsoft-com:office:word" xmlns:wp14="http://schemas.microsoft.com/office/word/2010/wordprocessingDrawing" xmlns:v="urn:schemas-microsoft-com:vml" xmlns:o="urn:schemas-microsoft-com:office:office" xmlns:mc="http://schemas.openxmlformats.org/markup-compatibility/2006" xmlns:wpc="http://schemas.microsoft.com/office/word/2010/wordprocessingCanvas" xmlns="" val="0"/>
                         </a:ext>
                       </a:extLst>
                     </a:blip>
@@ -5698,7 +5725,7 @@
       </w:r>
     </w:p>
     <w:sectPr>
-      <w:footerReference w:type="default" r:id="rId21"/>
+      <w:footerReference w:type="default" r:id="rId20"/>
       <w:pgSz w:w="12240" w:h="15840"/>
       <w:pgMar w:top="1440" w:right="1440" w:bottom="1440" w:left="1440" w:header="708" w:footer="708" w:gutter="0"/>
       <w:pgNumType w:start="0"/>
@@ -5711,7 +5738,7 @@
 </file>
 
 <file path=word/endnotes.xml><?xml version="1.0" encoding="utf-8"?>
-<w:endnotes xmlns:wpc="http://schemas.microsoft.com/office/word/2010/wordprocessingCanvas" xmlns:mc="http://schemas.openxmlformats.org/markup-compatibility/2006" xmlns:o="urn:schemas-microsoft-com:office:office" xmlns:r="http://schemas.openxmlformats.org/officeDocument/2006/relationships" xmlns:m="http://schemas.openxmlformats.org/officeDocument/2006/math" xmlns:v="urn:schemas-microsoft-com:vml" xmlns:wp14="http://schemas.microsoft.com/office/word/2010/wordprocessingDrawing" xmlns:wp="http://schemas.openxmlformats.org/drawingml/2006/wordprocessingDrawing" xmlns:w10="urn:schemas-microsoft-com:office:word" xmlns:w="http://schemas.openxmlformats.org/wordprocessingml/2006/main" xmlns:w14="http://schemas.microsoft.com/office/word/2010/wordml" xmlns:wpg="http://schemas.microsoft.com/office/word/2010/wordprocessingGroup" xmlns:wpi="http://schemas.microsoft.com/office/word/2010/wordprocessingInk" xmlns:wne="http://schemas.microsoft.com/office/word/2006/wordml" xmlns:wps="http://schemas.microsoft.com/office/word/2010/wordprocessingShape" mc:Ignorable="w14 wp14">
+<w:endnotes xmlns:ve="http://schemas.openxmlformats.org/markup-compatibility/2006" xmlns:o="urn:schemas-microsoft-com:office:office" xmlns:r="http://schemas.openxmlformats.org/officeDocument/2006/relationships" xmlns:m="http://schemas.openxmlformats.org/officeDocument/2006/math" xmlns:v="urn:schemas-microsoft-com:vml" xmlns:wp="http://schemas.openxmlformats.org/drawingml/2006/wordprocessingDrawing" xmlns:w10="urn:schemas-microsoft-com:office:word" xmlns:w="http://schemas.openxmlformats.org/wordprocessingml/2006/main" xmlns:wne="http://schemas.microsoft.com/office/word/2006/wordml">
   <w:endnote w:type="separator" w:id="-1">
     <w:p>
       <w:r>
@@ -5730,7 +5757,7 @@
 </file>
 
 <file path=word/footer1.xml><?xml version="1.0" encoding="utf-8"?>
-<w:ftr xmlns:wpc="http://schemas.microsoft.com/office/word/2010/wordprocessingCanvas" xmlns:mc="http://schemas.openxmlformats.org/markup-compatibility/2006" xmlns:o="urn:schemas-microsoft-com:office:office" xmlns:r="http://schemas.openxmlformats.org/officeDocument/2006/relationships" xmlns:m="http://schemas.openxmlformats.org/officeDocument/2006/math" xmlns:v="urn:schemas-microsoft-com:vml" xmlns:wp14="http://schemas.microsoft.com/office/word/2010/wordprocessingDrawing" xmlns:wp="http://schemas.openxmlformats.org/drawingml/2006/wordprocessingDrawing" xmlns:w10="urn:schemas-microsoft-com:office:word" xmlns:w="http://schemas.openxmlformats.org/wordprocessingml/2006/main" xmlns:w14="http://schemas.microsoft.com/office/word/2010/wordml" xmlns:wpg="http://schemas.microsoft.com/office/word/2010/wordprocessingGroup" xmlns:wpi="http://schemas.microsoft.com/office/word/2010/wordprocessingInk" xmlns:wne="http://schemas.microsoft.com/office/word/2006/wordml" xmlns:wps="http://schemas.microsoft.com/office/word/2010/wordprocessingShape" mc:Ignorable="w14 wp14">
+<w:ftr xmlns:ve="http://schemas.openxmlformats.org/markup-compatibility/2006" xmlns:o="urn:schemas-microsoft-com:office:office" xmlns:r="http://schemas.openxmlformats.org/officeDocument/2006/relationships" xmlns:m="http://schemas.openxmlformats.org/officeDocument/2006/math" xmlns:v="urn:schemas-microsoft-com:vml" xmlns:wp="http://schemas.openxmlformats.org/drawingml/2006/wordprocessingDrawing" xmlns:w10="urn:schemas-microsoft-com:office:word" xmlns:w="http://schemas.openxmlformats.org/wordprocessingml/2006/main" xmlns:wne="http://schemas.microsoft.com/office/word/2006/wordml">
   <w:sdt>
     <w:sdtPr>
       <w:id w:val="1034534006"/>
@@ -5763,7 +5790,7 @@
           <w:rPr>
             <w:noProof/>
           </w:rPr>
-          <w:t>1</w:t>
+          <w:t>10</w:t>
         </w:r>
         <w:r>
           <w:rPr>
@@ -5783,7 +5810,7 @@
 </file>
 
 <file path=word/footnotes.xml><?xml version="1.0" encoding="utf-8"?>
-<w:footnotes xmlns:wpc="http://schemas.microsoft.com/office/word/2010/wordprocessingCanvas" xmlns:mc="http://schemas.openxmlformats.org/markup-compatibility/2006" xmlns:o="urn:schemas-microsoft-com:office:office" xmlns:r="http://schemas.openxmlformats.org/officeDocument/2006/relationships" xmlns:m="http://schemas.openxmlformats.org/officeDocument/2006/math" xmlns:v="urn:schemas-microsoft-com:vml" xmlns:wp14="http://schemas.microsoft.com/office/word/2010/wordprocessingDrawing" xmlns:wp="http://schemas.openxmlformats.org/drawingml/2006/wordprocessingDrawing" xmlns:w10="urn:schemas-microsoft-com:office:word" xmlns:w="http://schemas.openxmlformats.org/wordprocessingml/2006/main" xmlns:w14="http://schemas.microsoft.com/office/word/2010/wordml" xmlns:wpg="http://schemas.microsoft.com/office/word/2010/wordprocessingGroup" xmlns:wpi="http://schemas.microsoft.com/office/word/2010/wordprocessingInk" xmlns:wne="http://schemas.microsoft.com/office/word/2006/wordml" xmlns:wps="http://schemas.microsoft.com/office/word/2010/wordprocessingShape" mc:Ignorable="w14 wp14">
+<w:footnotes xmlns:ve="http://schemas.openxmlformats.org/markup-compatibility/2006" xmlns:o="urn:schemas-microsoft-com:office:office" xmlns:r="http://schemas.openxmlformats.org/officeDocument/2006/relationships" xmlns:m="http://schemas.openxmlformats.org/officeDocument/2006/math" xmlns:v="urn:schemas-microsoft-com:vml" xmlns:wp="http://schemas.openxmlformats.org/drawingml/2006/wordprocessingDrawing" xmlns:w10="urn:schemas-microsoft-com:office:word" xmlns:w="http://schemas.openxmlformats.org/wordprocessingml/2006/main" xmlns:wne="http://schemas.microsoft.com/office/word/2006/wordml">
   <w:footnote w:type="separator" w:id="-1">
     <w:p>
       <w:r>
@@ -5802,7 +5829,7 @@
 </file>
 
 <file path=word/numbering.xml><?xml version="1.0" encoding="utf-8"?>
-<w:numbering xmlns:wpc="http://schemas.microsoft.com/office/word/2010/wordprocessingCanvas" xmlns:mc="http://schemas.openxmlformats.org/markup-compatibility/2006" xmlns:o="urn:schemas-microsoft-com:office:office" xmlns:r="http://schemas.openxmlformats.org/officeDocument/2006/relationships" xmlns:m="http://schemas.openxmlformats.org/officeDocument/2006/math" xmlns:v="urn:schemas-microsoft-com:vml" xmlns:wp14="http://schemas.microsoft.com/office/word/2010/wordprocessingDrawing" xmlns:wp="http://schemas.openxmlformats.org/drawingml/2006/wordprocessingDrawing" xmlns:w10="urn:schemas-microsoft-com:office:word" xmlns:w="http://schemas.openxmlformats.org/wordprocessingml/2006/main" xmlns:w14="http://schemas.microsoft.com/office/word/2010/wordml" xmlns:wpg="http://schemas.microsoft.com/office/word/2010/wordprocessingGroup" xmlns:wpi="http://schemas.microsoft.com/office/word/2010/wordprocessingInk" xmlns:wne="http://schemas.microsoft.com/office/word/2006/wordml" xmlns:wps="http://schemas.microsoft.com/office/word/2010/wordprocessingShape" mc:Ignorable="w14 wp14">
+<w:numbering xmlns:ve="http://schemas.openxmlformats.org/markup-compatibility/2006" xmlns:o="urn:schemas-microsoft-com:office:office" xmlns:r="http://schemas.openxmlformats.org/officeDocument/2006/relationships" xmlns:m="http://schemas.openxmlformats.org/officeDocument/2006/math" xmlns:v="urn:schemas-microsoft-com:vml" xmlns:wp="http://schemas.openxmlformats.org/drawingml/2006/wordprocessingDrawing" xmlns:w10="urn:schemas-microsoft-com:office:word" xmlns:w="http://schemas.openxmlformats.org/wordprocessingml/2006/main" xmlns:wne="http://schemas.microsoft.com/office/word/2006/wordml">
   <w:abstractNum w:abstractNumId="0">
     <w:nsid w:val="00240249"/>
     <w:multiLevelType w:val="multilevel"/>
@@ -6039,7 +6066,7 @@
 </file>
 
 <file path=word/styles.xml><?xml version="1.0" encoding="utf-8"?>
-<w:styles xmlns:mc="http://schemas.openxmlformats.org/markup-compatibility/2006" xmlns:r="http://schemas.openxmlformats.org/officeDocument/2006/relationships" xmlns:w="http://schemas.openxmlformats.org/wordprocessingml/2006/main" xmlns:w14="http://schemas.microsoft.com/office/word/2010/wordml" mc:Ignorable="w14">
+<w:styles xmlns:r="http://schemas.openxmlformats.org/officeDocument/2006/relationships" xmlns:w="http://schemas.openxmlformats.org/wordprocessingml/2006/main">
   <w:docDefaults>
     <w:rPrDefault>
       <w:rPr>
@@ -6234,6 +6261,7 @@
   <w:style w:type="character" w:default="1" w:styleId="DefaultParagraphFont">
     <w:name w:val="Default Paragraph Font"/>
     <w:uiPriority w:val="1"/>
+    <w:semiHidden/>
     <w:unhideWhenUsed/>
   </w:style>
   <w:style w:type="table" w:default="1" w:styleId="TableNormal">
@@ -6241,6 +6269,7 @@
     <w:uiPriority w:val="99"/>
     <w:semiHidden/>
     <w:unhideWhenUsed/>
+    <w:qFormat/>
     <w:tblPr>
       <w:tblInd w:w="0" w:type="dxa"/>
       <w:tblCellMar>
@@ -6884,7 +6913,7 @@
 </file>
 
 <file path=word/glossary/document.xml><?xml version="1.0" encoding="utf-8"?>
-<w:glossaryDocument xmlns:wpc="http://schemas.microsoft.com/office/word/2010/wordprocessingCanvas" xmlns:mc="http://schemas.openxmlformats.org/markup-compatibility/2006" xmlns:o="urn:schemas-microsoft-com:office:office" xmlns:r="http://schemas.openxmlformats.org/officeDocument/2006/relationships" xmlns:m="http://schemas.openxmlformats.org/officeDocument/2006/math" xmlns:v="urn:schemas-microsoft-com:vml" xmlns:wp14="http://schemas.microsoft.com/office/word/2010/wordprocessingDrawing" xmlns:wp="http://schemas.openxmlformats.org/drawingml/2006/wordprocessingDrawing" xmlns:w10="urn:schemas-microsoft-com:office:word" xmlns:w="http://schemas.openxmlformats.org/wordprocessingml/2006/main" xmlns:w14="http://schemas.microsoft.com/office/word/2010/wordml" xmlns:wpg="http://schemas.microsoft.com/office/word/2010/wordprocessingGroup" xmlns:wpi="http://schemas.microsoft.com/office/word/2010/wordprocessingInk" xmlns:wne="http://schemas.microsoft.com/office/word/2006/wordml" xmlns:wps="http://schemas.microsoft.com/office/word/2010/wordprocessingShape" mc:Ignorable="w14 wp14">
+<w:glossaryDocument xmlns:ve="http://schemas.openxmlformats.org/markup-compatibility/2006" xmlns:o="urn:schemas-microsoft-com:office:office" xmlns:r="http://schemas.openxmlformats.org/officeDocument/2006/relationships" xmlns:m="http://schemas.openxmlformats.org/officeDocument/2006/math" xmlns:v="urn:schemas-microsoft-com:vml" xmlns:wp="http://schemas.openxmlformats.org/drawingml/2006/wordprocessingDrawing" xmlns:w10="urn:schemas-microsoft-com:office:word" xmlns:w="http://schemas.openxmlformats.org/wordprocessingml/2006/main" xmlns:wne="http://schemas.microsoft.com/office/word/2006/wordml">
   <w:docParts>
     <w:docPart>
       <w:docPartPr>
@@ -7043,7 +7072,7 @@
 </file>
 
 <file path=word/glossary/fontTable.xml><?xml version="1.0" encoding="utf-8"?>
-<w:fonts xmlns:mc="http://schemas.openxmlformats.org/markup-compatibility/2006" xmlns:r="http://schemas.openxmlformats.org/officeDocument/2006/relationships" xmlns:w="http://schemas.openxmlformats.org/wordprocessingml/2006/main" xmlns:w14="http://schemas.microsoft.com/office/word/2010/wordml" mc:Ignorable="w14">
+<w:fonts xmlns:r="http://schemas.openxmlformats.org/officeDocument/2006/relationships" xmlns:w="http://schemas.openxmlformats.org/wordprocessingml/2006/main">
   <w:font w:name="Times New Roman">
     <w:panose1 w:val="02020603050405020304"/>
     <w:charset w:val="00"/>
@@ -7090,20 +7119,20 @@
     <w:panose1 w:val="020B0604030504040204"/>
     <w:charset w:val="00"/>
     <w:family w:val="swiss"/>
+    <w:notTrueType/>
     <w:pitch w:val="variable"/>
-    <w:sig w:usb0="E1002EFF" w:usb1="C000605B" w:usb2="00000029" w:usb3="00000000" w:csb0="000101FF" w:csb1="00000000"/>
+    <w:sig w:usb0="00000003" w:usb1="00000000" w:usb2="00000000" w:usb3="00000000" w:csb0="00000001" w:csb1="00000000"/>
   </w:font>
 </w:fonts>
 </file>
 
 <file path=word/glossary/settings.xml><?xml version="1.0" encoding="utf-8"?>
-<w:settings xmlns:mc="http://schemas.openxmlformats.org/markup-compatibility/2006" xmlns:o="urn:schemas-microsoft-com:office:office" xmlns:r="http://schemas.openxmlformats.org/officeDocument/2006/relationships" xmlns:m="http://schemas.openxmlformats.org/officeDocument/2006/math" xmlns:v="urn:schemas-microsoft-com:vml" xmlns:w10="urn:schemas-microsoft-com:office:word" xmlns:w="http://schemas.openxmlformats.org/wordprocessingml/2006/main" xmlns:w14="http://schemas.microsoft.com/office/word/2010/wordml" xmlns:sl="http://schemas.openxmlformats.org/schemaLibrary/2006/main" mc:Ignorable="w14">
+<w:settings xmlns:o="urn:schemas-microsoft-com:office:office" xmlns:r="http://schemas.openxmlformats.org/officeDocument/2006/relationships" xmlns:m="http://schemas.openxmlformats.org/officeDocument/2006/math" xmlns:v="urn:schemas-microsoft-com:vml" xmlns:w10="urn:schemas-microsoft-com:office:word" xmlns:w="http://schemas.openxmlformats.org/wordprocessingml/2006/main" xmlns:sl="http://schemas.openxmlformats.org/schemaLibrary/2006/main">
   <w:view w:val="normal"/>
   <w:defaultTabStop w:val="720"/>
   <w:characterSpacingControl w:val="doNotCompress"/>
   <w:compat>
     <w:useFELayout/>
-    <w:compatSetting w:name="compatibilityMode" w:uri="http://schemas.microsoft.com/office/word" w:val="12"/>
   </w:compat>
   <w:rsids>
     <w:rsidRoot w:val="00F97D23"/>
@@ -7111,13 +7140,14 @@
     <w:rsid w:val="00681876"/>
     <w:rsid w:val="00732D9C"/>
     <w:rsid w:val="00DF13AA"/>
+    <w:rsid w:val="00F328B8"/>
     <w:rsid w:val="00F97D23"/>
   </w:rsids>
   <m:mathPr>
     <m:mathFont m:val="Cambria Math"/>
     <m:brkBin m:val="before"/>
     <m:brkBinSub m:val="--"/>
-    <m:smallFrac m:val="0"/>
+    <m:smallFrac m:val="off"/>
     <m:dispDef/>
     <m:lMargin m:val="0"/>
     <m:rMargin m:val="0"/>
@@ -7134,7 +7164,7 @@
 </file>
 
 <file path=word/glossary/styles.xml><?xml version="1.0" encoding="utf-8"?>
-<w:styles xmlns:mc="http://schemas.openxmlformats.org/markup-compatibility/2006" xmlns:r="http://schemas.openxmlformats.org/officeDocument/2006/relationships" xmlns:w="http://schemas.openxmlformats.org/wordprocessingml/2006/main" xmlns:w14="http://schemas.microsoft.com/office/word/2010/wordml" mc:Ignorable="w14">
+<w:styles xmlns:r="http://schemas.openxmlformats.org/officeDocument/2006/relationships" xmlns:w="http://schemas.openxmlformats.org/wordprocessingml/2006/main">
   <w:docDefaults>
     <w:rPrDefault>
       <w:rPr>
@@ -7305,6 +7335,7 @@
     <w:uiPriority w:val="99"/>
     <w:semiHidden/>
     <w:unhideWhenUsed/>
+    <w:qFormat/>
     <w:tblPr>
       <w:tblInd w:w="0" w:type="dxa"/>
       <w:tblCellMar>
@@ -7432,198 +7463,8 @@
 </w:styles>
 </file>
 
-<file path=word/glossary/stylesWithEffects.xml><?xml version="1.0" encoding="utf-8"?>
-<w:styles xmlns:wpc="http://schemas.microsoft.com/office/word/2010/wordprocessingCanvas" xmlns:mc="http://schemas.openxmlformats.org/markup-compatibility/2006" xmlns:o="urn:schemas-microsoft-com:office:office" xmlns:r="http://schemas.openxmlformats.org/officeDocument/2006/relationships" xmlns:m="http://schemas.openxmlformats.org/officeDocument/2006/math" xmlns:v="urn:schemas-microsoft-com:vml" xmlns:wp14="http://schemas.microsoft.com/office/word/2010/wordprocessingDrawing" xmlns:wp="http://schemas.openxmlformats.org/drawingml/2006/wordprocessingDrawing" xmlns:w10="urn:schemas-microsoft-com:office:word" xmlns:w="http://schemas.openxmlformats.org/wordprocessingml/2006/main" xmlns:w14="http://schemas.microsoft.com/office/word/2010/wordml" xmlns:wpg="http://schemas.microsoft.com/office/word/2010/wordprocessingGroup" xmlns:wpi="http://schemas.microsoft.com/office/word/2010/wordprocessingInk" xmlns:wne="http://schemas.microsoft.com/office/word/2006/wordml" xmlns:wps="http://schemas.microsoft.com/office/word/2010/wordprocessingShape" mc:Ignorable="w14 wp14">
-  <w:docDefaults>
-    <w:rPrDefault>
-      <w:rPr>
-        <w:rFonts w:asciiTheme="minorHAnsi" w:eastAsiaTheme="minorEastAsia" w:hAnsiTheme="minorHAnsi" w:cstheme="minorBidi"/>
-        <w:sz w:val="22"/>
-        <w:szCs w:val="22"/>
-        <w:lang w:val="en-CA" w:eastAsia="en-CA" w:bidi="ar-SA"/>
-      </w:rPr>
-    </w:rPrDefault>
-    <w:pPrDefault>
-      <w:pPr>
-        <w:spacing w:after="200" w:line="276" w:lineRule="auto"/>
-      </w:pPr>
-    </w:pPrDefault>
-  </w:docDefaults>
-  <w:latentStyles w:defLockedState="0" w:defUIPriority="99" w:defSemiHidden="1" w:defUnhideWhenUsed="1" w:defQFormat="0" w:count="267">
-    <w:lsdException w:name="Normal" w:semiHidden="0" w:uiPriority="0" w:unhideWhenUsed="0" w:qFormat="1"/>
-    <w:lsdException w:name="heading 1" w:semiHidden="0" w:uiPriority="9" w:unhideWhenUsed="0" w:qFormat="1"/>
-    <w:lsdException w:name="heading 2" w:uiPriority="9" w:qFormat="1"/>
-    <w:lsdException w:name="heading 3" w:uiPriority="9" w:qFormat="1"/>
-    <w:lsdException w:name="heading 4" w:uiPriority="9" w:qFormat="1"/>
-    <w:lsdException w:name="heading 5" w:uiPriority="9" w:qFormat="1"/>
-    <w:lsdException w:name="heading 6" w:uiPriority="9" w:qFormat="1"/>
-    <w:lsdException w:name="heading 7" w:uiPriority="9" w:qFormat="1"/>
-    <w:lsdException w:name="heading 8" w:uiPriority="9" w:qFormat="1"/>
-    <w:lsdException w:name="heading 9" w:uiPriority="9" w:qFormat="1"/>
-    <w:lsdException w:name="toc 1" w:uiPriority="39"/>
-    <w:lsdException w:name="toc 2" w:uiPriority="39"/>
-    <w:lsdException w:name="toc 3" w:uiPriority="39"/>
-    <w:lsdException w:name="toc 4" w:uiPriority="39"/>
-    <w:lsdException w:name="toc 5" w:uiPriority="39"/>
-    <w:lsdException w:name="toc 6" w:uiPriority="39"/>
-    <w:lsdException w:name="toc 7" w:uiPriority="39"/>
-    <w:lsdException w:name="toc 8" w:uiPriority="39"/>
-    <w:lsdException w:name="toc 9" w:uiPriority="39"/>
-    <w:lsdException w:name="caption" w:uiPriority="35" w:qFormat="1"/>
-    <w:lsdException w:name="Title" w:semiHidden="0" w:uiPriority="10" w:unhideWhenUsed="0" w:qFormat="1"/>
-    <w:lsdException w:name="Default Paragraph Font" w:uiPriority="1"/>
-    <w:lsdException w:name="Subtitle" w:semiHidden="0" w:uiPriority="11" w:unhideWhenUsed="0" w:qFormat="1"/>
-    <w:lsdException w:name="Strong" w:semiHidden="0" w:uiPriority="22" w:unhideWhenUsed="0" w:qFormat="1"/>
-    <w:lsdException w:name="Emphasis" w:semiHidden="0" w:uiPriority="20" w:unhideWhenUsed="0" w:qFormat="1"/>
-    <w:lsdException w:name="Table Grid" w:semiHidden="0" w:uiPriority="59" w:unhideWhenUsed="0"/>
-    <w:lsdException w:name="Placeholder Text" w:unhideWhenUsed="0"/>
-    <w:lsdException w:name="No Spacing" w:semiHidden="0" w:uiPriority="1" w:unhideWhenUsed="0" w:qFormat="1"/>
-    <w:lsdException w:name="Light Shading" w:semiHidden="0" w:uiPriority="60" w:unhideWhenUsed="0"/>
-    <w:lsdException w:name="Light List" w:semiHidden="0" w:uiPriority="61" w:unhideWhenUsed="0"/>
-    <w:lsdException w:name="Light Grid" w:semiHidden="0" w:uiPriority="62" w:unhideWhenUsed="0"/>
-    <w:lsdException w:name="Medium Shading 1" w:semiHidden="0" w:uiPriority="63" w:unhideWhenUsed="0"/>
-    <w:lsdException w:name="Medium Shading 2" w:semiHidden="0" w:uiPriority="64" w:unhideWhenUsed="0"/>
-    <w:lsdException w:name="Medium List 1" w:semiHidden="0" w:uiPriority="65" w:unhideWhenUsed="0"/>
-    <w:lsdException w:name="Medium List 2" w:semiHidden="0" w:uiPriority="66" w:unhideWhenUsed="0"/>
-    <w:lsdException w:name="Medium Grid 1" w:semiHidden="0" w:uiPriority="67" w:unhideWhenUsed="0"/>
-    <w:lsdException w:name="Medium Grid 2" w:semiHidden="0" w:uiPriority="68" w:unhideWhenUsed="0"/>
-    <w:lsdException w:name="Medium Grid 3" w:semiHidden="0" w:uiPriority="69" w:unhideWhenUsed="0"/>
-    <w:lsdException w:name="Dark List" w:semiHidden="0" w:uiPriority="70" w:unhideWhenUsed="0"/>
-    <w:lsdException w:name="Colorful Shading" w:semiHidden="0" w:uiPriority="71" w:unhideWhenUsed="0"/>
-    <w:lsdException w:name="Colorful List" w:semiHidden="0" w:uiPriority="72" w:unhideWhenUsed="0"/>
-    <w:lsdException w:name="Colorful Grid" w:semiHidden="0" w:uiPriority="73" w:unhideWhenUsed="0"/>
-    <w:lsdException w:name="Light Shading Accent 1" w:semiHidden="0" w:uiPriority="60" w:unhideWhenUsed="0"/>
-    <w:lsdException w:name="Light List Accent 1" w:semiHidden="0" w:uiPriority="61" w:unhideWhenUsed="0"/>
-    <w:lsdException w:name="Light Grid Accent 1" w:semiHidden="0" w:uiPriority="62" w:unhideWhenUsed="0"/>
-    <w:lsdException w:name="Medium Shading 1 Accent 1" w:semiHidden="0" w:uiPriority="63" w:unhideWhenUsed="0"/>
-    <w:lsdException w:name="Medium Shading 2 Accent 1" w:semiHidden="0" w:uiPriority="64" w:unhideWhenUsed="0"/>
-    <w:lsdException w:name="Medium List 1 Accent 1" w:semiHidden="0" w:uiPriority="65" w:unhideWhenUsed="0"/>
-    <w:lsdException w:name="Revision" w:unhideWhenUsed="0"/>
-    <w:lsdException w:name="List Paragraph" w:semiHidden="0" w:uiPriority="34" w:unhideWhenUsed="0" w:qFormat="1"/>
-    <w:lsdException w:name="Quote" w:semiHidden="0" w:uiPriority="29" w:unhideWhenUsed="0" w:qFormat="1"/>
-    <w:lsdException w:name="Intense Quote" w:semiHidden="0" w:uiPriority="30" w:unhideWhenUsed="0" w:qFormat="1"/>
-    <w:lsdException w:name="Medium List 2 Accent 1" w:semiHidden="0" w:uiPriority="66" w:unhideWhenUsed="0"/>
-    <w:lsdException w:name="Medium Grid 1 Accent 1" w:semiHidden="0" w:uiPriority="67" w:unhideWhenUsed="0"/>
-    <w:lsdException w:name="Medium Grid 2 Accent 1" w:semiHidden="0" w:uiPriority="68" w:unhideWhenUsed="0"/>
-    <w:lsdException w:name="Medium Grid 3 Accent 1" w:semiHidden="0" w:uiPriority="69" w:unhideWhenUsed="0"/>
-    <w:lsdException w:name="Dark List Accent 1" w:semiHidden="0" w:uiPriority="70" w:unhideWhenUsed="0"/>
-    <w:lsdException w:name="Colorful Shading Accent 1" w:semiHidden="0" w:uiPriority="71" w:unhideWhenUsed="0"/>
-    <w:lsdException w:name="Colorful List Accent 1" w:semiHidden="0" w:uiPriority="72" w:unhideWhenUsed="0"/>
-    <w:lsdException w:name="Colorful Grid Accent 1" w:semiHidden="0" w:uiPriority="73" w:unhideWhenUsed="0"/>
-    <w:lsdException w:name="Light Shading Accent 2" w:semiHidden="0" w:uiPriority="60" w:unhideWhenUsed="0"/>
-    <w:lsdException w:name="Light List Accent 2" w:semiHidden="0" w:uiPriority="61" w:unhideWhenUsed="0"/>
-    <w:lsdException w:name="Light Grid Accent 2" w:semiHidden="0" w:uiPriority="62" w:unhideWhenUsed="0"/>
-    <w:lsdException w:name="Medium Shading 1 Accent 2" w:semiHidden="0" w:uiPriority="63" w:unhideWhenUsed="0"/>
-    <w:lsdException w:name="Medium Shading 2 Accent 2" w:semiHidden="0" w:uiPriority="64" w:unhideWhenUsed="0"/>
-    <w:lsdException w:name="Medium List 1 Accent 2" w:semiHidden="0" w:uiPriority="65" w:unhideWhenUsed="0"/>
-    <w:lsdException w:name="Medium List 2 Accent 2" w:semiHidden="0" w:uiPriority="66" w:unhideWhenUsed="0"/>
-    <w:lsdException w:name="Medium Grid 1 Accent 2" w:semiHidden="0" w:uiPriority="67" w:unhideWhenUsed="0"/>
-    <w:lsdException w:name="Medium Grid 2 Accent 2" w:semiHidden="0" w:uiPriority="68" w:unhideWhenUsed="0"/>
-    <w:lsdException w:name="Medium Grid 3 Accent 2" w:semiHidden="0" w:uiPriority="69" w:unhideWhenUsed="0"/>
-    <w:lsdException w:name="Dark List Accent 2" w:semiHidden="0" w:uiPriority="70" w:unhideWhenUsed="0"/>
-    <w:lsdException w:name="Colorful Shading Accent 2" w:semiHidden="0" w:uiPriority="71" w:unhideWhenUsed="0"/>
-    <w:lsdException w:name="Colorful List Accent 2" w:semiHidden="0" w:uiPriority="72" w:unhideWhenUsed="0"/>
-    <w:lsdException w:name="Colorful Grid Accent 2" w:semiHidden="0" w:uiPriority="73" w:unhideWhenUsed="0"/>
-    <w:lsdException w:name="Light Shading Accent 3" w:semiHidden="0" w:uiPriority="60" w:unhideWhenUsed="0"/>
-    <w:lsdException w:name="Light List Accent 3" w:semiHidden="0" w:uiPriority="61" w:unhideWhenUsed="0"/>
-    <w:lsdException w:name="Light Grid Accent 3" w:semiHidden="0" w:uiPriority="62" w:unhideWhenUsed="0"/>
-    <w:lsdException w:name="Medium Shading 1 Accent 3" w:semiHidden="0" w:uiPriority="63" w:unhideWhenUsed="0"/>
-    <w:lsdException w:name="Medium Shading 2 Accent 3" w:semiHidden="0" w:uiPriority="64" w:unhideWhenUsed="0"/>
-    <w:lsdException w:name="Medium List 1 Accent 3" w:semiHidden="0" w:uiPriority="65" w:unhideWhenUsed="0"/>
-    <w:lsdException w:name="Medium List 2 Accent 3" w:semiHidden="0" w:uiPriority="66" w:unhideWhenUsed="0"/>
-    <w:lsdException w:name="Medium Grid 1 Accent 3" w:semiHidden="0" w:uiPriority="67" w:unhideWhenUsed="0"/>
-    <w:lsdException w:name="Medium Grid 2 Accent 3" w:semiHidden="0" w:uiPriority="68" w:unhideWhenUsed="0"/>
-    <w:lsdException w:name="Medium Grid 3 Accent 3" w:semiHidden="0" w:uiPriority="69" w:unhideWhenUsed="0"/>
-    <w:lsdException w:name="Dark List Accent 3" w:semiHidden="0" w:uiPriority="70" w:unhideWhenUsed="0"/>
-    <w:lsdException w:name="Colorful Shading Accent 3" w:semiHidden="0" w:uiPriority="71" w:unhideWhenUsed="0"/>
-    <w:lsdException w:name="Colorful List Accent 3" w:semiHidden="0" w:uiPriority="72" w:unhideWhenUsed="0"/>
-    <w:lsdException w:name="Colorful Grid Accent 3" w:semiHidden="0" w:uiPriority="73" w:unhideWhenUsed="0"/>
-    <w:lsdException w:name="Light Shading Accent 4" w:semiHidden="0" w:uiPriority="60" w:unhideWhenUsed="0"/>
-    <w:lsdException w:name="Light List Accent 4" w:semiHidden="0" w:uiPriority="61" w:unhideWhenUsed="0"/>
-    <w:lsdException w:name="Light Grid Accent 4" w:semiHidden="0" w:uiPriority="62" w:unhideWhenUsed="0"/>
-    <w:lsdException w:name="Medium Shading 1 Accent 4" w:semiHidden="0" w:uiPriority="63" w:unhideWhenUsed="0"/>
-    <w:lsdException w:name="Medium Shading 2 Accent 4" w:semiHidden="0" w:uiPriority="64" w:unhideWhenUsed="0"/>
-    <w:lsdException w:name="Medium List 1 Accent 4" w:semiHidden="0" w:uiPriority="65" w:unhideWhenUsed="0"/>
-    <w:lsdException w:name="Medium List 2 Accent 4" w:semiHidden="0" w:uiPriority="66" w:unhideWhenUsed="0"/>
-    <w:lsdException w:name="Medium Grid 1 Accent 4" w:semiHidden="0" w:uiPriority="67" w:unhideWhenUsed="0"/>
-    <w:lsdException w:name="Medium Grid 2 Accent 4" w:semiHidden="0" w:uiPriority="68" w:unhideWhenUsed="0"/>
-    <w:lsdException w:name="Medium Grid 3 Accent 4" w:semiHidden="0" w:uiPriority="69" w:unhideWhenUsed="0"/>
-    <w:lsdException w:name="Dark List Accent 4" w:semiHidden="0" w:uiPriority="70" w:unhideWhenUsed="0"/>
-    <w:lsdException w:name="Colorful Shading Accent 4" w:semiHidden="0" w:uiPriority="71" w:unhideWhenUsed="0"/>
-    <w:lsdException w:name="Colorful List Accent 4" w:semiHidden="0" w:uiPriority="72" w:unhideWhenUsed="0"/>
-    <w:lsdException w:name="Colorful Grid Accent 4" w:semiHidden="0" w:uiPriority="73" w:unhideWhenUsed="0"/>
-    <w:lsdException w:name="Light Shading Accent 5" w:semiHidden="0" w:uiPriority="60" w:unhideWhenUsed="0"/>
-    <w:lsdException w:name="Light List Accent 5" w:semiHidden="0" w:uiPriority="61" w:unhideWhenUsed="0"/>
-    <w:lsdException w:name="Light Grid Accent 5" w:semiHidden="0" w:uiPriority="62" w:unhideWhenUsed="0"/>
-    <w:lsdException w:name="Medium Shading 1 Accent 5" w:semiHidden="0" w:uiPriority="63" w:unhideWhenUsed="0"/>
-    <w:lsdException w:name="Medium Shading 2 Accent 5" w:semiHidden="0" w:uiPriority="64" w:unhideWhenUsed="0"/>
-    <w:lsdException w:name="Medium List 1 Accent 5" w:semiHidden="0" w:uiPriority="65" w:unhideWhenUsed="0"/>
-    <w:lsdException w:name="Medium List 2 Accent 5" w:semiHidden="0" w:uiPriority="66" w:unhideWhenUsed="0"/>
-    <w:lsdException w:name="Medium Grid 1 Accent 5" w:semiHidden="0" w:uiPriority="67" w:unhideWhenUsed="0"/>
-    <w:lsdException w:name="Medium Grid 2 Accent 5" w:semiHidden="0" w:uiPriority="68" w:unhideWhenUsed="0"/>
-    <w:lsdException w:name="Medium Grid 3 Accent 5" w:semiHidden="0" w:uiPriority="69" w:unhideWhenUsed="0"/>
-    <w:lsdException w:name="Dark List Accent 5" w:semiHidden="0" w:uiPriority="70" w:unhideWhenUsed="0"/>
-    <w:lsdException w:name="Colorful Shading Accent 5" w:semiHidden="0" w:uiPriority="71" w:unhideWhenUsed="0"/>
-    <w:lsdException w:name="Colorful List Accent 5" w:semiHidden="0" w:uiPriority="72" w:unhideWhenUsed="0"/>
-    <w:lsdException w:name="Colorful Grid Accent 5" w:semiHidden="0" w:uiPriority="73" w:unhideWhenUsed="0"/>
-    <w:lsdException w:name="Light Shading Accent 6" w:semiHidden="0" w:uiPriority="60" w:unhideWhenUsed="0"/>
-    <w:lsdException w:name="Light List Accent 6" w:semiHidden="0" w:uiPriority="61" w:unhideWhenUsed="0"/>
-    <w:lsdException w:name="Light Grid Accent 6" w:semiHidden="0" w:uiPriority="62" w:unhideWhenUsed="0"/>
-    <w:lsdException w:name="Medium Shading 1 Accent 6" w:semiHidden="0" w:uiPriority="63" w:unhideWhenUsed="0"/>
-    <w:lsdException w:name="Medium Shading 2 Accent 6" w:semiHidden="0" w:uiPriority="64" w:unhideWhenUsed="0"/>
-    <w:lsdException w:name="Medium List 1 Accent 6" w:semiHidden="0" w:uiPriority="65" w:unhideWhenUsed="0"/>
-    <w:lsdException w:name="Medium List 2 Accent 6" w:semiHidden="0" w:uiPriority="66" w:unhideWhenUsed="0"/>
-    <w:lsdException w:name="Medium Grid 1 Accent 6" w:semiHidden="0" w:uiPriority="67" w:unhideWhenUsed="0"/>
-    <w:lsdException w:name="Medium Grid 2 Accent 6" w:semiHidden="0" w:uiPriority="68" w:unhideWhenUsed="0"/>
-    <w:lsdException w:name="Medium Grid 3 Accent 6" w:semiHidden="0" w:uiPriority="69" w:unhideWhenUsed="0"/>
-    <w:lsdException w:name="Dark List Accent 6" w:semiHidden="0" w:uiPriority="70" w:unhideWhenUsed="0"/>
-    <w:lsdException w:name="Colorful Shading Accent 6" w:semiHidden="0" w:uiPriority="71" w:unhideWhenUsed="0"/>
-    <w:lsdException w:name="Colorful List Accent 6" w:semiHidden="0" w:uiPriority="72" w:unhideWhenUsed="0"/>
-    <w:lsdException w:name="Colorful Grid Accent 6" w:semiHidden="0" w:uiPriority="73" w:unhideWhenUsed="0"/>
-    <w:lsdException w:name="Subtle Emphasis" w:semiHidden="0" w:uiPriority="19" w:unhideWhenUsed="0" w:qFormat="1"/>
-    <w:lsdException w:name="Intense Emphasis" w:semiHidden="0" w:uiPriority="21" w:unhideWhenUsed="0" w:qFormat="1"/>
-    <w:lsdException w:name="Subtle Reference" w:semiHidden="0" w:uiPriority="31" w:unhideWhenUsed="0" w:qFormat="1"/>
-    <w:lsdException w:name="Intense Reference" w:semiHidden="0" w:uiPriority="32" w:unhideWhenUsed="0" w:qFormat="1"/>
-    <w:lsdException w:name="Book Title" w:semiHidden="0" w:uiPriority="33" w:unhideWhenUsed="0" w:qFormat="1"/>
-    <w:lsdException w:name="Bibliography" w:uiPriority="37"/>
-    <w:lsdException w:name="TOC Heading" w:uiPriority="39" w:qFormat="1"/>
-  </w:latentStyles>
-  <w:style w:type="paragraph" w:default="1" w:styleId="Normal">
-    <w:name w:val="Normal"/>
-    <w:qFormat/>
-  </w:style>
-  <w:style w:type="character" w:default="1" w:styleId="DefaultParagraphFont">
-    <w:name w:val="Default Paragraph Font"/>
-    <w:uiPriority w:val="1"/>
-    <w:semiHidden/>
-    <w:unhideWhenUsed/>
-  </w:style>
-  <w:style w:type="table" w:default="1" w:styleId="TableNormal">
-    <w:name w:val="Normal Table"/>
-    <w:uiPriority w:val="99"/>
-    <w:semiHidden/>
-    <w:unhideWhenUsed/>
-    <w:tblPr>
-      <w:tblInd w:w="0" w:type="dxa"/>
-      <w:tblCellMar>
-        <w:top w:w="0" w:type="dxa"/>
-        <w:left w:w="108" w:type="dxa"/>
-        <w:bottom w:w="0" w:type="dxa"/>
-        <w:right w:w="108" w:type="dxa"/>
-      </w:tblCellMar>
-    </w:tblPr>
-  </w:style>
-  <w:style w:type="numbering" w:default="1" w:styleId="NoList">
-    <w:name w:val="No List"/>
-    <w:uiPriority w:val="99"/>
-    <w:semiHidden/>
-    <w:unhideWhenUsed/>
-  </w:style>
-</w:styles>
-</file>
-
 <file path=word/glossary/webSettings.xml><?xml version="1.0" encoding="utf-8"?>
-<w:webSettings xmlns:mc="http://schemas.openxmlformats.org/markup-compatibility/2006" xmlns:r="http://schemas.openxmlformats.org/officeDocument/2006/relationships" xmlns:w="http://schemas.openxmlformats.org/wordprocessingml/2006/main" xmlns:w14="http://schemas.microsoft.com/office/word/2010/wordml" mc:Ignorable="w14">
+<w:webSettings xmlns:r="http://schemas.openxmlformats.org/officeDocument/2006/relationships" xmlns:w="http://schemas.openxmlformats.org/wordprocessingml/2006/main">
   <w:optimizeForBrowser/>
   <w:allowPNG/>
 </w:webSettings>
@@ -7938,7 +7779,7 @@
 </file>
 
 <file path=customXml/itemProps2.xml><?xml version="1.0" encoding="utf-8"?>
-<ds:datastoreItem xmlns:ds="http://schemas.openxmlformats.org/officeDocument/2006/customXml" ds:itemID="{D46D9CFD-3073-4DC7-B5D8-17C9771EB7C0}">
+<ds:datastoreItem xmlns:ds="http://schemas.openxmlformats.org/officeDocument/2006/customXml" ds:itemID="{7D0BC601-F670-41ED-8569-4D1202474925}">
   <ds:schemaRefs>
     <ds:schemaRef ds:uri="http://schemas.openxmlformats.org/officeDocument/2006/bibliography"/>
   </ds:schemaRefs>

</xml_diff>

<commit_message>
Added the track to the concept art section of the document, and formatted a tiny bit of it to make it pretty. -Kyle
</commit_message>
<xml_diff>
--- a/CPSC585/CPSC585/Documentation/Game Design Document.docx
+++ b/CPSC585/CPSC585/Documentation/Game Design Document.docx
@@ -1,12 +1,12 @@
 
 <file path=word/document.xml><?xml version="1.0" encoding="utf-8"?>
-<w:document xmlns:ve="http://schemas.openxmlformats.org/markup-compatibility/2006" xmlns:o="urn:schemas-microsoft-com:office:office" xmlns:r="http://schemas.openxmlformats.org/officeDocument/2006/relationships" xmlns:m="http://schemas.openxmlformats.org/officeDocument/2006/math" xmlns:v="urn:schemas-microsoft-com:vml" xmlns:wp="http://schemas.openxmlformats.org/drawingml/2006/wordprocessingDrawing" xmlns:w10="urn:schemas-microsoft-com:office:word" xmlns:w="http://schemas.openxmlformats.org/wordprocessingml/2006/main" xmlns:wne="http://schemas.microsoft.com/office/word/2006/wordml">
+<w:document xmlns:wpc="http://schemas.microsoft.com/office/word/2010/wordprocessingCanvas" xmlns:mc="http://schemas.openxmlformats.org/markup-compatibility/2006" xmlns:o="urn:schemas-microsoft-com:office:office" xmlns:r="http://schemas.openxmlformats.org/officeDocument/2006/relationships" xmlns:m="http://schemas.openxmlformats.org/officeDocument/2006/math" xmlns:v="urn:schemas-microsoft-com:vml" xmlns:wp14="http://schemas.microsoft.com/office/word/2010/wordprocessingDrawing" xmlns:wp="http://schemas.openxmlformats.org/drawingml/2006/wordprocessingDrawing" xmlns:w10="urn:schemas-microsoft-com:office:word" xmlns:w="http://schemas.openxmlformats.org/wordprocessingml/2006/main" xmlns:w14="http://schemas.microsoft.com/office/word/2010/wordml" xmlns:wpg="http://schemas.microsoft.com/office/word/2010/wordprocessingGroup" xmlns:wpi="http://schemas.microsoft.com/office/word/2010/wordprocessingInk" xmlns:wne="http://schemas.microsoft.com/office/word/2006/wordml" xmlns:wps="http://schemas.microsoft.com/office/word/2010/wordprocessingShape" mc:Ignorable="w14 wp14">
   <w:body>
     <w:tbl>
       <w:tblPr>
         <w:tblpPr w:leftFromText="180" w:rightFromText="180" w:vertAnchor="page" w:horzAnchor="margin" w:tblpY="216"/>
         <w:tblW w:w="5090" w:type="pct"/>
-        <w:tblLook w:val="04A0"/>
+        <w:tblLook w:val="04A0" w:firstRow="1" w:lastRow="0" w:firstColumn="1" w:lastColumn="0" w:noHBand="0" w:noVBand="1"/>
       </w:tblPr>
       <w:tblGrid>
         <w:gridCol w:w="9748"/>
@@ -42,6 +42,7 @@
                 <w:dataBinding w:prefixMappings="xmlns:ns0='http://schemas.openxmlformats.org/officeDocument/2006/extended-properties'" w:xpath="/ns0:Properties[1]/ns0:Company[1]" w:storeItemID="{6668398D-A668-4E3E-A5EB-62B293D839F1}"/>
                 <w:text/>
               </w:sdtPr>
+              <w:sdtEndPr/>
               <w:sdtContent>
                 <w:r>
                   <w:rPr>
@@ -99,9 +100,9 @@
                   <o:lock v:ext="edit" aspectratio="t"/>
                 </v:shapetype>
                 <v:shape id="_x0000_i1025" type="#_x0000_t75" style="width:263.3pt;height:134.35pt" o:ole="">
-                  <v:imagedata r:id="rId9" o:title=""/>
+                  <v:imagedata r:id="rId10" o:title=""/>
                 </v:shape>
-                <o:OLEObject Type="Embed" ProgID="PBrush" ShapeID="_x0000_i1025" DrawAspect="Content" ObjectID="_1389787245" r:id="rId10"/>
+                <o:OLEObject Type="Embed" ProgID="PBrush" ShapeID="_x0000_i1025" DrawAspect="Content" ObjectID="_1390592031" r:id="rId11"/>
               </w:object>
             </w:r>
             <w:sdt>
@@ -119,6 +120,7 @@
                 <w:dataBinding w:prefixMappings="xmlns:ns0='http://schemas.openxmlformats.org/package/2006/metadata/core-properties' xmlns:ns1='http://purl.org/dc/elements/1.1/'" w:xpath="/ns0:coreProperties[1]/ns1:title[1]" w:storeItemID="{6C3C8BC8-F283-45AE-878A-BAB7291924A1}"/>
                 <w:text/>
               </w:sdtPr>
+              <w:sdtEndPr/>
               <w:sdtContent>
                 <w:r>
                   <w:rPr>
@@ -152,6 +154,7 @@
             <w:dataBinding w:prefixMappings="xmlns:ns0='http://schemas.openxmlformats.org/package/2006/metadata/core-properties' xmlns:ns1='http://purl.org/dc/elements/1.1/'" w:xpath="/ns0:coreProperties[1]/ns1:subject[1]" w:storeItemID="{6C3C8BC8-F283-45AE-878A-BAB7291924A1}"/>
             <w:text/>
           </w:sdtPr>
+          <w:sdtEndPr/>
           <w:sdtContent>
             <w:tc>
               <w:tcPr>
@@ -221,6 +224,7 @@
             <w:dataBinding w:prefixMappings="xmlns:ns0='http://schemas.openxmlformats.org/package/2006/metadata/core-properties' xmlns:ns1='http://purl.org/dc/elements/1.1/'" w:xpath="/ns0:coreProperties[1]/ns1:creator[1]" w:storeItemID="{6C3C8BC8-F283-45AE-878A-BAB7291924A1}"/>
             <w:text/>
           </w:sdtPr>
+          <w:sdtEndPr/>
           <w:sdtContent>
             <w:tc>
               <w:tcPr>
@@ -296,6 +300,7 @@
               <w:calendar w:val="gregorian"/>
             </w:date>
           </w:sdtPr>
+          <w:sdtEndPr/>
           <w:sdtContent>
             <w:tc>
               <w:tcPr>
@@ -334,6 +339,7 @@
           <w:docPartUnique/>
         </w:docPartObj>
       </w:sdtPr>
+      <w:sdtEndPr/>
       <w:sdtContent>
         <w:p/>
         <w:p/>
@@ -341,7 +347,7 @@
           <w:tblPr>
             <w:tblpPr w:leftFromText="187" w:rightFromText="187" w:horzAnchor="margin" w:tblpXSpec="center" w:tblpYSpec="bottom"/>
             <w:tblW w:w="5000" w:type="pct"/>
-            <w:tblLook w:val="04A0"/>
+            <w:tblLook w:val="04A0" w:firstRow="1" w:lastRow="0" w:firstColumn="1" w:lastColumn="0" w:noHBand="0" w:noVBand="1"/>
           </w:tblPr>
           <w:tblGrid>
             <w:gridCol w:w="9576"/>
@@ -359,6 +365,7 @@
                 <w:dataBinding w:prefixMappings="xmlns:ns0='http://schemas.microsoft.com/office/2006/coverPageProps'" w:xpath="/ns0:CoverPageProperties[1]/ns0:Abstract[1]" w:storeItemID="{55AF091B-3C7A-41E3-B477-F2FDAA23CFDA}"/>
                 <w:text/>
               </w:sdtPr>
+              <w:sdtEndPr/>
               <w:sdtContent>
                 <w:tc>
                   <w:tcPr>
@@ -408,6 +415,7 @@
           <w:r>
             <w:rPr>
               <w:noProof/>
+              <w:lang w:val="en-CA" w:eastAsia="en-CA"/>
             </w:rPr>
             <w:drawing>
               <wp:inline distT="0" distB="0" distL="0" distR="0">
@@ -425,10 +433,10 @@
                         <pic:cNvPicPr/>
                       </pic:nvPicPr>
                       <pic:blipFill>
-                        <a:blip r:embed="rId11" cstate="print">
+                        <a:blip r:embed="rId12" cstate="print">
                           <a:extLst>
                             <a:ext uri="{28A0092B-C50C-407E-A947-70E740481C1C}">
-                              <a14:useLocalDpi xmlns:a14="http://schemas.microsoft.com/office/drawing/2010/main" xmlns:wps="http://schemas.microsoft.com/office/word/2010/wordprocessingShape" xmlns:wpi="http://schemas.microsoft.com/office/word/2010/wordprocessingInk" xmlns:wpg="http://schemas.microsoft.com/office/word/2010/wordprocessingGroup" xmlns:w14="http://schemas.microsoft.com/office/word/2010/wordml" xmlns:w="http://schemas.openxmlformats.org/wordprocessingml/2006/main" xmlns:w10="urn:schemas-microsoft-com:office:word" xmlns:wp14="http://schemas.microsoft.com/office/word/2010/wordprocessingDrawing" xmlns:v="urn:schemas-microsoft-com:vml" xmlns:o="urn:schemas-microsoft-com:office:office" xmlns:mc="http://schemas.openxmlformats.org/markup-compatibility/2006" xmlns:wpc="http://schemas.microsoft.com/office/word/2010/wordprocessingCanvas" xmlns="" val="0"/>
+                              <a14:useLocalDpi xmlns:a14="http://schemas.microsoft.com/office/drawing/2010/main" val="0"/>
                             </a:ext>
                           </a:extLst>
                         </a:blip>
@@ -502,6 +510,7 @@
           <w:docPartUnique/>
         </w:docPartObj>
       </w:sdtPr>
+      <w:sdtEndPr/>
       <w:sdtContent>
         <w:p>
           <w:pPr>
@@ -2163,7 +2172,7 @@
                 <w:noProof/>
                 <w:webHidden/>
               </w:rPr>
-              <w:t>6</w:t>
+              <w:t>7</w:t>
             </w:r>
             <w:r>
               <w:rPr>
@@ -2255,7 +2264,7 @@
                 <w:noProof/>
                 <w:webHidden/>
               </w:rPr>
-              <w:t>7</w:t>
+              <w:t>8</w:t>
             </w:r>
             <w:r>
               <w:rPr>
@@ -2467,8 +2476,6 @@
           <w:szCs w:val="44"/>
         </w:rPr>
       </w:pPr>
-      <w:bookmarkStart w:id="0" w:name="_GoBack"/>
-      <w:bookmarkEnd w:id="0"/>
     </w:p>
     <w:p>
       <w:pPr>
@@ -2491,7 +2498,7 @@
           <w:szCs w:val="44"/>
         </w:rPr>
       </w:pPr>
-      <w:bookmarkStart w:id="1" w:name="_Toc315018262"/>
+      <w:bookmarkStart w:id="0" w:name="_Toc315018262"/>
       <w:r>
         <w:rPr>
           <w:rFonts w:ascii="Cambria" w:hAnsi="Cambria"/>
@@ -2522,7 +2529,7 @@
         </w:rPr>
         <w:t>Game Design</w:t>
       </w:r>
-      <w:bookmarkEnd w:id="1"/>
+      <w:bookmarkEnd w:id="0"/>
     </w:p>
     <w:p>
       <w:pPr>
@@ -2703,7 +2710,7 @@
           <w:szCs w:val="36"/>
         </w:rPr>
       </w:pPr>
-      <w:bookmarkStart w:id="2" w:name="_Toc315018263"/>
+      <w:bookmarkStart w:id="1" w:name="_Toc315018263"/>
       <w:r>
         <w:rPr>
           <w:rFonts w:ascii="Cambria" w:hAnsi="Cambria"/>
@@ -2713,7 +2720,7 @@
         </w:rPr>
         <w:t>Game Analysis</w:t>
       </w:r>
-      <w:bookmarkEnd w:id="2"/>
+      <w:bookmarkEnd w:id="1"/>
     </w:p>
     <w:p>
       <w:pPr>
@@ -2784,7 +2791,7 @@
           <w:szCs w:val="36"/>
         </w:rPr>
       </w:pPr>
-      <w:bookmarkStart w:id="3" w:name="_Toc315018264"/>
+      <w:bookmarkStart w:id="2" w:name="_Toc315018264"/>
       <w:r>
         <w:rPr>
           <w:rFonts w:ascii="Cambria" w:hAnsi="Cambria"/>
@@ -2794,7 +2801,7 @@
         </w:rPr>
         <w:t>Game Concept</w:t>
       </w:r>
-      <w:bookmarkEnd w:id="3"/>
+      <w:bookmarkEnd w:id="2"/>
     </w:p>
     <w:p>
       <w:pPr>
@@ -2875,7 +2882,7 @@
           <w:szCs w:val="36"/>
         </w:rPr>
       </w:pPr>
-      <w:bookmarkStart w:id="4" w:name="_Toc315018265"/>
+      <w:bookmarkStart w:id="3" w:name="_Toc315018265"/>
       <w:r>
         <w:rPr>
           <w:rFonts w:ascii="Cambria" w:hAnsi="Cambria"/>
@@ -2885,7 +2892,7 @@
         </w:rPr>
         <w:t>Game Goals</w:t>
       </w:r>
-      <w:bookmarkEnd w:id="4"/>
+      <w:bookmarkEnd w:id="3"/>
     </w:p>
     <w:p>
       <w:pPr>
@@ -3062,7 +3069,7 @@
           <w:szCs w:val="36"/>
         </w:rPr>
       </w:pPr>
-      <w:bookmarkStart w:id="5" w:name="_Toc315018266"/>
+      <w:bookmarkStart w:id="4" w:name="_Toc315018266"/>
       <w:r>
         <w:rPr>
           <w:rFonts w:ascii="Cambria" w:hAnsi="Cambria"/>
@@ -3072,7 +3079,7 @@
         </w:rPr>
         <w:t>Game Genre</w:t>
       </w:r>
-      <w:bookmarkEnd w:id="5"/>
+      <w:bookmarkEnd w:id="4"/>
     </w:p>
     <w:p>
       <w:pPr>
@@ -3125,7 +3132,7 @@
           <w:szCs w:val="36"/>
         </w:rPr>
       </w:pPr>
-      <w:bookmarkStart w:id="6" w:name="_Toc315018267"/>
+      <w:bookmarkStart w:id="5" w:name="_Toc315018267"/>
       <w:r>
         <w:rPr>
           <w:rFonts w:ascii="Cambria" w:hAnsi="Cambria"/>
@@ -3135,7 +3142,7 @@
         </w:rPr>
         <w:t>Target Market</w:t>
       </w:r>
-      <w:bookmarkEnd w:id="6"/>
+      <w:bookmarkEnd w:id="5"/>
     </w:p>
     <w:p>
       <w:pPr>
@@ -3232,7 +3239,7 @@
           <w:szCs w:val="36"/>
         </w:rPr>
       </w:pPr>
-      <w:bookmarkStart w:id="7" w:name="_Toc315018268"/>
+      <w:bookmarkStart w:id="6" w:name="_Toc315018268"/>
       <w:r>
         <w:rPr>
           <w:rFonts w:ascii="Cambria" w:hAnsi="Cambria"/>
@@ -3242,7 +3249,7 @@
         </w:rPr>
         <w:t>Gameplay Direction</w:t>
       </w:r>
-      <w:bookmarkEnd w:id="7"/>
+      <w:bookmarkEnd w:id="6"/>
     </w:p>
     <w:p>
       <w:pPr>
@@ -3396,7 +3403,7 @@
           <w:szCs w:val="44"/>
         </w:rPr>
       </w:pPr>
-      <w:bookmarkStart w:id="8" w:name="_Toc315018269"/>
+      <w:bookmarkStart w:id="7" w:name="_Toc315018269"/>
       <w:r>
         <w:rPr>
           <w:rFonts w:ascii="Cambria" w:hAnsi="Cambria"/>
@@ -3406,7 +3413,7 @@
         </w:rPr>
         <w:t>Features</w:t>
       </w:r>
-      <w:bookmarkEnd w:id="8"/>
+      <w:bookmarkEnd w:id="7"/>
     </w:p>
     <w:p>
       <w:pPr>
@@ -3453,7 +3460,7 @@
           <w:szCs w:val="36"/>
         </w:rPr>
       </w:pPr>
-      <w:bookmarkStart w:id="9" w:name="_Toc315018270"/>
+      <w:bookmarkStart w:id="8" w:name="_Toc315018270"/>
       <w:r>
         <w:rPr>
           <w:rFonts w:ascii="Cambria" w:hAnsi="Cambria"/>
@@ -3463,7 +3470,7 @@
         </w:rPr>
         <w:t>Required Features</w:t>
       </w:r>
-      <w:bookmarkEnd w:id="9"/>
+      <w:bookmarkEnd w:id="8"/>
     </w:p>
     <w:p>
       <w:pPr>
@@ -3638,7 +3645,7 @@
           <w:szCs w:val="36"/>
         </w:rPr>
       </w:pPr>
-      <w:bookmarkStart w:id="10" w:name="_Toc315018271"/>
+      <w:bookmarkStart w:id="9" w:name="_Toc315018271"/>
       <w:r>
         <w:rPr>
           <w:rFonts w:ascii="Cambria" w:hAnsi="Cambria"/>
@@ -3648,7 +3655,7 @@
         </w:rPr>
         <w:t>Bonus Features</w:t>
       </w:r>
-      <w:bookmarkEnd w:id="10"/>
+      <w:bookmarkEnd w:id="9"/>
     </w:p>
     <w:p>
       <w:pPr>
@@ -3986,7 +3993,7 @@
         </w:rPr>
         <w:t xml:space="preserve"> </w:t>
       </w:r>
-      <w:bookmarkStart w:id="11" w:name="_Toc315018272"/>
+      <w:bookmarkStart w:id="10" w:name="_Toc315018272"/>
       <w:r>
         <w:rPr>
           <w:rFonts w:ascii="Cambria" w:hAnsi="Cambria"/>
@@ -3996,7 +4003,7 @@
         </w:rPr>
         <w:t>Gameplay Details</w:t>
       </w:r>
-      <w:bookmarkEnd w:id="11"/>
+      <w:bookmarkEnd w:id="10"/>
     </w:p>
     <w:p>
       <w:pPr>
@@ -4023,7 +4030,7 @@
           <w:szCs w:val="36"/>
         </w:rPr>
       </w:pPr>
-      <w:bookmarkStart w:id="12" w:name="_Toc315018273"/>
+      <w:bookmarkStart w:id="11" w:name="_Toc315018273"/>
       <w:r>
         <w:rPr>
           <w:rFonts w:ascii="Cambria" w:hAnsi="Cambria"/>
@@ -4033,7 +4040,7 @@
         </w:rPr>
         <w:t>Rules</w:t>
       </w:r>
-      <w:bookmarkEnd w:id="12"/>
+      <w:bookmarkEnd w:id="11"/>
     </w:p>
     <w:p>
       <w:pPr>
@@ -4094,7 +4101,7 @@
           <w:szCs w:val="36"/>
         </w:rPr>
       </w:pPr>
-      <w:bookmarkStart w:id="13" w:name="_Toc315018274"/>
+      <w:bookmarkStart w:id="12" w:name="_Toc315018274"/>
       <w:r>
         <w:rPr>
           <w:rFonts w:ascii="Cambria" w:hAnsi="Cambria"/>
@@ -4104,7 +4111,7 @@
         </w:rPr>
         <w:t>Power-ups</w:t>
       </w:r>
-      <w:bookmarkEnd w:id="13"/>
+      <w:bookmarkEnd w:id="12"/>
     </w:p>
     <w:p>
       <w:pPr>
@@ -4167,7 +4174,7 @@
           <w:szCs w:val="32"/>
         </w:rPr>
       </w:pPr>
-      <w:bookmarkStart w:id="14" w:name="_Toc315018275"/>
+      <w:bookmarkStart w:id="13" w:name="_Toc315018275"/>
       <w:r>
         <w:rPr>
           <w:rFonts w:ascii="Cambria" w:hAnsi="Cambria"/>
@@ -4177,7 +4184,7 @@
         </w:rPr>
         <w:t>Speed Boost</w:t>
       </w:r>
-      <w:bookmarkEnd w:id="14"/>
+      <w:bookmarkEnd w:id="13"/>
     </w:p>
     <w:p>
       <w:pPr>
@@ -4235,7 +4242,7 @@
           <w:szCs w:val="32"/>
         </w:rPr>
       </w:pPr>
-      <w:bookmarkStart w:id="15" w:name="_Toc315018276"/>
+      <w:bookmarkStart w:id="14" w:name="_Toc315018276"/>
       <w:r>
         <w:rPr>
           <w:rFonts w:ascii="Cambria" w:hAnsi="Cambria"/>
@@ -4245,7 +4252,7 @@
         </w:rPr>
         <w:t>Projectile</w:t>
       </w:r>
-      <w:bookmarkEnd w:id="15"/>
+      <w:bookmarkEnd w:id="14"/>
     </w:p>
     <w:p>
       <w:pPr>
@@ -4292,7 +4299,7 @@
           <w:szCs w:val="36"/>
         </w:rPr>
       </w:pPr>
-      <w:bookmarkStart w:id="16" w:name="_Toc315018277"/>
+      <w:bookmarkStart w:id="15" w:name="_Toc315018277"/>
       <w:r>
         <w:rPr>
           <w:rFonts w:ascii="Cambria" w:hAnsi="Cambria"/>
@@ -4302,27 +4309,27 @@
         </w:rPr>
         <w:t>Interface</w:t>
       </w:r>
+      <w:bookmarkEnd w:id="15"/>
+    </w:p>
+    <w:p>
+      <w:pPr>
+        <w:pStyle w:val="ListParagraph"/>
+        <w:rPr>
+          <w:rFonts w:ascii="Cambria" w:hAnsi="Cambria"/>
+          <w:sz w:val="28"/>
+          <w:szCs w:val="28"/>
+        </w:rPr>
+      </w:pPr>
+      <w:bookmarkStart w:id="16" w:name="_Toc315012289"/>
+      <w:r>
+        <w:rPr>
+          <w:rFonts w:ascii="Cambria" w:hAnsi="Cambria"/>
+          <w:sz w:val="28"/>
+          <w:szCs w:val="28"/>
+        </w:rPr>
+        <w:t>The interface we have designed is simple enough that new users can start up a game and understand everything they see on the screen very quickly, as everything is represented in a familiar manner to other racing games.</w:t>
+      </w:r>
       <w:bookmarkEnd w:id="16"/>
-    </w:p>
-    <w:p>
-      <w:pPr>
-        <w:pStyle w:val="ListParagraph"/>
-        <w:rPr>
-          <w:rFonts w:ascii="Cambria" w:hAnsi="Cambria"/>
-          <w:sz w:val="28"/>
-          <w:szCs w:val="28"/>
-        </w:rPr>
-      </w:pPr>
-      <w:bookmarkStart w:id="17" w:name="_Toc315012289"/>
-      <w:r>
-        <w:rPr>
-          <w:rFonts w:ascii="Cambria" w:hAnsi="Cambria"/>
-          <w:sz w:val="28"/>
-          <w:szCs w:val="28"/>
-        </w:rPr>
-        <w:t>The interface we have designed is simple enough that new users can start up a game and understand everything they see on the screen very quickly, as everything is represented in a familiar manner to other racing games.</w:t>
-      </w:r>
-      <w:bookmarkEnd w:id="17"/>
     </w:p>
     <w:p>
       <w:pPr>
@@ -4350,7 +4357,7 @@
           <w:szCs w:val="32"/>
         </w:rPr>
       </w:pPr>
-      <w:bookmarkStart w:id="18" w:name="_Toc315018278"/>
+      <w:bookmarkStart w:id="17" w:name="_Toc315018278"/>
       <w:r>
         <w:rPr>
           <w:rFonts w:ascii="Cambria" w:hAnsi="Cambria"/>
@@ -4360,6 +4367,27 @@
         </w:rPr>
         <w:t>Startup Screen</w:t>
       </w:r>
+      <w:bookmarkEnd w:id="17"/>
+    </w:p>
+    <w:p>
+      <w:pPr>
+        <w:pStyle w:val="ListParagraph"/>
+        <w:ind w:left="1080"/>
+        <w:rPr>
+          <w:rFonts w:ascii="Cambria" w:hAnsi="Cambria"/>
+          <w:sz w:val="28"/>
+          <w:szCs w:val="28"/>
+        </w:rPr>
+      </w:pPr>
+      <w:bookmarkStart w:id="18" w:name="_Toc315012291"/>
+      <w:r>
+        <w:rPr>
+          <w:rFonts w:ascii="Cambria" w:hAnsi="Cambria"/>
+          <w:sz w:val="28"/>
+          <w:szCs w:val="28"/>
+        </w:rPr>
+        <w:t>The startup screen will have only three options: New Game, Options, and Quit. The “New Game” option will drop the player right into the game, while the “Quit” option will ask the player if they wish to exit before exiting entirely. Within “Options”, the player should be able to view the controls for the game, change the difficulty of AI racers, and play with the volume of the sound.</w:t>
+      </w:r>
       <w:bookmarkEnd w:id="18"/>
     </w:p>
     <w:p>
@@ -4372,21 +4400,86 @@
           <w:szCs w:val="28"/>
         </w:rPr>
       </w:pPr>
-      <w:bookmarkStart w:id="19" w:name="_Toc315012291"/>
-      <w:r>
-        <w:rPr>
-          <w:rFonts w:ascii="Cambria" w:hAnsi="Cambria"/>
-          <w:sz w:val="28"/>
-          <w:szCs w:val="28"/>
-        </w:rPr>
-        <w:t>The startup screen will have only three options: New Game, Options, and Quit. The “New Game” option will drop the player right into the game, while the “Quit” option will ask the player if they wish to exit before exiting entirely. Within “Options”, the player should be able to view the controls for the game, change the difficulty of AI racers, and play with the volume of the sound.</w:t>
-      </w:r>
-      <w:bookmarkEnd w:id="19"/>
     </w:p>
     <w:p>
       <w:pPr>
         <w:pStyle w:val="ListParagraph"/>
         <w:ind w:left="1080"/>
+        <w:rPr>
+          <w:rFonts w:ascii="Cambria" w:hAnsi="Cambria"/>
+          <w:sz w:val="28"/>
+          <w:szCs w:val="28"/>
+        </w:rPr>
+      </w:pPr>
+    </w:p>
+    <w:p>
+      <w:pPr>
+        <w:pStyle w:val="ListParagraph"/>
+        <w:ind w:left="1080"/>
+        <w:rPr>
+          <w:rFonts w:ascii="Cambria" w:hAnsi="Cambria"/>
+          <w:sz w:val="28"/>
+          <w:szCs w:val="28"/>
+        </w:rPr>
+      </w:pPr>
+    </w:p>
+    <w:p>
+      <w:pPr>
+        <w:pStyle w:val="ListParagraph"/>
+        <w:ind w:left="1080"/>
+        <w:rPr>
+          <w:rFonts w:ascii="Cambria" w:hAnsi="Cambria"/>
+          <w:sz w:val="28"/>
+          <w:szCs w:val="28"/>
+        </w:rPr>
+      </w:pPr>
+    </w:p>
+    <w:p>
+      <w:pPr>
+        <w:pStyle w:val="ListParagraph"/>
+        <w:ind w:left="1080"/>
+        <w:rPr>
+          <w:rFonts w:ascii="Cambria" w:hAnsi="Cambria"/>
+          <w:sz w:val="28"/>
+          <w:szCs w:val="28"/>
+        </w:rPr>
+      </w:pPr>
+    </w:p>
+    <w:p>
+      <w:pPr>
+        <w:pStyle w:val="ListParagraph"/>
+        <w:ind w:left="1080"/>
+        <w:rPr>
+          <w:rFonts w:ascii="Cambria" w:hAnsi="Cambria"/>
+          <w:sz w:val="28"/>
+          <w:szCs w:val="28"/>
+        </w:rPr>
+      </w:pPr>
+    </w:p>
+    <w:p>
+      <w:pPr>
+        <w:pStyle w:val="ListParagraph"/>
+        <w:ind w:left="1080"/>
+        <w:rPr>
+          <w:rFonts w:ascii="Cambria" w:hAnsi="Cambria"/>
+          <w:sz w:val="28"/>
+          <w:szCs w:val="28"/>
+        </w:rPr>
+      </w:pPr>
+    </w:p>
+    <w:p>
+      <w:pPr>
+        <w:pStyle w:val="ListParagraph"/>
+        <w:ind w:left="1080"/>
+        <w:rPr>
+          <w:rFonts w:ascii="Cambria" w:hAnsi="Cambria"/>
+          <w:sz w:val="28"/>
+          <w:szCs w:val="28"/>
+        </w:rPr>
+      </w:pPr>
+    </w:p>
+    <w:p>
+      <w:pPr>
         <w:outlineLvl w:val="1"/>
         <w:rPr>
           <w:rFonts w:ascii="Cambria" w:hAnsi="Cambria"/>
@@ -4411,30 +4504,7 @@
           <w:szCs w:val="32"/>
         </w:rPr>
       </w:pPr>
-      <w:bookmarkStart w:id="20" w:name="_Toc315018279"/>
-      <w:r>
-        <w:rPr>
-          <w:rFonts w:ascii="Cambria" w:hAnsi="Cambria"/>
-          <w:b/>
-          <w:sz w:val="32"/>
-          <w:szCs w:val="32"/>
-        </w:rPr>
-        <w:t>Driving UI</w:t>
-      </w:r>
-      <w:bookmarkEnd w:id="20"/>
-    </w:p>
-    <w:p>
-      <w:pPr>
-        <w:pStyle w:val="ListParagraph"/>
-        <w:ind w:left="1080"/>
-        <w:jc w:val="center"/>
-        <w:rPr>
-          <w:rFonts w:ascii="Cambria" w:hAnsi="Cambria"/>
-          <w:sz w:val="28"/>
-          <w:szCs w:val="28"/>
-        </w:rPr>
-      </w:pPr>
-      <w:bookmarkStart w:id="21" w:name="_Toc315012293"/>
+      <w:bookmarkStart w:id="19" w:name="_Toc315018279"/>
       <w:r>
         <w:rPr>
           <w:rFonts w:ascii="Cambria" w:hAnsi="Cambria"/>
@@ -4442,19 +4512,20 @@
           <w:noProof/>
           <w:sz w:val="32"/>
           <w:szCs w:val="32"/>
+          <w:lang w:val="en-CA" w:eastAsia="en-CA"/>
         </w:rPr>
         <w:lastRenderedPageBreak/>
         <w:drawing>
-          <wp:anchor distT="0" distB="0" distL="114300" distR="114300" simplePos="0" relativeHeight="251658240" behindDoc="0" locked="0" layoutInCell="1" allowOverlap="1">
+          <wp:anchor distT="0" distB="0" distL="114300" distR="114300" simplePos="0" relativeHeight="251658240" behindDoc="0" locked="0" layoutInCell="1" allowOverlap="1" wp14:anchorId="74D788A8" wp14:editId="0BA27C49">
             <wp:simplePos x="0" y="0"/>
             <wp:positionH relativeFrom="column">
               <wp:posOffset>286385</wp:posOffset>
             </wp:positionH>
             <wp:positionV relativeFrom="paragraph">
-              <wp:posOffset>59055</wp:posOffset>
+              <wp:posOffset>-290195</wp:posOffset>
             </wp:positionV>
             <wp:extent cx="3766185" cy="3643630"/>
-            <wp:effectExtent l="0" t="0" r="5715" b="0"/>
+            <wp:effectExtent l="0" t="0" r="0" b="0"/>
             <wp:wrapSquare wrapText="bothSides"/>
             <wp:docPr id="1" name="Picture 1"/>
             <wp:cNvGraphicFramePr>
@@ -4468,10 +4539,10 @@
                     <pic:cNvPicPr/>
                   </pic:nvPicPr>
                   <pic:blipFill>
-                    <a:blip r:embed="rId12" cstate="print">
+                    <a:blip r:embed="rId13" cstate="print">
                       <a:extLst>
                         <a:ext uri="{28A0092B-C50C-407E-A947-70E740481C1C}">
-                          <a14:useLocalDpi xmlns:a14="http://schemas.microsoft.com/office/drawing/2010/main" xmlns:wps="http://schemas.microsoft.com/office/word/2010/wordprocessingShape" xmlns:wpi="http://schemas.microsoft.com/office/word/2010/wordprocessingInk" xmlns:wpg="http://schemas.microsoft.com/office/word/2010/wordprocessingGroup" xmlns:w14="http://schemas.microsoft.com/office/word/2010/wordml" xmlns:w="http://schemas.openxmlformats.org/wordprocessingml/2006/main" xmlns:w10="urn:schemas-microsoft-com:office:word" xmlns:wp14="http://schemas.microsoft.com/office/word/2010/wordprocessingDrawing" xmlns:v="urn:schemas-microsoft-com:vml" xmlns:o="urn:schemas-microsoft-com:office:office" xmlns:mc="http://schemas.openxmlformats.org/markup-compatibility/2006" xmlns:wpc="http://schemas.microsoft.com/office/word/2010/wordprocessingCanvas" xmlns="" val="0"/>
+                          <a14:useLocalDpi xmlns:a14="http://schemas.microsoft.com/office/drawing/2010/main" val="0"/>
                         </a:ext>
                       </a:extLst>
                     </a:blip>
@@ -4497,6 +4568,29 @@
       <w:r>
         <w:rPr>
           <w:rFonts w:ascii="Cambria" w:hAnsi="Cambria"/>
+          <w:b/>
+          <w:sz w:val="32"/>
+          <w:szCs w:val="32"/>
+        </w:rPr>
+        <w:t>Driving UI</w:t>
+      </w:r>
+      <w:bookmarkEnd w:id="19"/>
+    </w:p>
+    <w:p>
+      <w:pPr>
+        <w:pStyle w:val="ListParagraph"/>
+        <w:ind w:left="1080"/>
+        <w:jc w:val="center"/>
+        <w:rPr>
+          <w:rFonts w:ascii="Cambria" w:hAnsi="Cambria"/>
+          <w:sz w:val="28"/>
+          <w:szCs w:val="28"/>
+        </w:rPr>
+      </w:pPr>
+      <w:bookmarkStart w:id="20" w:name="_Toc315012293"/>
+      <w:r>
+        <w:rPr>
+          <w:rFonts w:ascii="Cambria" w:hAnsi="Cambria"/>
           <w:sz w:val="28"/>
           <w:szCs w:val="28"/>
         </w:rPr>
@@ -4545,9 +4639,10 @@
       <w:r>
         <w:rPr>
           <w:noProof/>
+          <w:lang w:val="en-CA" w:eastAsia="en-CA"/>
         </w:rPr>
         <w:drawing>
-          <wp:inline distT="0" distB="0" distL="0" distR="0">
+          <wp:inline distT="0" distB="0" distL="0" distR="0" wp14:anchorId="7386BBAE" wp14:editId="12DB0723">
             <wp:extent cx="3302758" cy="3725839"/>
             <wp:effectExtent l="0" t="0" r="0" b="0"/>
             <wp:docPr id="2" name="Picture 2"/>
@@ -4562,10 +4657,10 @@
                     <pic:cNvPicPr/>
                   </pic:nvPicPr>
                   <pic:blipFill>
-                    <a:blip r:embed="rId13" cstate="print">
+                    <a:blip r:embed="rId14" cstate="print">
                       <a:extLst>
                         <a:ext uri="{28A0092B-C50C-407E-A947-70E740481C1C}">
-                          <a14:useLocalDpi xmlns:a14="http://schemas.microsoft.com/office/drawing/2010/main" xmlns:wps="http://schemas.microsoft.com/office/word/2010/wordprocessingShape" xmlns:wpi="http://schemas.microsoft.com/office/word/2010/wordprocessingInk" xmlns:wpg="http://schemas.microsoft.com/office/word/2010/wordprocessingGroup" xmlns:w14="http://schemas.microsoft.com/office/word/2010/wordml" xmlns:w="http://schemas.openxmlformats.org/wordprocessingml/2006/main" xmlns:w10="urn:schemas-microsoft-com:office:word" xmlns:wp14="http://schemas.microsoft.com/office/word/2010/wordprocessingDrawing" xmlns:v="urn:schemas-microsoft-com:vml" xmlns:o="urn:schemas-microsoft-com:office:office" xmlns:mc="http://schemas.openxmlformats.org/markup-compatibility/2006" xmlns:wpc="http://schemas.microsoft.com/office/word/2010/wordprocessingCanvas" xmlns="" val="0"/>
+                          <a14:useLocalDpi xmlns:a14="http://schemas.microsoft.com/office/drawing/2010/main" val="0"/>
                         </a:ext>
                       </a:extLst>
                     </a:blip>
@@ -4588,7 +4683,7 @@
           </wp:inline>
         </w:drawing>
       </w:r>
-      <w:bookmarkEnd w:id="21"/>
+      <w:bookmarkEnd w:id="20"/>
     </w:p>
     <w:p>
       <w:pPr>
@@ -4600,16 +4695,15 @@
           <w:b/>
         </w:rPr>
       </w:pPr>
-      <w:bookmarkStart w:id="22" w:name="_Toc315012294"/>
-      <w:r>
-        <w:rPr>
-          <w:rFonts w:ascii="Cambria" w:hAnsi="Cambria"/>
-          <w:b/>
-        </w:rPr>
-        <w:lastRenderedPageBreak/>
+      <w:bookmarkStart w:id="21" w:name="_Toc315012294"/>
+      <w:r>
+        <w:rPr>
+          <w:rFonts w:ascii="Cambria" w:hAnsi="Cambria"/>
+          <w:b/>
+        </w:rPr>
         <w:t>Speed Meter Concepts</w:t>
       </w:r>
-      <w:bookmarkEnd w:id="22"/>
+      <w:bookmarkEnd w:id="21"/>
     </w:p>
     <w:p>
       <w:pPr>
@@ -4626,7 +4720,7 @@
           <w:szCs w:val="36"/>
         </w:rPr>
       </w:pPr>
-      <w:bookmarkStart w:id="23" w:name="_Toc315018280"/>
+      <w:bookmarkStart w:id="22" w:name="_Toc315018280"/>
       <w:r>
         <w:rPr>
           <w:rFonts w:ascii="Cambria" w:hAnsi="Cambria"/>
@@ -4634,85 +4728,86 @@
           <w:sz w:val="36"/>
           <w:szCs w:val="36"/>
         </w:rPr>
+        <w:lastRenderedPageBreak/>
         <w:t>Track Design</w:t>
       </w:r>
+      <w:bookmarkEnd w:id="22"/>
+    </w:p>
+    <w:p>
+      <w:pPr>
+        <w:pStyle w:val="ListParagraph"/>
+        <w:rPr>
+          <w:rFonts w:ascii="Cambria" w:hAnsi="Cambria"/>
+          <w:sz w:val="28"/>
+          <w:szCs w:val="28"/>
+        </w:rPr>
+      </w:pPr>
+      <w:bookmarkStart w:id="23" w:name="_Toc315012296"/>
+      <w:r>
+        <w:rPr>
+          <w:rFonts w:ascii="Cambria" w:hAnsi="Cambria"/>
+          <w:sz w:val="28"/>
+          <w:szCs w:val="28"/>
+        </w:rPr>
+        <w:t xml:space="preserve">The track is designed to pose enough challenge of its own to the player that they would have trouble getting the best time possible, even if there were no AI racers. The addition of AI racers obviously makes things more hectic and difficult, so we will add multiple shortcuts that can be taken by </w:t>
+      </w:r>
+      <w:r>
+        <w:rPr>
+          <w:rFonts w:ascii="Cambria" w:hAnsi="Cambria"/>
+          <w:sz w:val="28"/>
+          <w:szCs w:val="28"/>
+        </w:rPr>
+        <w:t>any racer</w:t>
+      </w:r>
+      <w:r>
+        <w:rPr>
+          <w:rFonts w:ascii="Cambria" w:hAnsi="Cambria"/>
+          <w:sz w:val="28"/>
+          <w:szCs w:val="28"/>
+        </w:rPr>
+        <w:t>,</w:t>
+      </w:r>
+      <w:r>
+        <w:rPr>
+          <w:rFonts w:ascii="Cambria" w:hAnsi="Cambria"/>
+          <w:sz w:val="28"/>
+          <w:szCs w:val="28"/>
+        </w:rPr>
+        <w:t xml:space="preserve"> </w:t>
+      </w:r>
+      <w:r>
+        <w:rPr>
+          <w:rFonts w:ascii="Cambria" w:hAnsi="Cambria"/>
+          <w:sz w:val="28"/>
+          <w:szCs w:val="28"/>
+        </w:rPr>
+        <w:t>which will</w:t>
+      </w:r>
+      <w:r>
+        <w:rPr>
+          <w:rFonts w:ascii="Cambria" w:hAnsi="Cambria"/>
+          <w:sz w:val="28"/>
+          <w:szCs w:val="28"/>
+        </w:rPr>
+        <w:t xml:space="preserve"> propel them </w:t>
+      </w:r>
+      <w:r>
+        <w:rPr>
+          <w:rFonts w:ascii="Cambria" w:hAnsi="Cambria"/>
+          <w:sz w:val="28"/>
+          <w:szCs w:val="28"/>
+        </w:rPr>
+        <w:t xml:space="preserve">forward many places. Some shortcuts may be smaller than others, but will not require a power-up to properly use. Other shortcuts will give racers a large advantage, but only if they have a power-up they can use to </w:t>
+      </w:r>
+      <w:r>
+        <w:rPr>
+          <w:rFonts w:ascii="Cambria" w:hAnsi="Cambria"/>
+          <w:sz w:val="28"/>
+          <w:szCs w:val="28"/>
+        </w:rPr>
+        <w:t>take advantage of the shortcut. Trying to access a shortcut without the required power-up will surely result in disaster.</w:t>
+      </w:r>
       <w:bookmarkEnd w:id="23"/>
-    </w:p>
-    <w:p>
-      <w:pPr>
-        <w:pStyle w:val="ListParagraph"/>
-        <w:rPr>
-          <w:rFonts w:ascii="Cambria" w:hAnsi="Cambria"/>
-          <w:sz w:val="28"/>
-          <w:szCs w:val="28"/>
-        </w:rPr>
-      </w:pPr>
-      <w:bookmarkStart w:id="24" w:name="_Toc315012296"/>
-      <w:r>
-        <w:rPr>
-          <w:rFonts w:ascii="Cambria" w:hAnsi="Cambria"/>
-          <w:sz w:val="28"/>
-          <w:szCs w:val="28"/>
-        </w:rPr>
-        <w:t xml:space="preserve">The track is designed to pose enough challenge of its own to the player that they would have trouble getting the best time possible, even if there were no AI racers. The addition of AI racers obviously makes things more hectic and difficult, so we will add multiple shortcuts that can be taken by </w:t>
-      </w:r>
-      <w:r>
-        <w:rPr>
-          <w:rFonts w:ascii="Cambria" w:hAnsi="Cambria"/>
-          <w:sz w:val="28"/>
-          <w:szCs w:val="28"/>
-        </w:rPr>
-        <w:t>any racer</w:t>
-      </w:r>
-      <w:r>
-        <w:rPr>
-          <w:rFonts w:ascii="Cambria" w:hAnsi="Cambria"/>
-          <w:sz w:val="28"/>
-          <w:szCs w:val="28"/>
-        </w:rPr>
-        <w:t>,</w:t>
-      </w:r>
-      <w:r>
-        <w:rPr>
-          <w:rFonts w:ascii="Cambria" w:hAnsi="Cambria"/>
-          <w:sz w:val="28"/>
-          <w:szCs w:val="28"/>
-        </w:rPr>
-        <w:t xml:space="preserve"> </w:t>
-      </w:r>
-      <w:r>
-        <w:rPr>
-          <w:rFonts w:ascii="Cambria" w:hAnsi="Cambria"/>
-          <w:sz w:val="28"/>
-          <w:szCs w:val="28"/>
-        </w:rPr>
-        <w:t>which will</w:t>
-      </w:r>
-      <w:r>
-        <w:rPr>
-          <w:rFonts w:ascii="Cambria" w:hAnsi="Cambria"/>
-          <w:sz w:val="28"/>
-          <w:szCs w:val="28"/>
-        </w:rPr>
-        <w:t xml:space="preserve"> propel them </w:t>
-      </w:r>
-      <w:r>
-        <w:rPr>
-          <w:rFonts w:ascii="Cambria" w:hAnsi="Cambria"/>
-          <w:sz w:val="28"/>
-          <w:szCs w:val="28"/>
-        </w:rPr>
-        <w:t xml:space="preserve">forward many places. Some shortcuts may be smaller than others, but will not require a power-up to properly use. Other shortcuts will give racers a large advantage, but only if they have a power-up they can use to </w:t>
-      </w:r>
-      <w:r>
-        <w:rPr>
-          <w:rFonts w:ascii="Cambria" w:hAnsi="Cambria"/>
-          <w:sz w:val="28"/>
-          <w:szCs w:val="28"/>
-        </w:rPr>
-        <w:t>take advantage of the shortcut. Trying to access a shortcut without the required power-up will surely result in disaster.</w:t>
-      </w:r>
-      <w:bookmarkEnd w:id="24"/>
     </w:p>
     <w:p>
       <w:pPr>
@@ -4750,7 +4845,7 @@
           <w:szCs w:val="36"/>
         </w:rPr>
       </w:pPr>
-      <w:bookmarkStart w:id="25" w:name="_Toc315018281"/>
+      <w:bookmarkStart w:id="24" w:name="_Toc315018281"/>
       <w:r>
         <w:rPr>
           <w:rFonts w:ascii="Cambria" w:hAnsi="Cambria"/>
@@ -4760,18 +4855,18 @@
         </w:rPr>
         <w:t>Exciting Moments</w:t>
       </w:r>
-      <w:bookmarkEnd w:id="25"/>
-    </w:p>
-    <w:p>
-      <w:pPr>
-        <w:pStyle w:val="ListParagraph"/>
-        <w:rPr>
-          <w:rFonts w:ascii="Cambria" w:hAnsi="Cambria"/>
-          <w:sz w:val="28"/>
-          <w:szCs w:val="28"/>
-        </w:rPr>
-      </w:pPr>
-      <w:bookmarkStart w:id="26" w:name="_Toc315012298"/>
+      <w:bookmarkEnd w:id="24"/>
+    </w:p>
+    <w:p>
+      <w:pPr>
+        <w:pStyle w:val="ListParagraph"/>
+        <w:rPr>
+          <w:rFonts w:ascii="Cambria" w:hAnsi="Cambria"/>
+          <w:sz w:val="28"/>
+          <w:szCs w:val="28"/>
+        </w:rPr>
+      </w:pPr>
+      <w:bookmarkStart w:id="25" w:name="_Toc315012298"/>
       <w:r>
         <w:rPr>
           <w:rFonts w:ascii="Cambria" w:hAnsi="Cambria"/>
@@ -4802,6 +4897,7 @@
           <w:noProof/>
           <w:sz w:val="28"/>
           <w:szCs w:val="28"/>
+          <w:lang w:val="en-CA" w:eastAsia="en-CA"/>
         </w:rPr>
         <w:drawing>
           <wp:anchor distT="0" distB="0" distL="114300" distR="114300" simplePos="0" relativeHeight="251659264" behindDoc="0" locked="0" layoutInCell="1" allowOverlap="1">
@@ -4827,10 +4923,10 @@
                     <pic:cNvPicPr/>
                   </pic:nvPicPr>
                   <pic:blipFill>
-                    <a:blip r:embed="rId14" cstate="print">
+                    <a:blip r:embed="rId15" cstate="print">
                       <a:extLst>
                         <a:ext uri="{28A0092B-C50C-407E-A947-70E740481C1C}">
-                          <a14:useLocalDpi xmlns:a14="http://schemas.microsoft.com/office/drawing/2010/main" xmlns:wps="http://schemas.microsoft.com/office/word/2010/wordprocessingShape" xmlns:wpi="http://schemas.microsoft.com/office/word/2010/wordprocessingInk" xmlns:wpg="http://schemas.microsoft.com/office/word/2010/wordprocessingGroup" xmlns:w14="http://schemas.microsoft.com/office/word/2010/wordml" xmlns:w="http://schemas.openxmlformats.org/wordprocessingml/2006/main" xmlns:w10="urn:schemas-microsoft-com:office:word" xmlns:wp14="http://schemas.microsoft.com/office/word/2010/wordprocessingDrawing" xmlns:v="urn:schemas-microsoft-com:vml" xmlns:o="urn:schemas-microsoft-com:office:office" xmlns:mc="http://schemas.openxmlformats.org/markup-compatibility/2006" xmlns:wpc="http://schemas.microsoft.com/office/word/2010/wordprocessingCanvas" xmlns="" val="0"/>
+                          <a14:useLocalDpi xmlns:a14="http://schemas.microsoft.com/office/drawing/2010/main" val="0"/>
                         </a:ext>
                       </a:extLst>
                     </a:blip>
@@ -4910,7 +5006,7 @@
         </w:rPr>
         <w:t>y around the jump, being left in the dust.</w:t>
       </w:r>
-      <w:bookmarkEnd w:id="26"/>
+      <w:bookmarkEnd w:id="25"/>
     </w:p>
     <w:p>
       <w:pPr>
@@ -4927,6 +5023,7 @@
           <w:noProof/>
           <w:sz w:val="28"/>
           <w:szCs w:val="28"/>
+          <w:lang w:val="en-CA" w:eastAsia="en-CA"/>
         </w:rPr>
         <w:drawing>
           <wp:anchor distT="0" distB="0" distL="114300" distR="114300" simplePos="0" relativeHeight="251660288" behindDoc="0" locked="0" layoutInCell="1" allowOverlap="1">
@@ -4952,10 +5049,10 @@
                     <pic:cNvPicPr/>
                   </pic:nvPicPr>
                   <pic:blipFill>
-                    <a:blip r:embed="rId15" cstate="print">
+                    <a:blip r:embed="rId16" cstate="print">
                       <a:extLst>
                         <a:ext uri="{28A0092B-C50C-407E-A947-70E740481C1C}">
-                          <a14:useLocalDpi xmlns:a14="http://schemas.microsoft.com/office/drawing/2010/main" xmlns:wps="http://schemas.microsoft.com/office/word/2010/wordprocessingShape" xmlns:wpi="http://schemas.microsoft.com/office/word/2010/wordprocessingInk" xmlns:wpg="http://schemas.microsoft.com/office/word/2010/wordprocessingGroup" xmlns:w14="http://schemas.microsoft.com/office/word/2010/wordml" xmlns:w="http://schemas.openxmlformats.org/wordprocessingml/2006/main" xmlns:w10="urn:schemas-microsoft-com:office:word" xmlns:wp14="http://schemas.microsoft.com/office/word/2010/wordprocessingDrawing" xmlns:v="urn:schemas-microsoft-com:vml" xmlns:o="urn:schemas-microsoft-com:office:office" xmlns:mc="http://schemas.openxmlformats.org/markup-compatibility/2006" xmlns:wpc="http://schemas.microsoft.com/office/word/2010/wordprocessingCanvas" xmlns="" val="0"/>
+                          <a14:useLocalDpi xmlns:a14="http://schemas.microsoft.com/office/drawing/2010/main" val="0"/>
                         </a:ext>
                       </a:extLst>
                     </a:blip>
@@ -4988,7 +5085,7 @@
           <w:szCs w:val="28"/>
         </w:rPr>
       </w:pPr>
-      <w:bookmarkStart w:id="27" w:name="_Toc315012299"/>
+      <w:bookmarkStart w:id="26" w:name="_Toc315012299"/>
       <w:r>
         <w:rPr>
           <w:rFonts w:ascii="Cambria" w:hAnsi="Cambria"/>
@@ -5061,7 +5158,7 @@
         </w:rPr>
         <w:t xml:space="preserve"> It could be as another racer is trying to take a shortcut, you want revenge, or you need to pass your opponent right at the finish line; if you land that shot, nothing feels better.</w:t>
       </w:r>
-      <w:bookmarkEnd w:id="27"/>
+      <w:bookmarkEnd w:id="26"/>
     </w:p>
     <w:p>
       <w:pPr>
@@ -5128,7 +5225,7 @@
           <w:szCs w:val="44"/>
         </w:rPr>
       </w:pPr>
-      <w:bookmarkStart w:id="28" w:name="_Toc315018282"/>
+      <w:bookmarkStart w:id="27" w:name="_Toc315018282"/>
       <w:r>
         <w:rPr>
           <w:rFonts w:ascii="Cambria" w:hAnsi="Cambria"/>
@@ -5138,7 +5235,7 @@
         </w:rPr>
         <w:t>Concept Art</w:t>
       </w:r>
-      <w:bookmarkEnd w:id="28"/>
+      <w:bookmarkEnd w:id="27"/>
     </w:p>
     <w:p>
       <w:pPr>
@@ -5149,6 +5246,7 @@
       <w:r>
         <w:rPr>
           <w:noProof/>
+          <w:lang w:val="en-CA" w:eastAsia="en-CA"/>
         </w:rPr>
         <w:drawing>
           <wp:inline distT="0" distB="0" distL="0" distR="0">
@@ -5166,10 +5264,10 @@
                     <pic:cNvPicPr/>
                   </pic:nvPicPr>
                   <pic:blipFill>
-                    <a:blip r:embed="rId16" cstate="print">
+                    <a:blip r:embed="rId17" cstate="print">
                       <a:extLst>
                         <a:ext uri="{28A0092B-C50C-407E-A947-70E740481C1C}">
-                          <a14:useLocalDpi xmlns:a14="http://schemas.microsoft.com/office/drawing/2010/main" xmlns:wps="http://schemas.microsoft.com/office/word/2010/wordprocessingShape" xmlns:wpi="http://schemas.microsoft.com/office/word/2010/wordprocessingInk" xmlns:wpg="http://schemas.microsoft.com/office/word/2010/wordprocessingGroup" xmlns:w14="http://schemas.microsoft.com/office/word/2010/wordml" xmlns:w="http://schemas.openxmlformats.org/wordprocessingml/2006/main" xmlns:w10="urn:schemas-microsoft-com:office:word" xmlns:wp14="http://schemas.microsoft.com/office/word/2010/wordprocessingDrawing" xmlns:v="urn:schemas-microsoft-com:vml" xmlns:o="urn:schemas-microsoft-com:office:office" xmlns:mc="http://schemas.openxmlformats.org/markup-compatibility/2006" xmlns:wpc="http://schemas.microsoft.com/office/word/2010/wordprocessingCanvas" xmlns="" val="0"/>
+                          <a14:useLocalDpi xmlns:a14="http://schemas.microsoft.com/office/drawing/2010/main" val="0"/>
                         </a:ext>
                       </a:extLst>
                     </a:blip>
@@ -5243,6 +5341,7 @@
         <w:rPr>
           <w:b/>
           <w:noProof/>
+          <w:lang w:val="en-CA" w:eastAsia="en-CA"/>
         </w:rPr>
         <w:lastRenderedPageBreak/>
         <w:drawing>
@@ -5269,10 +5368,10 @@
                     <pic:cNvPicPr/>
                   </pic:nvPicPr>
                   <pic:blipFill>
-                    <a:blip r:embed="rId17" cstate="print">
+                    <a:blip r:embed="rId18" cstate="print">
                       <a:extLst>
                         <a:ext uri="{28A0092B-C50C-407E-A947-70E740481C1C}">
-                          <a14:useLocalDpi xmlns:a14="http://schemas.microsoft.com/office/drawing/2010/main" xmlns:wps="http://schemas.microsoft.com/office/word/2010/wordprocessingShape" xmlns:wpi="http://schemas.microsoft.com/office/word/2010/wordprocessingInk" xmlns:wpg="http://schemas.microsoft.com/office/word/2010/wordprocessingGroup" xmlns:w14="http://schemas.microsoft.com/office/word/2010/wordml" xmlns:w="http://schemas.openxmlformats.org/wordprocessingml/2006/main" xmlns:w10="urn:schemas-microsoft-com:office:word" xmlns:wp14="http://schemas.microsoft.com/office/word/2010/wordprocessingDrawing" xmlns:v="urn:schemas-microsoft-com:vml" xmlns:o="urn:schemas-microsoft-com:office:office" xmlns:mc="http://schemas.openxmlformats.org/markup-compatibility/2006" xmlns:wpc="http://schemas.microsoft.com/office/word/2010/wordprocessingCanvas" xmlns="" val="0"/>
+                          <a14:useLocalDpi xmlns:a14="http://schemas.microsoft.com/office/drawing/2010/main" val="0"/>
                         </a:ext>
                       </a:extLst>
                     </a:blip>
@@ -5587,9 +5686,10 @@
         <w:rPr>
           <w:b/>
           <w:noProof/>
+          <w:lang w:val="en-CA" w:eastAsia="en-CA"/>
         </w:rPr>
         <w:drawing>
-          <wp:inline distT="0" distB="0" distL="0" distR="0">
+          <wp:inline distT="0" distB="0" distL="0" distR="0" wp14:anchorId="529BFA7E" wp14:editId="44E5A571">
             <wp:extent cx="5943600" cy="3343910"/>
             <wp:effectExtent l="19050" t="0" r="0" b="0"/>
             <wp:docPr id="10" name="Picture 8"/>
@@ -5604,10 +5704,10 @@
                     <pic:cNvPicPr/>
                   </pic:nvPicPr>
                   <pic:blipFill>
-                    <a:blip r:embed="rId18" cstate="print">
+                    <a:blip r:embed="rId19" cstate="print">
                       <a:extLst>
                         <a:ext uri="{28A0092B-C50C-407E-A947-70E740481C1C}">
-                          <a14:useLocalDpi xmlns:a14="http://schemas.microsoft.com/office/drawing/2010/main" xmlns:wps="http://schemas.microsoft.com/office/word/2010/wordprocessingShape" xmlns:wpi="http://schemas.microsoft.com/office/word/2010/wordprocessingInk" xmlns:wpg="http://schemas.microsoft.com/office/word/2010/wordprocessingGroup" xmlns:w14="http://schemas.microsoft.com/office/word/2010/wordml" xmlns:w="http://schemas.openxmlformats.org/wordprocessingml/2006/main" xmlns:w10="urn:schemas-microsoft-com:office:word" xmlns:wp14="http://schemas.microsoft.com/office/word/2010/wordprocessingDrawing" xmlns:v="urn:schemas-microsoft-com:vml" xmlns:o="urn:schemas-microsoft-com:office:office" xmlns:mc="http://schemas.openxmlformats.org/markup-compatibility/2006" xmlns:wpc="http://schemas.microsoft.com/office/word/2010/wordprocessingCanvas" xmlns="" val="0"/>
+                          <a14:useLocalDpi xmlns:a14="http://schemas.microsoft.com/office/drawing/2010/main" val="0"/>
                         </a:ext>
                       </a:extLst>
                     </a:blip>
@@ -5640,31 +5740,13 @@
           <w:b/>
         </w:rPr>
       </w:pPr>
-    </w:p>
-    <w:p>
-      <w:pPr>
-        <w:pStyle w:val="ListParagraph"/>
-        <w:ind w:left="580"/>
-        <w:outlineLvl w:val="0"/>
-        <w:rPr>
-          <w:b/>
-        </w:rPr>
-      </w:pPr>
-    </w:p>
-    <w:p>
-      <w:pPr>
-        <w:pStyle w:val="ListParagraph"/>
-        <w:ind w:left="580"/>
-        <w:outlineLvl w:val="0"/>
-        <w:rPr>
-          <w:b/>
-        </w:rPr>
-      </w:pPr>
       <w:r>
         <w:rPr>
           <w:b/>
           <w:noProof/>
-        </w:rPr>
+          <w:lang w:val="en-CA" w:eastAsia="en-CA"/>
+        </w:rPr>
+        <w:lastRenderedPageBreak/>
         <w:drawing>
           <wp:inline distT="0" distB="0" distL="0" distR="0">
             <wp:extent cx="5943600" cy="3343910"/>
@@ -5681,10 +5763,10 @@
                     <pic:cNvPicPr/>
                   </pic:nvPicPr>
                   <pic:blipFill>
-                    <a:blip r:embed="rId19" cstate="print">
+                    <a:blip r:embed="rId20" cstate="print">
                       <a:extLst>
                         <a:ext uri="{28A0092B-C50C-407E-A947-70E740481C1C}">
-                          <a14:useLocalDpi xmlns:a14="http://schemas.microsoft.com/office/drawing/2010/main" xmlns:wps="http://schemas.microsoft.com/office/word/2010/wordprocessingShape" xmlns:wpi="http://schemas.microsoft.com/office/word/2010/wordprocessingInk" xmlns:wpg="http://schemas.microsoft.com/office/word/2010/wordprocessingGroup" xmlns:w14="http://schemas.microsoft.com/office/word/2010/wordml" xmlns:w="http://schemas.openxmlformats.org/wordprocessingml/2006/main" xmlns:w10="urn:schemas-microsoft-com:office:word" xmlns:wp14="http://schemas.microsoft.com/office/word/2010/wordprocessingDrawing" xmlns:v="urn:schemas-microsoft-com:vml" xmlns:o="urn:schemas-microsoft-com:office:office" xmlns:mc="http://schemas.openxmlformats.org/markup-compatibility/2006" xmlns:wpc="http://schemas.microsoft.com/office/word/2010/wordprocessingCanvas" xmlns="" val="0"/>
+                          <a14:useLocalDpi xmlns:a14="http://schemas.microsoft.com/office/drawing/2010/main" val="0"/>
                         </a:ext>
                       </a:extLst>
                     </a:blip>
@@ -5724,8 +5806,82 @@
         <w:t>Another idea for vehicles</w:t>
       </w:r>
     </w:p>
+    <w:p>
+      <w:pPr>
+        <w:pStyle w:val="ListParagraph"/>
+        <w:ind w:left="580"/>
+        <w:rPr>
+          <w:b/>
+        </w:rPr>
+      </w:pPr>
+      <w:bookmarkStart w:id="28" w:name="_GoBack"/>
+      <w:r>
+        <w:rPr>
+          <w:b/>
+          <w:noProof/>
+          <w:lang w:val="en-CA" w:eastAsia="en-CA"/>
+        </w:rPr>
+        <w:drawing>
+          <wp:inline distT="0" distB="0" distL="0" distR="0" wp14:anchorId="47816C37" wp14:editId="4B21522C">
+            <wp:extent cx="8789158" cy="4258102"/>
+            <wp:effectExtent l="0" t="0" r="0" b="0"/>
+            <wp:docPr id="5" name="Picture 5"/>
+            <wp:cNvGraphicFramePr>
+              <a:graphicFrameLocks xmlns:a="http://schemas.openxmlformats.org/drawingml/2006/main" noChangeAspect="1"/>
+            </wp:cNvGraphicFramePr>
+            <a:graphic xmlns:a="http://schemas.openxmlformats.org/drawingml/2006/main">
+              <a:graphicData uri="http://schemas.openxmlformats.org/drawingml/2006/picture">
+                <pic:pic xmlns:pic="http://schemas.openxmlformats.org/drawingml/2006/picture">
+                  <pic:nvPicPr>
+                    <pic:cNvPr id="0" name="Track.png"/>
+                    <pic:cNvPicPr/>
+                  </pic:nvPicPr>
+                  <pic:blipFill>
+                    <a:blip r:embed="rId21">
+                      <a:extLst>
+                        <a:ext uri="{28A0092B-C50C-407E-A947-70E740481C1C}">
+                          <a14:useLocalDpi xmlns:a14="http://schemas.microsoft.com/office/drawing/2010/main" val="0"/>
+                        </a:ext>
+                      </a:extLst>
+                    </a:blip>
+                    <a:stretch>
+                      <a:fillRect/>
+                    </a:stretch>
+                  </pic:blipFill>
+                  <pic:spPr>
+                    <a:xfrm>
+                      <a:off x="0" y="0"/>
+                      <a:ext cx="8789158" cy="4258102"/>
+                    </a:xfrm>
+                    <a:prstGeom prst="rect">
+                      <a:avLst/>
+                    </a:prstGeom>
+                  </pic:spPr>
+                </pic:pic>
+              </a:graphicData>
+            </a:graphic>
+          </wp:inline>
+        </w:drawing>
+      </w:r>
+      <w:bookmarkEnd w:id="28"/>
+    </w:p>
+    <w:p/>
+    <w:p>
+      <w:pPr>
+        <w:tabs>
+          <w:tab w:val="left" w:pos="3869"/>
+        </w:tabs>
+        <w:jc w:val="center"/>
+      </w:pPr>
+      <w:r>
+        <w:rPr>
+          <w:b/>
+        </w:rPr>
+        <w:t>Track Design</w:t>
+      </w:r>
+    </w:p>
     <w:sectPr>
-      <w:footerReference w:type="default" r:id="rId20"/>
+      <w:footerReference w:type="default" r:id="rId22"/>
       <w:pgSz w:w="12240" w:h="15840"/>
       <w:pgMar w:top="1440" w:right="1440" w:bottom="1440" w:left="1440" w:header="708" w:footer="708" w:gutter="0"/>
       <w:pgNumType w:start="0"/>
@@ -5738,7 +5894,7 @@
 </file>
 
 <file path=word/endnotes.xml><?xml version="1.0" encoding="utf-8"?>
-<w:endnotes xmlns:ve="http://schemas.openxmlformats.org/markup-compatibility/2006" xmlns:o="urn:schemas-microsoft-com:office:office" xmlns:r="http://schemas.openxmlformats.org/officeDocument/2006/relationships" xmlns:m="http://schemas.openxmlformats.org/officeDocument/2006/math" xmlns:v="urn:schemas-microsoft-com:vml" xmlns:wp="http://schemas.openxmlformats.org/drawingml/2006/wordprocessingDrawing" xmlns:w10="urn:schemas-microsoft-com:office:word" xmlns:w="http://schemas.openxmlformats.org/wordprocessingml/2006/main" xmlns:wne="http://schemas.microsoft.com/office/word/2006/wordml">
+<w:endnotes xmlns:wpc="http://schemas.microsoft.com/office/word/2010/wordprocessingCanvas" xmlns:mc="http://schemas.openxmlformats.org/markup-compatibility/2006" xmlns:o="urn:schemas-microsoft-com:office:office" xmlns:r="http://schemas.openxmlformats.org/officeDocument/2006/relationships" xmlns:m="http://schemas.openxmlformats.org/officeDocument/2006/math" xmlns:v="urn:schemas-microsoft-com:vml" xmlns:wp14="http://schemas.microsoft.com/office/word/2010/wordprocessingDrawing" xmlns:wp="http://schemas.openxmlformats.org/drawingml/2006/wordprocessingDrawing" xmlns:w10="urn:schemas-microsoft-com:office:word" xmlns:w="http://schemas.openxmlformats.org/wordprocessingml/2006/main" xmlns:w14="http://schemas.microsoft.com/office/word/2010/wordml" xmlns:wpg="http://schemas.microsoft.com/office/word/2010/wordprocessingGroup" xmlns:wpi="http://schemas.microsoft.com/office/word/2010/wordprocessingInk" xmlns:wne="http://schemas.microsoft.com/office/word/2006/wordml" xmlns:wps="http://schemas.microsoft.com/office/word/2010/wordprocessingShape" mc:Ignorable="w14 wp14">
   <w:endnote w:type="separator" w:id="-1">
     <w:p>
       <w:r>
@@ -5757,7 +5913,7 @@
 </file>
 
 <file path=word/footer1.xml><?xml version="1.0" encoding="utf-8"?>
-<w:ftr xmlns:ve="http://schemas.openxmlformats.org/markup-compatibility/2006" xmlns:o="urn:schemas-microsoft-com:office:office" xmlns:r="http://schemas.openxmlformats.org/officeDocument/2006/relationships" xmlns:m="http://schemas.openxmlformats.org/officeDocument/2006/math" xmlns:v="urn:schemas-microsoft-com:vml" xmlns:wp="http://schemas.openxmlformats.org/drawingml/2006/wordprocessingDrawing" xmlns:w10="urn:schemas-microsoft-com:office:word" xmlns:w="http://schemas.openxmlformats.org/wordprocessingml/2006/main" xmlns:wne="http://schemas.microsoft.com/office/word/2006/wordml">
+<w:ftr xmlns:wpc="http://schemas.microsoft.com/office/word/2010/wordprocessingCanvas" xmlns:mc="http://schemas.openxmlformats.org/markup-compatibility/2006" xmlns:o="urn:schemas-microsoft-com:office:office" xmlns:r="http://schemas.openxmlformats.org/officeDocument/2006/relationships" xmlns:m="http://schemas.openxmlformats.org/officeDocument/2006/math" xmlns:v="urn:schemas-microsoft-com:vml" xmlns:wp14="http://schemas.microsoft.com/office/word/2010/wordprocessingDrawing" xmlns:wp="http://schemas.openxmlformats.org/drawingml/2006/wordprocessingDrawing" xmlns:w10="urn:schemas-microsoft-com:office:word" xmlns:w="http://schemas.openxmlformats.org/wordprocessingml/2006/main" xmlns:w14="http://schemas.microsoft.com/office/word/2010/wordml" xmlns:wpg="http://schemas.microsoft.com/office/word/2010/wordprocessingGroup" xmlns:wpi="http://schemas.microsoft.com/office/word/2010/wordprocessingInk" xmlns:wne="http://schemas.microsoft.com/office/word/2006/wordml" xmlns:wps="http://schemas.microsoft.com/office/word/2010/wordprocessingShape" mc:Ignorable="w14 wp14">
   <w:sdt>
     <w:sdtPr>
       <w:id w:val="1034534006"/>
@@ -5790,7 +5946,7 @@
           <w:rPr>
             <w:noProof/>
           </w:rPr>
-          <w:t>10</w:t>
+          <w:t>11</w:t>
         </w:r>
         <w:r>
           <w:rPr>
@@ -5810,7 +5966,7 @@
 </file>
 
 <file path=word/footnotes.xml><?xml version="1.0" encoding="utf-8"?>
-<w:footnotes xmlns:ve="http://schemas.openxmlformats.org/markup-compatibility/2006" xmlns:o="urn:schemas-microsoft-com:office:office" xmlns:r="http://schemas.openxmlformats.org/officeDocument/2006/relationships" xmlns:m="http://schemas.openxmlformats.org/officeDocument/2006/math" xmlns:v="urn:schemas-microsoft-com:vml" xmlns:wp="http://schemas.openxmlformats.org/drawingml/2006/wordprocessingDrawing" xmlns:w10="urn:schemas-microsoft-com:office:word" xmlns:w="http://schemas.openxmlformats.org/wordprocessingml/2006/main" xmlns:wne="http://schemas.microsoft.com/office/word/2006/wordml">
+<w:footnotes xmlns:wpc="http://schemas.microsoft.com/office/word/2010/wordprocessingCanvas" xmlns:mc="http://schemas.openxmlformats.org/markup-compatibility/2006" xmlns:o="urn:schemas-microsoft-com:office:office" xmlns:r="http://schemas.openxmlformats.org/officeDocument/2006/relationships" xmlns:m="http://schemas.openxmlformats.org/officeDocument/2006/math" xmlns:v="urn:schemas-microsoft-com:vml" xmlns:wp14="http://schemas.microsoft.com/office/word/2010/wordprocessingDrawing" xmlns:wp="http://schemas.openxmlformats.org/drawingml/2006/wordprocessingDrawing" xmlns:w10="urn:schemas-microsoft-com:office:word" xmlns:w="http://schemas.openxmlformats.org/wordprocessingml/2006/main" xmlns:w14="http://schemas.microsoft.com/office/word/2010/wordml" xmlns:wpg="http://schemas.microsoft.com/office/word/2010/wordprocessingGroup" xmlns:wpi="http://schemas.microsoft.com/office/word/2010/wordprocessingInk" xmlns:wne="http://schemas.microsoft.com/office/word/2006/wordml" xmlns:wps="http://schemas.microsoft.com/office/word/2010/wordprocessingShape" mc:Ignorable="w14 wp14">
   <w:footnote w:type="separator" w:id="-1">
     <w:p>
       <w:r>
@@ -5829,7 +5985,7 @@
 </file>
 
 <file path=word/numbering.xml><?xml version="1.0" encoding="utf-8"?>
-<w:numbering xmlns:ve="http://schemas.openxmlformats.org/markup-compatibility/2006" xmlns:o="urn:schemas-microsoft-com:office:office" xmlns:r="http://schemas.openxmlformats.org/officeDocument/2006/relationships" xmlns:m="http://schemas.openxmlformats.org/officeDocument/2006/math" xmlns:v="urn:schemas-microsoft-com:vml" xmlns:wp="http://schemas.openxmlformats.org/drawingml/2006/wordprocessingDrawing" xmlns:w10="urn:schemas-microsoft-com:office:word" xmlns:w="http://schemas.openxmlformats.org/wordprocessingml/2006/main" xmlns:wne="http://schemas.microsoft.com/office/word/2006/wordml">
+<w:numbering xmlns:wpc="http://schemas.microsoft.com/office/word/2010/wordprocessingCanvas" xmlns:mc="http://schemas.openxmlformats.org/markup-compatibility/2006" xmlns:o="urn:schemas-microsoft-com:office:office" xmlns:r="http://schemas.openxmlformats.org/officeDocument/2006/relationships" xmlns:m="http://schemas.openxmlformats.org/officeDocument/2006/math" xmlns:v="urn:schemas-microsoft-com:vml" xmlns:wp14="http://schemas.microsoft.com/office/word/2010/wordprocessingDrawing" xmlns:wp="http://schemas.openxmlformats.org/drawingml/2006/wordprocessingDrawing" xmlns:w10="urn:schemas-microsoft-com:office:word" xmlns:w="http://schemas.openxmlformats.org/wordprocessingml/2006/main" xmlns:w14="http://schemas.microsoft.com/office/word/2010/wordml" xmlns:wpg="http://schemas.microsoft.com/office/word/2010/wordprocessingGroup" xmlns:wpi="http://schemas.microsoft.com/office/word/2010/wordprocessingInk" xmlns:wne="http://schemas.microsoft.com/office/word/2006/wordml" xmlns:wps="http://schemas.microsoft.com/office/word/2010/wordprocessingShape" mc:Ignorable="w14 wp14">
   <w:abstractNum w:abstractNumId="0">
     <w:nsid w:val="00240249"/>
     <w:multiLevelType w:val="multilevel"/>
@@ -6066,7 +6222,7 @@
 </file>
 
 <file path=word/styles.xml><?xml version="1.0" encoding="utf-8"?>
-<w:styles xmlns:r="http://schemas.openxmlformats.org/officeDocument/2006/relationships" xmlns:w="http://schemas.openxmlformats.org/wordprocessingml/2006/main">
+<w:styles xmlns:mc="http://schemas.openxmlformats.org/markup-compatibility/2006" xmlns:r="http://schemas.openxmlformats.org/officeDocument/2006/relationships" xmlns:w="http://schemas.openxmlformats.org/wordprocessingml/2006/main" xmlns:w14="http://schemas.microsoft.com/office/word/2010/wordml" mc:Ignorable="w14">
   <w:docDefaults>
     <w:rPrDefault>
       <w:rPr>
@@ -6269,7 +6425,6 @@
     <w:uiPriority w:val="99"/>
     <w:semiHidden/>
     <w:unhideWhenUsed/>
-    <w:qFormat/>
     <w:tblPr>
       <w:tblInd w:w="0" w:type="dxa"/>
       <w:tblCellMar>
@@ -6913,7 +7068,7 @@
 </file>
 
 <file path=word/glossary/document.xml><?xml version="1.0" encoding="utf-8"?>
-<w:glossaryDocument xmlns:ve="http://schemas.openxmlformats.org/markup-compatibility/2006" xmlns:o="urn:schemas-microsoft-com:office:office" xmlns:r="http://schemas.openxmlformats.org/officeDocument/2006/relationships" xmlns:m="http://schemas.openxmlformats.org/officeDocument/2006/math" xmlns:v="urn:schemas-microsoft-com:vml" xmlns:wp="http://schemas.openxmlformats.org/drawingml/2006/wordprocessingDrawing" xmlns:w10="urn:schemas-microsoft-com:office:word" xmlns:w="http://schemas.openxmlformats.org/wordprocessingml/2006/main" xmlns:wne="http://schemas.microsoft.com/office/word/2006/wordml">
+<w:glossaryDocument xmlns:wpc="http://schemas.microsoft.com/office/word/2010/wordprocessingCanvas" xmlns:mc="http://schemas.openxmlformats.org/markup-compatibility/2006" xmlns:o="urn:schemas-microsoft-com:office:office" xmlns:r="http://schemas.openxmlformats.org/officeDocument/2006/relationships" xmlns:m="http://schemas.openxmlformats.org/officeDocument/2006/math" xmlns:v="urn:schemas-microsoft-com:vml" xmlns:wp14="http://schemas.microsoft.com/office/word/2010/wordprocessingDrawing" xmlns:wp="http://schemas.openxmlformats.org/drawingml/2006/wordprocessingDrawing" xmlns:w10="urn:schemas-microsoft-com:office:word" xmlns:w="http://schemas.openxmlformats.org/wordprocessingml/2006/main" xmlns:w14="http://schemas.microsoft.com/office/word/2010/wordml" xmlns:wpg="http://schemas.microsoft.com/office/word/2010/wordprocessingGroup" xmlns:wpi="http://schemas.microsoft.com/office/word/2010/wordprocessingInk" xmlns:wne="http://schemas.microsoft.com/office/word/2006/wordml" xmlns:wps="http://schemas.microsoft.com/office/word/2010/wordprocessingShape" mc:Ignorable="w14 wp14">
   <w:docParts>
     <w:docPart>
       <w:docPartPr>
@@ -7072,7 +7227,7 @@
 </file>
 
 <file path=word/glossary/fontTable.xml><?xml version="1.0" encoding="utf-8"?>
-<w:fonts xmlns:r="http://schemas.openxmlformats.org/officeDocument/2006/relationships" xmlns:w="http://schemas.openxmlformats.org/wordprocessingml/2006/main">
+<w:fonts xmlns:mc="http://schemas.openxmlformats.org/markup-compatibility/2006" xmlns:r="http://schemas.openxmlformats.org/officeDocument/2006/relationships" xmlns:w="http://schemas.openxmlformats.org/wordprocessingml/2006/main" xmlns:w14="http://schemas.microsoft.com/office/word/2010/wordml" mc:Ignorable="w14">
   <w:font w:name="Times New Roman">
     <w:panose1 w:val="02020603050405020304"/>
     <w:charset w:val="00"/>
@@ -7119,26 +7274,27 @@
     <w:panose1 w:val="020B0604030504040204"/>
     <w:charset w:val="00"/>
     <w:family w:val="swiss"/>
-    <w:notTrueType/>
     <w:pitch w:val="variable"/>
-    <w:sig w:usb0="00000003" w:usb1="00000000" w:usb2="00000000" w:usb3="00000000" w:csb0="00000001" w:csb1="00000000"/>
+    <w:sig w:usb0="E1002EFF" w:usb1="C000605B" w:usb2="00000029" w:usb3="00000000" w:csb0="000101FF" w:csb1="00000000"/>
   </w:font>
 </w:fonts>
 </file>
 
 <file path=word/glossary/settings.xml><?xml version="1.0" encoding="utf-8"?>
-<w:settings xmlns:o="urn:schemas-microsoft-com:office:office" xmlns:r="http://schemas.openxmlformats.org/officeDocument/2006/relationships" xmlns:m="http://schemas.openxmlformats.org/officeDocument/2006/math" xmlns:v="urn:schemas-microsoft-com:vml" xmlns:w10="urn:schemas-microsoft-com:office:word" xmlns:w="http://schemas.openxmlformats.org/wordprocessingml/2006/main" xmlns:sl="http://schemas.openxmlformats.org/schemaLibrary/2006/main">
+<w:settings xmlns:mc="http://schemas.openxmlformats.org/markup-compatibility/2006" xmlns:o="urn:schemas-microsoft-com:office:office" xmlns:r="http://schemas.openxmlformats.org/officeDocument/2006/relationships" xmlns:m="http://schemas.openxmlformats.org/officeDocument/2006/math" xmlns:v="urn:schemas-microsoft-com:vml" xmlns:w10="urn:schemas-microsoft-com:office:word" xmlns:w="http://schemas.openxmlformats.org/wordprocessingml/2006/main" xmlns:w14="http://schemas.microsoft.com/office/word/2010/wordml" xmlns:sl="http://schemas.openxmlformats.org/schemaLibrary/2006/main" mc:Ignorable="w14">
   <w:view w:val="normal"/>
   <w:defaultTabStop w:val="720"/>
   <w:characterSpacingControl w:val="doNotCompress"/>
   <w:compat>
     <w:useFELayout/>
+    <w:compatSetting w:name="compatibilityMode" w:uri="http://schemas.microsoft.com/office/word" w:val="12"/>
   </w:compat>
   <w:rsids>
     <w:rsidRoot w:val="00F97D23"/>
     <w:rsid w:val="004E7FBD"/>
     <w:rsid w:val="00681876"/>
     <w:rsid w:val="00732D9C"/>
+    <w:rsid w:val="008218E1"/>
     <w:rsid w:val="00DF13AA"/>
     <w:rsid w:val="00F328B8"/>
     <w:rsid w:val="00F97D23"/>
@@ -7147,7 +7303,7 @@
     <m:mathFont m:val="Cambria Math"/>
     <m:brkBin m:val="before"/>
     <m:brkBinSub m:val="--"/>
-    <m:smallFrac m:val="off"/>
+    <m:smallFrac m:val="0"/>
     <m:dispDef/>
     <m:lMargin m:val="0"/>
     <m:rMargin m:val="0"/>
@@ -7164,7 +7320,7 @@
 </file>
 
 <file path=word/glossary/styles.xml><?xml version="1.0" encoding="utf-8"?>
-<w:styles xmlns:r="http://schemas.openxmlformats.org/officeDocument/2006/relationships" xmlns:w="http://schemas.openxmlformats.org/wordprocessingml/2006/main">
+<w:styles xmlns:mc="http://schemas.openxmlformats.org/markup-compatibility/2006" xmlns:r="http://schemas.openxmlformats.org/officeDocument/2006/relationships" xmlns:w="http://schemas.openxmlformats.org/wordprocessingml/2006/main" xmlns:w14="http://schemas.microsoft.com/office/word/2010/wordml" mc:Ignorable="w14">
   <w:docDefaults>
     <w:rPrDefault>
       <w:rPr>
@@ -7335,7 +7491,6 @@
     <w:uiPriority w:val="99"/>
     <w:semiHidden/>
     <w:unhideWhenUsed/>
-    <w:qFormat/>
     <w:tblPr>
       <w:tblInd w:w="0" w:type="dxa"/>
       <w:tblCellMar>
@@ -7463,8 +7618,198 @@
 </w:styles>
 </file>
 
+<file path=word/glossary/stylesWithEffects.xml><?xml version="1.0" encoding="utf-8"?>
+<w:styles xmlns:wpc="http://schemas.microsoft.com/office/word/2010/wordprocessingCanvas" xmlns:mc="http://schemas.openxmlformats.org/markup-compatibility/2006" xmlns:o="urn:schemas-microsoft-com:office:office" xmlns:r="http://schemas.openxmlformats.org/officeDocument/2006/relationships" xmlns:m="http://schemas.openxmlformats.org/officeDocument/2006/math" xmlns:v="urn:schemas-microsoft-com:vml" xmlns:wp14="http://schemas.microsoft.com/office/word/2010/wordprocessingDrawing" xmlns:wp="http://schemas.openxmlformats.org/drawingml/2006/wordprocessingDrawing" xmlns:w10="urn:schemas-microsoft-com:office:word" xmlns:w="http://schemas.openxmlformats.org/wordprocessingml/2006/main" xmlns:w14="http://schemas.microsoft.com/office/word/2010/wordml" xmlns:wpg="http://schemas.microsoft.com/office/word/2010/wordprocessingGroup" xmlns:wpi="http://schemas.microsoft.com/office/word/2010/wordprocessingInk" xmlns:wne="http://schemas.microsoft.com/office/word/2006/wordml" xmlns:wps="http://schemas.microsoft.com/office/word/2010/wordprocessingShape" mc:Ignorable="w14 wp14">
+  <w:docDefaults>
+    <w:rPrDefault>
+      <w:rPr>
+        <w:rFonts w:asciiTheme="minorHAnsi" w:eastAsiaTheme="minorEastAsia" w:hAnsiTheme="minorHAnsi" w:cstheme="minorBidi"/>
+        <w:sz w:val="22"/>
+        <w:szCs w:val="22"/>
+        <w:lang w:val="en-CA" w:eastAsia="en-CA" w:bidi="ar-SA"/>
+      </w:rPr>
+    </w:rPrDefault>
+    <w:pPrDefault>
+      <w:pPr>
+        <w:spacing w:after="200" w:line="276" w:lineRule="auto"/>
+      </w:pPr>
+    </w:pPrDefault>
+  </w:docDefaults>
+  <w:latentStyles w:defLockedState="0" w:defUIPriority="99" w:defSemiHidden="1" w:defUnhideWhenUsed="1" w:defQFormat="0" w:count="267">
+    <w:lsdException w:name="Normal" w:semiHidden="0" w:uiPriority="0" w:unhideWhenUsed="0" w:qFormat="1"/>
+    <w:lsdException w:name="heading 1" w:semiHidden="0" w:uiPriority="9" w:unhideWhenUsed="0" w:qFormat="1"/>
+    <w:lsdException w:name="heading 2" w:uiPriority="9" w:qFormat="1"/>
+    <w:lsdException w:name="heading 3" w:uiPriority="9" w:qFormat="1"/>
+    <w:lsdException w:name="heading 4" w:uiPriority="9" w:qFormat="1"/>
+    <w:lsdException w:name="heading 5" w:uiPriority="9" w:qFormat="1"/>
+    <w:lsdException w:name="heading 6" w:uiPriority="9" w:qFormat="1"/>
+    <w:lsdException w:name="heading 7" w:uiPriority="9" w:qFormat="1"/>
+    <w:lsdException w:name="heading 8" w:uiPriority="9" w:qFormat="1"/>
+    <w:lsdException w:name="heading 9" w:uiPriority="9" w:qFormat="1"/>
+    <w:lsdException w:name="toc 1" w:uiPriority="39"/>
+    <w:lsdException w:name="toc 2" w:uiPriority="39"/>
+    <w:lsdException w:name="toc 3" w:uiPriority="39"/>
+    <w:lsdException w:name="toc 4" w:uiPriority="39"/>
+    <w:lsdException w:name="toc 5" w:uiPriority="39"/>
+    <w:lsdException w:name="toc 6" w:uiPriority="39"/>
+    <w:lsdException w:name="toc 7" w:uiPriority="39"/>
+    <w:lsdException w:name="toc 8" w:uiPriority="39"/>
+    <w:lsdException w:name="toc 9" w:uiPriority="39"/>
+    <w:lsdException w:name="caption" w:uiPriority="35" w:qFormat="1"/>
+    <w:lsdException w:name="Title" w:semiHidden="0" w:uiPriority="10" w:unhideWhenUsed="0" w:qFormat="1"/>
+    <w:lsdException w:name="Default Paragraph Font" w:uiPriority="1"/>
+    <w:lsdException w:name="Subtitle" w:semiHidden="0" w:uiPriority="11" w:unhideWhenUsed="0" w:qFormat="1"/>
+    <w:lsdException w:name="Strong" w:semiHidden="0" w:uiPriority="22" w:unhideWhenUsed="0" w:qFormat="1"/>
+    <w:lsdException w:name="Emphasis" w:semiHidden="0" w:uiPriority="20" w:unhideWhenUsed="0" w:qFormat="1"/>
+    <w:lsdException w:name="Table Grid" w:semiHidden="0" w:uiPriority="59" w:unhideWhenUsed="0"/>
+    <w:lsdException w:name="Placeholder Text" w:unhideWhenUsed="0"/>
+    <w:lsdException w:name="No Spacing" w:semiHidden="0" w:uiPriority="1" w:unhideWhenUsed="0" w:qFormat="1"/>
+    <w:lsdException w:name="Light Shading" w:semiHidden="0" w:uiPriority="60" w:unhideWhenUsed="0"/>
+    <w:lsdException w:name="Light List" w:semiHidden="0" w:uiPriority="61" w:unhideWhenUsed="0"/>
+    <w:lsdException w:name="Light Grid" w:semiHidden="0" w:uiPriority="62" w:unhideWhenUsed="0"/>
+    <w:lsdException w:name="Medium Shading 1" w:semiHidden="0" w:uiPriority="63" w:unhideWhenUsed="0"/>
+    <w:lsdException w:name="Medium Shading 2" w:semiHidden="0" w:uiPriority="64" w:unhideWhenUsed="0"/>
+    <w:lsdException w:name="Medium List 1" w:semiHidden="0" w:uiPriority="65" w:unhideWhenUsed="0"/>
+    <w:lsdException w:name="Medium List 2" w:semiHidden="0" w:uiPriority="66" w:unhideWhenUsed="0"/>
+    <w:lsdException w:name="Medium Grid 1" w:semiHidden="0" w:uiPriority="67" w:unhideWhenUsed="0"/>
+    <w:lsdException w:name="Medium Grid 2" w:semiHidden="0" w:uiPriority="68" w:unhideWhenUsed="0"/>
+    <w:lsdException w:name="Medium Grid 3" w:semiHidden="0" w:uiPriority="69" w:unhideWhenUsed="0"/>
+    <w:lsdException w:name="Dark List" w:semiHidden="0" w:uiPriority="70" w:unhideWhenUsed="0"/>
+    <w:lsdException w:name="Colorful Shading" w:semiHidden="0" w:uiPriority="71" w:unhideWhenUsed="0"/>
+    <w:lsdException w:name="Colorful List" w:semiHidden="0" w:uiPriority="72" w:unhideWhenUsed="0"/>
+    <w:lsdException w:name="Colorful Grid" w:semiHidden="0" w:uiPriority="73" w:unhideWhenUsed="0"/>
+    <w:lsdException w:name="Light Shading Accent 1" w:semiHidden="0" w:uiPriority="60" w:unhideWhenUsed="0"/>
+    <w:lsdException w:name="Light List Accent 1" w:semiHidden="0" w:uiPriority="61" w:unhideWhenUsed="0"/>
+    <w:lsdException w:name="Light Grid Accent 1" w:semiHidden="0" w:uiPriority="62" w:unhideWhenUsed="0"/>
+    <w:lsdException w:name="Medium Shading 1 Accent 1" w:semiHidden="0" w:uiPriority="63" w:unhideWhenUsed="0"/>
+    <w:lsdException w:name="Medium Shading 2 Accent 1" w:semiHidden="0" w:uiPriority="64" w:unhideWhenUsed="0"/>
+    <w:lsdException w:name="Medium List 1 Accent 1" w:semiHidden="0" w:uiPriority="65" w:unhideWhenUsed="0"/>
+    <w:lsdException w:name="Revision" w:unhideWhenUsed="0"/>
+    <w:lsdException w:name="List Paragraph" w:semiHidden="0" w:uiPriority="34" w:unhideWhenUsed="0" w:qFormat="1"/>
+    <w:lsdException w:name="Quote" w:semiHidden="0" w:uiPriority="29" w:unhideWhenUsed="0" w:qFormat="1"/>
+    <w:lsdException w:name="Intense Quote" w:semiHidden="0" w:uiPriority="30" w:unhideWhenUsed="0" w:qFormat="1"/>
+    <w:lsdException w:name="Medium List 2 Accent 1" w:semiHidden="0" w:uiPriority="66" w:unhideWhenUsed="0"/>
+    <w:lsdException w:name="Medium Grid 1 Accent 1" w:semiHidden="0" w:uiPriority="67" w:unhideWhenUsed="0"/>
+    <w:lsdException w:name="Medium Grid 2 Accent 1" w:semiHidden="0" w:uiPriority="68" w:unhideWhenUsed="0"/>
+    <w:lsdException w:name="Medium Grid 3 Accent 1" w:semiHidden="0" w:uiPriority="69" w:unhideWhenUsed="0"/>
+    <w:lsdException w:name="Dark List Accent 1" w:semiHidden="0" w:uiPriority="70" w:unhideWhenUsed="0"/>
+    <w:lsdException w:name="Colorful Shading Accent 1" w:semiHidden="0" w:uiPriority="71" w:unhideWhenUsed="0"/>
+    <w:lsdException w:name="Colorful List Accent 1" w:semiHidden="0" w:uiPriority="72" w:unhideWhenUsed="0"/>
+    <w:lsdException w:name="Colorful Grid Accent 1" w:semiHidden="0" w:uiPriority="73" w:unhideWhenUsed="0"/>
+    <w:lsdException w:name="Light Shading Accent 2" w:semiHidden="0" w:uiPriority="60" w:unhideWhenUsed="0"/>
+    <w:lsdException w:name="Light List Accent 2" w:semiHidden="0" w:uiPriority="61" w:unhideWhenUsed="0"/>
+    <w:lsdException w:name="Light Grid Accent 2" w:semiHidden="0" w:uiPriority="62" w:unhideWhenUsed="0"/>
+    <w:lsdException w:name="Medium Shading 1 Accent 2" w:semiHidden="0" w:uiPriority="63" w:unhideWhenUsed="0"/>
+    <w:lsdException w:name="Medium Shading 2 Accent 2" w:semiHidden="0" w:uiPriority="64" w:unhideWhenUsed="0"/>
+    <w:lsdException w:name="Medium List 1 Accent 2" w:semiHidden="0" w:uiPriority="65" w:unhideWhenUsed="0"/>
+    <w:lsdException w:name="Medium List 2 Accent 2" w:semiHidden="0" w:uiPriority="66" w:unhideWhenUsed="0"/>
+    <w:lsdException w:name="Medium Grid 1 Accent 2" w:semiHidden="0" w:uiPriority="67" w:unhideWhenUsed="0"/>
+    <w:lsdException w:name="Medium Grid 2 Accent 2" w:semiHidden="0" w:uiPriority="68" w:unhideWhenUsed="0"/>
+    <w:lsdException w:name="Medium Grid 3 Accent 2" w:semiHidden="0" w:uiPriority="69" w:unhideWhenUsed="0"/>
+    <w:lsdException w:name="Dark List Accent 2" w:semiHidden="0" w:uiPriority="70" w:unhideWhenUsed="0"/>
+    <w:lsdException w:name="Colorful Shading Accent 2" w:semiHidden="0" w:uiPriority="71" w:unhideWhenUsed="0"/>
+    <w:lsdException w:name="Colorful List Accent 2" w:semiHidden="0" w:uiPriority="72" w:unhideWhenUsed="0"/>
+    <w:lsdException w:name="Colorful Grid Accent 2" w:semiHidden="0" w:uiPriority="73" w:unhideWhenUsed="0"/>
+    <w:lsdException w:name="Light Shading Accent 3" w:semiHidden="0" w:uiPriority="60" w:unhideWhenUsed="0"/>
+    <w:lsdException w:name="Light List Accent 3" w:semiHidden="0" w:uiPriority="61" w:unhideWhenUsed="0"/>
+    <w:lsdException w:name="Light Grid Accent 3" w:semiHidden="0" w:uiPriority="62" w:unhideWhenUsed="0"/>
+    <w:lsdException w:name="Medium Shading 1 Accent 3" w:semiHidden="0" w:uiPriority="63" w:unhideWhenUsed="0"/>
+    <w:lsdException w:name="Medium Shading 2 Accent 3" w:semiHidden="0" w:uiPriority="64" w:unhideWhenUsed="0"/>
+    <w:lsdException w:name="Medium List 1 Accent 3" w:semiHidden="0" w:uiPriority="65" w:unhideWhenUsed="0"/>
+    <w:lsdException w:name="Medium List 2 Accent 3" w:semiHidden="0" w:uiPriority="66" w:unhideWhenUsed="0"/>
+    <w:lsdException w:name="Medium Grid 1 Accent 3" w:semiHidden="0" w:uiPriority="67" w:unhideWhenUsed="0"/>
+    <w:lsdException w:name="Medium Grid 2 Accent 3" w:semiHidden="0" w:uiPriority="68" w:unhideWhenUsed="0"/>
+    <w:lsdException w:name="Medium Grid 3 Accent 3" w:semiHidden="0" w:uiPriority="69" w:unhideWhenUsed="0"/>
+    <w:lsdException w:name="Dark List Accent 3" w:semiHidden="0" w:uiPriority="70" w:unhideWhenUsed="0"/>
+    <w:lsdException w:name="Colorful Shading Accent 3" w:semiHidden="0" w:uiPriority="71" w:unhideWhenUsed="0"/>
+    <w:lsdException w:name="Colorful List Accent 3" w:semiHidden="0" w:uiPriority="72" w:unhideWhenUsed="0"/>
+    <w:lsdException w:name="Colorful Grid Accent 3" w:semiHidden="0" w:uiPriority="73" w:unhideWhenUsed="0"/>
+    <w:lsdException w:name="Light Shading Accent 4" w:semiHidden="0" w:uiPriority="60" w:unhideWhenUsed="0"/>
+    <w:lsdException w:name="Light List Accent 4" w:semiHidden="0" w:uiPriority="61" w:unhideWhenUsed="0"/>
+    <w:lsdException w:name="Light Grid Accent 4" w:semiHidden="0" w:uiPriority="62" w:unhideWhenUsed="0"/>
+    <w:lsdException w:name="Medium Shading 1 Accent 4" w:semiHidden="0" w:uiPriority="63" w:unhideWhenUsed="0"/>
+    <w:lsdException w:name="Medium Shading 2 Accent 4" w:semiHidden="0" w:uiPriority="64" w:unhideWhenUsed="0"/>
+    <w:lsdException w:name="Medium List 1 Accent 4" w:semiHidden="0" w:uiPriority="65" w:unhideWhenUsed="0"/>
+    <w:lsdException w:name="Medium List 2 Accent 4" w:semiHidden="0" w:uiPriority="66" w:unhideWhenUsed="0"/>
+    <w:lsdException w:name="Medium Grid 1 Accent 4" w:semiHidden="0" w:uiPriority="67" w:unhideWhenUsed="0"/>
+    <w:lsdException w:name="Medium Grid 2 Accent 4" w:semiHidden="0" w:uiPriority="68" w:unhideWhenUsed="0"/>
+    <w:lsdException w:name="Medium Grid 3 Accent 4" w:semiHidden="0" w:uiPriority="69" w:unhideWhenUsed="0"/>
+    <w:lsdException w:name="Dark List Accent 4" w:semiHidden="0" w:uiPriority="70" w:unhideWhenUsed="0"/>
+    <w:lsdException w:name="Colorful Shading Accent 4" w:semiHidden="0" w:uiPriority="71" w:unhideWhenUsed="0"/>
+    <w:lsdException w:name="Colorful List Accent 4" w:semiHidden="0" w:uiPriority="72" w:unhideWhenUsed="0"/>
+    <w:lsdException w:name="Colorful Grid Accent 4" w:semiHidden="0" w:uiPriority="73" w:unhideWhenUsed="0"/>
+    <w:lsdException w:name="Light Shading Accent 5" w:semiHidden="0" w:uiPriority="60" w:unhideWhenUsed="0"/>
+    <w:lsdException w:name="Light List Accent 5" w:semiHidden="0" w:uiPriority="61" w:unhideWhenUsed="0"/>
+    <w:lsdException w:name="Light Grid Accent 5" w:semiHidden="0" w:uiPriority="62" w:unhideWhenUsed="0"/>
+    <w:lsdException w:name="Medium Shading 1 Accent 5" w:semiHidden="0" w:uiPriority="63" w:unhideWhenUsed="0"/>
+    <w:lsdException w:name="Medium Shading 2 Accent 5" w:semiHidden="0" w:uiPriority="64" w:unhideWhenUsed="0"/>
+    <w:lsdException w:name="Medium List 1 Accent 5" w:semiHidden="0" w:uiPriority="65" w:unhideWhenUsed="0"/>
+    <w:lsdException w:name="Medium List 2 Accent 5" w:semiHidden="0" w:uiPriority="66" w:unhideWhenUsed="0"/>
+    <w:lsdException w:name="Medium Grid 1 Accent 5" w:semiHidden="0" w:uiPriority="67" w:unhideWhenUsed="0"/>
+    <w:lsdException w:name="Medium Grid 2 Accent 5" w:semiHidden="0" w:uiPriority="68" w:unhideWhenUsed="0"/>
+    <w:lsdException w:name="Medium Grid 3 Accent 5" w:semiHidden="0" w:uiPriority="69" w:unhideWhenUsed="0"/>
+    <w:lsdException w:name="Dark List Accent 5" w:semiHidden="0" w:uiPriority="70" w:unhideWhenUsed="0"/>
+    <w:lsdException w:name="Colorful Shading Accent 5" w:semiHidden="0" w:uiPriority="71" w:unhideWhenUsed="0"/>
+    <w:lsdException w:name="Colorful List Accent 5" w:semiHidden="0" w:uiPriority="72" w:unhideWhenUsed="0"/>
+    <w:lsdException w:name="Colorful Grid Accent 5" w:semiHidden="0" w:uiPriority="73" w:unhideWhenUsed="0"/>
+    <w:lsdException w:name="Light Shading Accent 6" w:semiHidden="0" w:uiPriority="60" w:unhideWhenUsed="0"/>
+    <w:lsdException w:name="Light List Accent 6" w:semiHidden="0" w:uiPriority="61" w:unhideWhenUsed="0"/>
+    <w:lsdException w:name="Light Grid Accent 6" w:semiHidden="0" w:uiPriority="62" w:unhideWhenUsed="0"/>
+    <w:lsdException w:name="Medium Shading 1 Accent 6" w:semiHidden="0" w:uiPriority="63" w:unhideWhenUsed="0"/>
+    <w:lsdException w:name="Medium Shading 2 Accent 6" w:semiHidden="0" w:uiPriority="64" w:unhideWhenUsed="0"/>
+    <w:lsdException w:name="Medium List 1 Accent 6" w:semiHidden="0" w:uiPriority="65" w:unhideWhenUsed="0"/>
+    <w:lsdException w:name="Medium List 2 Accent 6" w:semiHidden="0" w:uiPriority="66" w:unhideWhenUsed="0"/>
+    <w:lsdException w:name="Medium Grid 1 Accent 6" w:semiHidden="0" w:uiPriority="67" w:unhideWhenUsed="0"/>
+    <w:lsdException w:name="Medium Grid 2 Accent 6" w:semiHidden="0" w:uiPriority="68" w:unhideWhenUsed="0"/>
+    <w:lsdException w:name="Medium Grid 3 Accent 6" w:semiHidden="0" w:uiPriority="69" w:unhideWhenUsed="0"/>
+    <w:lsdException w:name="Dark List Accent 6" w:semiHidden="0" w:uiPriority="70" w:unhideWhenUsed="0"/>
+    <w:lsdException w:name="Colorful Shading Accent 6" w:semiHidden="0" w:uiPriority="71" w:unhideWhenUsed="0"/>
+    <w:lsdException w:name="Colorful List Accent 6" w:semiHidden="0" w:uiPriority="72" w:unhideWhenUsed="0"/>
+    <w:lsdException w:name="Colorful Grid Accent 6" w:semiHidden="0" w:uiPriority="73" w:unhideWhenUsed="0"/>
+    <w:lsdException w:name="Subtle Emphasis" w:semiHidden="0" w:uiPriority="19" w:unhideWhenUsed="0" w:qFormat="1"/>
+    <w:lsdException w:name="Intense Emphasis" w:semiHidden="0" w:uiPriority="21" w:unhideWhenUsed="0" w:qFormat="1"/>
+    <w:lsdException w:name="Subtle Reference" w:semiHidden="0" w:uiPriority="31" w:unhideWhenUsed="0" w:qFormat="1"/>
+    <w:lsdException w:name="Intense Reference" w:semiHidden="0" w:uiPriority="32" w:unhideWhenUsed="0" w:qFormat="1"/>
+    <w:lsdException w:name="Book Title" w:semiHidden="0" w:uiPriority="33" w:unhideWhenUsed="0" w:qFormat="1"/>
+    <w:lsdException w:name="Bibliography" w:uiPriority="37"/>
+    <w:lsdException w:name="TOC Heading" w:uiPriority="39" w:qFormat="1"/>
+  </w:latentStyles>
+  <w:style w:type="paragraph" w:default="1" w:styleId="Normal">
+    <w:name w:val="Normal"/>
+    <w:qFormat/>
+  </w:style>
+  <w:style w:type="character" w:default="1" w:styleId="DefaultParagraphFont">
+    <w:name w:val="Default Paragraph Font"/>
+    <w:uiPriority w:val="1"/>
+    <w:semiHidden/>
+    <w:unhideWhenUsed/>
+  </w:style>
+  <w:style w:type="table" w:default="1" w:styleId="TableNormal">
+    <w:name w:val="Normal Table"/>
+    <w:uiPriority w:val="99"/>
+    <w:semiHidden/>
+    <w:unhideWhenUsed/>
+    <w:tblPr>
+      <w:tblInd w:w="0" w:type="dxa"/>
+      <w:tblCellMar>
+        <w:top w:w="0" w:type="dxa"/>
+        <w:left w:w="108" w:type="dxa"/>
+        <w:bottom w:w="0" w:type="dxa"/>
+        <w:right w:w="108" w:type="dxa"/>
+      </w:tblCellMar>
+    </w:tblPr>
+  </w:style>
+  <w:style w:type="numbering" w:default="1" w:styleId="NoList">
+    <w:name w:val="No List"/>
+    <w:uiPriority w:val="99"/>
+    <w:semiHidden/>
+    <w:unhideWhenUsed/>
+  </w:style>
+</w:styles>
+</file>
+
 <file path=word/glossary/webSettings.xml><?xml version="1.0" encoding="utf-8"?>
-<w:webSettings xmlns:r="http://schemas.openxmlformats.org/officeDocument/2006/relationships" xmlns:w="http://schemas.openxmlformats.org/wordprocessingml/2006/main">
+<w:webSettings xmlns:mc="http://schemas.openxmlformats.org/markup-compatibility/2006" xmlns:r="http://schemas.openxmlformats.org/officeDocument/2006/relationships" xmlns:w="http://schemas.openxmlformats.org/wordprocessingml/2006/main" xmlns:w14="http://schemas.microsoft.com/office/word/2010/wordml" mc:Ignorable="w14">
   <w:optimizeForBrowser/>
   <w:allowPNG/>
 </w:webSettings>
@@ -7779,7 +8124,7 @@
 </file>
 
 <file path=customXml/itemProps2.xml><?xml version="1.0" encoding="utf-8"?>
-<ds:datastoreItem xmlns:ds="http://schemas.openxmlformats.org/officeDocument/2006/customXml" ds:itemID="{7D0BC601-F670-41ED-8569-4D1202474925}">
+<ds:datastoreItem xmlns:ds="http://schemas.openxmlformats.org/officeDocument/2006/customXml" ds:itemID="{A309BB7B-4783-4045-8F92-D99E4B08BB9C}">
   <ds:schemaRefs>
     <ds:schemaRef ds:uri="http://schemas.openxmlformats.org/officeDocument/2006/bibliography"/>
   </ds:schemaRefs>

</xml_diff>